<commit_message>
Well, this is going slow....
</commit_message>
<xml_diff>
--- a/Eksamensprojekt - Max/Documents/Projektsynopsis.docx
+++ b/Eksamensprojekt - Max/Documents/Projektsynopsis.docx
@@ -28,7 +28,6 @@
     <w:p>
       <w:pPr>
         <w:rPr>
-          <w:sz w:val="24"/>
           <w:szCs w:val="24"/>
         </w:rPr>
       </w:pPr>
@@ -58,10 +57,105 @@
     <w:p>
       <w:pPr>
         <w:rPr>
-          <w:sz w:val="24"/>
           <w:szCs w:val="24"/>
         </w:rPr>
       </w:pPr>
+      <w:r>
+        <w:rPr>
+          <w:szCs w:val="24"/>
+        </w:rPr>
+        <w:t xml:space="preserve">For at kunne lave et program, så kræver det at man sætter sig nogle krav for hvad der skal være med i programmet. Kravene skal også være med til at sætte nogle rammer for hvordan programmet skal fungere når man bruger det som bruger. Dette gør det nemmere for programmøren at programmerer programmet. Jeg har derfor lavet </w:t>
+      </w:r>
+      <w:r>
+        <w:rPr>
+          <w:szCs w:val="24"/>
+          <w:highlight w:val="yellow"/>
+        </w:rPr>
+        <w:t>X</w:t>
+      </w:r>
+      <w:r>
+        <w:rPr>
+          <w:szCs w:val="24"/>
+        </w:rPr>
+        <w:t xml:space="preserve"> krav til programmet som </w:t>
+      </w:r>
+      <w:r>
+        <w:rPr>
+          <w:szCs w:val="24"/>
+        </w:rPr>
+        <w:t xml:space="preserve">skal sikre </w:t>
+      </w:r>
+      <w:r>
+        <w:rPr>
+          <w:szCs w:val="24"/>
+        </w:rPr>
+        <w:t>at programmet fungere s</w:t>
+      </w:r>
+      <w:r>
+        <w:rPr>
+          <w:szCs w:val="24"/>
+        </w:rPr>
+        <w:t>om planlagt</w:t>
+      </w:r>
+      <w:r>
+        <w:rPr>
+          <w:szCs w:val="24"/>
+        </w:rPr>
+        <w:t xml:space="preserve">, samtidigt med at programmet har de funktionaliteter som der vil være passende. </w:t>
+      </w:r>
+    </w:p>
+    <w:p>
+      <w:pPr>
+        <w:pStyle w:val="Overskrift3"/>
+      </w:pPr>
+      <w:r>
+        <w:t>Krav 1</w:t>
+      </w:r>
+      <w:r>
+        <w:t xml:space="preserve"> - GUI</w:t>
+      </w:r>
+    </w:p>
+    <w:p>
+      <w:pPr>
+        <w:rPr>
+          <w:szCs w:val="24"/>
+        </w:rPr>
+      </w:pPr>
+      <w:r>
+        <w:rPr>
+          <w:szCs w:val="24"/>
+        </w:rPr>
+        <w:t xml:space="preserve">Programmet skal have en GUI, som brugeren skal bruge til at kunne bruge programmet. Gennem programmets GUI skal brugeren kunne logge ind, og administrere sin økonomi og derefter kunne logge ud igen. Programmets GUI skal kunne modtage informationerne som er nødvendige for at programmet kan administrere brugerens økonomi. Informationerne kan være alt lige fra, hvor mange penge brugeren har på kontoen fra start, til hvad brugeren har brugt af penge siden sidst, brugeren havde åbnet programmet. </w:t>
+      </w:r>
+    </w:p>
+    <w:p>
+      <w:pPr>
+        <w:pStyle w:val="Overskrift3"/>
+      </w:pPr>
+      <w:r>
+        <w:t>Krav 2 - Administrering af økonomi</w:t>
+      </w:r>
+    </w:p>
+    <w:p>
+      <w:r>
+        <w:t xml:space="preserve">Programmet skal kunne administrere brugernes økonomi igennem udregninger. Programmet skal kunne administrere økonomien, ved at udregne hvor mange penge der er tilbage på kontoen, hvis brugeren har brugt penge osv. </w:t>
+      </w:r>
+    </w:p>
+    <w:p>
+      <w:pPr>
+        <w:pStyle w:val="Overskrift3"/>
+      </w:pPr>
+      <w:r>
+        <w:t>Krav 3 - Visning af økonomi</w:t>
+      </w:r>
+    </w:p>
+    <w:p>
+      <w:r>
+        <w:t xml:space="preserve">Programmet skal via programmet GUI kunne vise grafer for hvordan det har gået en brugeres økonomi mens programmet har kørt. Dette skal være i form af en sumkurve eller et histogram. Dette </w:t>
+      </w:r>
+      <w:r>
+        <w:t xml:space="preserve">kan hjælpe brugeren med at holdestyr på brugerens økonomi igennem tiderne. </w:t>
+      </w:r>
       <w:bookmarkStart w:id="0" w:name="_GoBack"/>
       <w:bookmarkEnd w:id="0"/>
     </w:p>
@@ -76,7 +170,6 @@
     <w:p>
       <w:pPr>
         <w:rPr>
-          <w:sz w:val="24"/>
           <w:szCs w:val="24"/>
         </w:rPr>
       </w:pPr>
@@ -92,7 +185,6 @@
     <w:p>
       <w:pPr>
         <w:rPr>
-          <w:sz w:val="24"/>
           <w:szCs w:val="24"/>
         </w:rPr>
       </w:pPr>
@@ -108,7 +200,6 @@
     <w:p>
       <w:pPr>
         <w:rPr>
-          <w:sz w:val="24"/>
           <w:szCs w:val="24"/>
         </w:rPr>
       </w:pPr>
@@ -124,7 +215,6 @@
     <w:p>
       <w:pPr>
         <w:rPr>
-          <w:sz w:val="24"/>
           <w:szCs w:val="24"/>
         </w:rPr>
       </w:pPr>
@@ -132,48 +222,66 @@
     <w:p>
       <w:pPr>
         <w:pStyle w:val="Overskrift1"/>
-      </w:pPr>
-      <w:r>
+        <w:rPr>
+          <w:lang w:val="en-US"/>
+        </w:rPr>
+      </w:pPr>
+      <w:r>
+        <w:rPr>
+          <w:lang w:val="en-US"/>
+        </w:rPr>
         <w:t>Test af programmet</w:t>
       </w:r>
     </w:p>
     <w:p>
       <w:pPr>
         <w:rPr>
-          <w:sz w:val="24"/>
           <w:szCs w:val="24"/>
+          <w:lang w:val="en-US"/>
         </w:rPr>
       </w:pPr>
     </w:p>
     <w:p>
       <w:pPr>
         <w:pStyle w:val="Overskrift2"/>
-      </w:pPr>
-      <w:r>
+        <w:rPr>
+          <w:lang w:val="en-US"/>
+        </w:rPr>
+      </w:pPr>
+      <w:r>
+        <w:rPr>
+          <w:lang w:val="en-US"/>
+        </w:rPr>
         <w:t>Test 1</w:t>
       </w:r>
     </w:p>
     <w:p>
       <w:pPr>
         <w:rPr>
-          <w:sz w:val="24"/>
           <w:szCs w:val="24"/>
+          <w:lang w:val="en-US"/>
         </w:rPr>
       </w:pPr>
     </w:p>
     <w:p>
       <w:pPr>
         <w:pStyle w:val="Overskrift2"/>
-      </w:pPr>
-      <w:r>
+        <w:rPr>
+          <w:lang w:val="en-US"/>
+        </w:rPr>
+      </w:pPr>
+      <w:r>
+        <w:rPr>
+          <w:lang w:val="en-US"/>
+        </w:rPr>
         <w:t>Test 2</w:t>
       </w:r>
     </w:p>
     <w:p>
       <w:pPr>
         <w:rPr>
-          <w:sz w:val="24"/>
           <w:szCs w:val="24"/>
+          <w:lang w:val="en-US"/>
         </w:rPr>
       </w:pPr>
     </w:p>
@@ -188,7 +296,6 @@
     <w:p>
       <w:pPr>
         <w:rPr>
-          <w:sz w:val="24"/>
           <w:szCs w:val="24"/>
         </w:rPr>
       </w:pPr>
@@ -198,13 +305,606 @@
         <w:pStyle w:val="Overskrift1"/>
       </w:pPr>
       <w:r>
+        <w:t>Beskrivelse af a</w:t>
+      </w:r>
+      <w:r>
+        <w:t>rbejdsprocessen</w:t>
+      </w:r>
+    </w:p>
+    <w:p>
+      <w:pPr>
+        <w:pStyle w:val="Overskrift2"/>
+      </w:pPr>
+      <w:r>
+        <w:t>Trello</w:t>
+      </w:r>
+    </w:p>
+    <w:p>
+      <w:r>
+        <w:t xml:space="preserve">Jeg har i mit projekt haft brug for at have et overblik over de delopgaver som jeg skal have arbejdet med. Jeg har derfor brugt hjemmesiden trello.com til at hjælpe mig med at holde et overblik over mit projekt, hvilket har sikret mig en stærk </w:t>
+      </w:r>
+    </w:p>
+    <w:p>
+      <w:pPr>
+        <w:pStyle w:val="Overskrift2"/>
+      </w:pPr>
+      <w:r>
+        <w:t>Tidsplan</w:t>
+      </w:r>
+    </w:p>
+    <w:tbl>
+      <w:tblPr>
+        <w:tblStyle w:val="Gittertabel5-mrk-farve2"/>
+        <w:tblW w:w="0" w:type="auto"/>
+        <w:tblBorders>
+          <w:top w:val="single" w:sz="8" w:space="0" w:color="auto"/>
+          <w:left w:val="single" w:sz="8" w:space="0" w:color="auto"/>
+          <w:bottom w:val="single" w:sz="8" w:space="0" w:color="auto"/>
+          <w:right w:val="single" w:sz="8" w:space="0" w:color="auto"/>
+          <w:insideH w:val="single" w:sz="8" w:space="0" w:color="auto"/>
+          <w:insideV w:val="single" w:sz="8" w:space="0" w:color="auto"/>
+        </w:tblBorders>
+        <w:tblLook w:val="04A0" w:firstRow="1" w:lastRow="0" w:firstColumn="1" w:lastColumn="0" w:noHBand="0" w:noVBand="1"/>
+      </w:tblPr>
+      <w:tblGrid>
+        <w:gridCol w:w="1792"/>
+        <w:gridCol w:w="1621"/>
+        <w:gridCol w:w="1550"/>
+        <w:gridCol w:w="1550"/>
+        <w:gridCol w:w="1581"/>
+        <w:gridCol w:w="1524"/>
+      </w:tblGrid>
+      <w:tr>
+        <w:trPr>
+          <w:cnfStyle w:val="100000000000" w:firstRow="1" w:lastRow="0" w:firstColumn="0" w:lastColumn="0" w:oddVBand="0" w:evenVBand="0" w:oddHBand="0" w:evenHBand="0" w:firstRowFirstColumn="0" w:firstRowLastColumn="0" w:lastRowFirstColumn="0" w:lastRowLastColumn="0"/>
+          <w:trHeight w:val="659"/>
+        </w:trPr>
+        <w:tc>
+          <w:tcPr>
+            <w:cnfStyle w:val="001000000000" w:firstRow="0" w:lastRow="0" w:firstColumn="1" w:lastColumn="0" w:oddVBand="0" w:evenVBand="0" w:oddHBand="0" w:evenHBand="0" w:firstRowFirstColumn="0" w:firstRowLastColumn="0" w:lastRowFirstColumn="0" w:lastRowLastColumn="0"/>
+            <w:tcW w:w="1555" w:type="dxa"/>
+            <w:tcBorders>
+              <w:top w:val="none" w:sz="0" w:space="0" w:color="auto"/>
+              <w:left w:val="none" w:sz="0" w:space="0" w:color="auto"/>
+              <w:right w:val="none" w:sz="0" w:space="0" w:color="auto"/>
+            </w:tcBorders>
+          </w:tcPr>
+          <w:p>
+            <w:pPr>
+              <w:jc w:val="center"/>
+              <w:rPr>
+                <w:szCs w:val="24"/>
+              </w:rPr>
+            </w:pPr>
+          </w:p>
+          <w:p>
+            <w:pPr>
+              <w:jc w:val="center"/>
+              <w:rPr>
+                <w:szCs w:val="24"/>
+              </w:rPr>
+            </w:pPr>
+            <w:r>
+              <w:rPr>
+                <w:szCs w:val="24"/>
+              </w:rPr>
+              <w:t>Moduler</w:t>
+            </w:r>
+          </w:p>
+          <w:p>
+            <w:pPr>
+              <w:jc w:val="center"/>
+              <w:rPr>
+                <w:szCs w:val="24"/>
+              </w:rPr>
+            </w:pPr>
+            <w:r>
+              <w:rPr>
+                <w:szCs w:val="24"/>
+              </w:rPr>
+              <w:t>(12 moduler</w:t>
+            </w:r>
+          </w:p>
+          <w:p>
+            <w:pPr>
+              <w:jc w:val="center"/>
+              <w:rPr>
+                <w:szCs w:val="24"/>
+              </w:rPr>
+            </w:pPr>
+            <w:r>
+              <w:rPr>
+                <w:szCs w:val="24"/>
+              </w:rPr>
+              <w:t>i alt)</w:t>
+            </w:r>
+          </w:p>
+          <w:p>
+            <w:pPr>
+              <w:jc w:val="center"/>
+              <w:rPr>
+                <w:szCs w:val="24"/>
+              </w:rPr>
+            </w:pPr>
+          </w:p>
+        </w:tc>
+        <w:tc>
+          <w:tcPr>
+            <w:tcW w:w="1653" w:type="dxa"/>
+            <w:tcBorders>
+              <w:top w:val="none" w:sz="0" w:space="0" w:color="auto"/>
+              <w:left w:val="none" w:sz="0" w:space="0" w:color="auto"/>
+              <w:right w:val="none" w:sz="0" w:space="0" w:color="auto"/>
+            </w:tcBorders>
+          </w:tcPr>
+          <w:p>
+            <w:pPr>
+              <w:jc w:val="center"/>
+              <w:cnfStyle w:val="100000000000" w:firstRow="1" w:lastRow="0" w:firstColumn="0" w:lastColumn="0" w:oddVBand="0" w:evenVBand="0" w:oddHBand="0" w:evenHBand="0" w:firstRowFirstColumn="0" w:firstRowLastColumn="0" w:lastRowFirstColumn="0" w:lastRowLastColumn="0"/>
+              <w:rPr>
+                <w:szCs w:val="24"/>
+              </w:rPr>
+            </w:pPr>
+          </w:p>
+          <w:p>
+            <w:pPr>
+              <w:jc w:val="center"/>
+              <w:cnfStyle w:val="100000000000" w:firstRow="1" w:lastRow="0" w:firstColumn="0" w:lastColumn="0" w:oddVBand="0" w:evenVBand="0" w:oddHBand="0" w:evenHBand="0" w:firstRowFirstColumn="0" w:firstRowLastColumn="0" w:lastRowFirstColumn="0" w:lastRowLastColumn="0"/>
+              <w:rPr>
+                <w:szCs w:val="24"/>
+              </w:rPr>
+            </w:pPr>
+          </w:p>
+          <w:p>
+            <w:pPr>
+              <w:jc w:val="center"/>
+              <w:cnfStyle w:val="100000000000" w:firstRow="1" w:lastRow="0" w:firstColumn="0" w:lastColumn="0" w:oddVBand="0" w:evenVBand="0" w:oddHBand="0" w:evenHBand="0" w:firstRowFirstColumn="0" w:firstRowLastColumn="0" w:lastRowFirstColumn="0" w:lastRowLastColumn="0"/>
+              <w:rPr>
+                <w:szCs w:val="24"/>
+              </w:rPr>
+            </w:pPr>
+            <w:r>
+              <w:rPr>
+                <w:szCs w:val="24"/>
+              </w:rPr>
+              <w:t>2</w:t>
+            </w:r>
+          </w:p>
+        </w:tc>
+        <w:tc>
+          <w:tcPr>
+            <w:tcW w:w="1605" w:type="dxa"/>
+            <w:tcBorders>
+              <w:top w:val="none" w:sz="0" w:space="0" w:color="auto"/>
+              <w:left w:val="none" w:sz="0" w:space="0" w:color="auto"/>
+              <w:right w:val="none" w:sz="0" w:space="0" w:color="auto"/>
+            </w:tcBorders>
+          </w:tcPr>
+          <w:p>
+            <w:pPr>
+              <w:jc w:val="center"/>
+              <w:cnfStyle w:val="100000000000" w:firstRow="1" w:lastRow="0" w:firstColumn="0" w:lastColumn="0" w:oddVBand="0" w:evenVBand="0" w:oddHBand="0" w:evenHBand="0" w:firstRowFirstColumn="0" w:firstRowLastColumn="0" w:lastRowFirstColumn="0" w:lastRowLastColumn="0"/>
+              <w:rPr>
+                <w:szCs w:val="24"/>
+              </w:rPr>
+            </w:pPr>
+          </w:p>
+          <w:p>
+            <w:pPr>
+              <w:jc w:val="center"/>
+              <w:cnfStyle w:val="100000000000" w:firstRow="1" w:lastRow="0" w:firstColumn="0" w:lastColumn="0" w:oddVBand="0" w:evenVBand="0" w:oddHBand="0" w:evenHBand="0" w:firstRowFirstColumn="0" w:firstRowLastColumn="0" w:lastRowFirstColumn="0" w:lastRowLastColumn="0"/>
+              <w:rPr>
+                <w:szCs w:val="24"/>
+              </w:rPr>
+            </w:pPr>
+          </w:p>
+          <w:p>
+            <w:pPr>
+              <w:jc w:val="center"/>
+              <w:cnfStyle w:val="100000000000" w:firstRow="1" w:lastRow="0" w:firstColumn="0" w:lastColumn="0" w:oddVBand="0" w:evenVBand="0" w:oddHBand="0" w:evenHBand="0" w:firstRowFirstColumn="0" w:firstRowLastColumn="0" w:lastRowFirstColumn="0" w:lastRowLastColumn="0"/>
+              <w:rPr>
+                <w:szCs w:val="24"/>
+              </w:rPr>
+            </w:pPr>
+            <w:r>
+              <w:rPr>
+                <w:szCs w:val="24"/>
+              </w:rPr>
+              <w:t>4</w:t>
+            </w:r>
+          </w:p>
+        </w:tc>
+        <w:tc>
+          <w:tcPr>
+            <w:tcW w:w="1605" w:type="dxa"/>
+            <w:tcBorders>
+              <w:top w:val="none" w:sz="0" w:space="0" w:color="auto"/>
+              <w:left w:val="none" w:sz="0" w:space="0" w:color="auto"/>
+              <w:right w:val="none" w:sz="0" w:space="0" w:color="auto"/>
+            </w:tcBorders>
+          </w:tcPr>
+          <w:p>
+            <w:pPr>
+              <w:jc w:val="center"/>
+              <w:cnfStyle w:val="100000000000" w:firstRow="1" w:lastRow="0" w:firstColumn="0" w:lastColumn="0" w:oddVBand="0" w:evenVBand="0" w:oddHBand="0" w:evenHBand="0" w:firstRowFirstColumn="0" w:firstRowLastColumn="0" w:lastRowFirstColumn="0" w:lastRowLastColumn="0"/>
+              <w:rPr>
+                <w:szCs w:val="24"/>
+              </w:rPr>
+            </w:pPr>
+          </w:p>
+          <w:p>
+            <w:pPr>
+              <w:jc w:val="center"/>
+              <w:cnfStyle w:val="100000000000" w:firstRow="1" w:lastRow="0" w:firstColumn="0" w:lastColumn="0" w:oddVBand="0" w:evenVBand="0" w:oddHBand="0" w:evenHBand="0" w:firstRowFirstColumn="0" w:firstRowLastColumn="0" w:lastRowFirstColumn="0" w:lastRowLastColumn="0"/>
+              <w:rPr>
+                <w:szCs w:val="24"/>
+              </w:rPr>
+            </w:pPr>
+          </w:p>
+          <w:p>
+            <w:pPr>
+              <w:jc w:val="center"/>
+              <w:cnfStyle w:val="100000000000" w:firstRow="1" w:lastRow="0" w:firstColumn="0" w:lastColumn="0" w:oddVBand="0" w:evenVBand="0" w:oddHBand="0" w:evenHBand="0" w:firstRowFirstColumn="0" w:firstRowLastColumn="0" w:lastRowFirstColumn="0" w:lastRowLastColumn="0"/>
+              <w:rPr>
+                <w:szCs w:val="24"/>
+              </w:rPr>
+            </w:pPr>
+            <w:r>
+              <w:rPr>
+                <w:szCs w:val="24"/>
+              </w:rPr>
+              <w:t>2</w:t>
+            </w:r>
+          </w:p>
+        </w:tc>
+        <w:tc>
+          <w:tcPr>
+            <w:tcW w:w="1605" w:type="dxa"/>
+            <w:tcBorders>
+              <w:top w:val="none" w:sz="0" w:space="0" w:color="auto"/>
+              <w:left w:val="none" w:sz="0" w:space="0" w:color="auto"/>
+              <w:right w:val="none" w:sz="0" w:space="0" w:color="auto"/>
+            </w:tcBorders>
+          </w:tcPr>
+          <w:p>
+            <w:pPr>
+              <w:jc w:val="center"/>
+              <w:cnfStyle w:val="100000000000" w:firstRow="1" w:lastRow="0" w:firstColumn="0" w:lastColumn="0" w:oddVBand="0" w:evenVBand="0" w:oddHBand="0" w:evenHBand="0" w:firstRowFirstColumn="0" w:firstRowLastColumn="0" w:lastRowFirstColumn="0" w:lastRowLastColumn="0"/>
+              <w:rPr>
+                <w:szCs w:val="24"/>
+              </w:rPr>
+            </w:pPr>
+          </w:p>
+          <w:p>
+            <w:pPr>
+              <w:jc w:val="center"/>
+              <w:cnfStyle w:val="100000000000" w:firstRow="1" w:lastRow="0" w:firstColumn="0" w:lastColumn="0" w:oddVBand="0" w:evenVBand="0" w:oddHBand="0" w:evenHBand="0" w:firstRowFirstColumn="0" w:firstRowLastColumn="0" w:lastRowFirstColumn="0" w:lastRowLastColumn="0"/>
+              <w:rPr>
+                <w:szCs w:val="24"/>
+              </w:rPr>
+            </w:pPr>
+          </w:p>
+          <w:p>
+            <w:pPr>
+              <w:jc w:val="center"/>
+              <w:cnfStyle w:val="100000000000" w:firstRow="1" w:lastRow="0" w:firstColumn="0" w:lastColumn="0" w:oddVBand="0" w:evenVBand="0" w:oddHBand="0" w:evenHBand="0" w:firstRowFirstColumn="0" w:firstRowLastColumn="0" w:lastRowFirstColumn="0" w:lastRowLastColumn="0"/>
+              <w:rPr>
+                <w:szCs w:val="24"/>
+              </w:rPr>
+            </w:pPr>
+            <w:r>
+              <w:rPr>
+                <w:szCs w:val="24"/>
+              </w:rPr>
+              <w:t>1</w:t>
+            </w:r>
+          </w:p>
+        </w:tc>
+        <w:tc>
+          <w:tcPr>
+            <w:tcW w:w="1605" w:type="dxa"/>
+            <w:tcBorders>
+              <w:top w:val="none" w:sz="0" w:space="0" w:color="auto"/>
+              <w:left w:val="none" w:sz="0" w:space="0" w:color="auto"/>
+              <w:right w:val="none" w:sz="0" w:space="0" w:color="auto"/>
+            </w:tcBorders>
+          </w:tcPr>
+          <w:p>
+            <w:pPr>
+              <w:jc w:val="center"/>
+              <w:cnfStyle w:val="100000000000" w:firstRow="1" w:lastRow="0" w:firstColumn="0" w:lastColumn="0" w:oddVBand="0" w:evenVBand="0" w:oddHBand="0" w:evenHBand="0" w:firstRowFirstColumn="0" w:firstRowLastColumn="0" w:lastRowFirstColumn="0" w:lastRowLastColumn="0"/>
+              <w:rPr>
+                <w:szCs w:val="24"/>
+              </w:rPr>
+            </w:pPr>
+          </w:p>
+          <w:p>
+            <w:pPr>
+              <w:jc w:val="center"/>
+              <w:cnfStyle w:val="100000000000" w:firstRow="1" w:lastRow="0" w:firstColumn="0" w:lastColumn="0" w:oddVBand="0" w:evenVBand="0" w:oddHBand="0" w:evenHBand="0" w:firstRowFirstColumn="0" w:firstRowLastColumn="0" w:lastRowFirstColumn="0" w:lastRowLastColumn="0"/>
+              <w:rPr>
+                <w:szCs w:val="24"/>
+              </w:rPr>
+            </w:pPr>
+          </w:p>
+          <w:p>
+            <w:pPr>
+              <w:jc w:val="center"/>
+              <w:cnfStyle w:val="100000000000" w:firstRow="1" w:lastRow="0" w:firstColumn="0" w:lastColumn="0" w:oddVBand="0" w:evenVBand="0" w:oddHBand="0" w:evenHBand="0" w:firstRowFirstColumn="0" w:firstRowLastColumn="0" w:lastRowFirstColumn="0" w:lastRowLastColumn="0"/>
+              <w:rPr>
+                <w:szCs w:val="24"/>
+              </w:rPr>
+            </w:pPr>
+            <w:r>
+              <w:rPr>
+                <w:szCs w:val="24"/>
+              </w:rPr>
+              <w:t>3</w:t>
+            </w:r>
+          </w:p>
+        </w:tc>
+      </w:tr>
+      <w:tr>
+        <w:trPr>
+          <w:cnfStyle w:val="000000100000" w:firstRow="0" w:lastRow="0" w:firstColumn="0" w:lastColumn="0" w:oddVBand="0" w:evenVBand="0" w:oddHBand="1" w:evenHBand="0" w:firstRowFirstColumn="0" w:firstRowLastColumn="0" w:lastRowFirstColumn="0" w:lastRowLastColumn="0"/>
+          <w:trHeight w:val="1241"/>
+        </w:trPr>
+        <w:tc>
+          <w:tcPr>
+            <w:cnfStyle w:val="001000000000" w:firstRow="0" w:lastRow="0" w:firstColumn="1" w:lastColumn="0" w:oddVBand="0" w:evenVBand="0" w:oddHBand="0" w:evenHBand="0" w:firstRowFirstColumn="0" w:firstRowLastColumn="0" w:lastRowFirstColumn="0" w:lastRowLastColumn="0"/>
+            <w:tcW w:w="1555" w:type="dxa"/>
+            <w:tcBorders>
+              <w:left w:val="none" w:sz="0" w:space="0" w:color="auto"/>
+              <w:bottom w:val="none" w:sz="0" w:space="0" w:color="auto"/>
+            </w:tcBorders>
+          </w:tcPr>
+          <w:p>
+            <w:pPr>
+              <w:jc w:val="center"/>
+              <w:rPr>
+                <w:szCs w:val="24"/>
+              </w:rPr>
+            </w:pPr>
+          </w:p>
+          <w:p>
+            <w:pPr>
+              <w:rPr>
+                <w:szCs w:val="24"/>
+              </w:rPr>
+            </w:pPr>
+          </w:p>
+          <w:p>
+            <w:pPr>
+              <w:jc w:val="center"/>
+              <w:rPr>
+                <w:szCs w:val="24"/>
+              </w:rPr>
+            </w:pPr>
+            <w:r>
+              <w:rPr>
+                <w:szCs w:val="24"/>
+              </w:rPr>
+              <w:t>Arbejdsopgaver</w:t>
+            </w:r>
+          </w:p>
+        </w:tc>
+        <w:tc>
+          <w:tcPr>
+            <w:tcW w:w="1653" w:type="dxa"/>
+          </w:tcPr>
+          <w:p>
+            <w:pPr>
+              <w:jc w:val="center"/>
+              <w:cnfStyle w:val="000000100000" w:firstRow="0" w:lastRow="0" w:firstColumn="0" w:lastColumn="0" w:oddVBand="0" w:evenVBand="0" w:oddHBand="1" w:evenHBand="0" w:firstRowFirstColumn="0" w:firstRowLastColumn="0" w:lastRowFirstColumn="0" w:lastRowLastColumn="0"/>
+              <w:rPr>
+                <w:szCs w:val="24"/>
+              </w:rPr>
+            </w:pPr>
+          </w:p>
+          <w:p>
+            <w:pPr>
+              <w:jc w:val="center"/>
+              <w:cnfStyle w:val="000000100000" w:firstRow="0" w:lastRow="0" w:firstColumn="0" w:lastColumn="0" w:oddVBand="0" w:evenVBand="0" w:oddHBand="1" w:evenHBand="0" w:firstRowFirstColumn="0" w:firstRowLastColumn="0" w:lastRowFirstColumn="0" w:lastRowLastColumn="0"/>
+              <w:rPr>
+                <w:szCs w:val="24"/>
+              </w:rPr>
+            </w:pPr>
+            <w:r>
+              <w:rPr>
+                <w:szCs w:val="24"/>
+              </w:rPr>
+              <w:t xml:space="preserve">Krav specifikation </w:t>
+            </w:r>
+            <w:r>
+              <w:rPr>
+                <w:szCs w:val="24"/>
+              </w:rPr>
+              <w:lastRenderedPageBreak/>
+              <w:t>til programmet</w:t>
+            </w:r>
+          </w:p>
+          <w:p>
+            <w:pPr>
+              <w:jc w:val="center"/>
+              <w:cnfStyle w:val="000000100000" w:firstRow="0" w:lastRow="0" w:firstColumn="0" w:lastColumn="0" w:oddVBand="0" w:evenVBand="0" w:oddHBand="1" w:evenHBand="0" w:firstRowFirstColumn="0" w:firstRowLastColumn="0" w:lastRowFirstColumn="0" w:lastRowLastColumn="0"/>
+              <w:rPr>
+                <w:szCs w:val="24"/>
+              </w:rPr>
+            </w:pPr>
+          </w:p>
+        </w:tc>
+        <w:tc>
+          <w:tcPr>
+            <w:tcW w:w="1605" w:type="dxa"/>
+          </w:tcPr>
+          <w:p>
+            <w:pPr>
+              <w:jc w:val="center"/>
+              <w:cnfStyle w:val="000000100000" w:firstRow="0" w:lastRow="0" w:firstColumn="0" w:lastColumn="0" w:oddVBand="0" w:evenVBand="0" w:oddHBand="1" w:evenHBand="0" w:firstRowFirstColumn="0" w:firstRowLastColumn="0" w:lastRowFirstColumn="0" w:lastRowLastColumn="0"/>
+              <w:rPr>
+                <w:szCs w:val="24"/>
+              </w:rPr>
+            </w:pPr>
+          </w:p>
+          <w:p>
+            <w:pPr>
+              <w:jc w:val="center"/>
+              <w:cnfStyle w:val="000000100000" w:firstRow="0" w:lastRow="0" w:firstColumn="0" w:lastColumn="0" w:oddVBand="0" w:evenVBand="0" w:oddHBand="1" w:evenHBand="0" w:firstRowFirstColumn="0" w:firstRowLastColumn="0" w:lastRowFirstColumn="0" w:lastRowLastColumn="0"/>
+              <w:rPr>
+                <w:szCs w:val="24"/>
+              </w:rPr>
+            </w:pPr>
+          </w:p>
+          <w:p>
+            <w:pPr>
+              <w:jc w:val="center"/>
+              <w:cnfStyle w:val="000000100000" w:firstRow="0" w:lastRow="0" w:firstColumn="0" w:lastColumn="0" w:oddVBand="0" w:evenVBand="0" w:oddHBand="1" w:evenHBand="0" w:firstRowFirstColumn="0" w:firstRowLastColumn="0" w:lastRowFirstColumn="0" w:lastRowLastColumn="0"/>
+              <w:rPr>
+                <w:szCs w:val="24"/>
+              </w:rPr>
+            </w:pPr>
+            <w:r>
+              <w:rPr>
+                <w:szCs w:val="24"/>
+              </w:rPr>
+              <w:t>Program opsætning</w:t>
+            </w:r>
+          </w:p>
+        </w:tc>
+        <w:tc>
+          <w:tcPr>
+            <w:tcW w:w="1605" w:type="dxa"/>
+          </w:tcPr>
+          <w:p>
+            <w:pPr>
+              <w:jc w:val="center"/>
+              <w:cnfStyle w:val="000000100000" w:firstRow="0" w:lastRow="0" w:firstColumn="0" w:lastColumn="0" w:oddVBand="0" w:evenVBand="0" w:oddHBand="1" w:evenHBand="0" w:firstRowFirstColumn="0" w:firstRowLastColumn="0" w:lastRowFirstColumn="0" w:lastRowLastColumn="0"/>
+              <w:rPr>
+                <w:szCs w:val="24"/>
+              </w:rPr>
+            </w:pPr>
+          </w:p>
+          <w:p>
+            <w:pPr>
+              <w:jc w:val="center"/>
+              <w:cnfStyle w:val="000000100000" w:firstRow="0" w:lastRow="0" w:firstColumn="0" w:lastColumn="0" w:oddVBand="0" w:evenVBand="0" w:oddHBand="1" w:evenHBand="0" w:firstRowFirstColumn="0" w:firstRowLastColumn="0" w:lastRowFirstColumn="0" w:lastRowLastColumn="0"/>
+              <w:rPr>
+                <w:szCs w:val="24"/>
+              </w:rPr>
+            </w:pPr>
+          </w:p>
+          <w:p>
+            <w:pPr>
+              <w:jc w:val="center"/>
+              <w:cnfStyle w:val="000000100000" w:firstRow="0" w:lastRow="0" w:firstColumn="0" w:lastColumn="0" w:oddVBand="0" w:evenVBand="0" w:oddHBand="1" w:evenHBand="0" w:firstRowFirstColumn="0" w:firstRowLastColumn="0" w:lastRowFirstColumn="0" w:lastRowLastColumn="0"/>
+              <w:rPr>
+                <w:szCs w:val="24"/>
+              </w:rPr>
+            </w:pPr>
+            <w:r>
+              <w:rPr>
+                <w:szCs w:val="24"/>
+              </w:rPr>
+              <w:t>Database opsætning</w:t>
+            </w:r>
+          </w:p>
+        </w:tc>
+        <w:tc>
+          <w:tcPr>
+            <w:tcW w:w="1605" w:type="dxa"/>
+          </w:tcPr>
+          <w:p>
+            <w:pPr>
+              <w:jc w:val="center"/>
+              <w:cnfStyle w:val="000000100000" w:firstRow="0" w:lastRow="0" w:firstColumn="0" w:lastColumn="0" w:oddVBand="0" w:evenVBand="0" w:oddHBand="1" w:evenHBand="0" w:firstRowFirstColumn="0" w:firstRowLastColumn="0" w:lastRowFirstColumn="0" w:lastRowLastColumn="0"/>
+              <w:rPr>
+                <w:szCs w:val="24"/>
+              </w:rPr>
+            </w:pPr>
+          </w:p>
+          <w:p>
+            <w:pPr>
+              <w:jc w:val="center"/>
+              <w:cnfStyle w:val="000000100000" w:firstRow="0" w:lastRow="0" w:firstColumn="0" w:lastColumn="0" w:oddVBand="0" w:evenVBand="0" w:oddHBand="1" w:evenHBand="0" w:firstRowFirstColumn="0" w:firstRowLastColumn="0" w:lastRowFirstColumn="0" w:lastRowLastColumn="0"/>
+              <w:rPr>
+                <w:szCs w:val="24"/>
+              </w:rPr>
+            </w:pPr>
+          </w:p>
+          <w:p>
+            <w:pPr>
+              <w:jc w:val="center"/>
+              <w:cnfStyle w:val="000000100000" w:firstRow="0" w:lastRow="0" w:firstColumn="0" w:lastColumn="0" w:oddVBand="0" w:evenVBand="0" w:oddHBand="1" w:evenHBand="0" w:firstRowFirstColumn="0" w:firstRowLastColumn="0" w:lastRowFirstColumn="0" w:lastRowLastColumn="0"/>
+              <w:rPr>
+                <w:szCs w:val="24"/>
+              </w:rPr>
+            </w:pPr>
+            <w:r>
+              <w:rPr>
+                <w:szCs w:val="24"/>
+              </w:rPr>
+              <w:t>Test af programmet</w:t>
+            </w:r>
+          </w:p>
+        </w:tc>
+        <w:tc>
+          <w:tcPr>
+            <w:tcW w:w="1605" w:type="dxa"/>
+          </w:tcPr>
+          <w:p>
+            <w:pPr>
+              <w:jc w:val="center"/>
+              <w:cnfStyle w:val="000000100000" w:firstRow="0" w:lastRow="0" w:firstColumn="0" w:lastColumn="0" w:oddVBand="0" w:evenVBand="0" w:oddHBand="1" w:evenHBand="0" w:firstRowFirstColumn="0" w:firstRowLastColumn="0" w:lastRowFirstColumn="0" w:lastRowLastColumn="0"/>
+              <w:rPr>
+                <w:szCs w:val="24"/>
+              </w:rPr>
+            </w:pPr>
+          </w:p>
+          <w:p>
+            <w:pPr>
+              <w:jc w:val="center"/>
+              <w:cnfStyle w:val="000000100000" w:firstRow="0" w:lastRow="0" w:firstColumn="0" w:lastColumn="0" w:oddVBand="0" w:evenVBand="0" w:oddHBand="1" w:evenHBand="0" w:firstRowFirstColumn="0" w:firstRowLastColumn="0" w:lastRowFirstColumn="0" w:lastRowLastColumn="0"/>
+              <w:rPr>
+                <w:szCs w:val="24"/>
+              </w:rPr>
+            </w:pPr>
+          </w:p>
+          <w:p>
+            <w:pPr>
+              <w:jc w:val="center"/>
+              <w:cnfStyle w:val="000000100000" w:firstRow="0" w:lastRow="0" w:firstColumn="0" w:lastColumn="0" w:oddVBand="0" w:evenVBand="0" w:oddHBand="1" w:evenHBand="0" w:firstRowFirstColumn="0" w:firstRowLastColumn="0" w:lastRowFirstColumn="0" w:lastRowLastColumn="0"/>
+              <w:rPr>
+                <w:szCs w:val="24"/>
+              </w:rPr>
+            </w:pPr>
+            <w:r>
+              <w:rPr>
+                <w:szCs w:val="24"/>
+              </w:rPr>
+              <w:t>Synopsis skrivning</w:t>
+            </w:r>
+          </w:p>
+        </w:tc>
+      </w:tr>
+    </w:tbl>
+    <w:p>
+      <w:pPr>
+        <w:rPr>
+          <w:szCs w:val="24"/>
+        </w:rPr>
+      </w:pPr>
+    </w:p>
+    <w:p>
+      <w:pPr>
+        <w:pStyle w:val="Overskrift1"/>
+      </w:pPr>
+      <w:r>
         <w:t>Litteraturliste</w:t>
       </w:r>
     </w:p>
     <w:p>
       <w:pPr>
         <w:rPr>
-          <w:sz w:val="24"/>
           <w:szCs w:val="24"/>
         </w:rPr>
       </w:pPr>
@@ -214,21 +914,19 @@
         <w:pStyle w:val="Overskrift1"/>
       </w:pPr>
       <w:r>
-        <w:lastRenderedPageBreak/>
         <w:t>Bilag</w:t>
       </w:r>
     </w:p>
     <w:p>
       <w:pPr>
         <w:rPr>
-          <w:sz w:val="24"/>
           <w:szCs w:val="24"/>
         </w:rPr>
       </w:pPr>
     </w:p>
     <w:sectPr>
-      <w:headerReference w:type="default" r:id="rId6"/>
-      <w:footerReference w:type="default" r:id="rId7"/>
+      <w:headerReference w:type="default" r:id="rId8"/>
+      <w:footerReference w:type="default" r:id="rId9"/>
       <w:pgSz w:w="11906" w:h="16838"/>
       <w:pgMar w:top="1701" w:right="1134" w:bottom="1701" w:left="1134" w:header="708" w:footer="708" w:gutter="0"/>
       <w:cols w:space="708"/>
@@ -268,7 +966,6 @@
   <w:sdt>
     <w:sdtPr>
       <w:rPr>
-        <w:sz w:val="24"/>
         <w:szCs w:val="24"/>
       </w:rPr>
       <w:id w:val="-513382745"/>
@@ -277,11 +974,11 @@
         <w:docPartUnique/>
       </w:docPartObj>
     </w:sdtPr>
+    <w:sdtEndPr/>
     <w:sdtContent>
       <w:sdt>
         <w:sdtPr>
           <w:rPr>
-            <w:sz w:val="24"/>
             <w:szCs w:val="24"/>
           </w:rPr>
           <w:id w:val="-1769616900"/>
@@ -290,96 +987,84 @@
             <w:docPartUnique/>
           </w:docPartObj>
         </w:sdtPr>
+        <w:sdtEndPr/>
         <w:sdtContent>
           <w:p>
             <w:pPr>
               <w:pStyle w:val="Sidefod"/>
               <w:jc w:val="right"/>
               <w:rPr>
-                <w:sz w:val="24"/>
                 <w:szCs w:val="24"/>
               </w:rPr>
             </w:pPr>
             <w:r>
               <w:rPr>
-                <w:sz w:val="24"/>
                 <w:szCs w:val="24"/>
               </w:rPr>
               <w:t xml:space="preserve">Side </w:t>
             </w:r>
             <w:r>
               <w:rPr>
-                <w:sz w:val="24"/>
                 <w:szCs w:val="24"/>
               </w:rPr>
               <w:fldChar w:fldCharType="begin"/>
             </w:r>
             <w:r>
               <w:rPr>
-                <w:sz w:val="24"/>
                 <w:szCs w:val="24"/>
               </w:rPr>
               <w:instrText>PAGE</w:instrText>
             </w:r>
             <w:r>
               <w:rPr>
-                <w:sz w:val="24"/>
                 <w:szCs w:val="24"/>
               </w:rPr>
               <w:fldChar w:fldCharType="separate"/>
             </w:r>
             <w:r>
               <w:rPr>
-                <w:sz w:val="24"/>
                 <w:szCs w:val="24"/>
               </w:rPr>
               <w:t>2</w:t>
             </w:r>
             <w:r>
               <w:rPr>
-                <w:sz w:val="24"/>
                 <w:szCs w:val="24"/>
               </w:rPr>
               <w:fldChar w:fldCharType="end"/>
             </w:r>
             <w:r>
               <w:rPr>
-                <w:sz w:val="24"/>
                 <w:szCs w:val="24"/>
               </w:rPr>
               <w:t xml:space="preserve"> af </w:t>
             </w:r>
             <w:r>
               <w:rPr>
-                <w:sz w:val="24"/>
                 <w:szCs w:val="24"/>
               </w:rPr>
               <w:fldChar w:fldCharType="begin"/>
             </w:r>
             <w:r>
               <w:rPr>
-                <w:sz w:val="24"/>
                 <w:szCs w:val="24"/>
               </w:rPr>
               <w:instrText>NUMPAGES</w:instrText>
             </w:r>
             <w:r>
               <w:rPr>
-                <w:sz w:val="24"/>
                 <w:szCs w:val="24"/>
               </w:rPr>
               <w:fldChar w:fldCharType="separate"/>
             </w:r>
             <w:r>
               <w:rPr>
-                <w:sz w:val="24"/>
                 <w:szCs w:val="24"/>
               </w:rPr>
               <w:t>2</w:t>
             </w:r>
             <w:r>
               <w:rPr>
-                <w:sz w:val="24"/>
                 <w:szCs w:val="24"/>
               </w:rPr>
               <w:fldChar w:fldCharType="end"/>
@@ -393,7 +1078,6 @@
     <w:pPr>
       <w:pStyle w:val="Sidefod"/>
       <w:rPr>
-        <w:sz w:val="24"/>
         <w:szCs w:val="24"/>
       </w:rPr>
     </w:pPr>
@@ -432,20 +1116,17 @@
     <w:pPr>
       <w:pStyle w:val="Sidehoved"/>
       <w:rPr>
-        <w:sz w:val="24"/>
         <w:szCs w:val="24"/>
       </w:rPr>
     </w:pPr>
     <w:r>
       <w:rPr>
-        <w:sz w:val="24"/>
         <w:szCs w:val="24"/>
       </w:rPr>
       <w:t>Max Hansen</w:t>
     </w:r>
     <w:r>
       <w:rPr>
-        <w:sz w:val="24"/>
         <w:szCs w:val="24"/>
       </w:rPr>
       <w:tab/>
@@ -453,28 +1134,24 @@
     </w:r>
     <w:r>
       <w:rPr>
-        <w:sz w:val="24"/>
         <w:szCs w:val="24"/>
       </w:rPr>
       <w:tab/>
     </w:r>
     <w:r>
       <w:rPr>
-        <w:sz w:val="24"/>
         <w:szCs w:val="24"/>
       </w:rPr>
       <w:fldChar w:fldCharType="begin"/>
     </w:r>
     <w:r>
       <w:rPr>
-        <w:sz w:val="24"/>
         <w:szCs w:val="24"/>
       </w:rPr>
       <w:instrText xml:space="preserve"> TIME \@ "dd-MM-yyyy" </w:instrText>
     </w:r>
     <w:r>
       <w:rPr>
-        <w:sz w:val="24"/>
         <w:szCs w:val="24"/>
       </w:rPr>
       <w:fldChar w:fldCharType="separate"/>
@@ -482,14 +1159,12 @@
     <w:r>
       <w:rPr>
         <w:noProof/>
-        <w:sz w:val="24"/>
         <w:szCs w:val="24"/>
       </w:rPr>
-      <w:t>20-03-2020</w:t>
+      <w:t>24-03-2020</w:t>
     </w:r>
     <w:r>
       <w:rPr>
-        <w:sz w:val="24"/>
         <w:szCs w:val="24"/>
       </w:rPr>
       <w:fldChar w:fldCharType="end"/>
@@ -499,27 +1174,23 @@
     <w:pPr>
       <w:pStyle w:val="Sidehoved"/>
       <w:rPr>
-        <w:sz w:val="24"/>
         <w:szCs w:val="24"/>
       </w:rPr>
     </w:pPr>
     <w:r>
       <w:rPr>
-        <w:sz w:val="24"/>
         <w:szCs w:val="24"/>
       </w:rPr>
       <w:t>Odense Tekniske Gymnasium 3.D</w:t>
     </w:r>
     <w:r>
       <w:rPr>
-        <w:sz w:val="24"/>
         <w:szCs w:val="24"/>
       </w:rPr>
       <w:tab/>
     </w:r>
     <w:r>
       <w:rPr>
-        <w:sz w:val="24"/>
         <w:szCs w:val="24"/>
       </w:rPr>
       <w:tab/>
@@ -527,6 +1198,127 @@
     </w:r>
   </w:p>
 </w:hdr>
+</file>
+
+<file path=word/numbering.xml><?xml version="1.0" encoding="utf-8"?>
+<w:numbering xmlns:wpc="http://schemas.microsoft.com/office/word/2010/wordprocessingCanvas" xmlns:cx="http://schemas.microsoft.com/office/drawing/2014/chartex" xmlns:cx1="http://schemas.microsoft.com/office/drawing/2015/9/8/chartex" xmlns:cx2="http://schemas.microsoft.com/office/drawing/2015/10/21/chartex" xmlns:cx3="http://schemas.microsoft.com/office/drawing/2016/5/9/chartex" xmlns:cx4="http://schemas.microsoft.com/office/drawing/2016/5/10/chartex" xmlns:cx5="http://schemas.microsoft.com/office/drawing/2016/5/11/chartex" xmlns:cx6="http://schemas.microsoft.com/office/drawing/2016/5/12/chartex" xmlns:cx7="http://schemas.microsoft.com/office/drawing/2016/5/13/chartex" xmlns:cx8="http://schemas.microsoft.com/office/drawing/2016/5/14/chartex" xmlns:mc="http://schemas.openxmlformats.org/markup-compatibility/2006" xmlns:aink="http://schemas.microsoft.com/office/drawing/2016/ink" xmlns:am3d="http://schemas.microsoft.com/office/drawing/2017/model3d" xmlns:o="urn:schemas-microsoft-com:office:office" xmlns:r="http://schemas.openxmlformats.org/officeDocument/2006/relationships" xmlns:m="http://schemas.openxmlformats.org/officeDocument/2006/math" xmlns:v="urn:schemas-microsoft-com:vml" xmlns:wp14="http://schemas.microsoft.com/office/word/2010/wordprocessingDrawing" xmlns:wp="http://schemas.openxmlformats.org/drawingml/2006/wordprocessingDrawing" xmlns:w10="urn:schemas-microsoft-com:office:word" xmlns:w="http://schemas.openxmlformats.org/wordprocessingml/2006/main" xmlns:w14="http://schemas.microsoft.com/office/word/2010/wordml" xmlns:w15="http://schemas.microsoft.com/office/word/2012/wordml" xmlns:w16cid="http://schemas.microsoft.com/office/word/2016/wordml/cid" xmlns:w16se="http://schemas.microsoft.com/office/word/2015/wordml/symex" xmlns:wpg="http://schemas.microsoft.com/office/word/2010/wordprocessingGroup" xmlns:wpi="http://schemas.microsoft.com/office/word/2010/wordprocessingInk" xmlns:wne="http://schemas.microsoft.com/office/word/2006/wordml" xmlns:wps="http://schemas.microsoft.com/office/word/2010/wordprocessingShape" mc:Ignorable="w14 w15 w16se w16cid wp14">
+  <w:abstractNum w:abstractNumId="0" w15:restartNumberingAfterBreak="0">
+    <w:nsid w:val="1F54051F"/>
+    <w:multiLevelType w:val="hybridMultilevel"/>
+    <w:tmpl w:val="6C4AAA8C"/>
+    <w:lvl w:ilvl="0" w:tplc="04060001">
+      <w:start w:val="1"/>
+      <w:numFmt w:val="bullet"/>
+      <w:lvlText w:val=""/>
+      <w:lvlJc w:val="left"/>
+      <w:pPr>
+        <w:ind w:left="720" w:hanging="360"/>
+      </w:pPr>
+      <w:rPr>
+        <w:rFonts w:ascii="Symbol" w:hAnsi="Symbol" w:hint="default"/>
+      </w:rPr>
+    </w:lvl>
+    <w:lvl w:ilvl="1" w:tplc="04060003" w:tentative="1">
+      <w:start w:val="1"/>
+      <w:numFmt w:val="bullet"/>
+      <w:lvlText w:val="o"/>
+      <w:lvlJc w:val="left"/>
+      <w:pPr>
+        <w:ind w:left="1440" w:hanging="360"/>
+      </w:pPr>
+      <w:rPr>
+        <w:rFonts w:ascii="Courier New" w:hAnsi="Courier New" w:cs="Courier New" w:hint="default"/>
+      </w:rPr>
+    </w:lvl>
+    <w:lvl w:ilvl="2" w:tplc="04060005" w:tentative="1">
+      <w:start w:val="1"/>
+      <w:numFmt w:val="bullet"/>
+      <w:lvlText w:val=""/>
+      <w:lvlJc w:val="left"/>
+      <w:pPr>
+        <w:ind w:left="2160" w:hanging="360"/>
+      </w:pPr>
+      <w:rPr>
+        <w:rFonts w:ascii="Wingdings" w:hAnsi="Wingdings" w:hint="default"/>
+      </w:rPr>
+    </w:lvl>
+    <w:lvl w:ilvl="3" w:tplc="04060001" w:tentative="1">
+      <w:start w:val="1"/>
+      <w:numFmt w:val="bullet"/>
+      <w:lvlText w:val=""/>
+      <w:lvlJc w:val="left"/>
+      <w:pPr>
+        <w:ind w:left="2880" w:hanging="360"/>
+      </w:pPr>
+      <w:rPr>
+        <w:rFonts w:ascii="Symbol" w:hAnsi="Symbol" w:hint="default"/>
+      </w:rPr>
+    </w:lvl>
+    <w:lvl w:ilvl="4" w:tplc="04060003" w:tentative="1">
+      <w:start w:val="1"/>
+      <w:numFmt w:val="bullet"/>
+      <w:lvlText w:val="o"/>
+      <w:lvlJc w:val="left"/>
+      <w:pPr>
+        <w:ind w:left="3600" w:hanging="360"/>
+      </w:pPr>
+      <w:rPr>
+        <w:rFonts w:ascii="Courier New" w:hAnsi="Courier New" w:cs="Courier New" w:hint="default"/>
+      </w:rPr>
+    </w:lvl>
+    <w:lvl w:ilvl="5" w:tplc="04060005" w:tentative="1">
+      <w:start w:val="1"/>
+      <w:numFmt w:val="bullet"/>
+      <w:lvlText w:val=""/>
+      <w:lvlJc w:val="left"/>
+      <w:pPr>
+        <w:ind w:left="4320" w:hanging="360"/>
+      </w:pPr>
+      <w:rPr>
+        <w:rFonts w:ascii="Wingdings" w:hAnsi="Wingdings" w:hint="default"/>
+      </w:rPr>
+    </w:lvl>
+    <w:lvl w:ilvl="6" w:tplc="04060001" w:tentative="1">
+      <w:start w:val="1"/>
+      <w:numFmt w:val="bullet"/>
+      <w:lvlText w:val=""/>
+      <w:lvlJc w:val="left"/>
+      <w:pPr>
+        <w:ind w:left="5040" w:hanging="360"/>
+      </w:pPr>
+      <w:rPr>
+        <w:rFonts w:ascii="Symbol" w:hAnsi="Symbol" w:hint="default"/>
+      </w:rPr>
+    </w:lvl>
+    <w:lvl w:ilvl="7" w:tplc="04060003" w:tentative="1">
+      <w:start w:val="1"/>
+      <w:numFmt w:val="bullet"/>
+      <w:lvlText w:val="o"/>
+      <w:lvlJc w:val="left"/>
+      <w:pPr>
+        <w:ind w:left="5760" w:hanging="360"/>
+      </w:pPr>
+      <w:rPr>
+        <w:rFonts w:ascii="Courier New" w:hAnsi="Courier New" w:cs="Courier New" w:hint="default"/>
+      </w:rPr>
+    </w:lvl>
+    <w:lvl w:ilvl="8" w:tplc="04060005" w:tentative="1">
+      <w:start w:val="1"/>
+      <w:numFmt w:val="bullet"/>
+      <w:lvlText w:val=""/>
+      <w:lvlJc w:val="left"/>
+      <w:pPr>
+        <w:ind w:left="6480" w:hanging="360"/>
+      </w:pPr>
+      <w:rPr>
+        <w:rFonts w:ascii="Wingdings" w:hAnsi="Wingdings" w:hint="default"/>
+      </w:rPr>
+    </w:lvl>
+  </w:abstractNum>
+  <w:num w:numId="1">
+    <w:abstractNumId w:val="0"/>
+  </w:num>
+</w:numbering>
 </file>
 
 <file path=word/styles.xml><?xml version="1.0" encoding="utf-8"?>
@@ -650,6 +1442,7 @@
     <w:lsdException w:name="HTML Sample" w:semiHidden="1" w:unhideWhenUsed="1"/>
     <w:lsdException w:name="HTML Typewriter" w:semiHidden="1" w:unhideWhenUsed="1"/>
     <w:lsdException w:name="HTML Variable" w:semiHidden="1" w:unhideWhenUsed="1"/>
+    <w:lsdException w:name="Normal Table" w:semiHidden="1" w:unhideWhenUsed="1"/>
     <w:lsdException w:name="annotation subject" w:semiHidden="1" w:unhideWhenUsed="1"/>
     <w:lsdException w:name="No List" w:semiHidden="1" w:unhideWhenUsed="1"/>
     <w:lsdException w:name="Outline List 1" w:semiHidden="1" w:unhideWhenUsed="1"/>
@@ -695,9 +1488,11 @@
     <w:lsdException w:name="Table Subtle 1" w:semiHidden="1" w:unhideWhenUsed="1"/>
     <w:lsdException w:name="Table Subtle 2" w:semiHidden="1" w:unhideWhenUsed="1"/>
     <w:lsdException w:name="Table Web 1" w:semiHidden="1" w:unhideWhenUsed="1"/>
+    <w:lsdException w:name="Table Web 2" w:semiHidden="1" w:unhideWhenUsed="1"/>
     <w:lsdException w:name="Table Web 3" w:semiHidden="1" w:unhideWhenUsed="1"/>
     <w:lsdException w:name="Balloon Text" w:semiHidden="1" w:unhideWhenUsed="1"/>
     <w:lsdException w:name="Table Grid" w:uiPriority="39"/>
+    <w:lsdException w:name="Table Theme" w:semiHidden="1" w:unhideWhenUsed="1"/>
     <w:lsdException w:name="Placeholder Text" w:semiHidden="1"/>
     <w:lsdException w:name="No Spacing" w:uiPriority="1" w:qFormat="1"/>
     <w:lsdException w:name="Light Shading" w:uiPriority="60"/>
@@ -923,7 +1718,10 @@
   <w:style w:type="paragraph" w:default="1" w:styleId="Normal">
     <w:name w:val="Normal"/>
     <w:qFormat/>
-    <w:rsid w:val="008201B6"/>
+    <w:rsid w:val="00FF13DF"/>
+    <w:rPr>
+      <w:sz w:val="24"/>
+    </w:rPr>
   </w:style>
   <w:style w:type="paragraph" w:styleId="Overskrift1">
     <w:name w:val="heading 1"/>
@@ -948,7 +1746,6 @@
       <w:caps/>
       <w:color w:val="FFFFFF" w:themeColor="background1"/>
       <w:spacing w:val="15"/>
-      <w:sz w:val="24"/>
       <w:szCs w:val="22"/>
     </w:rPr>
   </w:style>
@@ -975,7 +1772,6 @@
     <w:rPr>
       <w:caps/>
       <w:spacing w:val="15"/>
-      <w:sz w:val="24"/>
     </w:rPr>
   </w:style>
   <w:style w:type="paragraph" w:styleId="Overskrift3">
@@ -984,7 +1780,6 @@
     <w:next w:val="Normal"/>
     <w:link w:val="Overskrift3Tegn"/>
     <w:uiPriority w:val="9"/>
-    <w:semiHidden/>
     <w:unhideWhenUsed/>
     <w:qFormat/>
     <w:rsid w:val="008201B6"/>
@@ -999,7 +1794,6 @@
       <w:caps/>
       <w:color w:val="7F0000" w:themeColor="accent1" w:themeShade="7F"/>
       <w:spacing w:val="15"/>
-      <w:sz w:val="24"/>
     </w:rPr>
   </w:style>
   <w:style w:type="paragraph" w:styleId="Overskrift4">
@@ -1239,7 +2033,6 @@
     <w:basedOn w:val="Standardskrifttypeiafsnit"/>
     <w:link w:val="Overskrift3"/>
     <w:uiPriority w:val="9"/>
-    <w:semiHidden/>
     <w:rsid w:val="008201B6"/>
     <w:rPr>
       <w:caps/>
@@ -1456,7 +2249,6 @@
     <w:rPr>
       <w:i/>
       <w:iCs/>
-      <w:sz w:val="24"/>
       <w:szCs w:val="24"/>
     </w:rPr>
   </w:style>
@@ -1488,7 +2280,6 @@
     </w:pPr>
     <w:rPr>
       <w:color w:val="FF0000" w:themeColor="accent1"/>
-      <w:sz w:val="24"/>
       <w:szCs w:val="24"/>
     </w:rPr>
   </w:style>
@@ -1577,6 +2368,142 @@
     <w:rsid w:val="008201B6"/>
     <w:pPr>
       <w:outlineLvl w:val="9"/>
+    </w:pPr>
+  </w:style>
+  <w:style w:type="table" w:styleId="Tabel-Gitter">
+    <w:name w:val="Table Grid"/>
+    <w:basedOn w:val="Tabel-Normal"/>
+    <w:uiPriority w:val="39"/>
+    <w:rsid w:val="00360395"/>
+    <w:pPr>
+      <w:spacing w:before="0" w:after="0" w:line="240" w:lineRule="auto"/>
+    </w:pPr>
+    <w:tblPr>
+      <w:tblBorders>
+        <w:top w:val="single" w:sz="4" w:space="0" w:color="auto"/>
+        <w:left w:val="single" w:sz="4" w:space="0" w:color="auto"/>
+        <w:bottom w:val="single" w:sz="4" w:space="0" w:color="auto"/>
+        <w:right w:val="single" w:sz="4" w:space="0" w:color="auto"/>
+        <w:insideH w:val="single" w:sz="4" w:space="0" w:color="auto"/>
+        <w:insideV w:val="single" w:sz="4" w:space="0" w:color="auto"/>
+      </w:tblBorders>
+    </w:tblPr>
+  </w:style>
+  <w:style w:type="table" w:styleId="Gittertabel5-mrk-farve2">
+    <w:name w:val="Grid Table 5 Dark Accent 2"/>
+    <w:basedOn w:val="Tabel-Normal"/>
+    <w:uiPriority w:val="50"/>
+    <w:rsid w:val="00655501"/>
+    <w:pPr>
+      <w:spacing w:after="0" w:line="240" w:lineRule="auto"/>
+    </w:pPr>
+    <w:tblPr>
+      <w:tblStyleRowBandSize w:val="1"/>
+      <w:tblStyleColBandSize w:val="1"/>
+      <w:tblBorders>
+        <w:top w:val="single" w:sz="4" w:space="0" w:color="FFFFFF" w:themeColor="background1"/>
+        <w:left w:val="single" w:sz="4" w:space="0" w:color="FFFFFF" w:themeColor="background1"/>
+        <w:bottom w:val="single" w:sz="4" w:space="0" w:color="FFFFFF" w:themeColor="background1"/>
+        <w:right w:val="single" w:sz="4" w:space="0" w:color="FFFFFF" w:themeColor="background1"/>
+        <w:insideH w:val="single" w:sz="4" w:space="0" w:color="FFFFFF" w:themeColor="background1"/>
+        <w:insideV w:val="single" w:sz="4" w:space="0" w:color="FFFFFF" w:themeColor="background1"/>
+      </w:tblBorders>
+    </w:tblPr>
+    <w:tcPr>
+      <w:shd w:val="clear" w:color="auto" w:fill="FFCCCC" w:themeFill="accent2" w:themeFillTint="33"/>
+    </w:tcPr>
+    <w:tblStylePr w:type="firstRow">
+      <w:rPr>
+        <w:b/>
+        <w:bCs/>
+        <w:color w:val="FFFFFF" w:themeColor="background1"/>
+      </w:rPr>
+      <w:tblPr/>
+      <w:tcPr>
+        <w:tcBorders>
+          <w:top w:val="single" w:sz="4" w:space="0" w:color="FFFFFF" w:themeColor="background1"/>
+          <w:left w:val="single" w:sz="4" w:space="0" w:color="FFFFFF" w:themeColor="background1"/>
+          <w:right w:val="single" w:sz="4" w:space="0" w:color="FFFFFF" w:themeColor="background1"/>
+          <w:insideH w:val="nil"/>
+          <w:insideV w:val="nil"/>
+        </w:tcBorders>
+        <w:shd w:val="clear" w:color="auto" w:fill="FF0000" w:themeFill="accent2"/>
+      </w:tcPr>
+    </w:tblStylePr>
+    <w:tblStylePr w:type="lastRow">
+      <w:rPr>
+        <w:b/>
+        <w:bCs/>
+        <w:color w:val="FFFFFF" w:themeColor="background1"/>
+      </w:rPr>
+      <w:tblPr/>
+      <w:tcPr>
+        <w:tcBorders>
+          <w:left w:val="single" w:sz="4" w:space="0" w:color="FFFFFF" w:themeColor="background1"/>
+          <w:bottom w:val="single" w:sz="4" w:space="0" w:color="FFFFFF" w:themeColor="background1"/>
+          <w:right w:val="single" w:sz="4" w:space="0" w:color="FFFFFF" w:themeColor="background1"/>
+          <w:insideH w:val="nil"/>
+          <w:insideV w:val="nil"/>
+        </w:tcBorders>
+        <w:shd w:val="clear" w:color="auto" w:fill="FF0000" w:themeFill="accent2"/>
+      </w:tcPr>
+    </w:tblStylePr>
+    <w:tblStylePr w:type="firstCol">
+      <w:rPr>
+        <w:b/>
+        <w:bCs/>
+        <w:color w:val="FFFFFF" w:themeColor="background1"/>
+      </w:rPr>
+      <w:tblPr/>
+      <w:tcPr>
+        <w:tcBorders>
+          <w:top w:val="single" w:sz="4" w:space="0" w:color="FFFFFF" w:themeColor="background1"/>
+          <w:left w:val="single" w:sz="4" w:space="0" w:color="FFFFFF" w:themeColor="background1"/>
+          <w:bottom w:val="single" w:sz="4" w:space="0" w:color="FFFFFF" w:themeColor="background1"/>
+          <w:insideV w:val="nil"/>
+        </w:tcBorders>
+        <w:shd w:val="clear" w:color="auto" w:fill="FF0000" w:themeFill="accent2"/>
+      </w:tcPr>
+    </w:tblStylePr>
+    <w:tblStylePr w:type="lastCol">
+      <w:rPr>
+        <w:b/>
+        <w:bCs/>
+        <w:color w:val="FFFFFF" w:themeColor="background1"/>
+      </w:rPr>
+      <w:tblPr/>
+      <w:tcPr>
+        <w:tcBorders>
+          <w:top w:val="single" w:sz="4" w:space="0" w:color="FFFFFF" w:themeColor="background1"/>
+          <w:bottom w:val="single" w:sz="4" w:space="0" w:color="FFFFFF" w:themeColor="background1"/>
+          <w:right w:val="single" w:sz="4" w:space="0" w:color="FFFFFF" w:themeColor="background1"/>
+          <w:insideV w:val="nil"/>
+        </w:tcBorders>
+        <w:shd w:val="clear" w:color="auto" w:fill="FF0000" w:themeFill="accent2"/>
+      </w:tcPr>
+    </w:tblStylePr>
+    <w:tblStylePr w:type="band1Vert">
+      <w:tblPr/>
+      <w:tcPr>
+        <w:shd w:val="clear" w:color="auto" w:fill="FF9999" w:themeFill="accent2" w:themeFillTint="66"/>
+      </w:tcPr>
+    </w:tblStylePr>
+    <w:tblStylePr w:type="band1Horz">
+      <w:tblPr/>
+      <w:tcPr>
+        <w:shd w:val="clear" w:color="auto" w:fill="FF9999" w:themeFill="accent2" w:themeFillTint="66"/>
+      </w:tcPr>
+    </w:tblStylePr>
+  </w:style>
+  <w:style w:type="paragraph" w:styleId="Listeafsnit">
+    <w:name w:val="List Paragraph"/>
+    <w:basedOn w:val="Normal"/>
+    <w:uiPriority w:val="34"/>
+    <w:qFormat/>
+    <w:rsid w:val="00F2287E"/>
+    <w:pPr>
+      <w:ind w:left="720"/>
+      <w:contextualSpacing/>
     </w:pPr>
   </w:style>
 </w:styles>
@@ -1875,4 +2802,16 @@
     </a:ext>
   </a:extLst>
 </a:theme>
+</file>
+
+<file path=customXml/item1.xml><?xml version="1.0" encoding="utf-8"?>
+<b:Sources xmlns:b="http://schemas.openxmlformats.org/officeDocument/2006/bibliography" xmlns="http://schemas.openxmlformats.org/officeDocument/2006/bibliography" SelectedStyle="\APASixthEditionOfficeOnline.xsl" StyleName="APA" Version="6"/>
+</file>
+
+<file path=customXml/itemProps1.xml><?xml version="1.0" encoding="utf-8"?>
+<ds:datastoreItem xmlns:ds="http://schemas.openxmlformats.org/officeDocument/2006/customXml" ds:itemID="{B7D8404B-5FC3-458D-8C31-DAD21B03EDC4}">
+  <ds:schemaRefs>
+    <ds:schemaRef ds:uri="http://schemas.openxmlformats.org/officeDocument/2006/bibliography"/>
+  </ds:schemaRefs>
+</ds:datastoreItem>
 </file>
</xml_diff>

<commit_message>
Guess what EVEN FXCKING MORE DIAGRAM
</commit_message>
<xml_diff>
--- a/Eksamensprojekt - Max/Documents/Projektsynopsis.docx
+++ b/Eksamensprojekt - Max/Documents/Projektsynopsis.docx
@@ -206,7 +206,13 @@
     </w:p>
     <w:p>
       <w:r>
-        <w:t xml:space="preserve">Programmet skal via programmet GUI kunne vise grafer for hvordan det har gået en brugeres økonomi mens programmet har kørt. Dette skal være i form af en sumkurve eller et histogram. Dette </w:t>
+        <w:t>Programmet skal via programmet</w:t>
+      </w:r>
+      <w:r>
+        <w:t>s</w:t>
+      </w:r>
+      <w:r>
+        <w:t xml:space="preserve"> GUI kunne vise grafer for hvordan det har gået en brugeres økonomi mens programmet har kørt. Dette skal være i form af en sumkurve eller et histogram. Dette </w:t>
       </w:r>
       <w:r>
         <w:t xml:space="preserve">kan hjælpe brugeren med at holdestyr på brugerens økonomi igennem tiderne. </w:t>
@@ -495,10 +501,7 @@
         <w:t xml:space="preserve">Programmet tjekker hvad der står i </w:t>
       </w:r>
       <w:r>
-        <w:t>inputfeltet</w:t>
-      </w:r>
-      <w:r>
-        <w:t xml:space="preserve"> </w:t>
+        <w:t xml:space="preserve">inputfeltet </w:t>
       </w:r>
       <w:r>
         <w:t>”Konto saldo”</w:t>
@@ -606,19 +609,7 @@
         </w:numPr>
       </w:pPr>
       <w:r>
-        <w:t>Programmet tjekker hvad der står i inputfeltet</w:t>
-      </w:r>
-      <w:r>
-        <w:t xml:space="preserve"> </w:t>
-      </w:r>
-      <w:r>
-        <w:t>”</w:t>
-      </w:r>
-      <w:r>
-        <w:t>Beløb modtaget</w:t>
-      </w:r>
-      <w:r>
-        <w:t>”</w:t>
+        <w:t>Programmet tjekker hvad der står i inputfeltet ”Beløb modtaget”</w:t>
       </w:r>
     </w:p>
     <w:p>
@@ -642,7 +633,12 @@
         </w:numPr>
       </w:pPr>
       <w:r>
-        <w:t>Programmet opdaterer programmets GUI, så brugerens nye Konto saldo står udenfor teksten ”Konto saldo:”</w:t>
+        <w:t>Programmet opdaterer programmets GUI, så brug</w:t>
+      </w:r>
+      <w:bookmarkStart w:id="0" w:name="_GoBack"/>
+      <w:bookmarkEnd w:id="0"/>
+      <w:r>
+        <w:t>erens nye Konto saldo står udenfor teksten ”Konto saldo:”</w:t>
       </w:r>
     </w:p>
     <w:p>
@@ -666,13 +662,7 @@
         </w:numPr>
       </w:pPr>
       <w:r>
-        <w:t xml:space="preserve">Brugeren vælger inputfeltet hvor der står ”Beløb </w:t>
-      </w:r>
-      <w:r>
-        <w:t>brugt</w:t>
-      </w:r>
-      <w:r>
-        <w:t>” ved siden af</w:t>
+        <w:t>Brugeren vælger inputfeltet hvor der står ”Beløb brugt” ved siden af</w:t>
       </w:r>
     </w:p>
     <w:p>
@@ -684,10 +674,7 @@
         </w:numPr>
       </w:pPr>
       <w:r>
-        <w:t xml:space="preserve">Brugeren indtaster det beløb brugeren har </w:t>
-      </w:r>
-      <w:r>
-        <w:t>brugt</w:t>
+        <w:t>Brugeren indtaster det beløb brugeren har brugt</w:t>
       </w:r>
     </w:p>
     <w:p>
@@ -710,12 +697,7 @@
       </w:r>
       <w:proofErr w:type="spellEnd"/>
       <w:r>
-        <w:t>-</w:t>
-      </w:r>
-      <w:bookmarkStart w:id="0" w:name="_GoBack"/>
-      <w:bookmarkEnd w:id="0"/>
-      <w:r>
-        <w:t>menuen ”Kategori”</w:t>
+        <w:t>-menuen ”Kategori”</w:t>
       </w:r>
       <w:r>
         <w:t xml:space="preserve"> </w:t>
@@ -742,19 +724,7 @@
         </w:numPr>
       </w:pPr>
       <w:r>
-        <w:t xml:space="preserve">Programmet tjekker hvad der står i </w:t>
-      </w:r>
-      <w:r>
-        <w:t>inputfeltet</w:t>
-      </w:r>
-      <w:r>
-        <w:t xml:space="preserve"> ”Beløb </w:t>
-      </w:r>
-      <w:r>
-        <w:t>brugt</w:t>
-      </w:r>
-      <w:r>
-        <w:t>”</w:t>
+        <w:t>Programmet tjekker hvad der står i inputfeltet ”Beløb brugt”</w:t>
       </w:r>
       <w:r>
         <w:t>¨</w:t>
@@ -877,16 +847,7 @@
         </w:numPr>
       </w:pPr>
       <w:r>
-        <w:t>Programmet tjekker hvad der står i inputfelte</w:t>
-      </w:r>
-      <w:r>
-        <w:t>rne</w:t>
-      </w:r>
-      <w:r>
-        <w:t xml:space="preserve"> ”Beløb modtaget”</w:t>
-      </w:r>
-      <w:r>
-        <w:t xml:space="preserve"> og ”Beløb brugt”</w:t>
+        <w:t>Programmet tjekker hvad der står i inputfelterne ”Beløb modtaget” og ”Beløb brugt”</w:t>
       </w:r>
     </w:p>
     <w:p>
@@ -1941,7 +1902,7 @@
         <w:noProof/>
         <w:szCs w:val="24"/>
       </w:rPr>
-      <w:t>26-03-2020</w:t>
+      <w:t>11-04-2020</w:t>
     </w:r>
     <w:r>
       <w:rPr>
@@ -3937,7 +3898,7 @@
 </file>
 
 <file path=customXml/itemProps1.xml><?xml version="1.0" encoding="utf-8"?>
-<ds:datastoreItem xmlns:ds="http://schemas.openxmlformats.org/officeDocument/2006/customXml" ds:itemID="{9614E928-8643-447A-937C-53758D30E10E}">
+<ds:datastoreItem xmlns:ds="http://schemas.openxmlformats.org/officeDocument/2006/customXml" ds:itemID="{49004035-90A3-4745-BA10-B51EACFBB353}">
   <ds:schemaRefs>
     <ds:schemaRef ds:uri="http://schemas.openxmlformats.org/officeDocument/2006/bibliography"/>
   </ds:schemaRefs>

</xml_diff>

<commit_message>
Moved the design and 90% finished
</commit_message>
<xml_diff>
--- a/Eksamensprojekt - Max/Documents/Projektsynopsis.docx
+++ b/Eksamensprojekt - Max/Documents/Projektsynopsis.docx
@@ -147,7 +147,7 @@
         <w:rPr>
           <w:szCs w:val="24"/>
         </w:rPr>
-        <w:t xml:space="preserve">Programmet skal have en GUI. På programmets GUI skal brugeren blandt andet kunne indtaste hvor mange penge brugeren har på sin konto, hvor ofte brugeren får løn, hvor meget brugeren får i løn, hvor mange penge brugeren har brugt/fået siden sit sidste besøg. Brugeren skal til det sidste have mulighed for at kunne lave sine egne kategorier såsom ”Brændstof”, som kan opdele brugerens økonomi i kategorier som brugeren har lavet. De forskellige informationer skal være vist på </w:t>
+        <w:t xml:space="preserve">Programmet skal have en GUI. På programmets GUI skal brugeren blandt andet kunne indtaste hvor ofte brugeren får løn, hvor meget brugeren får i løn, hvor mange penge brugeren har brugt/fået siden sit sidste besøg. Brugeren skal til det sidste have mulighed for at kunne lave sine egne kategorier såsom ”Brændstof”, som kan opdele brugerens økonomi i kategorier som brugeren har lavet. De forskellige informationer skal være vist på </w:t>
       </w:r>
       <w:proofErr w:type="spellStart"/>
       <w:r>
@@ -228,14 +228,28 @@
     <w:p>
       <w:pPr>
         <w:pStyle w:val="Overskrift3"/>
-      </w:pPr>
-      <w:r>
+        <w:rPr>
+          <w:highlight w:val="yellow"/>
+        </w:rPr>
+      </w:pPr>
+      <w:r>
+        <w:rPr>
+          <w:highlight w:val="yellow"/>
+        </w:rPr>
         <w:lastRenderedPageBreak/>
         <w:t>Brugerhistorie 1 - Login</w:t>
       </w:r>
     </w:p>
     <w:p>
-      <w:r>
+      <w:pPr>
+        <w:rPr>
+          <w:highlight w:val="yellow"/>
+        </w:rPr>
+      </w:pPr>
+      <w:r>
+        <w:rPr>
+          <w:highlight w:val="yellow"/>
+        </w:rPr>
         <w:t>Denne brugerhistorie kan kun startes når programmet bliver åbnet af brugeren.</w:t>
       </w:r>
     </w:p>
@@ -246,8 +260,14 @@
           <w:ilvl w:val="0"/>
           <w:numId w:val="2"/>
         </w:numPr>
-      </w:pPr>
-      <w:r>
+        <w:rPr>
+          <w:highlight w:val="yellow"/>
+        </w:rPr>
+      </w:pPr>
+      <w:r>
+        <w:rPr>
+          <w:highlight w:val="yellow"/>
+        </w:rPr>
         <w:t>Brugeren åbner programmet</w:t>
       </w:r>
     </w:p>
@@ -258,8 +278,14 @@
           <w:ilvl w:val="0"/>
           <w:numId w:val="2"/>
         </w:numPr>
-      </w:pPr>
-      <w:r>
+        <w:rPr>
+          <w:highlight w:val="yellow"/>
+        </w:rPr>
+      </w:pPr>
+      <w:r>
+        <w:rPr>
+          <w:highlight w:val="yellow"/>
+        </w:rPr>
         <w:t>Programmet registrerer at brugeren ikke er logget ind og viser skærmen for login</w:t>
       </w:r>
     </w:p>
@@ -270,8 +296,14 @@
           <w:ilvl w:val="0"/>
           <w:numId w:val="2"/>
         </w:numPr>
-      </w:pPr>
-      <w:r>
+        <w:rPr>
+          <w:highlight w:val="yellow"/>
+        </w:rPr>
+      </w:pPr>
+      <w:r>
+        <w:rPr>
+          <w:highlight w:val="yellow"/>
+        </w:rPr>
         <w:t>Hvis brugeren har en konto</w:t>
       </w:r>
     </w:p>
@@ -282,9 +314,23 @@
           <w:ilvl w:val="1"/>
           <w:numId w:val="2"/>
         </w:numPr>
-      </w:pPr>
-      <w:r>
-        <w:t>Brugeren indtaster sit brugernavn og adgangskode i de tilhørende felter</w:t>
+        <w:rPr>
+          <w:highlight w:val="yellow"/>
+        </w:rPr>
+      </w:pPr>
+      <w:r>
+        <w:rPr>
+          <w:highlight w:val="yellow"/>
+        </w:rPr>
+        <w:t>Brugeren indtaster sit brugernavn og adgangskode i de tilhø</w:t>
+      </w:r>
+      <w:bookmarkStart w:id="0" w:name="_GoBack"/>
+      <w:bookmarkEnd w:id="0"/>
+      <w:r>
+        <w:rPr>
+          <w:highlight w:val="yellow"/>
+        </w:rPr>
+        <w:t>rende felter</w:t>
       </w:r>
     </w:p>
     <w:p>
@@ -294,8 +340,14 @@
           <w:ilvl w:val="1"/>
           <w:numId w:val="2"/>
         </w:numPr>
-      </w:pPr>
-      <w:r>
+        <w:rPr>
+          <w:highlight w:val="yellow"/>
+        </w:rPr>
+      </w:pPr>
+      <w:r>
+        <w:rPr>
+          <w:highlight w:val="yellow"/>
+        </w:rPr>
         <w:t>Brugeren trykker på ”login”</w:t>
       </w:r>
     </w:p>
@@ -306,8 +358,14 @@
           <w:ilvl w:val="1"/>
           <w:numId w:val="2"/>
         </w:numPr>
-      </w:pPr>
-      <w:r>
+        <w:rPr>
+          <w:highlight w:val="yellow"/>
+        </w:rPr>
+      </w:pPr>
+      <w:r>
+        <w:rPr>
+          <w:highlight w:val="yellow"/>
+        </w:rPr>
         <w:t>Programmet logger brugeren ind og viser hovedsiden for programmet</w:t>
       </w:r>
     </w:p>
@@ -318,8 +376,14 @@
           <w:ilvl w:val="0"/>
           <w:numId w:val="2"/>
         </w:numPr>
-      </w:pPr>
-      <w:r>
+        <w:rPr>
+          <w:highlight w:val="yellow"/>
+        </w:rPr>
+      </w:pPr>
+      <w:r>
+        <w:rPr>
+          <w:highlight w:val="yellow"/>
+        </w:rPr>
         <w:t>Hvis brugeren ikke har en konto</w:t>
       </w:r>
     </w:p>
@@ -330,8 +394,14 @@
           <w:ilvl w:val="1"/>
           <w:numId w:val="2"/>
         </w:numPr>
-      </w:pPr>
-      <w:r>
+        <w:rPr>
+          <w:highlight w:val="yellow"/>
+        </w:rPr>
+      </w:pPr>
+      <w:r>
+        <w:rPr>
+          <w:highlight w:val="yellow"/>
+        </w:rPr>
         <w:t>Brugeren trykker på ”Har du ikke en konto? Opret en her”</w:t>
       </w:r>
     </w:p>
@@ -342,8 +412,14 @@
           <w:ilvl w:val="1"/>
           <w:numId w:val="2"/>
         </w:numPr>
-      </w:pPr>
-      <w:r>
+        <w:rPr>
+          <w:highlight w:val="yellow"/>
+        </w:rPr>
+      </w:pPr>
+      <w:r>
+        <w:rPr>
+          <w:highlight w:val="yellow"/>
+        </w:rPr>
         <w:t>Programmet viser ”Opret konto” skærmen</w:t>
       </w:r>
     </w:p>
@@ -354,14 +430,26 @@
           <w:ilvl w:val="1"/>
           <w:numId w:val="2"/>
         </w:numPr>
-      </w:pPr>
-      <w:r>
+        <w:rPr>
+          <w:highlight w:val="yellow"/>
+        </w:rPr>
+      </w:pPr>
+      <w:r>
+        <w:rPr>
+          <w:highlight w:val="yellow"/>
+        </w:rPr>
         <w:t xml:space="preserve">Brugeren indtaster sit brugernavn, adgangskode, bekræftelse af adgangskode og </w:t>
       </w:r>
       <w:r>
+        <w:rPr>
+          <w:highlight w:val="yellow"/>
+        </w:rPr>
         <w:t>e-mail</w:t>
       </w:r>
       <w:r>
+        <w:rPr>
+          <w:highlight w:val="yellow"/>
+        </w:rPr>
         <w:t xml:space="preserve"> ind i de tilhørende felter</w:t>
       </w:r>
     </w:p>
@@ -372,8 +460,14 @@
           <w:ilvl w:val="1"/>
           <w:numId w:val="2"/>
         </w:numPr>
-      </w:pPr>
-      <w:r>
+        <w:rPr>
+          <w:highlight w:val="yellow"/>
+        </w:rPr>
+      </w:pPr>
+      <w:r>
+        <w:rPr>
+          <w:highlight w:val="yellow"/>
+        </w:rPr>
         <w:t>Brugeren trykker på ”Opret konto”</w:t>
       </w:r>
     </w:p>
@@ -384,8 +478,14 @@
           <w:ilvl w:val="1"/>
           <w:numId w:val="2"/>
         </w:numPr>
-      </w:pPr>
-      <w:r>
+        <w:rPr>
+          <w:highlight w:val="yellow"/>
+        </w:rPr>
+      </w:pPr>
+      <w:r>
+        <w:rPr>
+          <w:highlight w:val="yellow"/>
+        </w:rPr>
         <w:t>Programmet tjekker om felterne ”adgangskode” og ”bekræft adgangskode” er ens</w:t>
       </w:r>
     </w:p>
@@ -396,8 +496,14 @@
           <w:ilvl w:val="1"/>
           <w:numId w:val="2"/>
         </w:numPr>
-      </w:pPr>
-      <w:r>
+        <w:rPr>
+          <w:highlight w:val="yellow"/>
+        </w:rPr>
+      </w:pPr>
+      <w:r>
+        <w:rPr>
+          <w:highlight w:val="yellow"/>
+        </w:rPr>
         <w:t>Hvis felterne er ens</w:t>
       </w:r>
     </w:p>
@@ -408,8 +514,14 @@
           <w:ilvl w:val="2"/>
           <w:numId w:val="2"/>
         </w:numPr>
-      </w:pPr>
-      <w:r>
+        <w:rPr>
+          <w:highlight w:val="yellow"/>
+        </w:rPr>
+      </w:pPr>
+      <w:r>
+        <w:rPr>
+          <w:highlight w:val="yellow"/>
+        </w:rPr>
         <w:t>Programmet opretter brugerens konto og viser login siden</w:t>
       </w:r>
     </w:p>
@@ -420,8 +532,14 @@
           <w:ilvl w:val="1"/>
           <w:numId w:val="2"/>
         </w:numPr>
-      </w:pPr>
-      <w:r>
+        <w:rPr>
+          <w:highlight w:val="yellow"/>
+        </w:rPr>
+      </w:pPr>
+      <w:r>
+        <w:rPr>
+          <w:highlight w:val="yellow"/>
+        </w:rPr>
         <w:t>Hvis felterne ikke er ens</w:t>
       </w:r>
     </w:p>
@@ -432,24 +550,47 @@
           <w:ilvl w:val="2"/>
           <w:numId w:val="2"/>
         </w:numPr>
-      </w:pPr>
-      <w:r>
+        <w:rPr>
+          <w:highlight w:val="yellow"/>
+        </w:rPr>
+      </w:pPr>
+      <w:r>
+        <w:rPr>
+          <w:highlight w:val="yellow"/>
+        </w:rPr>
         <w:t>Programmet laver en fejl og brugeren kan starte forfra</w:t>
       </w:r>
     </w:p>
     <w:p>
       <w:pPr>
         <w:pStyle w:val="Overskrift3"/>
-      </w:pPr>
-      <w:r>
+        <w:rPr>
+          <w:highlight w:val="yellow"/>
+        </w:rPr>
+      </w:pPr>
+      <w:r>
+        <w:rPr>
+          <w:highlight w:val="yellow"/>
+        </w:rPr>
         <w:t xml:space="preserve">Brugerhistorie 2 - </w:t>
       </w:r>
       <w:r>
+        <w:rPr>
+          <w:highlight w:val="yellow"/>
+        </w:rPr>
         <w:t>Tilføjelse og ændring af kontosaldo</w:t>
       </w:r>
     </w:p>
     <w:p>
-      <w:r>
+      <w:pPr>
+        <w:rPr>
+          <w:highlight w:val="yellow"/>
+        </w:rPr>
+      </w:pPr>
+      <w:r>
+        <w:rPr>
+          <w:highlight w:val="yellow"/>
+        </w:rPr>
         <w:t>Denne brugerhistorie kan kun startes når brugeren er logget ind på programmet, og befinder sig på programmets hovedside.</w:t>
       </w:r>
     </w:p>
@@ -460,8 +601,14 @@
           <w:ilvl w:val="0"/>
           <w:numId w:val="3"/>
         </w:numPr>
-      </w:pPr>
-      <w:r>
+        <w:rPr>
+          <w:highlight w:val="yellow"/>
+        </w:rPr>
+      </w:pPr>
+      <w:r>
+        <w:rPr>
+          <w:highlight w:val="yellow"/>
+        </w:rPr>
         <w:t>Brugeren vælger inputfeltet hvor der står ”Konto saldo” ved siden af</w:t>
       </w:r>
     </w:p>
@@ -472,8 +619,14 @@
           <w:ilvl w:val="0"/>
           <w:numId w:val="3"/>
         </w:numPr>
-      </w:pPr>
-      <w:r>
+        <w:rPr>
+          <w:highlight w:val="yellow"/>
+        </w:rPr>
+      </w:pPr>
+      <w:r>
+        <w:rPr>
+          <w:highlight w:val="yellow"/>
+        </w:rPr>
         <w:t>Brugeren indtaster hvor mange penge brugeren har på sin konto</w:t>
       </w:r>
     </w:p>
@@ -484,8 +637,14 @@
           <w:ilvl w:val="0"/>
           <w:numId w:val="3"/>
         </w:numPr>
-      </w:pPr>
-      <w:r>
+        <w:rPr>
+          <w:highlight w:val="yellow"/>
+        </w:rPr>
+      </w:pPr>
+      <w:r>
+        <w:rPr>
+          <w:highlight w:val="yellow"/>
+        </w:rPr>
         <w:t>Brugeren trykker på ”Gem”</w:t>
       </w:r>
     </w:p>
@@ -496,14 +655,26 @@
           <w:ilvl w:val="0"/>
           <w:numId w:val="3"/>
         </w:numPr>
-      </w:pPr>
-      <w:r>
+        <w:rPr>
+          <w:highlight w:val="yellow"/>
+        </w:rPr>
+      </w:pPr>
+      <w:r>
+        <w:rPr>
+          <w:highlight w:val="yellow"/>
+        </w:rPr>
         <w:t xml:space="preserve">Programmet tjekker hvad der står i </w:t>
       </w:r>
       <w:r>
+        <w:rPr>
+          <w:highlight w:val="yellow"/>
+        </w:rPr>
         <w:t xml:space="preserve">inputfeltet </w:t>
       </w:r>
       <w:r>
+        <w:rPr>
+          <w:highlight w:val="yellow"/>
+        </w:rPr>
         <w:t>”Konto saldo”</w:t>
       </w:r>
     </w:p>
@@ -514,8 +685,14 @@
           <w:ilvl w:val="0"/>
           <w:numId w:val="3"/>
         </w:numPr>
-      </w:pPr>
-      <w:r>
+        <w:rPr>
+          <w:highlight w:val="yellow"/>
+        </w:rPr>
+      </w:pPr>
+      <w:r>
+        <w:rPr>
+          <w:highlight w:val="yellow"/>
+        </w:rPr>
         <w:t>Programmet gemmer informationen i databasen</w:t>
       </w:r>
     </w:p>
@@ -526,8 +703,14 @@
           <w:ilvl w:val="0"/>
           <w:numId w:val="3"/>
         </w:numPr>
-      </w:pPr>
-      <w:r>
+        <w:rPr>
+          <w:highlight w:val="yellow"/>
+        </w:rPr>
+      </w:pPr>
+      <w:r>
+        <w:rPr>
+          <w:highlight w:val="yellow"/>
+        </w:rPr>
         <w:t>Programmet opdaterer programmets GUI, så brugerens nye Konto saldo står udenfor teksten ”Konto saldo:”</w:t>
       </w:r>
     </w:p>
@@ -538,17 +721,34 @@
     <w:p>
       <w:pPr>
         <w:pStyle w:val="Overskrift3"/>
-      </w:pPr>
-      <w:r>
+        <w:rPr>
+          <w:highlight w:val="yellow"/>
+        </w:rPr>
+      </w:pPr>
+      <w:r>
+        <w:rPr>
+          <w:highlight w:val="yellow"/>
+        </w:rPr>
         <w:lastRenderedPageBreak/>
         <w:t xml:space="preserve">Brugerhistorie 3 - </w:t>
       </w:r>
       <w:r>
+        <w:rPr>
+          <w:highlight w:val="yellow"/>
+        </w:rPr>
         <w:t>Hvor mange penge har brugeren brugt eller fået</w:t>
       </w:r>
     </w:p>
     <w:p>
-      <w:r>
+      <w:pPr>
+        <w:rPr>
+          <w:highlight w:val="yellow"/>
+        </w:rPr>
+      </w:pPr>
+      <w:r>
+        <w:rPr>
+          <w:highlight w:val="yellow"/>
+        </w:rPr>
         <w:t>Denne brugerhistorie kan kun startes når brugeren er logget ind på programmet, og befinder sig på programmets hovedside.</w:t>
       </w:r>
     </w:p>
@@ -559,8 +759,14 @@
           <w:ilvl w:val="0"/>
           <w:numId w:val="4"/>
         </w:numPr>
-      </w:pPr>
-      <w:r>
+        <w:rPr>
+          <w:highlight w:val="yellow"/>
+        </w:rPr>
+      </w:pPr>
+      <w:r>
+        <w:rPr>
+          <w:highlight w:val="yellow"/>
+        </w:rPr>
         <w:t>Hvis brugeren har fået penge</w:t>
       </w:r>
     </w:p>
@@ -571,8 +777,14 @@
           <w:ilvl w:val="1"/>
           <w:numId w:val="4"/>
         </w:numPr>
-      </w:pPr>
-      <w:r>
+        <w:rPr>
+          <w:highlight w:val="yellow"/>
+        </w:rPr>
+      </w:pPr>
+      <w:r>
+        <w:rPr>
+          <w:highlight w:val="yellow"/>
+        </w:rPr>
         <w:t>Brugeren vælger inputfeltet hvor der står ”Beløb modtaget” ved siden af</w:t>
       </w:r>
     </w:p>
@@ -583,8 +795,14 @@
           <w:ilvl w:val="1"/>
           <w:numId w:val="4"/>
         </w:numPr>
-      </w:pPr>
-      <w:r>
+        <w:rPr>
+          <w:highlight w:val="yellow"/>
+        </w:rPr>
+      </w:pPr>
+      <w:r>
+        <w:rPr>
+          <w:highlight w:val="yellow"/>
+        </w:rPr>
         <w:t>Brugeren indtaster det beløb brugeren har fået</w:t>
       </w:r>
     </w:p>
@@ -595,8 +813,14 @@
           <w:ilvl w:val="1"/>
           <w:numId w:val="4"/>
         </w:numPr>
-      </w:pPr>
-      <w:r>
+        <w:rPr>
+          <w:highlight w:val="yellow"/>
+        </w:rPr>
+      </w:pPr>
+      <w:r>
+        <w:rPr>
+          <w:highlight w:val="yellow"/>
+        </w:rPr>
         <w:t>Brugeren trykker på ”Gem”</w:t>
       </w:r>
     </w:p>
@@ -607,8 +831,14 @@
           <w:ilvl w:val="1"/>
           <w:numId w:val="4"/>
         </w:numPr>
-      </w:pPr>
-      <w:r>
+        <w:rPr>
+          <w:highlight w:val="yellow"/>
+        </w:rPr>
+      </w:pPr>
+      <w:r>
+        <w:rPr>
+          <w:highlight w:val="yellow"/>
+        </w:rPr>
         <w:t>Programmet tjekker hvad der står i inputfeltet ”Beløb modtaget”</w:t>
       </w:r>
     </w:p>
@@ -619,8 +849,14 @@
           <w:ilvl w:val="1"/>
           <w:numId w:val="4"/>
         </w:numPr>
-      </w:pPr>
-      <w:r>
+        <w:rPr>
+          <w:highlight w:val="yellow"/>
+        </w:rPr>
+      </w:pPr>
+      <w:r>
+        <w:rPr>
+          <w:highlight w:val="yellow"/>
+        </w:rPr>
         <w:t>Programmet gemmer informationen i databasen</w:t>
       </w:r>
     </w:p>
@@ -631,14 +867,15 @@
           <w:ilvl w:val="1"/>
           <w:numId w:val="4"/>
         </w:numPr>
-      </w:pPr>
-      <w:r>
-        <w:t>Programmet opdaterer programmets GUI, så brug</w:t>
-      </w:r>
-      <w:bookmarkStart w:id="0" w:name="_GoBack"/>
-      <w:bookmarkEnd w:id="0"/>
-      <w:r>
-        <w:t>erens nye Konto saldo står udenfor teksten ”Konto saldo:”</w:t>
+        <w:rPr>
+          <w:highlight w:val="yellow"/>
+        </w:rPr>
+      </w:pPr>
+      <w:r>
+        <w:rPr>
+          <w:highlight w:val="yellow"/>
+        </w:rPr>
+        <w:t>Programmet opdaterer programmets GUI, så brugerens nye Konto saldo står udenfor teksten ”Konto saldo:”</w:t>
       </w:r>
     </w:p>
     <w:p>
@@ -648,8 +885,14 @@
           <w:ilvl w:val="0"/>
           <w:numId w:val="4"/>
         </w:numPr>
-      </w:pPr>
-      <w:r>
+        <w:rPr>
+          <w:highlight w:val="yellow"/>
+        </w:rPr>
+      </w:pPr>
+      <w:r>
+        <w:rPr>
+          <w:highlight w:val="yellow"/>
+        </w:rPr>
         <w:t>Hvis brugeren har brugt penge</w:t>
       </w:r>
     </w:p>
@@ -660,8 +903,14 @@
           <w:ilvl w:val="1"/>
           <w:numId w:val="4"/>
         </w:numPr>
-      </w:pPr>
-      <w:r>
+        <w:rPr>
+          <w:highlight w:val="yellow"/>
+        </w:rPr>
+      </w:pPr>
+      <w:r>
+        <w:rPr>
+          <w:highlight w:val="yellow"/>
+        </w:rPr>
         <w:t>Brugeren vælger inputfeltet hvor der står ”Beløb brugt” ved siden af</w:t>
       </w:r>
     </w:p>
@@ -672,8 +921,14 @@
           <w:ilvl w:val="1"/>
           <w:numId w:val="4"/>
         </w:numPr>
-      </w:pPr>
-      <w:r>
+        <w:rPr>
+          <w:highlight w:val="yellow"/>
+        </w:rPr>
+      </w:pPr>
+      <w:r>
+        <w:rPr>
+          <w:highlight w:val="yellow"/>
+        </w:rPr>
         <w:t>Brugeren indtaster det beløb brugeren har brugt</w:t>
       </w:r>
     </w:p>
@@ -684,22 +939,40 @@
           <w:ilvl w:val="1"/>
           <w:numId w:val="4"/>
         </w:numPr>
-      </w:pPr>
-      <w:r>
+        <w:rPr>
+          <w:highlight w:val="yellow"/>
+        </w:rPr>
+      </w:pPr>
+      <w:r>
+        <w:rPr>
+          <w:highlight w:val="yellow"/>
+        </w:rPr>
         <w:t>Brugeren vælger den kategori som er passende for brugerens udgift</w:t>
       </w:r>
       <w:r>
+        <w:rPr>
+          <w:highlight w:val="yellow"/>
+        </w:rPr>
         <w:t xml:space="preserve"> fra </w:t>
       </w:r>
       <w:proofErr w:type="spellStart"/>
       <w:r>
+        <w:rPr>
+          <w:highlight w:val="yellow"/>
+        </w:rPr>
         <w:t>dropdown</w:t>
       </w:r>
       <w:proofErr w:type="spellEnd"/>
       <w:r>
+        <w:rPr>
+          <w:highlight w:val="yellow"/>
+        </w:rPr>
         <w:t>-menuen ”Kategori”</w:t>
       </w:r>
       <w:r>
+        <w:rPr>
+          <w:highlight w:val="yellow"/>
+        </w:rPr>
         <w:t xml:space="preserve"> </w:t>
       </w:r>
     </w:p>
@@ -710,8 +983,14 @@
           <w:ilvl w:val="1"/>
           <w:numId w:val="4"/>
         </w:numPr>
-      </w:pPr>
-      <w:r>
+        <w:rPr>
+          <w:highlight w:val="yellow"/>
+        </w:rPr>
+      </w:pPr>
+      <w:r>
+        <w:rPr>
+          <w:highlight w:val="yellow"/>
+        </w:rPr>
         <w:t>Brugeren trykker på ”Gem”</w:t>
       </w:r>
     </w:p>
@@ -722,11 +1001,20 @@
           <w:ilvl w:val="1"/>
           <w:numId w:val="4"/>
         </w:numPr>
-      </w:pPr>
-      <w:r>
+        <w:rPr>
+          <w:highlight w:val="yellow"/>
+        </w:rPr>
+      </w:pPr>
+      <w:r>
+        <w:rPr>
+          <w:highlight w:val="yellow"/>
+        </w:rPr>
         <w:t>Programmet tjekker hvad der står i inputfeltet ”Beløb brugt”</w:t>
       </w:r>
       <w:r>
+        <w:rPr>
+          <w:highlight w:val="yellow"/>
+        </w:rPr>
         <w:t>¨</w:t>
       </w:r>
     </w:p>
@@ -737,8 +1025,14 @@
           <w:ilvl w:val="1"/>
           <w:numId w:val="4"/>
         </w:numPr>
-      </w:pPr>
-      <w:r>
+        <w:rPr>
+          <w:highlight w:val="yellow"/>
+        </w:rPr>
+      </w:pPr>
+      <w:r>
+        <w:rPr>
+          <w:highlight w:val="yellow"/>
+        </w:rPr>
         <w:t xml:space="preserve">Programmet tjekker hvilken kategori brugeren har valgt </w:t>
       </w:r>
     </w:p>
@@ -749,8 +1043,14 @@
           <w:ilvl w:val="1"/>
           <w:numId w:val="4"/>
         </w:numPr>
-      </w:pPr>
-      <w:r>
+        <w:rPr>
+          <w:highlight w:val="yellow"/>
+        </w:rPr>
+      </w:pPr>
+      <w:r>
+        <w:rPr>
+          <w:highlight w:val="yellow"/>
+        </w:rPr>
         <w:t>Programmet gemmer informationen i databasen</w:t>
       </w:r>
     </w:p>
@@ -761,8 +1061,14 @@
           <w:ilvl w:val="1"/>
           <w:numId w:val="4"/>
         </w:numPr>
-      </w:pPr>
-      <w:r>
+        <w:rPr>
+          <w:highlight w:val="yellow"/>
+        </w:rPr>
+      </w:pPr>
+      <w:r>
+        <w:rPr>
+          <w:highlight w:val="yellow"/>
+        </w:rPr>
         <w:t>Programmet opdaterer programmets GUI, så brugerens nye Konto saldo står udenfor teksten ”Konto saldo:”</w:t>
       </w:r>
     </w:p>
@@ -773,8 +1079,14 @@
           <w:ilvl w:val="0"/>
           <w:numId w:val="4"/>
         </w:numPr>
-      </w:pPr>
-      <w:r>
+        <w:rPr>
+          <w:highlight w:val="yellow"/>
+        </w:rPr>
+      </w:pPr>
+      <w:r>
+        <w:rPr>
+          <w:highlight w:val="yellow"/>
+        </w:rPr>
         <w:t>Hvis brugeren har brugt og fået penge</w:t>
       </w:r>
     </w:p>
@@ -785,8 +1097,14 @@
           <w:ilvl w:val="1"/>
           <w:numId w:val="4"/>
         </w:numPr>
-      </w:pPr>
-      <w:r>
+        <w:rPr>
+          <w:highlight w:val="yellow"/>
+        </w:rPr>
+      </w:pPr>
+      <w:r>
+        <w:rPr>
+          <w:highlight w:val="yellow"/>
+        </w:rPr>
         <w:t>Brugeren vælger inputfeltet hvor der står ”Beløb modtaget” ved siden af</w:t>
       </w:r>
     </w:p>
@@ -797,8 +1115,14 @@
           <w:ilvl w:val="1"/>
           <w:numId w:val="4"/>
         </w:numPr>
-      </w:pPr>
-      <w:r>
+        <w:rPr>
+          <w:highlight w:val="yellow"/>
+        </w:rPr>
+      </w:pPr>
+      <w:r>
+        <w:rPr>
+          <w:highlight w:val="yellow"/>
+        </w:rPr>
         <w:t>Brugeren indtaster det beløb brugeren har fået</w:t>
       </w:r>
     </w:p>
@@ -809,8 +1133,14 @@
           <w:ilvl w:val="1"/>
           <w:numId w:val="4"/>
         </w:numPr>
-      </w:pPr>
-      <w:r>
+        <w:rPr>
+          <w:highlight w:val="yellow"/>
+        </w:rPr>
+      </w:pPr>
+      <w:r>
+        <w:rPr>
+          <w:highlight w:val="yellow"/>
+        </w:rPr>
         <w:t>Brugeren vælger inputfeltet hvor der står ”Beløb brugt” ved siden af</w:t>
       </w:r>
     </w:p>
@@ -821,8 +1151,14 @@
           <w:ilvl w:val="1"/>
           <w:numId w:val="4"/>
         </w:numPr>
-      </w:pPr>
-      <w:r>
+        <w:rPr>
+          <w:highlight w:val="yellow"/>
+        </w:rPr>
+      </w:pPr>
+      <w:r>
+        <w:rPr>
+          <w:highlight w:val="yellow"/>
+        </w:rPr>
         <w:t>Brugeren indtaster det beløb brugeren har brugt</w:t>
       </w:r>
     </w:p>
@@ -833,8 +1169,14 @@
           <w:ilvl w:val="1"/>
           <w:numId w:val="4"/>
         </w:numPr>
-      </w:pPr>
-      <w:r>
+        <w:rPr>
+          <w:highlight w:val="yellow"/>
+        </w:rPr>
+      </w:pPr>
+      <w:r>
+        <w:rPr>
+          <w:highlight w:val="yellow"/>
+        </w:rPr>
         <w:t>Brugeren trykker på ”Gem”</w:t>
       </w:r>
     </w:p>
@@ -845,8 +1187,14 @@
           <w:ilvl w:val="1"/>
           <w:numId w:val="4"/>
         </w:numPr>
-      </w:pPr>
-      <w:r>
+        <w:rPr>
+          <w:highlight w:val="yellow"/>
+        </w:rPr>
+      </w:pPr>
+      <w:r>
+        <w:rPr>
+          <w:highlight w:val="yellow"/>
+        </w:rPr>
         <w:t>Programmet tjekker hvad der står i inputfelterne ”Beløb modtaget” og ”Beløb brugt”</w:t>
       </w:r>
     </w:p>
@@ -857,8 +1205,14 @@
           <w:ilvl w:val="1"/>
           <w:numId w:val="4"/>
         </w:numPr>
-      </w:pPr>
-      <w:r>
+        <w:rPr>
+          <w:highlight w:val="yellow"/>
+        </w:rPr>
+      </w:pPr>
+      <w:r>
+        <w:rPr>
+          <w:highlight w:val="yellow"/>
+        </w:rPr>
         <w:t>Programmet gemmer informationen i databasen</w:t>
       </w:r>
     </w:p>
@@ -869,8 +1223,14 @@
           <w:ilvl w:val="1"/>
           <w:numId w:val="4"/>
         </w:numPr>
-      </w:pPr>
-      <w:r>
+        <w:rPr>
+          <w:highlight w:val="yellow"/>
+        </w:rPr>
+      </w:pPr>
+      <w:r>
+        <w:rPr>
+          <w:highlight w:val="yellow"/>
+        </w:rPr>
         <w:t>Programmet opdaterer programmets GUI, så brugerens nye Konto saldo står udenfor teksten ”Konto saldo:”</w:t>
       </w:r>
     </w:p>
@@ -1902,7 +2262,7 @@
         <w:noProof/>
         <w:szCs w:val="24"/>
       </w:rPr>
-      <w:t>11-04-2020</w:t>
+      <w:t>04-05-2020</w:t>
     </w:r>
     <w:r>
       <w:rPr>
@@ -3898,7 +4258,7 @@
 </file>
 
 <file path=customXml/itemProps1.xml><?xml version="1.0" encoding="utf-8"?>
-<ds:datastoreItem xmlns:ds="http://schemas.openxmlformats.org/officeDocument/2006/customXml" ds:itemID="{49004035-90A3-4745-BA10-B51EACFBB353}">
+<ds:datastoreItem xmlns:ds="http://schemas.openxmlformats.org/officeDocument/2006/customXml" ds:itemID="{D3DC7F85-7BCE-4AB3-B09E-87181F71FF0F}">
   <ds:schemaRefs>
     <ds:schemaRef ds:uri="http://schemas.openxmlformats.org/officeDocument/2006/bibliography"/>
   </ds:schemaRefs>

</xml_diff>

<commit_message>
Markers for each point on graph
</commit_message>
<xml_diff>
--- a/Eksamensprojekt - Max/Documents/Projektsynopsis.docx
+++ b/Eksamensprojekt - Max/Documents/Projektsynopsis.docx
@@ -1,6 +1,6 @@
 
 <file path=word/document.xml><?xml version="1.0" encoding="utf-8"?>
-<w:document xmlns:wpc="http://schemas.microsoft.com/office/word/2010/wordprocessingCanvas" xmlns:cx="http://schemas.microsoft.com/office/drawing/2014/chartex" xmlns:cx1="http://schemas.microsoft.com/office/drawing/2015/9/8/chartex" xmlns:cx2="http://schemas.microsoft.com/office/drawing/2015/10/21/chartex" xmlns:cx3="http://schemas.microsoft.com/office/drawing/2016/5/9/chartex" xmlns:cx4="http://schemas.microsoft.com/office/drawing/2016/5/10/chartex" xmlns:cx5="http://schemas.microsoft.com/office/drawing/2016/5/11/chartex" xmlns:cx6="http://schemas.microsoft.com/office/drawing/2016/5/12/chartex" xmlns:cx7="http://schemas.microsoft.com/office/drawing/2016/5/13/chartex" xmlns:cx8="http://schemas.microsoft.com/office/drawing/2016/5/14/chartex" xmlns:mc="http://schemas.openxmlformats.org/markup-compatibility/2006" xmlns:aink="http://schemas.microsoft.com/office/drawing/2016/ink" xmlns:am3d="http://schemas.microsoft.com/office/drawing/2017/model3d" xmlns:o="urn:schemas-microsoft-com:office:office" xmlns:r="http://schemas.openxmlformats.org/officeDocument/2006/relationships" xmlns:m="http://schemas.openxmlformats.org/officeDocument/2006/math" xmlns:v="urn:schemas-microsoft-com:vml" xmlns:wp14="http://schemas.microsoft.com/office/word/2010/wordprocessingDrawing" xmlns:wp="http://schemas.openxmlformats.org/drawingml/2006/wordprocessingDrawing" xmlns:w10="urn:schemas-microsoft-com:office:word" xmlns:w="http://schemas.openxmlformats.org/wordprocessingml/2006/main" xmlns:w14="http://schemas.microsoft.com/office/word/2010/wordml" xmlns:w15="http://schemas.microsoft.com/office/word/2012/wordml" xmlns:w16cid="http://schemas.microsoft.com/office/word/2016/wordml/cid" xmlns:w16se="http://schemas.microsoft.com/office/word/2015/wordml/symex" xmlns:wpg="http://schemas.microsoft.com/office/word/2010/wordprocessingGroup" xmlns:wpi="http://schemas.microsoft.com/office/word/2010/wordprocessingInk" xmlns:wne="http://schemas.microsoft.com/office/word/2006/wordml" xmlns:wps="http://schemas.microsoft.com/office/word/2010/wordprocessingShape" mc:Ignorable="w14 w15 w16se w16cid wp14">
+<w:document xmlns:wpc="http://schemas.microsoft.com/office/word/2010/wordprocessingCanvas" xmlns:cx="http://schemas.microsoft.com/office/drawing/2014/chartex" xmlns:cx1="http://schemas.microsoft.com/office/drawing/2015/9/8/chartex" xmlns:cx2="http://schemas.microsoft.com/office/drawing/2015/10/21/chartex" xmlns:cx3="http://schemas.microsoft.com/office/drawing/2016/5/9/chartex" xmlns:cx4="http://schemas.microsoft.com/office/drawing/2016/5/10/chartex" xmlns:cx5="http://schemas.microsoft.com/office/drawing/2016/5/11/chartex" xmlns:cx6="http://schemas.microsoft.com/office/drawing/2016/5/12/chartex" xmlns:cx7="http://schemas.microsoft.com/office/drawing/2016/5/13/chartex" xmlns:cx8="http://schemas.microsoft.com/office/drawing/2016/5/14/chartex" xmlns:mc="http://schemas.openxmlformats.org/markup-compatibility/2006" xmlns:aink="http://schemas.microsoft.com/office/drawing/2016/ink" xmlns:am3d="http://schemas.microsoft.com/office/drawing/2017/model3d" xmlns:o="urn:schemas-microsoft-com:office:office" xmlns:r="http://schemas.openxmlformats.org/officeDocument/2006/relationships" xmlns:m="http://schemas.openxmlformats.org/officeDocument/2006/math" xmlns:v="urn:schemas-microsoft-com:vml" xmlns:wp14="http://schemas.microsoft.com/office/word/2010/wordprocessingDrawing" xmlns:wp="http://schemas.openxmlformats.org/drawingml/2006/wordprocessingDrawing" xmlns:w10="urn:schemas-microsoft-com:office:word" xmlns:w="http://schemas.openxmlformats.org/wordprocessingml/2006/main" xmlns:w14="http://schemas.microsoft.com/office/word/2010/wordml" xmlns:w15="http://schemas.microsoft.com/office/word/2012/wordml" xmlns:w16cex="http://schemas.microsoft.com/office/word/2018/wordml/cex" xmlns:w16cid="http://schemas.microsoft.com/office/word/2016/wordml/cid" xmlns:w16="http://schemas.microsoft.com/office/word/2018/wordml" xmlns:w16se="http://schemas.microsoft.com/office/word/2015/wordml/symex" xmlns:wpg="http://schemas.microsoft.com/office/word/2010/wordprocessingGroup" xmlns:wpi="http://schemas.microsoft.com/office/word/2010/wordprocessingInk" xmlns:wne="http://schemas.microsoft.com/office/word/2006/wordml" xmlns:wps="http://schemas.microsoft.com/office/word/2010/wordprocessingShape" mc:Ignorable="w14 w15 w16se w16cid w16 w16cex wp14">
   <w:body>
     <w:p>
       <w:pPr>
@@ -27,8 +27,202 @@
       </w:r>
     </w:p>
     <w:p>
+      <w:pPr>
+        <w:pStyle w:val="Overskrift1"/>
+      </w:pPr>
       <w:r>
         <w:lastRenderedPageBreak/>
+        <w:t>Titelblad</w:t>
+      </w:r>
+    </w:p>
+    <w:p>
+      <w:pPr>
+        <w:pStyle w:val="Overskrift2"/>
+      </w:pPr>
+      <w:r>
+        <w:t>Vejleder</w:t>
+      </w:r>
+    </w:p>
+    <w:p>
+      <w:r>
+        <w:t>Søren Præstegaard - SPR</w:t>
+      </w:r>
+    </w:p>
+    <w:p>
+      <w:pPr>
+        <w:pStyle w:val="Overskrift2"/>
+      </w:pPr>
+      <w:r>
+        <w:t>Fag</w:t>
+      </w:r>
+    </w:p>
+    <w:p>
+      <w:r>
+        <w:t>Programmering B</w:t>
+      </w:r>
+    </w:p>
+    <w:p>
+      <w:pPr>
+        <w:pStyle w:val="Overskrift2"/>
+      </w:pPr>
+      <w:r>
+        <w:t>Klasse og skole</w:t>
+      </w:r>
+    </w:p>
+    <w:p>
+      <w:r>
+        <w:t>3.D - Odense Tekniske Gymnasium</w:t>
+      </w:r>
+    </w:p>
+    <w:p>
+      <w:pPr>
+        <w:pStyle w:val="Overskrift2"/>
+      </w:pPr>
+      <w:r>
+        <w:t>Antal sider</w:t>
+      </w:r>
+    </w:p>
+    <w:p>
+      <w:r>
+        <w:rPr>
+          <w:highlight w:val="yellow"/>
+        </w:rPr>
+        <w:t>X</w:t>
+      </w:r>
+      <w:r>
+        <w:t xml:space="preserve"> A4-sider</w:t>
+      </w:r>
+    </w:p>
+    <w:p>
+      <w:r>
+        <w:rPr>
+          <w:highlight w:val="yellow"/>
+        </w:rPr>
+        <w:t>X</w:t>
+      </w:r>
+      <w:r>
+        <w:t xml:space="preserve"> sider a 2400 tegn</w:t>
+      </w:r>
+    </w:p>
+    <w:p>
+      <w:pPr>
+        <w:pStyle w:val="Overskrift2"/>
+      </w:pPr>
+      <w:r>
+        <w:t>Dato for udlevering</w:t>
+      </w:r>
+    </w:p>
+    <w:p>
+      <w:r>
+        <w:rPr>
+          <w:highlight w:val="yellow"/>
+        </w:rPr>
+        <w:fldChar w:fldCharType="begin"/>
+      </w:r>
+      <w:r>
+        <w:rPr>
+          <w:highlight w:val="yellow"/>
+        </w:rPr>
+        <w:instrText xml:space="preserve"> TIME \@ "dd-MM-yyyy" </w:instrText>
+      </w:r>
+      <w:r>
+        <w:rPr>
+          <w:highlight w:val="yellow"/>
+        </w:rPr>
+        <w:fldChar w:fldCharType="separate"/>
+      </w:r>
+      <w:r>
+        <w:rPr>
+          <w:noProof/>
+          <w:highlight w:val="yellow"/>
+        </w:rPr>
+        <w:t>11</w:t>
+      </w:r>
+      <w:r>
+        <w:rPr>
+          <w:noProof/>
+          <w:highlight w:val="yellow"/>
+        </w:rPr>
+        <w:t>-0</w:t>
+      </w:r>
+      <w:r>
+        <w:rPr>
+          <w:noProof/>
+          <w:highlight w:val="yellow"/>
+        </w:rPr>
+        <w:t>3</w:t>
+      </w:r>
+      <w:r>
+        <w:rPr>
+          <w:noProof/>
+          <w:highlight w:val="yellow"/>
+        </w:rPr>
+        <w:t>-2020</w:t>
+      </w:r>
+      <w:r>
+        <w:rPr>
+          <w:highlight w:val="yellow"/>
+        </w:rPr>
+        <w:fldChar w:fldCharType="end"/>
+      </w:r>
+    </w:p>
+    <w:p>
+      <w:pPr>
+        <w:pStyle w:val="Overskrift2"/>
+      </w:pPr>
+      <w:r>
+        <w:t>Dato for aflevering</w:t>
+      </w:r>
+    </w:p>
+    <w:p>
+      <w:r>
+        <w:rPr>
+          <w:highlight w:val="yellow"/>
+        </w:rPr>
+        <w:fldChar w:fldCharType="begin"/>
+      </w:r>
+      <w:r>
+        <w:rPr>
+          <w:highlight w:val="yellow"/>
+        </w:rPr>
+        <w:instrText xml:space="preserve"> TIME \@ "dd-MM-yyyy" </w:instrText>
+      </w:r>
+      <w:r>
+        <w:rPr>
+          <w:highlight w:val="yellow"/>
+        </w:rPr>
+        <w:fldChar w:fldCharType="separate"/>
+      </w:r>
+      <w:r>
+        <w:rPr>
+          <w:noProof/>
+          <w:highlight w:val="yellow"/>
+        </w:rPr>
+        <w:t>0</w:t>
+      </w:r>
+      <w:r>
+        <w:rPr>
+          <w:noProof/>
+          <w:highlight w:val="yellow"/>
+        </w:rPr>
+        <w:t>7</w:t>
+      </w:r>
+      <w:r>
+        <w:rPr>
+          <w:noProof/>
+          <w:highlight w:val="yellow"/>
+        </w:rPr>
+        <w:t>-05-2020</w:t>
+      </w:r>
+      <w:r>
+        <w:rPr>
+          <w:highlight w:val="yellow"/>
+        </w:rPr>
+        <w:fldChar w:fldCharType="end"/>
+      </w:r>
+    </w:p>
+    <w:p>
+      <w:r>
         <w:br w:type="page"/>
       </w:r>
     </w:p>
@@ -53,6 +247,19 @@
           <w:szCs w:val="24"/>
         </w:rPr>
       </w:pPr>
+      <w:r>
+        <w:rPr>
+          <w:szCs w:val="24"/>
+        </w:rPr>
+        <w:t xml:space="preserve">Økonomi er et vigtigt begreb i dagligdagen som alle mennesker skal holde styr på, det kan til tider være svært at holde styr over hvor mange penge man har haft på forskellige datoer. Jeg arbejder derfor med at lave et program som har en grafisk brugerflade, som ved hjælp af en database kan hjælpe brugeren med at holde lidt styr på brugerens økonomi. I denne synopsis vil jeg dokumentere min arbejdsgang med udviklingen af programmet. Her vil jeg komme ind på de forskellige metoder fra programmeringsfaget som jeg har brugt til planlægningen og udførelsen af programmet. </w:t>
+      </w:r>
+    </w:p>
+    <w:p>
+      <w:pPr>
+        <w:rPr>
+          <w:szCs w:val="24"/>
+        </w:rPr>
+      </w:pPr>
     </w:p>
     <w:p>
       <w:pPr>
@@ -73,7 +280,13 @@
         <w:rPr>
           <w:szCs w:val="24"/>
         </w:rPr>
-        <w:t>Krav / brugerhistorier</w:t>
+        <w:t>Kra</w:t>
+      </w:r>
+      <w:r>
+        <w:rPr>
+          <w:szCs w:val="24"/>
+        </w:rPr>
+        <w:t>v</w:t>
       </w:r>
     </w:p>
     <w:p>
@@ -193,7 +406,15 @@
     </w:p>
     <w:p>
       <w:r>
-        <w:t xml:space="preserve">Programmet skal kunne administrere brugernes økonomi igennem udregninger. Programmet skal kunne administrere økonomien, ved at udregne hvor mange penge der er tilbage på kontoen, hvis brugeren har brugt penge osv. </w:t>
+        <w:t>Programmet skal kunne administrere brugernes økonomi igennem udregninger. Programmet skal kunne administrere økonomien, ved at udregne hvor mange penge der er tilbage på kontoen, hvis brugeren har brugt penge osv.</w:t>
+      </w:r>
+      <w:r>
+        <w:t xml:space="preserve"> Programmet skal også kunne holde styr på løn fra brugerens arbejde, hvis brugeren har tilføjet sit arbejde. </w:t>
+      </w:r>
+    </w:p>
+    <w:p>
+      <w:r>
+        <w:t xml:space="preserve"> </w:t>
       </w:r>
     </w:p>
     <w:p>
@@ -201,55 +422,68 @@
         <w:pStyle w:val="Overskrift3"/>
       </w:pPr>
       <w:r>
+        <w:lastRenderedPageBreak/>
         <w:t>Krav 3 - Visning af økonomi</w:t>
       </w:r>
     </w:p>
     <w:p>
       <w:r>
-        <w:t>Programmet skal via programmet</w:t>
-      </w:r>
-      <w:r>
-        <w:t>s</w:t>
-      </w:r>
-      <w:r>
-        <w:t xml:space="preserve"> GUI kunne vise grafer for hvordan det har gået en brugeres økonomi mens programmet har kørt. Dette skal være i form af en sumkurve eller et histogram. Dette </w:t>
-      </w:r>
-      <w:r>
-        <w:t xml:space="preserve">kan hjælpe brugeren med at holdestyr på brugerens økonomi igennem tiderne. </w:t>
-      </w:r>
-    </w:p>
-    <w:p>
-      <w:r>
-        <w:t xml:space="preserve">Kravene er bestemte ting såsom tekniske krav med hvor den skal køres henne. </w:t>
-      </w:r>
-    </w:p>
-    <w:p/>
-    <w:p/>
+        <w:t xml:space="preserve">Programmet skal via programmet GUI vise brugerens nuværende kontosaldo. Programmet skal også via programmet GUI kunne vise forløbet for brugerens kontosaldo for de datoer der er sket ændringer i brugerens kontosaldo gennem en graf. Visningen af disse økonomiske genstande skal kunne give brugeren et hurtigt overblik over sin kontosaldo igennem dagene. </w:t>
+      </w:r>
+    </w:p>
+    <w:p>
+      <w:pPr>
+        <w:pStyle w:val="Overskrift2"/>
+        <w:rPr>
+          <w:szCs w:val="24"/>
+        </w:rPr>
+      </w:pPr>
+      <w:r>
+        <w:rPr>
+          <w:szCs w:val="24"/>
+        </w:rPr>
+        <w:t>brugerhistorier</w:t>
+      </w:r>
+    </w:p>
+    <w:p>
+      <w:r>
+        <w:t xml:space="preserve">Jeg har til mit program valgt at lave 3 brugerhistorier. Brugerhistorierne vil jeg bruge til at beskrive nogle mere detaljerede </w:t>
+      </w:r>
+      <w:r>
+        <w:t xml:space="preserve">krav og en beskrivelse af hvordan brugeren skal interagere med programmet. Jeg har her valgt at beskrive de 2 brugerhistorier som står for hoveddelen af mit program. I </w:t>
+      </w:r>
+      <w:r>
+        <w:fldChar w:fldCharType="begin"/>
+      </w:r>
+      <w:r>
+        <w:instrText xml:space="preserve"> REF _Ref39576415 \h </w:instrText>
+      </w:r>
+      <w:r>
+        <w:fldChar w:fldCharType="separate"/>
+      </w:r>
+      <w:r>
+        <w:t>Bilag 1</w:t>
+      </w:r>
+      <w:r>
+        <w:fldChar w:fldCharType="end"/>
+      </w:r>
+      <w:r>
+        <w:t xml:space="preserve"> har jeg den sidste brugerhistorie, som beskriver hvordan brugeren tilføjer og fjerner sit job. </w:t>
+      </w:r>
+    </w:p>
     <w:p>
       <w:pPr>
         <w:pStyle w:val="Overskrift3"/>
-        <w:rPr>
-          <w:highlight w:val="yellow"/>
-        </w:rPr>
-      </w:pPr>
-      <w:r>
-        <w:rPr>
-          <w:highlight w:val="yellow"/>
-        </w:rPr>
-        <w:lastRenderedPageBreak/>
+      </w:pPr>
+      <w:r>
         <w:t>Brugerhistorie 1 - Login</w:t>
       </w:r>
-    </w:p>
-    <w:p>
-      <w:pPr>
-        <w:rPr>
-          <w:highlight w:val="yellow"/>
-        </w:rPr>
-      </w:pPr>
-      <w:r>
-        <w:rPr>
-          <w:highlight w:val="yellow"/>
-        </w:rPr>
+      <w:r>
+        <w:t xml:space="preserve"> system</w:t>
+      </w:r>
+    </w:p>
+    <w:p>
+      <w:r>
         <w:t>Denne brugerhistorie kan kun startes når programmet bliver åbnet af brugeren.</w:t>
       </w:r>
     </w:p>
@@ -260,14 +494,8 @@
           <w:ilvl w:val="0"/>
           <w:numId w:val="2"/>
         </w:numPr>
-        <w:rPr>
-          <w:highlight w:val="yellow"/>
-        </w:rPr>
-      </w:pPr>
-      <w:r>
-        <w:rPr>
-          <w:highlight w:val="yellow"/>
-        </w:rPr>
+      </w:pPr>
+      <w:r>
         <w:t>Brugeren åbner programmet</w:t>
       </w:r>
     </w:p>
@@ -278,14 +506,8 @@
           <w:ilvl w:val="0"/>
           <w:numId w:val="2"/>
         </w:numPr>
-        <w:rPr>
-          <w:highlight w:val="yellow"/>
-        </w:rPr>
-      </w:pPr>
-      <w:r>
-        <w:rPr>
-          <w:highlight w:val="yellow"/>
-        </w:rPr>
+      </w:pPr>
+      <w:r>
         <w:t>Programmet registrerer at brugeren ikke er logget ind og viser skærmen for login</w:t>
       </w:r>
     </w:p>
@@ -296,14 +518,8 @@
           <w:ilvl w:val="0"/>
           <w:numId w:val="2"/>
         </w:numPr>
-        <w:rPr>
-          <w:highlight w:val="yellow"/>
-        </w:rPr>
-      </w:pPr>
-      <w:r>
-        <w:rPr>
-          <w:highlight w:val="yellow"/>
-        </w:rPr>
+      </w:pPr>
+      <w:r>
         <w:t>Hvis brugeren har en konto</w:t>
       </w:r>
     </w:p>
@@ -314,23 +530,9 @@
           <w:ilvl w:val="1"/>
           <w:numId w:val="2"/>
         </w:numPr>
-        <w:rPr>
-          <w:highlight w:val="yellow"/>
-        </w:rPr>
-      </w:pPr>
-      <w:r>
-        <w:rPr>
-          <w:highlight w:val="yellow"/>
-        </w:rPr>
-        <w:t>Brugeren indtaster sit brugernavn og adgangskode i de tilhø</w:t>
-      </w:r>
-      <w:bookmarkStart w:id="0" w:name="_GoBack"/>
-      <w:bookmarkEnd w:id="0"/>
-      <w:r>
-        <w:rPr>
-          <w:highlight w:val="yellow"/>
-        </w:rPr>
-        <w:t>rende felter</w:t>
+      </w:pPr>
+      <w:r>
+        <w:t>Brugeren indtaster sit brugernavn og adgangskode i de tilhørende felter</w:t>
       </w:r>
     </w:p>
     <w:p>
@@ -340,14 +542,8 @@
           <w:ilvl w:val="1"/>
           <w:numId w:val="2"/>
         </w:numPr>
-        <w:rPr>
-          <w:highlight w:val="yellow"/>
-        </w:rPr>
-      </w:pPr>
-      <w:r>
-        <w:rPr>
-          <w:highlight w:val="yellow"/>
-        </w:rPr>
+      </w:pPr>
+      <w:r>
         <w:t>Brugeren trykker på ”login”</w:t>
       </w:r>
     </w:p>
@@ -358,14 +554,8 @@
           <w:ilvl w:val="1"/>
           <w:numId w:val="2"/>
         </w:numPr>
-        <w:rPr>
-          <w:highlight w:val="yellow"/>
-        </w:rPr>
-      </w:pPr>
-      <w:r>
-        <w:rPr>
-          <w:highlight w:val="yellow"/>
-        </w:rPr>
+      </w:pPr>
+      <w:r>
         <w:t>Programmet logger brugeren ind og viser hovedsiden for programmet</w:t>
       </w:r>
     </w:p>
@@ -376,14 +566,8 @@
           <w:ilvl w:val="0"/>
           <w:numId w:val="2"/>
         </w:numPr>
-        <w:rPr>
-          <w:highlight w:val="yellow"/>
-        </w:rPr>
-      </w:pPr>
-      <w:r>
-        <w:rPr>
-          <w:highlight w:val="yellow"/>
-        </w:rPr>
+      </w:pPr>
+      <w:r>
         <w:t>Hvis brugeren ikke har en konto</w:t>
       </w:r>
     </w:p>
@@ -394,15 +578,39 @@
           <w:ilvl w:val="1"/>
           <w:numId w:val="2"/>
         </w:numPr>
-        <w:rPr>
-          <w:highlight w:val="yellow"/>
-        </w:rPr>
-      </w:pPr>
-      <w:r>
-        <w:rPr>
-          <w:highlight w:val="yellow"/>
-        </w:rPr>
-        <w:t>Brugeren trykker på ”Har du ikke en konto? Opret en her”</w:t>
+      </w:pPr>
+      <w:r>
+        <w:t>Brugeren trykker på</w:t>
+      </w:r>
+      <w:r>
+        <w:t xml:space="preserve"> knappen </w:t>
+      </w:r>
+      <w:r>
+        <w:t>”</w:t>
+      </w:r>
+      <w:proofErr w:type="spellStart"/>
+      <w:r>
+        <w:t>Don’t</w:t>
+      </w:r>
+      <w:proofErr w:type="spellEnd"/>
+      <w:r>
+        <w:t xml:space="preserve"> have an </w:t>
+      </w:r>
+      <w:proofErr w:type="spellStart"/>
+      <w:r>
+        <w:t>account</w:t>
+      </w:r>
+      <w:proofErr w:type="spellEnd"/>
+      <w:r>
+        <w:t xml:space="preserve">? Sign up </w:t>
+      </w:r>
+      <w:proofErr w:type="spellStart"/>
+      <w:r>
+        <w:t>here</w:t>
+      </w:r>
+      <w:proofErr w:type="spellEnd"/>
+      <w:r>
+        <w:t>”</w:t>
       </w:r>
     </w:p>
     <w:p>
@@ -412,15 +620,15 @@
           <w:ilvl w:val="1"/>
           <w:numId w:val="2"/>
         </w:numPr>
-        <w:rPr>
-          <w:highlight w:val="yellow"/>
-        </w:rPr>
-      </w:pPr>
-      <w:r>
-        <w:rPr>
-          <w:highlight w:val="yellow"/>
-        </w:rPr>
-        <w:t>Programmet viser ”Opret konto” skærmen</w:t>
+      </w:pPr>
+      <w:r>
+        <w:t>Programmet viser ”</w:t>
+      </w:r>
+      <w:r>
+        <w:t>Sign up</w:t>
+      </w:r>
+      <w:r>
+        <w:t>” skærmen</w:t>
       </w:r>
     </w:p>
     <w:p>
@@ -430,26 +638,20 @@
           <w:ilvl w:val="1"/>
           <w:numId w:val="2"/>
         </w:numPr>
-        <w:rPr>
-          <w:highlight w:val="yellow"/>
-        </w:rPr>
-      </w:pPr>
-      <w:r>
-        <w:rPr>
-          <w:highlight w:val="yellow"/>
-        </w:rPr>
-        <w:t xml:space="preserve">Brugeren indtaster sit brugernavn, adgangskode, bekræftelse af adgangskode og </w:t>
-      </w:r>
-      <w:r>
-        <w:rPr>
-          <w:highlight w:val="yellow"/>
-        </w:rPr>
+      </w:pPr>
+      <w:r>
+        <w:t xml:space="preserve">Brugeren indtaster sit brugernavn, </w:t>
+      </w:r>
+      <w:r>
+        <w:t xml:space="preserve">fornavn, efternavn, </w:t>
+      </w:r>
+      <w:r>
+        <w:t xml:space="preserve">adgangskode, bekræftelse af adgangskode og </w:t>
+      </w:r>
+      <w:r>
         <w:t>e-mail</w:t>
       </w:r>
       <w:r>
-        <w:rPr>
-          <w:highlight w:val="yellow"/>
-        </w:rPr>
         <w:t xml:space="preserve"> ind i de tilhørende felter</w:t>
       </w:r>
     </w:p>
@@ -460,15 +662,25 @@
           <w:ilvl w:val="1"/>
           <w:numId w:val="2"/>
         </w:numPr>
-        <w:rPr>
-          <w:highlight w:val="yellow"/>
-        </w:rPr>
-      </w:pPr>
-      <w:r>
-        <w:rPr>
-          <w:highlight w:val="yellow"/>
-        </w:rPr>
-        <w:t>Brugeren trykker på ”Opret konto”</w:t>
+      </w:pPr>
+      <w:r>
+        <w:t>Brugeren trykker på ”</w:t>
+      </w:r>
+      <w:proofErr w:type="spellStart"/>
+      <w:r>
+        <w:t>Create</w:t>
+      </w:r>
+      <w:proofErr w:type="spellEnd"/>
+      <w:r>
+        <w:t xml:space="preserve"> </w:t>
+      </w:r>
+      <w:proofErr w:type="spellStart"/>
+      <w:r>
+        <w:t>account</w:t>
+      </w:r>
+      <w:proofErr w:type="spellEnd"/>
+      <w:r>
+        <w:t>”</w:t>
       </w:r>
     </w:p>
     <w:p>
@@ -478,15 +690,9 @@
           <w:ilvl w:val="1"/>
           <w:numId w:val="2"/>
         </w:numPr>
-        <w:rPr>
-          <w:highlight w:val="yellow"/>
-        </w:rPr>
-      </w:pPr>
-      <w:r>
-        <w:rPr>
-          <w:highlight w:val="yellow"/>
-        </w:rPr>
-        <w:t>Programmet tjekker om felterne ”adgangskode” og ”bekræft adgangskode” er ens</w:t>
+      </w:pPr>
+      <w:r>
+        <w:t>Programmet tjekker om brugernavnet er ledigt</w:t>
       </w:r>
     </w:p>
     <w:p>
@@ -496,15 +702,9 @@
           <w:ilvl w:val="1"/>
           <w:numId w:val="2"/>
         </w:numPr>
-        <w:rPr>
-          <w:highlight w:val="yellow"/>
-        </w:rPr>
-      </w:pPr>
-      <w:r>
-        <w:rPr>
-          <w:highlight w:val="yellow"/>
-        </w:rPr>
-        <w:t>Hvis felterne er ens</w:t>
+      </w:pPr>
+      <w:r>
+        <w:t>Hvis brugernavnet ikke er ledigt</w:t>
       </w:r>
     </w:p>
     <w:p>
@@ -514,15 +714,17 @@
           <w:ilvl w:val="2"/>
           <w:numId w:val="2"/>
         </w:numPr>
-        <w:rPr>
-          <w:highlight w:val="yellow"/>
-        </w:rPr>
-      </w:pPr>
-      <w:r>
-        <w:rPr>
-          <w:highlight w:val="yellow"/>
-        </w:rPr>
-        <w:t>Programmet opretter brugerens konto og viser login siden</w:t>
+      </w:pPr>
+      <w:r>
+        <w:t>Programmet laver en fejl, hvor der bliver beskrevet hvad fejlen er. Teksten ”</w:t>
+      </w:r>
+      <w:proofErr w:type="spellStart"/>
+      <w:r>
+        <w:t>username</w:t>
+      </w:r>
+      <w:proofErr w:type="spellEnd"/>
+      <w:r>
+        <w:t xml:space="preserve">” bliver vist med rødt. Brugeren kan ændre brugernavn og prøve igen </w:t>
       </w:r>
     </w:p>
     <w:p>
@@ -532,15 +734,9 @@
           <w:ilvl w:val="1"/>
           <w:numId w:val="2"/>
         </w:numPr>
-        <w:rPr>
-          <w:highlight w:val="yellow"/>
-        </w:rPr>
-      </w:pPr>
-      <w:r>
-        <w:rPr>
-          <w:highlight w:val="yellow"/>
-        </w:rPr>
-        <w:t>Hvis felterne ikke er ens</w:t>
+      </w:pPr>
+      <w:r>
+        <w:t>Hvis brugernavnet er ledigt</w:t>
       </w:r>
     </w:p>
     <w:p>
@@ -550,47 +746,93 @@
           <w:ilvl w:val="2"/>
           <w:numId w:val="2"/>
         </w:numPr>
-        <w:rPr>
-          <w:highlight w:val="yellow"/>
-        </w:rPr>
-      </w:pPr>
-      <w:r>
-        <w:rPr>
-          <w:highlight w:val="yellow"/>
-        </w:rPr>
-        <w:t>Programmet laver en fejl og brugeren kan starte forfra</w:t>
+      </w:pPr>
+      <w:r>
+        <w:t>Programmet tjekker om felterne ”</w:t>
+      </w:r>
+      <w:r>
+        <w:t>password</w:t>
+      </w:r>
+      <w:r>
+        <w:t>” og ”</w:t>
+      </w:r>
+      <w:proofErr w:type="spellStart"/>
+      <w:r>
+        <w:t>confirm</w:t>
+      </w:r>
+      <w:proofErr w:type="spellEnd"/>
+      <w:r>
+        <w:t xml:space="preserve"> password</w:t>
+      </w:r>
+      <w:r>
+        <w:t>” er ens</w:t>
+      </w:r>
+    </w:p>
+    <w:p>
+      <w:pPr>
+        <w:pStyle w:val="Listeafsnit"/>
+        <w:numPr>
+          <w:ilvl w:val="2"/>
+          <w:numId w:val="2"/>
+        </w:numPr>
+      </w:pPr>
+      <w:r>
+        <w:t>Hvis felterne er ens</w:t>
+      </w:r>
+    </w:p>
+    <w:p>
+      <w:pPr>
+        <w:pStyle w:val="Listeafsnit"/>
+        <w:numPr>
+          <w:ilvl w:val="3"/>
+          <w:numId w:val="2"/>
+        </w:numPr>
+      </w:pPr>
+      <w:r>
+        <w:t>Programmet opretter brugerens konto og viser login siden</w:t>
+      </w:r>
+    </w:p>
+    <w:p>
+      <w:pPr>
+        <w:pStyle w:val="Listeafsnit"/>
+        <w:numPr>
+          <w:ilvl w:val="2"/>
+          <w:numId w:val="2"/>
+        </w:numPr>
+      </w:pPr>
+      <w:r>
+        <w:t>Hvis felterne ikke er ens</w:t>
+      </w:r>
+    </w:p>
+    <w:p>
+      <w:pPr>
+        <w:pStyle w:val="Listeafsnit"/>
+        <w:numPr>
+          <w:ilvl w:val="3"/>
+          <w:numId w:val="2"/>
+        </w:numPr>
+      </w:pPr>
+      <w:r>
+        <w:lastRenderedPageBreak/>
+        <w:t>Programmet laver en fejl</w:t>
+      </w:r>
+      <w:r>
+        <w:t>, hvor der bliver beskrevet hvad fejlen er, og felterne der er forkerte, bliver vist med rødt. Brugeren kan rette felterne og prøve igen</w:t>
       </w:r>
     </w:p>
     <w:p>
       <w:pPr>
         <w:pStyle w:val="Overskrift3"/>
-        <w:rPr>
-          <w:highlight w:val="yellow"/>
-        </w:rPr>
-      </w:pPr>
-      <w:r>
-        <w:rPr>
-          <w:highlight w:val="yellow"/>
-        </w:rPr>
+      </w:pPr>
+      <w:r>
         <w:t xml:space="preserve">Brugerhistorie 2 - </w:t>
       </w:r>
       <w:r>
-        <w:rPr>
-          <w:highlight w:val="yellow"/>
-        </w:rPr>
-        <w:t>Tilføjelse og ændring af kontosaldo</w:t>
-      </w:r>
-    </w:p>
-    <w:p>
-      <w:pPr>
-        <w:rPr>
-          <w:highlight w:val="yellow"/>
-        </w:rPr>
-      </w:pPr>
-      <w:r>
-        <w:rPr>
-          <w:highlight w:val="yellow"/>
-        </w:rPr>
+        <w:t>Hvor mange penge har brugeren brugt eller fået</w:t>
+      </w:r>
+    </w:p>
+    <w:p>
+      <w:r>
         <w:t>Denne brugerhistorie kan kun startes når brugeren er logget ind på programmet, og befinder sig på programmets hovedside.</w:t>
       </w:r>
     </w:p>
@@ -599,175 +841,17 @@
         <w:pStyle w:val="Listeafsnit"/>
         <w:numPr>
           <w:ilvl w:val="0"/>
-          <w:numId w:val="3"/>
-        </w:numPr>
-        <w:rPr>
-          <w:highlight w:val="yellow"/>
-        </w:rPr>
-      </w:pPr>
-      <w:r>
-        <w:rPr>
-          <w:highlight w:val="yellow"/>
-        </w:rPr>
-        <w:t>Brugeren vælger inputfeltet hvor der står ”Konto saldo” ved siden af</w:t>
-      </w:r>
-    </w:p>
-    <w:p>
-      <w:pPr>
-        <w:pStyle w:val="Listeafsnit"/>
-        <w:numPr>
-          <w:ilvl w:val="0"/>
-          <w:numId w:val="3"/>
-        </w:numPr>
-        <w:rPr>
-          <w:highlight w:val="yellow"/>
-        </w:rPr>
-      </w:pPr>
-      <w:r>
-        <w:rPr>
-          <w:highlight w:val="yellow"/>
-        </w:rPr>
-        <w:t>Brugeren indtaster hvor mange penge brugeren har på sin konto</w:t>
-      </w:r>
-    </w:p>
-    <w:p>
-      <w:pPr>
-        <w:pStyle w:val="Listeafsnit"/>
-        <w:numPr>
-          <w:ilvl w:val="0"/>
-          <w:numId w:val="3"/>
-        </w:numPr>
-        <w:rPr>
-          <w:highlight w:val="yellow"/>
-        </w:rPr>
-      </w:pPr>
-      <w:r>
-        <w:rPr>
-          <w:highlight w:val="yellow"/>
-        </w:rPr>
-        <w:t>Brugeren trykker på ”Gem”</w:t>
-      </w:r>
-    </w:p>
-    <w:p>
-      <w:pPr>
-        <w:pStyle w:val="Listeafsnit"/>
-        <w:numPr>
-          <w:ilvl w:val="0"/>
-          <w:numId w:val="3"/>
-        </w:numPr>
-        <w:rPr>
-          <w:highlight w:val="yellow"/>
-        </w:rPr>
-      </w:pPr>
-      <w:r>
-        <w:rPr>
-          <w:highlight w:val="yellow"/>
-        </w:rPr>
-        <w:t xml:space="preserve">Programmet tjekker hvad der står i </w:t>
-      </w:r>
-      <w:r>
-        <w:rPr>
-          <w:highlight w:val="yellow"/>
-        </w:rPr>
-        <w:t xml:space="preserve">inputfeltet </w:t>
-      </w:r>
-      <w:r>
-        <w:rPr>
-          <w:highlight w:val="yellow"/>
-        </w:rPr>
-        <w:t>”Konto saldo”</w:t>
-      </w:r>
-    </w:p>
-    <w:p>
-      <w:pPr>
-        <w:pStyle w:val="Listeafsnit"/>
-        <w:numPr>
-          <w:ilvl w:val="0"/>
-          <w:numId w:val="3"/>
-        </w:numPr>
-        <w:rPr>
-          <w:highlight w:val="yellow"/>
-        </w:rPr>
-      </w:pPr>
-      <w:r>
-        <w:rPr>
-          <w:highlight w:val="yellow"/>
-        </w:rPr>
-        <w:t>Programmet gemmer informationen i databasen</w:t>
-      </w:r>
-    </w:p>
-    <w:p>
-      <w:pPr>
-        <w:pStyle w:val="Listeafsnit"/>
-        <w:numPr>
-          <w:ilvl w:val="0"/>
-          <w:numId w:val="3"/>
-        </w:numPr>
-        <w:rPr>
-          <w:highlight w:val="yellow"/>
-        </w:rPr>
-      </w:pPr>
-      <w:r>
-        <w:rPr>
-          <w:highlight w:val="yellow"/>
-        </w:rPr>
-        <w:t>Programmet opdaterer programmets GUI, så brugerens nye Konto saldo står udenfor teksten ”Konto saldo:”</w:t>
-      </w:r>
-    </w:p>
-    <w:p/>
-    <w:p/>
-    <w:p/>
-    <w:p/>
-    <w:p>
-      <w:pPr>
-        <w:pStyle w:val="Overskrift3"/>
-        <w:rPr>
-          <w:highlight w:val="yellow"/>
-        </w:rPr>
-      </w:pPr>
-      <w:r>
-        <w:rPr>
-          <w:highlight w:val="yellow"/>
-        </w:rPr>
-        <w:lastRenderedPageBreak/>
-        <w:t xml:space="preserve">Brugerhistorie 3 - </w:t>
-      </w:r>
-      <w:r>
-        <w:rPr>
-          <w:highlight w:val="yellow"/>
-        </w:rPr>
-        <w:t>Hvor mange penge har brugeren brugt eller fået</w:t>
-      </w:r>
-    </w:p>
-    <w:p>
-      <w:pPr>
-        <w:rPr>
-          <w:highlight w:val="yellow"/>
-        </w:rPr>
-      </w:pPr>
-      <w:r>
-        <w:rPr>
-          <w:highlight w:val="yellow"/>
-        </w:rPr>
-        <w:t>Denne brugerhistorie kan kun startes når brugeren er logget ind på programmet, og befinder sig på programmets hovedside.</w:t>
-      </w:r>
-    </w:p>
-    <w:p>
-      <w:pPr>
-        <w:pStyle w:val="Listeafsnit"/>
-        <w:numPr>
-          <w:ilvl w:val="0"/>
-          <w:numId w:val="4"/>
-        </w:numPr>
-        <w:rPr>
-          <w:highlight w:val="yellow"/>
-        </w:rPr>
-      </w:pPr>
-      <w:r>
-        <w:rPr>
-          <w:highlight w:val="yellow"/>
-        </w:rPr>
-        <w:t>Hvis brugeren har fået penge</w:t>
+          <w:numId w:val="5"/>
+        </w:numPr>
+      </w:pPr>
+      <w:r>
+        <w:t>Hvis brugeren vil tilføje</w:t>
+      </w:r>
+      <w:r>
+        <w:t>/fjerne</w:t>
+      </w:r>
+      <w:r>
+        <w:t xml:space="preserve"> penge</w:t>
       </w:r>
     </w:p>
     <w:p>
@@ -775,17 +859,51 @@
         <w:pStyle w:val="Listeafsnit"/>
         <w:numPr>
           <w:ilvl w:val="1"/>
-          <w:numId w:val="4"/>
-        </w:numPr>
-        <w:rPr>
-          <w:highlight w:val="yellow"/>
-        </w:rPr>
-      </w:pPr>
-      <w:r>
-        <w:rPr>
-          <w:highlight w:val="yellow"/>
-        </w:rPr>
-        <w:t>Brugeren vælger inputfeltet hvor der står ”Beløb modtaget” ved siden af</w:t>
+          <w:numId w:val="5"/>
+        </w:numPr>
+      </w:pPr>
+      <w:r>
+        <w:t xml:space="preserve">Brugeren vælger en kategori i </w:t>
+      </w:r>
+      <w:proofErr w:type="spellStart"/>
+      <w:r>
+        <w:t>dropdown</w:t>
+      </w:r>
+      <w:proofErr w:type="spellEnd"/>
+      <w:r>
+        <w:t xml:space="preserve">-menuen ved ”Select </w:t>
+      </w:r>
+      <w:proofErr w:type="spellStart"/>
+      <w:r>
+        <w:t>category</w:t>
+      </w:r>
+      <w:proofErr w:type="spellEnd"/>
+      <w:r>
+        <w:t xml:space="preserve"> for </w:t>
+      </w:r>
+      <w:proofErr w:type="spellStart"/>
+      <w:r>
+        <w:t>obtained</w:t>
+      </w:r>
+      <w:proofErr w:type="spellEnd"/>
+      <w:r>
+        <w:t>/</w:t>
+      </w:r>
+      <w:proofErr w:type="spellStart"/>
+      <w:r>
+        <w:t>used</w:t>
+      </w:r>
+      <w:proofErr w:type="spellEnd"/>
+      <w:r>
+        <w:t xml:space="preserve"> </w:t>
+      </w:r>
+      <w:proofErr w:type="spellStart"/>
+      <w:r>
+        <w:t>money</w:t>
+      </w:r>
+      <w:proofErr w:type="spellEnd"/>
+      <w:r>
+        <w:t>”</w:t>
       </w:r>
     </w:p>
     <w:p>
@@ -793,17 +911,42 @@
         <w:pStyle w:val="Listeafsnit"/>
         <w:numPr>
           <w:ilvl w:val="1"/>
-          <w:numId w:val="4"/>
-        </w:numPr>
-        <w:rPr>
-          <w:highlight w:val="yellow"/>
-        </w:rPr>
-      </w:pPr>
-      <w:r>
-        <w:rPr>
-          <w:highlight w:val="yellow"/>
-        </w:rPr>
-        <w:t>Brugeren indtaster det beløb brugeren har fået</w:t>
+          <w:numId w:val="5"/>
+        </w:numPr>
+      </w:pPr>
+      <w:r>
+        <w:t xml:space="preserve">Brugeren finder inputfeltet ved </w:t>
+      </w:r>
+      <w:r>
+        <w:t xml:space="preserve">enten </w:t>
+      </w:r>
+      <w:r>
+        <w:t xml:space="preserve">”Money </w:t>
+      </w:r>
+      <w:proofErr w:type="spellStart"/>
+      <w:r>
+        <w:t>obtained</w:t>
+      </w:r>
+      <w:proofErr w:type="spellEnd"/>
+      <w:r>
+        <w:t>”</w:t>
+      </w:r>
+      <w:r>
+        <w:t xml:space="preserve"> / ”Money </w:t>
+      </w:r>
+      <w:proofErr w:type="spellStart"/>
+      <w:r>
+        <w:t>used</w:t>
+      </w:r>
+      <w:proofErr w:type="spellEnd"/>
+      <w:r>
+        <w:t>”</w:t>
+      </w:r>
+      <w:r>
+        <w:t>, og indtaster hvor mange penge brugeren har fået</w:t>
+      </w:r>
+      <w:r>
+        <w:t xml:space="preserve"> / brugt</w:t>
       </w:r>
     </w:p>
     <w:p>
@@ -811,17 +954,62 @@
         <w:pStyle w:val="Listeafsnit"/>
         <w:numPr>
           <w:ilvl w:val="1"/>
-          <w:numId w:val="4"/>
-        </w:numPr>
-        <w:rPr>
-          <w:highlight w:val="yellow"/>
-        </w:rPr>
-      </w:pPr>
-      <w:r>
-        <w:rPr>
-          <w:highlight w:val="yellow"/>
-        </w:rPr>
-        <w:t>Brugeren trykker på ”Gem”</w:t>
+          <w:numId w:val="5"/>
+        </w:numPr>
+      </w:pPr>
+      <w:r>
+        <w:t xml:space="preserve">Brugeren trykker på knappen </w:t>
+      </w:r>
+      <w:r>
+        <w:t>”</w:t>
+      </w:r>
+      <w:proofErr w:type="spellStart"/>
+      <w:r>
+        <w:t>Add</w:t>
+      </w:r>
+      <w:proofErr w:type="spellEnd"/>
+      <w:r>
+        <w:t xml:space="preserve"> </w:t>
+      </w:r>
+      <w:proofErr w:type="spellStart"/>
+      <w:r>
+        <w:t>money</w:t>
+      </w:r>
+      <w:proofErr w:type="spellEnd"/>
+      <w:r>
+        <w:t xml:space="preserve"> </w:t>
+      </w:r>
+      <w:proofErr w:type="spellStart"/>
+      <w:r>
+        <w:t>obtained</w:t>
+      </w:r>
+      <w:proofErr w:type="spellEnd"/>
+      <w:r>
+        <w:t>” eller ”</w:t>
+      </w:r>
+      <w:proofErr w:type="spellStart"/>
+      <w:r>
+        <w:t>Add</w:t>
+      </w:r>
+      <w:proofErr w:type="spellEnd"/>
+      <w:r>
+        <w:t xml:space="preserve"> </w:t>
+      </w:r>
+      <w:proofErr w:type="spellStart"/>
+      <w:r>
+        <w:t>money</w:t>
+      </w:r>
+      <w:proofErr w:type="spellEnd"/>
+      <w:r>
+        <w:t xml:space="preserve"> </w:t>
+      </w:r>
+      <w:proofErr w:type="spellStart"/>
+      <w:r>
+        <w:t>used</w:t>
+      </w:r>
+      <w:proofErr w:type="spellEnd"/>
+      <w:r>
+        <w:t>”</w:t>
       </w:r>
     </w:p>
     <w:p>
@@ -829,17 +1017,11 @@
         <w:pStyle w:val="Listeafsnit"/>
         <w:numPr>
           <w:ilvl w:val="1"/>
-          <w:numId w:val="4"/>
-        </w:numPr>
-        <w:rPr>
-          <w:highlight w:val="yellow"/>
-        </w:rPr>
-      </w:pPr>
-      <w:r>
-        <w:rPr>
-          <w:highlight w:val="yellow"/>
-        </w:rPr>
-        <w:t>Programmet tjekker hvad der står i inputfeltet ”Beløb modtaget”</w:t>
+          <w:numId w:val="5"/>
+        </w:numPr>
+      </w:pPr>
+      <w:r>
+        <w:t>Programmet tjekker om inputfeltet kun består af tal</w:t>
       </w:r>
     </w:p>
     <w:p>
@@ -847,17 +1029,63 @@
         <w:pStyle w:val="Listeafsnit"/>
         <w:numPr>
           <w:ilvl w:val="1"/>
-          <w:numId w:val="4"/>
-        </w:numPr>
-        <w:rPr>
-          <w:highlight w:val="yellow"/>
-        </w:rPr>
-      </w:pPr>
-      <w:r>
-        <w:rPr>
-          <w:highlight w:val="yellow"/>
-        </w:rPr>
-        <w:t>Programmet gemmer informationen i databasen</w:t>
+          <w:numId w:val="5"/>
+        </w:numPr>
+      </w:pPr>
+      <w:r>
+        <w:t>Hvis feltet ikke kun består af tal</w:t>
+      </w:r>
+    </w:p>
+    <w:p>
+      <w:pPr>
+        <w:pStyle w:val="Listeafsnit"/>
+        <w:numPr>
+          <w:ilvl w:val="2"/>
+          <w:numId w:val="5"/>
+        </w:numPr>
+      </w:pPr>
+      <w:r>
+        <w:t xml:space="preserve">Programmet laver en fejl og skriver på skærmen ”Please </w:t>
+      </w:r>
+      <w:proofErr w:type="spellStart"/>
+      <w:r>
+        <w:t>make</w:t>
+      </w:r>
+      <w:proofErr w:type="spellEnd"/>
+      <w:r>
+        <w:t xml:space="preserve"> sure </w:t>
+      </w:r>
+      <w:proofErr w:type="spellStart"/>
+      <w:r>
+        <w:t>you</w:t>
+      </w:r>
+      <w:proofErr w:type="spellEnd"/>
+      <w:r>
+        <w:t xml:space="preserve"> </w:t>
+      </w:r>
+      <w:proofErr w:type="spellStart"/>
+      <w:r>
+        <w:t>only</w:t>
+      </w:r>
+      <w:proofErr w:type="spellEnd"/>
+      <w:r>
+        <w:t xml:space="preserve"> </w:t>
+      </w:r>
+      <w:proofErr w:type="spellStart"/>
+      <w:r>
+        <w:t>used</w:t>
+      </w:r>
+      <w:proofErr w:type="spellEnd"/>
+      <w:r>
+        <w:t xml:space="preserve"> </w:t>
+      </w:r>
+      <w:proofErr w:type="spellStart"/>
+      <w:r>
+        <w:t>numbers</w:t>
+      </w:r>
+      <w:proofErr w:type="spellEnd"/>
+      <w:r>
+        <w:t>!”, og teksten ved inputfeltet bliver vist med rødt. Brugeren kan rette og prøve igen.</w:t>
       </w:r>
     </w:p>
     <w:p>
@@ -865,381 +1093,125 @@
         <w:pStyle w:val="Listeafsnit"/>
         <w:numPr>
           <w:ilvl w:val="1"/>
-          <w:numId w:val="4"/>
-        </w:numPr>
-        <w:rPr>
-          <w:highlight w:val="yellow"/>
-        </w:rPr>
-      </w:pPr>
-      <w:r>
-        <w:rPr>
-          <w:highlight w:val="yellow"/>
-        </w:rPr>
-        <w:t>Programmet opdaterer programmets GUI, så brugerens nye Konto saldo står udenfor teksten ”Konto saldo:”</w:t>
-      </w:r>
-    </w:p>
-    <w:p>
-      <w:pPr>
-        <w:pStyle w:val="Listeafsnit"/>
-        <w:numPr>
-          <w:ilvl w:val="0"/>
-          <w:numId w:val="4"/>
-        </w:numPr>
-        <w:rPr>
-          <w:highlight w:val="yellow"/>
-        </w:rPr>
-      </w:pPr>
-      <w:r>
-        <w:rPr>
-          <w:highlight w:val="yellow"/>
-        </w:rPr>
-        <w:t>Hvis brugeren har brugt penge</w:t>
-      </w:r>
-    </w:p>
-    <w:p>
-      <w:pPr>
-        <w:pStyle w:val="Listeafsnit"/>
-        <w:numPr>
-          <w:ilvl w:val="1"/>
-          <w:numId w:val="4"/>
-        </w:numPr>
-        <w:rPr>
-          <w:highlight w:val="yellow"/>
-        </w:rPr>
-      </w:pPr>
-      <w:r>
-        <w:rPr>
-          <w:highlight w:val="yellow"/>
-        </w:rPr>
-        <w:t>Brugeren vælger inputfeltet hvor der står ”Beløb brugt” ved siden af</w:t>
-      </w:r>
-    </w:p>
-    <w:p>
-      <w:pPr>
-        <w:pStyle w:val="Listeafsnit"/>
-        <w:numPr>
-          <w:ilvl w:val="1"/>
-          <w:numId w:val="4"/>
-        </w:numPr>
-        <w:rPr>
-          <w:highlight w:val="yellow"/>
-        </w:rPr>
-      </w:pPr>
-      <w:r>
-        <w:rPr>
-          <w:highlight w:val="yellow"/>
-        </w:rPr>
-        <w:t>Brugeren indtaster det beløb brugeren har brugt</w:t>
-      </w:r>
-    </w:p>
-    <w:p>
-      <w:pPr>
-        <w:pStyle w:val="Listeafsnit"/>
-        <w:numPr>
-          <w:ilvl w:val="1"/>
-          <w:numId w:val="4"/>
-        </w:numPr>
-        <w:rPr>
-          <w:highlight w:val="yellow"/>
-        </w:rPr>
-      </w:pPr>
-      <w:r>
-        <w:rPr>
-          <w:highlight w:val="yellow"/>
-        </w:rPr>
-        <w:t>Brugeren vælger den kategori som er passende for brugerens udgift</w:t>
-      </w:r>
-      <w:r>
-        <w:rPr>
-          <w:highlight w:val="yellow"/>
-        </w:rPr>
-        <w:t xml:space="preserve"> fra </w:t>
-      </w:r>
-      <w:proofErr w:type="spellStart"/>
-      <w:r>
-        <w:rPr>
-          <w:highlight w:val="yellow"/>
-        </w:rPr>
+          <w:numId w:val="5"/>
+        </w:numPr>
+      </w:pPr>
+      <w:r>
+        <w:t>Hvis feltet kun består af tal</w:t>
+      </w:r>
+    </w:p>
+    <w:p>
+      <w:pPr>
+        <w:pStyle w:val="Listeafsnit"/>
+        <w:numPr>
+          <w:ilvl w:val="2"/>
+          <w:numId w:val="5"/>
+        </w:numPr>
+      </w:pPr>
+      <w:r>
+        <w:t xml:space="preserve">Programmet tjekker om brugeren har valgt en </w:t>
+      </w:r>
+      <w:proofErr w:type="spellStart"/>
+      <w:r>
+        <w:t>category</w:t>
+      </w:r>
+      <w:proofErr w:type="spellEnd"/>
+    </w:p>
+    <w:p>
+      <w:pPr>
+        <w:pStyle w:val="Listeafsnit"/>
+        <w:numPr>
+          <w:ilvl w:val="2"/>
+          <w:numId w:val="5"/>
+        </w:numPr>
+      </w:pPr>
+      <w:r>
+        <w:t xml:space="preserve">Hvis brugeren ikke har valgt en </w:t>
+      </w:r>
+      <w:proofErr w:type="spellStart"/>
+      <w:r>
+        <w:t>category</w:t>
+      </w:r>
+      <w:proofErr w:type="spellEnd"/>
+    </w:p>
+    <w:p>
+      <w:pPr>
+        <w:pStyle w:val="Listeafsnit"/>
+        <w:numPr>
+          <w:ilvl w:val="3"/>
+          <w:numId w:val="5"/>
+        </w:numPr>
+      </w:pPr>
+      <w:r>
+        <w:t xml:space="preserve">Programmet laver en fejl og skriver på skærmen ”Please </w:t>
+      </w:r>
+      <w:proofErr w:type="spellStart"/>
+      <w:r>
+        <w:t>select</w:t>
+      </w:r>
+      <w:proofErr w:type="spellEnd"/>
+      <w:r>
+        <w:t xml:space="preserve"> a </w:t>
+      </w:r>
+      <w:proofErr w:type="spellStart"/>
+      <w:r>
+        <w:t>category</w:t>
+      </w:r>
+      <w:proofErr w:type="spellEnd"/>
+      <w:r>
+        <w:t xml:space="preserve">!”, og teksten ved </w:t>
+      </w:r>
+      <w:proofErr w:type="spellStart"/>
+      <w:r>
         <w:t>dropdown</w:t>
       </w:r>
       <w:proofErr w:type="spellEnd"/>
       <w:r>
-        <w:rPr>
-          <w:highlight w:val="yellow"/>
-        </w:rPr>
-        <w:t>-menuen ”Kategori”</w:t>
-      </w:r>
-      <w:r>
-        <w:rPr>
-          <w:highlight w:val="yellow"/>
-        </w:rPr>
-        <w:t xml:space="preserve"> </w:t>
-      </w:r>
-    </w:p>
-    <w:p>
-      <w:pPr>
-        <w:pStyle w:val="Listeafsnit"/>
-        <w:numPr>
-          <w:ilvl w:val="1"/>
-          <w:numId w:val="4"/>
-        </w:numPr>
-        <w:rPr>
-          <w:highlight w:val="yellow"/>
-        </w:rPr>
-      </w:pPr>
-      <w:r>
-        <w:rPr>
-          <w:highlight w:val="yellow"/>
-        </w:rPr>
-        <w:t>Brugeren trykker på ”Gem”</w:t>
-      </w:r>
-    </w:p>
-    <w:p>
-      <w:pPr>
-        <w:pStyle w:val="Listeafsnit"/>
-        <w:numPr>
-          <w:ilvl w:val="1"/>
-          <w:numId w:val="4"/>
-        </w:numPr>
-        <w:rPr>
-          <w:highlight w:val="yellow"/>
-        </w:rPr>
-      </w:pPr>
-      <w:r>
-        <w:rPr>
-          <w:highlight w:val="yellow"/>
-        </w:rPr>
-        <w:t>Programmet tjekker hvad der står i inputfeltet ”Beløb brugt”</w:t>
-      </w:r>
-      <w:r>
-        <w:rPr>
-          <w:highlight w:val="yellow"/>
-        </w:rPr>
-        <w:t>¨</w:t>
-      </w:r>
-    </w:p>
-    <w:p>
-      <w:pPr>
-        <w:pStyle w:val="Listeafsnit"/>
-        <w:numPr>
-          <w:ilvl w:val="1"/>
-          <w:numId w:val="4"/>
-        </w:numPr>
-        <w:rPr>
-          <w:highlight w:val="yellow"/>
-        </w:rPr>
-      </w:pPr>
-      <w:r>
-        <w:rPr>
-          <w:highlight w:val="yellow"/>
-        </w:rPr>
-        <w:t xml:space="preserve">Programmet tjekker hvilken kategori brugeren har valgt </w:t>
-      </w:r>
-    </w:p>
-    <w:p>
-      <w:pPr>
-        <w:pStyle w:val="Listeafsnit"/>
-        <w:numPr>
-          <w:ilvl w:val="1"/>
-          <w:numId w:val="4"/>
-        </w:numPr>
-        <w:rPr>
-          <w:highlight w:val="yellow"/>
-        </w:rPr>
-      </w:pPr>
-      <w:r>
-        <w:rPr>
-          <w:highlight w:val="yellow"/>
-        </w:rPr>
-        <w:t>Programmet gemmer informationen i databasen</w:t>
-      </w:r>
-    </w:p>
-    <w:p>
-      <w:pPr>
-        <w:pStyle w:val="Listeafsnit"/>
-        <w:numPr>
-          <w:ilvl w:val="1"/>
-          <w:numId w:val="4"/>
-        </w:numPr>
-        <w:rPr>
-          <w:highlight w:val="yellow"/>
-        </w:rPr>
-      </w:pPr>
-      <w:r>
-        <w:rPr>
-          <w:highlight w:val="yellow"/>
-        </w:rPr>
-        <w:t>Programmet opdaterer programmets GUI, så brugerens nye Konto saldo står udenfor teksten ”Konto saldo:”</w:t>
-      </w:r>
-    </w:p>
-    <w:p>
-      <w:pPr>
-        <w:pStyle w:val="Listeafsnit"/>
-        <w:numPr>
-          <w:ilvl w:val="0"/>
-          <w:numId w:val="4"/>
-        </w:numPr>
-        <w:rPr>
-          <w:highlight w:val="yellow"/>
-        </w:rPr>
-      </w:pPr>
-      <w:r>
-        <w:rPr>
-          <w:highlight w:val="yellow"/>
-        </w:rPr>
-        <w:t>Hvis brugeren har brugt og fået penge</w:t>
-      </w:r>
-    </w:p>
-    <w:p>
-      <w:pPr>
-        <w:pStyle w:val="Listeafsnit"/>
-        <w:numPr>
-          <w:ilvl w:val="1"/>
-          <w:numId w:val="4"/>
-        </w:numPr>
-        <w:rPr>
-          <w:highlight w:val="yellow"/>
-        </w:rPr>
-      </w:pPr>
-      <w:r>
-        <w:rPr>
-          <w:highlight w:val="yellow"/>
-        </w:rPr>
-        <w:t>Brugeren vælger inputfeltet hvor der står ”Beløb modtaget” ved siden af</w:t>
-      </w:r>
-    </w:p>
-    <w:p>
-      <w:pPr>
-        <w:pStyle w:val="Listeafsnit"/>
-        <w:numPr>
-          <w:ilvl w:val="1"/>
-          <w:numId w:val="4"/>
-        </w:numPr>
-        <w:rPr>
-          <w:highlight w:val="yellow"/>
-        </w:rPr>
-      </w:pPr>
-      <w:r>
-        <w:rPr>
-          <w:highlight w:val="yellow"/>
-        </w:rPr>
-        <w:t>Brugeren indtaster det beløb brugeren har fået</w:t>
-      </w:r>
-    </w:p>
-    <w:p>
-      <w:pPr>
-        <w:pStyle w:val="Listeafsnit"/>
-        <w:numPr>
-          <w:ilvl w:val="1"/>
-          <w:numId w:val="4"/>
-        </w:numPr>
-        <w:rPr>
-          <w:highlight w:val="yellow"/>
-        </w:rPr>
-      </w:pPr>
-      <w:r>
-        <w:rPr>
-          <w:highlight w:val="yellow"/>
-        </w:rPr>
-        <w:t>Brugeren vælger inputfeltet hvor der står ”Beløb brugt” ved siden af</w:t>
-      </w:r>
-    </w:p>
-    <w:p>
-      <w:pPr>
-        <w:pStyle w:val="Listeafsnit"/>
-        <w:numPr>
-          <w:ilvl w:val="1"/>
-          <w:numId w:val="4"/>
-        </w:numPr>
-        <w:rPr>
-          <w:highlight w:val="yellow"/>
-        </w:rPr>
-      </w:pPr>
-      <w:r>
-        <w:rPr>
-          <w:highlight w:val="yellow"/>
-        </w:rPr>
-        <w:t>Brugeren indtaster det beløb brugeren har brugt</w:t>
-      </w:r>
-    </w:p>
-    <w:p>
-      <w:pPr>
-        <w:pStyle w:val="Listeafsnit"/>
-        <w:numPr>
-          <w:ilvl w:val="1"/>
-          <w:numId w:val="4"/>
-        </w:numPr>
-        <w:rPr>
-          <w:highlight w:val="yellow"/>
-        </w:rPr>
-      </w:pPr>
-      <w:r>
-        <w:rPr>
-          <w:highlight w:val="yellow"/>
-        </w:rPr>
-        <w:t>Brugeren trykker på ”Gem”</w:t>
-      </w:r>
-    </w:p>
-    <w:p>
-      <w:pPr>
-        <w:pStyle w:val="Listeafsnit"/>
-        <w:numPr>
-          <w:ilvl w:val="1"/>
-          <w:numId w:val="4"/>
-        </w:numPr>
-        <w:rPr>
-          <w:highlight w:val="yellow"/>
-        </w:rPr>
-      </w:pPr>
-      <w:r>
-        <w:rPr>
-          <w:highlight w:val="yellow"/>
-        </w:rPr>
-        <w:t>Programmet tjekker hvad der står i inputfelterne ”Beløb modtaget” og ”Beløb brugt”</w:t>
-      </w:r>
-    </w:p>
-    <w:p>
-      <w:pPr>
-        <w:pStyle w:val="Listeafsnit"/>
-        <w:numPr>
-          <w:ilvl w:val="1"/>
-          <w:numId w:val="4"/>
-        </w:numPr>
-        <w:rPr>
-          <w:highlight w:val="yellow"/>
-        </w:rPr>
-      </w:pPr>
-      <w:r>
-        <w:rPr>
-          <w:highlight w:val="yellow"/>
-        </w:rPr>
-        <w:t>Programmet gemmer informationen i databasen</w:t>
-      </w:r>
-    </w:p>
-    <w:p>
-      <w:pPr>
-        <w:pStyle w:val="Listeafsnit"/>
-        <w:numPr>
-          <w:ilvl w:val="1"/>
-          <w:numId w:val="4"/>
-        </w:numPr>
-        <w:rPr>
-          <w:highlight w:val="yellow"/>
-        </w:rPr>
-      </w:pPr>
-      <w:r>
-        <w:rPr>
-          <w:highlight w:val="yellow"/>
-        </w:rPr>
-        <w:t>Programmet opdaterer programmets GUI, så brugerens nye Konto saldo står udenfor teksten ”Konto saldo:”</w:t>
-      </w:r>
-    </w:p>
-    <w:p>
-      <w:pPr>
-        <w:pStyle w:val="Overskrift3"/>
-      </w:pPr>
-      <w:r>
-        <w:t>Brugerhistorie</w:t>
+        <w:t xml:space="preserve">-menuen bliver </w:t>
+      </w:r>
+      <w:r>
+        <w:t>vist med rødt. Brugeren kan rette og prøve igen.</w:t>
+      </w:r>
+    </w:p>
+    <w:p>
+      <w:pPr>
+        <w:pStyle w:val="Listeafsnit"/>
+        <w:numPr>
+          <w:ilvl w:val="2"/>
+          <w:numId w:val="5"/>
+        </w:numPr>
+      </w:pPr>
+      <w:r>
+        <w:t xml:space="preserve">Hvis brugeren har valgt en </w:t>
+      </w:r>
+      <w:proofErr w:type="spellStart"/>
+      <w:r>
+        <w:t>category</w:t>
+      </w:r>
+      <w:proofErr w:type="spellEnd"/>
+    </w:p>
+    <w:p>
+      <w:pPr>
+        <w:pStyle w:val="Listeafsnit"/>
+        <w:numPr>
+          <w:ilvl w:val="3"/>
+          <w:numId w:val="5"/>
+        </w:numPr>
+      </w:pPr>
+      <w:r>
+        <w:t xml:space="preserve">Programmet modtager tallet fra inputfeltet og kategorien og indsætter i databasen for brugeren. </w:t>
+      </w:r>
+    </w:p>
+    <w:p>
+      <w:pPr>
+        <w:pStyle w:val="Listeafsnit"/>
+        <w:numPr>
+          <w:ilvl w:val="3"/>
+          <w:numId w:val="5"/>
+        </w:numPr>
+      </w:pPr>
+      <w:r>
+        <w:t xml:space="preserve">Programmet opdaterer programmets GUI og grafen for brugerens saldo ved den nuværende dato er opdateret og viser den nye kontosaldo. </w:t>
       </w:r>
     </w:p>
     <w:p>
@@ -1262,7 +1234,6 @@
         <w:pStyle w:val="Overskrift1"/>
       </w:pPr>
       <w:r>
-        <w:lastRenderedPageBreak/>
         <w:t>Udførelse af programmet</w:t>
       </w:r>
     </w:p>
@@ -1357,21 +1328,71 @@
       <w:pPr>
         <w:rPr>
           <w:szCs w:val="24"/>
-          <w:lang w:val="en-US"/>
+        </w:rPr>
+      </w:pPr>
+      <w:r>
+        <w:rPr>
+          <w:szCs w:val="24"/>
+        </w:rPr>
+        <w:t>Pisse</w:t>
+      </w:r>
+      <w:r>
+        <w:rPr>
+          <w:szCs w:val="24"/>
+        </w:rPr>
+        <w:t xml:space="preserve"> </w:t>
+      </w:r>
+      <w:r>
+        <w:rPr>
+          <w:szCs w:val="24"/>
+        </w:rPr>
+        <w:t>god ide og</w:t>
+      </w:r>
+      <w:r>
+        <w:rPr>
+          <w:szCs w:val="24"/>
+        </w:rPr>
+        <w:t xml:space="preserve"> noget han gerne vil bruge. </w:t>
+      </w:r>
+    </w:p>
+    <w:p>
+      <w:pPr>
+        <w:rPr>
+          <w:szCs w:val="24"/>
+        </w:rPr>
+      </w:pPr>
+      <w:r>
+        <w:rPr>
+          <w:szCs w:val="24"/>
+        </w:rPr>
+        <w:t>Mangler nogle infoting til hvordan de forskellige ting fungerer.</w:t>
+      </w:r>
+    </w:p>
+    <w:p>
+      <w:pPr>
+        <w:rPr>
+          <w:szCs w:val="24"/>
+        </w:rPr>
+      </w:pPr>
+      <w:r>
+        <w:rPr>
+          <w:szCs w:val="24"/>
+        </w:rPr>
+        <w:t>Grafen viser intet ved den første gang man tilføjer penge på den første dag.</w:t>
+      </w:r>
+    </w:p>
+    <w:p>
+      <w:pPr>
+        <w:rPr>
+          <w:szCs w:val="24"/>
         </w:rPr>
       </w:pPr>
     </w:p>
     <w:p>
       <w:pPr>
         <w:pStyle w:val="Overskrift2"/>
-        <w:rPr>
-          <w:lang w:val="en-US"/>
-        </w:rPr>
-      </w:pPr>
-      <w:r>
-        <w:rPr>
-          <w:lang w:val="en-US"/>
-        </w:rPr>
+      </w:pPr>
+      <w:r>
         <w:t>Test 2</w:t>
       </w:r>
     </w:p>
@@ -1379,7 +1400,6 @@
       <w:pPr>
         <w:rPr>
           <w:szCs w:val="24"/>
-          <w:lang w:val="en-US"/>
         </w:rPr>
       </w:pPr>
     </w:p>
@@ -1496,6 +1516,7 @@
               <w:rPr>
                 <w:szCs w:val="24"/>
               </w:rPr>
+              <w:lastRenderedPageBreak/>
               <w:t>Moduler</w:t>
             </w:r>
           </w:p>
@@ -2007,6 +2028,7 @@
       <w:pPr>
         <w:rPr>
           <w:szCs w:val="24"/>
+          <w:lang w:val="en-US"/>
         </w:rPr>
       </w:pPr>
     </w:p>
@@ -2016,6 +2038,510 @@
       </w:pPr>
       <w:r>
         <w:t>Bilag</w:t>
+      </w:r>
+    </w:p>
+    <w:p>
+      <w:pPr>
+        <w:pStyle w:val="Overskrift2"/>
+      </w:pPr>
+      <w:bookmarkStart w:id="0" w:name="_Ref39576415"/>
+      <w:r>
+        <w:t>Bilag 1</w:t>
+      </w:r>
+      <w:bookmarkEnd w:id="0"/>
+    </w:p>
+    <w:p>
+      <w:pPr>
+        <w:pStyle w:val="Overskrift3"/>
+      </w:pPr>
+      <w:r>
+        <w:t>Brugerhistorie 3 - Add job / Remove job</w:t>
+      </w:r>
+    </w:p>
+    <w:p>
+      <w:r>
+        <w:t>Denne brugerhistorie kan kun startes når brugeren er logget ind på programmet, og befinder sig på programmets hovedside.</w:t>
+      </w:r>
+    </w:p>
+    <w:p>
+      <w:pPr>
+        <w:pStyle w:val="Listeafsnit"/>
+        <w:numPr>
+          <w:ilvl w:val="0"/>
+          <w:numId w:val="6"/>
+        </w:numPr>
+      </w:pPr>
+      <w:r>
+        <w:t>Hvis brugeren vil tilføje et job</w:t>
+      </w:r>
+    </w:p>
+    <w:p>
+      <w:pPr>
+        <w:pStyle w:val="Listeafsnit"/>
+        <w:numPr>
+          <w:ilvl w:val="1"/>
+          <w:numId w:val="6"/>
+        </w:numPr>
+      </w:pPr>
+      <w:r>
+        <w:t>Programmet tjekker om brugeren allerede har et job</w:t>
+      </w:r>
+    </w:p>
+    <w:p>
+      <w:pPr>
+        <w:pStyle w:val="Listeafsnit"/>
+        <w:numPr>
+          <w:ilvl w:val="1"/>
+          <w:numId w:val="6"/>
+        </w:numPr>
+      </w:pPr>
+      <w:r>
+        <w:t>Hvis brugeren ikke har et job</w:t>
+      </w:r>
+    </w:p>
+    <w:p>
+      <w:pPr>
+        <w:pStyle w:val="Listeafsnit"/>
+        <w:numPr>
+          <w:ilvl w:val="2"/>
+          <w:numId w:val="6"/>
+        </w:numPr>
+      </w:pPr>
+      <w:r>
+        <w:t>Brugeren skriver navnet på brugerens job i inputfeltet ved ”</w:t>
+      </w:r>
+      <w:proofErr w:type="spellStart"/>
+      <w:r>
+        <w:t>Add</w:t>
+      </w:r>
+      <w:proofErr w:type="spellEnd"/>
+      <w:r>
+        <w:t xml:space="preserve"> job </w:t>
+      </w:r>
+      <w:proofErr w:type="spellStart"/>
+      <w:r>
+        <w:t>name</w:t>
+      </w:r>
+      <w:proofErr w:type="spellEnd"/>
+      <w:r>
+        <w:t>”</w:t>
+      </w:r>
+    </w:p>
+    <w:p>
+      <w:pPr>
+        <w:pStyle w:val="Listeafsnit"/>
+        <w:numPr>
+          <w:ilvl w:val="2"/>
+          <w:numId w:val="6"/>
+        </w:numPr>
+      </w:pPr>
+      <w:r>
+        <w:t>Brugeren skriver lønnen som brugeren får i inputfeltet ved ”</w:t>
+      </w:r>
+      <w:proofErr w:type="spellStart"/>
+      <w:r>
+        <w:t>Add</w:t>
+      </w:r>
+      <w:proofErr w:type="spellEnd"/>
+      <w:r>
+        <w:t xml:space="preserve"> job </w:t>
+      </w:r>
+      <w:proofErr w:type="spellStart"/>
+      <w:r>
+        <w:t>salary</w:t>
+      </w:r>
+      <w:proofErr w:type="spellEnd"/>
+      <w:r>
+        <w:t>”</w:t>
+      </w:r>
+    </w:p>
+    <w:p>
+      <w:pPr>
+        <w:pStyle w:val="Listeafsnit"/>
+        <w:numPr>
+          <w:ilvl w:val="2"/>
+          <w:numId w:val="6"/>
+        </w:numPr>
+      </w:pPr>
+      <w:r>
+        <w:t xml:space="preserve">Brugeren skriver dagene der er mellem hver gang brugeren får løn i inputfeltet ved ”Days </w:t>
+      </w:r>
+      <w:proofErr w:type="spellStart"/>
+      <w:r>
+        <w:t>between</w:t>
+      </w:r>
+      <w:proofErr w:type="spellEnd"/>
+      <w:r>
+        <w:t xml:space="preserve"> </w:t>
+      </w:r>
+      <w:proofErr w:type="spellStart"/>
+      <w:r>
+        <w:t>payments</w:t>
+      </w:r>
+      <w:proofErr w:type="spellEnd"/>
+      <w:r>
+        <w:t>”</w:t>
+      </w:r>
+    </w:p>
+    <w:p>
+      <w:pPr>
+        <w:pStyle w:val="Listeafsnit"/>
+        <w:numPr>
+          <w:ilvl w:val="2"/>
+          <w:numId w:val="6"/>
+        </w:numPr>
+      </w:pPr>
+      <w:r>
+        <w:t>Brugeren trykker på knappen ”</w:t>
+      </w:r>
+      <w:proofErr w:type="spellStart"/>
+      <w:r>
+        <w:t>Add</w:t>
+      </w:r>
+      <w:proofErr w:type="spellEnd"/>
+      <w:r>
+        <w:t xml:space="preserve"> job”</w:t>
+      </w:r>
+    </w:p>
+    <w:p>
+      <w:pPr>
+        <w:pStyle w:val="Listeafsnit"/>
+        <w:numPr>
+          <w:ilvl w:val="2"/>
+          <w:numId w:val="6"/>
+        </w:numPr>
+      </w:pPr>
+      <w:r>
+        <w:t>Programmet tjekker om alle 3 felter er udfyldte</w:t>
+      </w:r>
+    </w:p>
+    <w:p>
+      <w:pPr>
+        <w:pStyle w:val="Listeafsnit"/>
+        <w:numPr>
+          <w:ilvl w:val="3"/>
+          <w:numId w:val="6"/>
+        </w:numPr>
+      </w:pPr>
+      <w:r>
+        <w:t>Hvis der er én eller flere felter der ikke er udfyldte</w:t>
+      </w:r>
+    </w:p>
+    <w:p>
+      <w:pPr>
+        <w:pStyle w:val="Listeafsnit"/>
+        <w:numPr>
+          <w:ilvl w:val="4"/>
+          <w:numId w:val="6"/>
+        </w:numPr>
+      </w:pPr>
+      <w:r>
+        <w:t>Programmet laver en fejl og skriver en passende fejltekst alt efter hvilke felter der mangler. Teksten ved inputfeltet bliver markeret med rødt, og brugeren kan rette og prøve igen.</w:t>
+      </w:r>
+    </w:p>
+    <w:p>
+      <w:pPr>
+        <w:pStyle w:val="Listeafsnit"/>
+        <w:numPr>
+          <w:ilvl w:val="3"/>
+          <w:numId w:val="6"/>
+        </w:numPr>
+      </w:pPr>
+      <w:r>
+        <w:t>Hvis alle felter er udfyldte</w:t>
+      </w:r>
+    </w:p>
+    <w:p>
+      <w:pPr>
+        <w:pStyle w:val="Listeafsnit"/>
+        <w:numPr>
+          <w:ilvl w:val="4"/>
+          <w:numId w:val="6"/>
+        </w:numPr>
+      </w:pPr>
+      <w:r>
+        <w:lastRenderedPageBreak/>
+        <w:t>Programmet tjekker om der kun er tal i inputfelterne ved ”</w:t>
+      </w:r>
+      <w:proofErr w:type="spellStart"/>
+      <w:r>
+        <w:t>Add</w:t>
+      </w:r>
+      <w:proofErr w:type="spellEnd"/>
+      <w:r>
+        <w:t xml:space="preserve"> job </w:t>
+      </w:r>
+      <w:proofErr w:type="spellStart"/>
+      <w:r>
+        <w:t>salary</w:t>
+      </w:r>
+      <w:proofErr w:type="spellEnd"/>
+      <w:r>
+        <w:t xml:space="preserve">” og ”Days </w:t>
+      </w:r>
+      <w:proofErr w:type="spellStart"/>
+      <w:r>
+        <w:t>between</w:t>
+      </w:r>
+      <w:proofErr w:type="spellEnd"/>
+      <w:r>
+        <w:t xml:space="preserve"> </w:t>
+      </w:r>
+      <w:proofErr w:type="spellStart"/>
+      <w:r>
+        <w:t>payments</w:t>
+      </w:r>
+      <w:proofErr w:type="spellEnd"/>
+      <w:r>
+        <w:t xml:space="preserve">” (”Days </w:t>
+      </w:r>
+      <w:proofErr w:type="spellStart"/>
+      <w:r>
+        <w:t>between</w:t>
+      </w:r>
+      <w:proofErr w:type="spellEnd"/>
+      <w:r>
+        <w:t xml:space="preserve"> </w:t>
+      </w:r>
+      <w:proofErr w:type="spellStart"/>
+      <w:r>
+        <w:t>payments</w:t>
+      </w:r>
+      <w:proofErr w:type="spellEnd"/>
+      <w:r>
+        <w:t xml:space="preserve"> må kun være heltal”). </w:t>
+      </w:r>
+    </w:p>
+    <w:p>
+      <w:pPr>
+        <w:pStyle w:val="Listeafsnit"/>
+        <w:numPr>
+          <w:ilvl w:val="4"/>
+          <w:numId w:val="6"/>
+        </w:numPr>
+      </w:pPr>
+      <w:r>
+        <w:t>Hvis felterne ikke kun består af tal</w:t>
+      </w:r>
+    </w:p>
+    <w:p>
+      <w:pPr>
+        <w:pStyle w:val="Listeafsnit"/>
+        <w:numPr>
+          <w:ilvl w:val="5"/>
+          <w:numId w:val="6"/>
+        </w:numPr>
+      </w:pPr>
+      <w:r>
+        <w:t xml:space="preserve">Programmet laver en fejl og skriver </w:t>
+      </w:r>
+      <w:r>
+        <w:t xml:space="preserve">”Please </w:t>
+      </w:r>
+      <w:proofErr w:type="spellStart"/>
+      <w:r>
+        <w:t>make</w:t>
+      </w:r>
+      <w:proofErr w:type="spellEnd"/>
+      <w:r>
+        <w:t xml:space="preserve"> sure </w:t>
+      </w:r>
+      <w:proofErr w:type="spellStart"/>
+      <w:r>
+        <w:t>you</w:t>
+      </w:r>
+      <w:proofErr w:type="spellEnd"/>
+      <w:r>
+        <w:t xml:space="preserve"> </w:t>
+      </w:r>
+      <w:proofErr w:type="spellStart"/>
+      <w:r>
+        <w:t>only</w:t>
+      </w:r>
+      <w:proofErr w:type="spellEnd"/>
+      <w:r>
+        <w:t xml:space="preserve"> </w:t>
+      </w:r>
+      <w:proofErr w:type="spellStart"/>
+      <w:r>
+        <w:t>used</w:t>
+      </w:r>
+      <w:proofErr w:type="spellEnd"/>
+      <w:r>
+        <w:t xml:space="preserve"> </w:t>
+      </w:r>
+      <w:proofErr w:type="spellStart"/>
+      <w:r>
+        <w:t>numbers</w:t>
+      </w:r>
+      <w:proofErr w:type="spellEnd"/>
+      <w:r>
+        <w:t>!”,</w:t>
+      </w:r>
+      <w:r>
+        <w:t xml:space="preserve"> og teksten ved inputfeltet bliver markeret med rødt. Brugeren kan rette oplysningerne og prøve igen.</w:t>
+      </w:r>
+    </w:p>
+    <w:p>
+      <w:pPr>
+        <w:pStyle w:val="Listeafsnit"/>
+        <w:numPr>
+          <w:ilvl w:val="4"/>
+          <w:numId w:val="6"/>
+        </w:numPr>
+      </w:pPr>
+      <w:r>
+        <w:t>Hvis felterne kun består af tal</w:t>
+      </w:r>
+    </w:p>
+    <w:p>
+      <w:pPr>
+        <w:pStyle w:val="Listeafsnit"/>
+        <w:numPr>
+          <w:ilvl w:val="5"/>
+          <w:numId w:val="6"/>
+        </w:numPr>
+      </w:pPr>
+      <w:r>
+        <w:t>Programmet modtager de forskellige informationer fra inputfelterne og tilføjer dem til databasen.</w:t>
+      </w:r>
+    </w:p>
+    <w:p>
+      <w:pPr>
+        <w:pStyle w:val="Listeafsnit"/>
+        <w:numPr>
+          <w:ilvl w:val="5"/>
+          <w:numId w:val="6"/>
+        </w:numPr>
+      </w:pPr>
+      <w:r>
+        <w:t>Programmet opdaterer programmets GUI og viser nu oplysningerne for brugerens job.</w:t>
+      </w:r>
+    </w:p>
+    <w:p>
+      <w:pPr>
+        <w:pStyle w:val="Listeafsnit"/>
+        <w:numPr>
+          <w:ilvl w:val="5"/>
+          <w:numId w:val="6"/>
+        </w:numPr>
+      </w:pPr>
+      <w:r>
+        <w:t xml:space="preserve">Programmet udregner hvornår brugeren får løn næste gang og viser datoen for næste løn på skærmen. </w:t>
+      </w:r>
+    </w:p>
+    <w:p>
+      <w:pPr>
+        <w:pStyle w:val="Listeafsnit"/>
+        <w:numPr>
+          <w:ilvl w:val="1"/>
+          <w:numId w:val="6"/>
+        </w:numPr>
+      </w:pPr>
+      <w:r>
+        <w:t>Hvis brugeren har et job</w:t>
+      </w:r>
+    </w:p>
+    <w:p>
+      <w:pPr>
+        <w:pStyle w:val="Listeafsnit"/>
+        <w:numPr>
+          <w:ilvl w:val="2"/>
+          <w:numId w:val="6"/>
+        </w:numPr>
+        <w:rPr>
+          <w:lang w:val="en-US"/>
+        </w:rPr>
+      </w:pPr>
+      <w:r>
+        <w:t>Programmet laver en fejl og skriver ”</w:t>
+      </w:r>
+      <w:proofErr w:type="spellStart"/>
+      <w:r>
+        <w:t>You</w:t>
+      </w:r>
+      <w:proofErr w:type="spellEnd"/>
+      <w:r>
+        <w:t xml:space="preserve"> </w:t>
+      </w:r>
+      <w:proofErr w:type="spellStart"/>
+      <w:r>
+        <w:t>already</w:t>
+      </w:r>
+      <w:proofErr w:type="spellEnd"/>
+      <w:r>
+        <w:t xml:space="preserve"> have a job. </w:t>
+      </w:r>
+      <w:r>
+        <w:rPr>
+          <w:lang w:val="en-US"/>
+        </w:rPr>
+        <w:t>Remove your job before a</w:t>
+      </w:r>
+      <w:r>
+        <w:rPr>
+          <w:lang w:val="en-US"/>
+        </w:rPr>
+        <w:t>dding a new job.”</w:t>
+      </w:r>
+    </w:p>
+    <w:p>
+      <w:pPr>
+        <w:pStyle w:val="Listeafsnit"/>
+        <w:numPr>
+          <w:ilvl w:val="2"/>
+          <w:numId w:val="6"/>
+        </w:numPr>
+      </w:pPr>
+      <w:r>
+        <w:t>Brugeren ka</w:t>
+      </w:r>
+      <w:r>
+        <w:t>n fjerne sit job og prøve igen.</w:t>
+      </w:r>
+    </w:p>
+    <w:p>
+      <w:pPr>
+        <w:pStyle w:val="Listeafsnit"/>
+        <w:numPr>
+          <w:ilvl w:val="0"/>
+          <w:numId w:val="6"/>
+        </w:numPr>
+      </w:pPr>
+      <w:r>
+        <w:t>Hvis brugeren vil fjerne sit job</w:t>
+      </w:r>
+    </w:p>
+    <w:p>
+      <w:pPr>
+        <w:pStyle w:val="Listeafsnit"/>
+        <w:numPr>
+          <w:ilvl w:val="1"/>
+          <w:numId w:val="6"/>
+        </w:numPr>
+      </w:pPr>
+      <w:r>
+        <w:t>Brugeren trykker på knappen ”</w:t>
+      </w:r>
+      <w:proofErr w:type="spellStart"/>
+      <w:r>
+        <w:t>Remove</w:t>
+      </w:r>
+      <w:proofErr w:type="spellEnd"/>
+      <w:r>
+        <w:t xml:space="preserve"> job”.</w:t>
+      </w:r>
+    </w:p>
+    <w:p>
+      <w:pPr>
+        <w:pStyle w:val="Listeafsnit"/>
+        <w:numPr>
+          <w:ilvl w:val="1"/>
+          <w:numId w:val="6"/>
+        </w:numPr>
+      </w:pPr>
+      <w:r>
+        <w:t xml:space="preserve">Programmet fjerner brugerens job oplysninger fra databasen op opdaterer programmets GUI så informationer om brugerens job ikke vises længere. </w:t>
       </w:r>
     </w:p>
     <w:p>
@@ -2038,7 +2564,7 @@
 </file>
 
 <file path=word/endnotes.xml><?xml version="1.0" encoding="utf-8"?>
-<w:endnotes xmlns:wpc="http://schemas.microsoft.com/office/word/2010/wordprocessingCanvas" xmlns:cx="http://schemas.microsoft.com/office/drawing/2014/chartex" xmlns:cx1="http://schemas.microsoft.com/office/drawing/2015/9/8/chartex" xmlns:cx2="http://schemas.microsoft.com/office/drawing/2015/10/21/chartex" xmlns:cx3="http://schemas.microsoft.com/office/drawing/2016/5/9/chartex" xmlns:cx4="http://schemas.microsoft.com/office/drawing/2016/5/10/chartex" xmlns:cx5="http://schemas.microsoft.com/office/drawing/2016/5/11/chartex" xmlns:cx6="http://schemas.microsoft.com/office/drawing/2016/5/12/chartex" xmlns:cx7="http://schemas.microsoft.com/office/drawing/2016/5/13/chartex" xmlns:cx8="http://schemas.microsoft.com/office/drawing/2016/5/14/chartex" xmlns:mc="http://schemas.openxmlformats.org/markup-compatibility/2006" xmlns:aink="http://schemas.microsoft.com/office/drawing/2016/ink" xmlns:am3d="http://schemas.microsoft.com/office/drawing/2017/model3d" xmlns:o="urn:schemas-microsoft-com:office:office" xmlns:r="http://schemas.openxmlformats.org/officeDocument/2006/relationships" xmlns:m="http://schemas.openxmlformats.org/officeDocument/2006/math" xmlns:v="urn:schemas-microsoft-com:vml" xmlns:wp14="http://schemas.microsoft.com/office/word/2010/wordprocessingDrawing" xmlns:wp="http://schemas.openxmlformats.org/drawingml/2006/wordprocessingDrawing" xmlns:w10="urn:schemas-microsoft-com:office:word" xmlns:w="http://schemas.openxmlformats.org/wordprocessingml/2006/main" xmlns:w14="http://schemas.microsoft.com/office/word/2010/wordml" xmlns:w15="http://schemas.microsoft.com/office/word/2012/wordml" xmlns:w16cid="http://schemas.microsoft.com/office/word/2016/wordml/cid" xmlns:w16se="http://schemas.microsoft.com/office/word/2015/wordml/symex" xmlns:wpg="http://schemas.microsoft.com/office/word/2010/wordprocessingGroup" xmlns:wpi="http://schemas.microsoft.com/office/word/2010/wordprocessingInk" xmlns:wne="http://schemas.microsoft.com/office/word/2006/wordml" xmlns:wps="http://schemas.microsoft.com/office/word/2010/wordprocessingShape" mc:Ignorable="w14 w15 w16se w16cid wp14">
+<w:endnotes xmlns:wpc="http://schemas.microsoft.com/office/word/2010/wordprocessingCanvas" xmlns:cx="http://schemas.microsoft.com/office/drawing/2014/chartex" xmlns:cx1="http://schemas.microsoft.com/office/drawing/2015/9/8/chartex" xmlns:cx2="http://schemas.microsoft.com/office/drawing/2015/10/21/chartex" xmlns:cx3="http://schemas.microsoft.com/office/drawing/2016/5/9/chartex" xmlns:cx4="http://schemas.microsoft.com/office/drawing/2016/5/10/chartex" xmlns:cx5="http://schemas.microsoft.com/office/drawing/2016/5/11/chartex" xmlns:cx6="http://schemas.microsoft.com/office/drawing/2016/5/12/chartex" xmlns:cx7="http://schemas.microsoft.com/office/drawing/2016/5/13/chartex" xmlns:cx8="http://schemas.microsoft.com/office/drawing/2016/5/14/chartex" xmlns:mc="http://schemas.openxmlformats.org/markup-compatibility/2006" xmlns:aink="http://schemas.microsoft.com/office/drawing/2016/ink" xmlns:am3d="http://schemas.microsoft.com/office/drawing/2017/model3d" xmlns:o="urn:schemas-microsoft-com:office:office" xmlns:r="http://schemas.openxmlformats.org/officeDocument/2006/relationships" xmlns:m="http://schemas.openxmlformats.org/officeDocument/2006/math" xmlns:v="urn:schemas-microsoft-com:vml" xmlns:wp14="http://schemas.microsoft.com/office/word/2010/wordprocessingDrawing" xmlns:wp="http://schemas.openxmlformats.org/drawingml/2006/wordprocessingDrawing" xmlns:w10="urn:schemas-microsoft-com:office:word" xmlns:w="http://schemas.openxmlformats.org/wordprocessingml/2006/main" xmlns:w14="http://schemas.microsoft.com/office/word/2010/wordml" xmlns:w15="http://schemas.microsoft.com/office/word/2012/wordml" xmlns:w16cex="http://schemas.microsoft.com/office/word/2018/wordml/cex" xmlns:w16cid="http://schemas.microsoft.com/office/word/2016/wordml/cid" xmlns:w16="http://schemas.microsoft.com/office/word/2018/wordml" xmlns:w16se="http://schemas.microsoft.com/office/word/2015/wordml/symex" xmlns:wpg="http://schemas.microsoft.com/office/word/2010/wordprocessingGroup" xmlns:wpi="http://schemas.microsoft.com/office/word/2010/wordprocessingInk" xmlns:wne="http://schemas.microsoft.com/office/word/2006/wordml" xmlns:wps="http://schemas.microsoft.com/office/word/2010/wordprocessingShape" mc:Ignorable="w14 w15 w16se w16cid w16 w16cex wp14">
   <w:endnote w:type="separator" w:id="-1">
     <w:p>
       <w:pPr>
@@ -2063,7 +2589,7 @@
 </file>
 
 <file path=word/footer1.xml><?xml version="1.0" encoding="utf-8"?>
-<w:ftr xmlns:wpc="http://schemas.microsoft.com/office/word/2010/wordprocessingCanvas" xmlns:cx="http://schemas.microsoft.com/office/drawing/2014/chartex" xmlns:cx1="http://schemas.microsoft.com/office/drawing/2015/9/8/chartex" xmlns:cx2="http://schemas.microsoft.com/office/drawing/2015/10/21/chartex" xmlns:cx3="http://schemas.microsoft.com/office/drawing/2016/5/9/chartex" xmlns:cx4="http://schemas.microsoft.com/office/drawing/2016/5/10/chartex" xmlns:cx5="http://schemas.microsoft.com/office/drawing/2016/5/11/chartex" xmlns:cx6="http://schemas.microsoft.com/office/drawing/2016/5/12/chartex" xmlns:cx7="http://schemas.microsoft.com/office/drawing/2016/5/13/chartex" xmlns:cx8="http://schemas.microsoft.com/office/drawing/2016/5/14/chartex" xmlns:mc="http://schemas.openxmlformats.org/markup-compatibility/2006" xmlns:aink="http://schemas.microsoft.com/office/drawing/2016/ink" xmlns:am3d="http://schemas.microsoft.com/office/drawing/2017/model3d" xmlns:o="urn:schemas-microsoft-com:office:office" xmlns:r="http://schemas.openxmlformats.org/officeDocument/2006/relationships" xmlns:m="http://schemas.openxmlformats.org/officeDocument/2006/math" xmlns:v="urn:schemas-microsoft-com:vml" xmlns:wp14="http://schemas.microsoft.com/office/word/2010/wordprocessingDrawing" xmlns:wp="http://schemas.openxmlformats.org/drawingml/2006/wordprocessingDrawing" xmlns:w10="urn:schemas-microsoft-com:office:word" xmlns:w="http://schemas.openxmlformats.org/wordprocessingml/2006/main" xmlns:w14="http://schemas.microsoft.com/office/word/2010/wordml" xmlns:w15="http://schemas.microsoft.com/office/word/2012/wordml" xmlns:w16cid="http://schemas.microsoft.com/office/word/2016/wordml/cid" xmlns:w16se="http://schemas.microsoft.com/office/word/2015/wordml/symex" xmlns:wpg="http://schemas.microsoft.com/office/word/2010/wordprocessingGroup" xmlns:wpi="http://schemas.microsoft.com/office/word/2010/wordprocessingInk" xmlns:wne="http://schemas.microsoft.com/office/word/2006/wordml" xmlns:wps="http://schemas.microsoft.com/office/word/2010/wordprocessingShape" mc:Ignorable="w14 w15 w16se w16cid wp14">
+<w:ftr xmlns:wpc="http://schemas.microsoft.com/office/word/2010/wordprocessingCanvas" xmlns:cx="http://schemas.microsoft.com/office/drawing/2014/chartex" xmlns:cx1="http://schemas.microsoft.com/office/drawing/2015/9/8/chartex" xmlns:cx2="http://schemas.microsoft.com/office/drawing/2015/10/21/chartex" xmlns:cx3="http://schemas.microsoft.com/office/drawing/2016/5/9/chartex" xmlns:cx4="http://schemas.microsoft.com/office/drawing/2016/5/10/chartex" xmlns:cx5="http://schemas.microsoft.com/office/drawing/2016/5/11/chartex" xmlns:cx6="http://schemas.microsoft.com/office/drawing/2016/5/12/chartex" xmlns:cx7="http://schemas.microsoft.com/office/drawing/2016/5/13/chartex" xmlns:cx8="http://schemas.microsoft.com/office/drawing/2016/5/14/chartex" xmlns:mc="http://schemas.openxmlformats.org/markup-compatibility/2006" xmlns:aink="http://schemas.microsoft.com/office/drawing/2016/ink" xmlns:am3d="http://schemas.microsoft.com/office/drawing/2017/model3d" xmlns:o="urn:schemas-microsoft-com:office:office" xmlns:r="http://schemas.openxmlformats.org/officeDocument/2006/relationships" xmlns:m="http://schemas.openxmlformats.org/officeDocument/2006/math" xmlns:v="urn:schemas-microsoft-com:vml" xmlns:wp14="http://schemas.microsoft.com/office/word/2010/wordprocessingDrawing" xmlns:wp="http://schemas.openxmlformats.org/drawingml/2006/wordprocessingDrawing" xmlns:w10="urn:schemas-microsoft-com:office:word" xmlns:w="http://schemas.openxmlformats.org/wordprocessingml/2006/main" xmlns:w14="http://schemas.microsoft.com/office/word/2010/wordml" xmlns:w15="http://schemas.microsoft.com/office/word/2012/wordml" xmlns:w16cex="http://schemas.microsoft.com/office/word/2018/wordml/cex" xmlns:w16cid="http://schemas.microsoft.com/office/word/2016/wordml/cid" xmlns:w16="http://schemas.microsoft.com/office/word/2018/wordml" xmlns:w16se="http://schemas.microsoft.com/office/word/2015/wordml/symex" xmlns:wpg="http://schemas.microsoft.com/office/word/2010/wordprocessingGroup" xmlns:wpi="http://schemas.microsoft.com/office/word/2010/wordprocessingInk" xmlns:wne="http://schemas.microsoft.com/office/word/2006/wordml" xmlns:wps="http://schemas.microsoft.com/office/word/2010/wordprocessingShape" mc:Ignorable="w14 w15 w16se w16cid w16 w16cex wp14">
   <w:sdt>
     <w:sdtPr>
       <w:rPr>
@@ -2075,7 +2601,6 @@
         <w:docPartUnique/>
       </w:docPartObj>
     </w:sdtPr>
-    <w:sdtEndPr/>
     <w:sdtContent>
       <w:sdt>
         <w:sdtPr>
@@ -2088,7 +2613,6 @@
             <w:docPartUnique/>
           </w:docPartObj>
         </w:sdtPr>
-        <w:sdtEndPr/>
         <w:sdtContent>
           <w:p>
             <w:pPr>
@@ -2187,7 +2711,7 @@
 </file>
 
 <file path=word/footnotes.xml><?xml version="1.0" encoding="utf-8"?>
-<w:footnotes xmlns:wpc="http://schemas.microsoft.com/office/word/2010/wordprocessingCanvas" xmlns:cx="http://schemas.microsoft.com/office/drawing/2014/chartex" xmlns:cx1="http://schemas.microsoft.com/office/drawing/2015/9/8/chartex" xmlns:cx2="http://schemas.microsoft.com/office/drawing/2015/10/21/chartex" xmlns:cx3="http://schemas.microsoft.com/office/drawing/2016/5/9/chartex" xmlns:cx4="http://schemas.microsoft.com/office/drawing/2016/5/10/chartex" xmlns:cx5="http://schemas.microsoft.com/office/drawing/2016/5/11/chartex" xmlns:cx6="http://schemas.microsoft.com/office/drawing/2016/5/12/chartex" xmlns:cx7="http://schemas.microsoft.com/office/drawing/2016/5/13/chartex" xmlns:cx8="http://schemas.microsoft.com/office/drawing/2016/5/14/chartex" xmlns:mc="http://schemas.openxmlformats.org/markup-compatibility/2006" xmlns:aink="http://schemas.microsoft.com/office/drawing/2016/ink" xmlns:am3d="http://schemas.microsoft.com/office/drawing/2017/model3d" xmlns:o="urn:schemas-microsoft-com:office:office" xmlns:r="http://schemas.openxmlformats.org/officeDocument/2006/relationships" xmlns:m="http://schemas.openxmlformats.org/officeDocument/2006/math" xmlns:v="urn:schemas-microsoft-com:vml" xmlns:wp14="http://schemas.microsoft.com/office/word/2010/wordprocessingDrawing" xmlns:wp="http://schemas.openxmlformats.org/drawingml/2006/wordprocessingDrawing" xmlns:w10="urn:schemas-microsoft-com:office:word" xmlns:w="http://schemas.openxmlformats.org/wordprocessingml/2006/main" xmlns:w14="http://schemas.microsoft.com/office/word/2010/wordml" xmlns:w15="http://schemas.microsoft.com/office/word/2012/wordml" xmlns:w16cid="http://schemas.microsoft.com/office/word/2016/wordml/cid" xmlns:w16se="http://schemas.microsoft.com/office/word/2015/wordml/symex" xmlns:wpg="http://schemas.microsoft.com/office/word/2010/wordprocessingGroup" xmlns:wpi="http://schemas.microsoft.com/office/word/2010/wordprocessingInk" xmlns:wne="http://schemas.microsoft.com/office/word/2006/wordml" xmlns:wps="http://schemas.microsoft.com/office/word/2010/wordprocessingShape" mc:Ignorable="w14 w15 w16se w16cid wp14">
+<w:footnotes xmlns:wpc="http://schemas.microsoft.com/office/word/2010/wordprocessingCanvas" xmlns:cx="http://schemas.microsoft.com/office/drawing/2014/chartex" xmlns:cx1="http://schemas.microsoft.com/office/drawing/2015/9/8/chartex" xmlns:cx2="http://schemas.microsoft.com/office/drawing/2015/10/21/chartex" xmlns:cx3="http://schemas.microsoft.com/office/drawing/2016/5/9/chartex" xmlns:cx4="http://schemas.microsoft.com/office/drawing/2016/5/10/chartex" xmlns:cx5="http://schemas.microsoft.com/office/drawing/2016/5/11/chartex" xmlns:cx6="http://schemas.microsoft.com/office/drawing/2016/5/12/chartex" xmlns:cx7="http://schemas.microsoft.com/office/drawing/2016/5/13/chartex" xmlns:cx8="http://schemas.microsoft.com/office/drawing/2016/5/14/chartex" xmlns:mc="http://schemas.openxmlformats.org/markup-compatibility/2006" xmlns:aink="http://schemas.microsoft.com/office/drawing/2016/ink" xmlns:am3d="http://schemas.microsoft.com/office/drawing/2017/model3d" xmlns:o="urn:schemas-microsoft-com:office:office" xmlns:r="http://schemas.openxmlformats.org/officeDocument/2006/relationships" xmlns:m="http://schemas.openxmlformats.org/officeDocument/2006/math" xmlns:v="urn:schemas-microsoft-com:vml" xmlns:wp14="http://schemas.microsoft.com/office/word/2010/wordprocessingDrawing" xmlns:wp="http://schemas.openxmlformats.org/drawingml/2006/wordprocessingDrawing" xmlns:w10="urn:schemas-microsoft-com:office:word" xmlns:w="http://schemas.openxmlformats.org/wordprocessingml/2006/main" xmlns:w14="http://schemas.microsoft.com/office/word/2010/wordml" xmlns:w15="http://schemas.microsoft.com/office/word/2012/wordml" xmlns:w16cex="http://schemas.microsoft.com/office/word/2018/wordml/cex" xmlns:w16cid="http://schemas.microsoft.com/office/word/2016/wordml/cid" xmlns:w16="http://schemas.microsoft.com/office/word/2018/wordml" xmlns:w16se="http://schemas.microsoft.com/office/word/2015/wordml/symex" xmlns:wpg="http://schemas.microsoft.com/office/word/2010/wordprocessingGroup" xmlns:wpi="http://schemas.microsoft.com/office/word/2010/wordprocessingInk" xmlns:wne="http://schemas.microsoft.com/office/word/2006/wordml" xmlns:wps="http://schemas.microsoft.com/office/word/2010/wordprocessingShape" mc:Ignorable="w14 w15 w16se w16cid w16 w16cex wp14">
   <w:footnote w:type="separator" w:id="-1">
     <w:p>
       <w:pPr>
@@ -2212,7 +2736,7 @@
 </file>
 
 <file path=word/header1.xml><?xml version="1.0" encoding="utf-8"?>
-<w:hdr xmlns:wpc="http://schemas.microsoft.com/office/word/2010/wordprocessingCanvas" xmlns:cx="http://schemas.microsoft.com/office/drawing/2014/chartex" xmlns:cx1="http://schemas.microsoft.com/office/drawing/2015/9/8/chartex" xmlns:cx2="http://schemas.microsoft.com/office/drawing/2015/10/21/chartex" xmlns:cx3="http://schemas.microsoft.com/office/drawing/2016/5/9/chartex" xmlns:cx4="http://schemas.microsoft.com/office/drawing/2016/5/10/chartex" xmlns:cx5="http://schemas.microsoft.com/office/drawing/2016/5/11/chartex" xmlns:cx6="http://schemas.microsoft.com/office/drawing/2016/5/12/chartex" xmlns:cx7="http://schemas.microsoft.com/office/drawing/2016/5/13/chartex" xmlns:cx8="http://schemas.microsoft.com/office/drawing/2016/5/14/chartex" xmlns:mc="http://schemas.openxmlformats.org/markup-compatibility/2006" xmlns:aink="http://schemas.microsoft.com/office/drawing/2016/ink" xmlns:am3d="http://schemas.microsoft.com/office/drawing/2017/model3d" xmlns:o="urn:schemas-microsoft-com:office:office" xmlns:r="http://schemas.openxmlformats.org/officeDocument/2006/relationships" xmlns:m="http://schemas.openxmlformats.org/officeDocument/2006/math" xmlns:v="urn:schemas-microsoft-com:vml" xmlns:wp14="http://schemas.microsoft.com/office/word/2010/wordprocessingDrawing" xmlns:wp="http://schemas.openxmlformats.org/drawingml/2006/wordprocessingDrawing" xmlns:w10="urn:schemas-microsoft-com:office:word" xmlns:w="http://schemas.openxmlformats.org/wordprocessingml/2006/main" xmlns:w14="http://schemas.microsoft.com/office/word/2010/wordml" xmlns:w15="http://schemas.microsoft.com/office/word/2012/wordml" xmlns:w16cid="http://schemas.microsoft.com/office/word/2016/wordml/cid" xmlns:w16se="http://schemas.microsoft.com/office/word/2015/wordml/symex" xmlns:wpg="http://schemas.microsoft.com/office/word/2010/wordprocessingGroup" xmlns:wpi="http://schemas.microsoft.com/office/word/2010/wordprocessingInk" xmlns:wne="http://schemas.microsoft.com/office/word/2006/wordml" xmlns:wps="http://schemas.microsoft.com/office/word/2010/wordprocessingShape" mc:Ignorable="w14 w15 w16se w16cid wp14">
+<w:hdr xmlns:wpc="http://schemas.microsoft.com/office/word/2010/wordprocessingCanvas" xmlns:cx="http://schemas.microsoft.com/office/drawing/2014/chartex" xmlns:cx1="http://schemas.microsoft.com/office/drawing/2015/9/8/chartex" xmlns:cx2="http://schemas.microsoft.com/office/drawing/2015/10/21/chartex" xmlns:cx3="http://schemas.microsoft.com/office/drawing/2016/5/9/chartex" xmlns:cx4="http://schemas.microsoft.com/office/drawing/2016/5/10/chartex" xmlns:cx5="http://schemas.microsoft.com/office/drawing/2016/5/11/chartex" xmlns:cx6="http://schemas.microsoft.com/office/drawing/2016/5/12/chartex" xmlns:cx7="http://schemas.microsoft.com/office/drawing/2016/5/13/chartex" xmlns:cx8="http://schemas.microsoft.com/office/drawing/2016/5/14/chartex" xmlns:mc="http://schemas.openxmlformats.org/markup-compatibility/2006" xmlns:aink="http://schemas.microsoft.com/office/drawing/2016/ink" xmlns:am3d="http://schemas.microsoft.com/office/drawing/2017/model3d" xmlns:o="urn:schemas-microsoft-com:office:office" xmlns:r="http://schemas.openxmlformats.org/officeDocument/2006/relationships" xmlns:m="http://schemas.openxmlformats.org/officeDocument/2006/math" xmlns:v="urn:schemas-microsoft-com:vml" xmlns:wp14="http://schemas.microsoft.com/office/word/2010/wordprocessingDrawing" xmlns:wp="http://schemas.openxmlformats.org/drawingml/2006/wordprocessingDrawing" xmlns:w10="urn:schemas-microsoft-com:office:word" xmlns:w="http://schemas.openxmlformats.org/wordprocessingml/2006/main" xmlns:w14="http://schemas.microsoft.com/office/word/2010/wordml" xmlns:w15="http://schemas.microsoft.com/office/word/2012/wordml" xmlns:w16cex="http://schemas.microsoft.com/office/word/2018/wordml/cex" xmlns:w16cid="http://schemas.microsoft.com/office/word/2016/wordml/cid" xmlns:w16="http://schemas.microsoft.com/office/word/2018/wordml" xmlns:w16se="http://schemas.microsoft.com/office/word/2015/wordml/symex" xmlns:wpg="http://schemas.microsoft.com/office/word/2010/wordprocessingGroup" xmlns:wpi="http://schemas.microsoft.com/office/word/2010/wordprocessingInk" xmlns:wne="http://schemas.microsoft.com/office/word/2006/wordml" xmlns:wps="http://schemas.microsoft.com/office/word/2010/wordprocessingShape" mc:Ignorable="w14 w15 w16se w16cid w16 w16cex wp14">
   <w:p>
     <w:pPr>
       <w:pStyle w:val="Sidehoved"/>
@@ -2262,7 +2786,7 @@
         <w:noProof/>
         <w:szCs w:val="24"/>
       </w:rPr>
-      <w:t>04-05-2020</w:t>
+      <w:t>05-05-2020</w:t>
     </w:r>
     <w:r>
       <w:rPr>
@@ -2302,7 +2826,7 @@
 </file>
 
 <file path=word/numbering.xml><?xml version="1.0" encoding="utf-8"?>
-<w:numbering xmlns:wpc="http://schemas.microsoft.com/office/word/2010/wordprocessingCanvas" xmlns:cx="http://schemas.microsoft.com/office/drawing/2014/chartex" xmlns:cx1="http://schemas.microsoft.com/office/drawing/2015/9/8/chartex" xmlns:cx2="http://schemas.microsoft.com/office/drawing/2015/10/21/chartex" xmlns:cx3="http://schemas.microsoft.com/office/drawing/2016/5/9/chartex" xmlns:cx4="http://schemas.microsoft.com/office/drawing/2016/5/10/chartex" xmlns:cx5="http://schemas.microsoft.com/office/drawing/2016/5/11/chartex" xmlns:cx6="http://schemas.microsoft.com/office/drawing/2016/5/12/chartex" xmlns:cx7="http://schemas.microsoft.com/office/drawing/2016/5/13/chartex" xmlns:cx8="http://schemas.microsoft.com/office/drawing/2016/5/14/chartex" xmlns:mc="http://schemas.openxmlformats.org/markup-compatibility/2006" xmlns:aink="http://schemas.microsoft.com/office/drawing/2016/ink" xmlns:am3d="http://schemas.microsoft.com/office/drawing/2017/model3d" xmlns:o="urn:schemas-microsoft-com:office:office" xmlns:r="http://schemas.openxmlformats.org/officeDocument/2006/relationships" xmlns:m="http://schemas.openxmlformats.org/officeDocument/2006/math" xmlns:v="urn:schemas-microsoft-com:vml" xmlns:wp14="http://schemas.microsoft.com/office/word/2010/wordprocessingDrawing" xmlns:wp="http://schemas.openxmlformats.org/drawingml/2006/wordprocessingDrawing" xmlns:w10="urn:schemas-microsoft-com:office:word" xmlns:w="http://schemas.openxmlformats.org/wordprocessingml/2006/main" xmlns:w14="http://schemas.microsoft.com/office/word/2010/wordml" xmlns:w15="http://schemas.microsoft.com/office/word/2012/wordml" xmlns:w16cid="http://schemas.microsoft.com/office/word/2016/wordml/cid" xmlns:w16se="http://schemas.microsoft.com/office/word/2015/wordml/symex" xmlns:wpg="http://schemas.microsoft.com/office/word/2010/wordprocessingGroup" xmlns:wpi="http://schemas.microsoft.com/office/word/2010/wordprocessingInk" xmlns:wne="http://schemas.microsoft.com/office/word/2006/wordml" xmlns:wps="http://schemas.microsoft.com/office/word/2010/wordprocessingShape" mc:Ignorable="w14 w15 w16se w16cid wp14">
+<w:numbering xmlns:wpc="http://schemas.microsoft.com/office/word/2010/wordprocessingCanvas" xmlns:cx="http://schemas.microsoft.com/office/drawing/2014/chartex" xmlns:cx1="http://schemas.microsoft.com/office/drawing/2015/9/8/chartex" xmlns:cx2="http://schemas.microsoft.com/office/drawing/2015/10/21/chartex" xmlns:cx3="http://schemas.microsoft.com/office/drawing/2016/5/9/chartex" xmlns:cx4="http://schemas.microsoft.com/office/drawing/2016/5/10/chartex" xmlns:cx5="http://schemas.microsoft.com/office/drawing/2016/5/11/chartex" xmlns:cx6="http://schemas.microsoft.com/office/drawing/2016/5/12/chartex" xmlns:cx7="http://schemas.microsoft.com/office/drawing/2016/5/13/chartex" xmlns:cx8="http://schemas.microsoft.com/office/drawing/2016/5/14/chartex" xmlns:mc="http://schemas.openxmlformats.org/markup-compatibility/2006" xmlns:aink="http://schemas.microsoft.com/office/drawing/2016/ink" xmlns:am3d="http://schemas.microsoft.com/office/drawing/2017/model3d" xmlns:o="urn:schemas-microsoft-com:office:office" xmlns:r="http://schemas.openxmlformats.org/officeDocument/2006/relationships" xmlns:m="http://schemas.openxmlformats.org/officeDocument/2006/math" xmlns:v="urn:schemas-microsoft-com:vml" xmlns:wp14="http://schemas.microsoft.com/office/word/2010/wordprocessingDrawing" xmlns:wp="http://schemas.openxmlformats.org/drawingml/2006/wordprocessingDrawing" xmlns:w10="urn:schemas-microsoft-com:office:word" xmlns:w="http://schemas.openxmlformats.org/wordprocessingml/2006/main" xmlns:w14="http://schemas.microsoft.com/office/word/2010/wordml" xmlns:w15="http://schemas.microsoft.com/office/word/2012/wordml" xmlns:w16cex="http://schemas.microsoft.com/office/word/2018/wordml/cex" xmlns:w16cid="http://schemas.microsoft.com/office/word/2016/wordml/cid" xmlns:w16="http://schemas.microsoft.com/office/word/2018/wordml" xmlns:w16se="http://schemas.microsoft.com/office/word/2015/wordml/symex" xmlns:wpg="http://schemas.microsoft.com/office/word/2010/wordprocessingGroup" xmlns:wpi="http://schemas.microsoft.com/office/word/2010/wordprocessingInk" xmlns:wne="http://schemas.microsoft.com/office/word/2006/wordml" xmlns:wps="http://schemas.microsoft.com/office/word/2010/wordprocessingShape" mc:Ignorable="w14 w15 w16se w16cid w16 w16cex wp14">
   <w:abstractNum w:abstractNumId="0" w15:restartNumberingAfterBreak="0">
     <w:nsid w:val="02CF6E97"/>
     <w:multiLevelType w:val="hybridMultilevel"/>
@@ -2417,6 +2941,119 @@
     </w:lvl>
   </w:abstractNum>
   <w:abstractNum w:abstractNumId="1" w15:restartNumberingAfterBreak="0">
+    <w:nsid w:val="1EF0273B"/>
+    <w:multiLevelType w:val="hybridMultilevel"/>
+    <w:tmpl w:val="945ABA2E"/>
+    <w:lvl w:ilvl="0" w:tplc="04090001">
+      <w:start w:val="1"/>
+      <w:numFmt w:val="bullet"/>
+      <w:lvlText w:val=""/>
+      <w:lvlJc w:val="left"/>
+      <w:pPr>
+        <w:ind w:left="720" w:hanging="360"/>
+      </w:pPr>
+      <w:rPr>
+        <w:rFonts w:ascii="Symbol" w:hAnsi="Symbol" w:hint="default"/>
+      </w:rPr>
+    </w:lvl>
+    <w:lvl w:ilvl="1" w:tplc="04090003">
+      <w:start w:val="1"/>
+      <w:numFmt w:val="bullet"/>
+      <w:lvlText w:val="o"/>
+      <w:lvlJc w:val="left"/>
+      <w:pPr>
+        <w:ind w:left="1440" w:hanging="360"/>
+      </w:pPr>
+      <w:rPr>
+        <w:rFonts w:ascii="Courier New" w:hAnsi="Courier New" w:cs="Courier New" w:hint="default"/>
+      </w:rPr>
+    </w:lvl>
+    <w:lvl w:ilvl="2" w:tplc="04090005">
+      <w:start w:val="1"/>
+      <w:numFmt w:val="bullet"/>
+      <w:lvlText w:val=""/>
+      <w:lvlJc w:val="left"/>
+      <w:pPr>
+        <w:ind w:left="2160" w:hanging="360"/>
+      </w:pPr>
+      <w:rPr>
+        <w:rFonts w:ascii="Wingdings" w:hAnsi="Wingdings" w:hint="default"/>
+      </w:rPr>
+    </w:lvl>
+    <w:lvl w:ilvl="3" w:tplc="04090001">
+      <w:start w:val="1"/>
+      <w:numFmt w:val="bullet"/>
+      <w:lvlText w:val=""/>
+      <w:lvlJc w:val="left"/>
+      <w:pPr>
+        <w:ind w:left="2880" w:hanging="360"/>
+      </w:pPr>
+      <w:rPr>
+        <w:rFonts w:ascii="Symbol" w:hAnsi="Symbol" w:hint="default"/>
+      </w:rPr>
+    </w:lvl>
+    <w:lvl w:ilvl="4" w:tplc="04090003" w:tentative="1">
+      <w:start w:val="1"/>
+      <w:numFmt w:val="bullet"/>
+      <w:lvlText w:val="o"/>
+      <w:lvlJc w:val="left"/>
+      <w:pPr>
+        <w:ind w:left="3600" w:hanging="360"/>
+      </w:pPr>
+      <w:rPr>
+        <w:rFonts w:ascii="Courier New" w:hAnsi="Courier New" w:cs="Courier New" w:hint="default"/>
+      </w:rPr>
+    </w:lvl>
+    <w:lvl w:ilvl="5" w:tplc="04090005" w:tentative="1">
+      <w:start w:val="1"/>
+      <w:numFmt w:val="bullet"/>
+      <w:lvlText w:val=""/>
+      <w:lvlJc w:val="left"/>
+      <w:pPr>
+        <w:ind w:left="4320" w:hanging="360"/>
+      </w:pPr>
+      <w:rPr>
+        <w:rFonts w:ascii="Wingdings" w:hAnsi="Wingdings" w:hint="default"/>
+      </w:rPr>
+    </w:lvl>
+    <w:lvl w:ilvl="6" w:tplc="04090001" w:tentative="1">
+      <w:start w:val="1"/>
+      <w:numFmt w:val="bullet"/>
+      <w:lvlText w:val=""/>
+      <w:lvlJc w:val="left"/>
+      <w:pPr>
+        <w:ind w:left="5040" w:hanging="360"/>
+      </w:pPr>
+      <w:rPr>
+        <w:rFonts w:ascii="Symbol" w:hAnsi="Symbol" w:hint="default"/>
+      </w:rPr>
+    </w:lvl>
+    <w:lvl w:ilvl="7" w:tplc="04090003" w:tentative="1">
+      <w:start w:val="1"/>
+      <w:numFmt w:val="bullet"/>
+      <w:lvlText w:val="o"/>
+      <w:lvlJc w:val="left"/>
+      <w:pPr>
+        <w:ind w:left="5760" w:hanging="360"/>
+      </w:pPr>
+      <w:rPr>
+        <w:rFonts w:ascii="Courier New" w:hAnsi="Courier New" w:cs="Courier New" w:hint="default"/>
+      </w:rPr>
+    </w:lvl>
+    <w:lvl w:ilvl="8" w:tplc="04090005" w:tentative="1">
+      <w:start w:val="1"/>
+      <w:numFmt w:val="bullet"/>
+      <w:lvlText w:val=""/>
+      <w:lvlJc w:val="left"/>
+      <w:pPr>
+        <w:ind w:left="6480" w:hanging="360"/>
+      </w:pPr>
+      <w:rPr>
+        <w:rFonts w:ascii="Wingdings" w:hAnsi="Wingdings" w:hint="default"/>
+      </w:rPr>
+    </w:lvl>
+  </w:abstractNum>
+  <w:abstractNum w:abstractNumId="2" w15:restartNumberingAfterBreak="0">
     <w:nsid w:val="1F54051F"/>
     <w:multiLevelType w:val="hybridMultilevel"/>
     <w:tmpl w:val="6C4AAA8C"/>
@@ -2529,7 +3166,7 @@
       </w:rPr>
     </w:lvl>
   </w:abstractNum>
-  <w:abstractNum w:abstractNumId="2" w15:restartNumberingAfterBreak="0">
+  <w:abstractNum w:abstractNumId="3" w15:restartNumberingAfterBreak="0">
     <w:nsid w:val="3CA25CFB"/>
     <w:multiLevelType w:val="hybridMultilevel"/>
     <w:tmpl w:val="CBBA31D8"/>
@@ -2642,7 +3279,120 @@
       </w:rPr>
     </w:lvl>
   </w:abstractNum>
-  <w:abstractNum w:abstractNumId="3" w15:restartNumberingAfterBreak="0">
+  <w:abstractNum w:abstractNumId="4" w15:restartNumberingAfterBreak="0">
+    <w:nsid w:val="5A0C38E0"/>
+    <w:multiLevelType w:val="hybridMultilevel"/>
+    <w:tmpl w:val="322ADE76"/>
+    <w:lvl w:ilvl="0" w:tplc="04090001">
+      <w:start w:val="1"/>
+      <w:numFmt w:val="bullet"/>
+      <w:lvlText w:val=""/>
+      <w:lvlJc w:val="left"/>
+      <w:pPr>
+        <w:ind w:left="720" w:hanging="360"/>
+      </w:pPr>
+      <w:rPr>
+        <w:rFonts w:ascii="Symbol" w:hAnsi="Symbol" w:hint="default"/>
+      </w:rPr>
+    </w:lvl>
+    <w:lvl w:ilvl="1" w:tplc="04090003">
+      <w:start w:val="1"/>
+      <w:numFmt w:val="bullet"/>
+      <w:lvlText w:val="o"/>
+      <w:lvlJc w:val="left"/>
+      <w:pPr>
+        <w:ind w:left="1440" w:hanging="360"/>
+      </w:pPr>
+      <w:rPr>
+        <w:rFonts w:ascii="Courier New" w:hAnsi="Courier New" w:cs="Courier New" w:hint="default"/>
+      </w:rPr>
+    </w:lvl>
+    <w:lvl w:ilvl="2" w:tplc="04090005">
+      <w:start w:val="1"/>
+      <w:numFmt w:val="bullet"/>
+      <w:lvlText w:val=""/>
+      <w:lvlJc w:val="left"/>
+      <w:pPr>
+        <w:ind w:left="2160" w:hanging="360"/>
+      </w:pPr>
+      <w:rPr>
+        <w:rFonts w:ascii="Wingdings" w:hAnsi="Wingdings" w:hint="default"/>
+      </w:rPr>
+    </w:lvl>
+    <w:lvl w:ilvl="3" w:tplc="04090001">
+      <w:start w:val="1"/>
+      <w:numFmt w:val="bullet"/>
+      <w:lvlText w:val=""/>
+      <w:lvlJc w:val="left"/>
+      <w:pPr>
+        <w:ind w:left="2880" w:hanging="360"/>
+      </w:pPr>
+      <w:rPr>
+        <w:rFonts w:ascii="Symbol" w:hAnsi="Symbol" w:hint="default"/>
+      </w:rPr>
+    </w:lvl>
+    <w:lvl w:ilvl="4" w:tplc="04090003">
+      <w:start w:val="1"/>
+      <w:numFmt w:val="bullet"/>
+      <w:lvlText w:val="o"/>
+      <w:lvlJc w:val="left"/>
+      <w:pPr>
+        <w:ind w:left="3600" w:hanging="360"/>
+      </w:pPr>
+      <w:rPr>
+        <w:rFonts w:ascii="Courier New" w:hAnsi="Courier New" w:cs="Courier New" w:hint="default"/>
+      </w:rPr>
+    </w:lvl>
+    <w:lvl w:ilvl="5" w:tplc="04090005">
+      <w:start w:val="1"/>
+      <w:numFmt w:val="bullet"/>
+      <w:lvlText w:val=""/>
+      <w:lvlJc w:val="left"/>
+      <w:pPr>
+        <w:ind w:left="4320" w:hanging="360"/>
+      </w:pPr>
+      <w:rPr>
+        <w:rFonts w:ascii="Wingdings" w:hAnsi="Wingdings" w:hint="default"/>
+      </w:rPr>
+    </w:lvl>
+    <w:lvl w:ilvl="6" w:tplc="04090001" w:tentative="1">
+      <w:start w:val="1"/>
+      <w:numFmt w:val="bullet"/>
+      <w:lvlText w:val=""/>
+      <w:lvlJc w:val="left"/>
+      <w:pPr>
+        <w:ind w:left="5040" w:hanging="360"/>
+      </w:pPr>
+      <w:rPr>
+        <w:rFonts w:ascii="Symbol" w:hAnsi="Symbol" w:hint="default"/>
+      </w:rPr>
+    </w:lvl>
+    <w:lvl w:ilvl="7" w:tplc="04090003" w:tentative="1">
+      <w:start w:val="1"/>
+      <w:numFmt w:val="bullet"/>
+      <w:lvlText w:val="o"/>
+      <w:lvlJc w:val="left"/>
+      <w:pPr>
+        <w:ind w:left="5760" w:hanging="360"/>
+      </w:pPr>
+      <w:rPr>
+        <w:rFonts w:ascii="Courier New" w:hAnsi="Courier New" w:cs="Courier New" w:hint="default"/>
+      </w:rPr>
+    </w:lvl>
+    <w:lvl w:ilvl="8" w:tplc="04090005" w:tentative="1">
+      <w:start w:val="1"/>
+      <w:numFmt w:val="bullet"/>
+      <w:lvlText w:val=""/>
+      <w:lvlJc w:val="left"/>
+      <w:pPr>
+        <w:ind w:left="6480" w:hanging="360"/>
+      </w:pPr>
+      <w:rPr>
+        <w:rFonts w:ascii="Wingdings" w:hAnsi="Wingdings" w:hint="default"/>
+      </w:rPr>
+    </w:lvl>
+  </w:abstractNum>
+  <w:abstractNum w:abstractNumId="5" w15:restartNumberingAfterBreak="0">
     <w:nsid w:val="6B7A69DA"/>
     <w:multiLevelType w:val="hybridMultilevel"/>
     <w:tmpl w:val="56324716"/>
@@ -2682,7 +3432,7 @@
         <w:rFonts w:ascii="Wingdings" w:hAnsi="Wingdings" w:hint="default"/>
       </w:rPr>
     </w:lvl>
-    <w:lvl w:ilvl="3" w:tplc="04060001" w:tentative="1">
+    <w:lvl w:ilvl="3" w:tplc="04060001">
       <w:start w:val="1"/>
       <w:numFmt w:val="bullet"/>
       <w:lvlText w:val=""/>
@@ -2756,22 +3506,28 @@
     </w:lvl>
   </w:abstractNum>
   <w:num w:numId="1">
-    <w:abstractNumId w:val="1"/>
+    <w:abstractNumId w:val="2"/>
   </w:num>
   <w:num w:numId="2">
-    <w:abstractNumId w:val="3"/>
+    <w:abstractNumId w:val="5"/>
   </w:num>
   <w:num w:numId="3">
-    <w:abstractNumId w:val="2"/>
+    <w:abstractNumId w:val="3"/>
   </w:num>
   <w:num w:numId="4">
     <w:abstractNumId w:val="0"/>
+  </w:num>
+  <w:num w:numId="5">
+    <w:abstractNumId w:val="1"/>
+  </w:num>
+  <w:num w:numId="6">
+    <w:abstractNumId w:val="4"/>
   </w:num>
 </w:numbering>
 </file>
 
 <file path=word/styles.xml><?xml version="1.0" encoding="utf-8"?>
-<w:styles xmlns:mc="http://schemas.openxmlformats.org/markup-compatibility/2006" xmlns:r="http://schemas.openxmlformats.org/officeDocument/2006/relationships" xmlns:w="http://schemas.openxmlformats.org/wordprocessingml/2006/main" xmlns:w14="http://schemas.microsoft.com/office/word/2010/wordml" xmlns:w15="http://schemas.microsoft.com/office/word/2012/wordml" xmlns:w16cid="http://schemas.microsoft.com/office/word/2016/wordml/cid" xmlns:w16se="http://schemas.microsoft.com/office/word/2015/wordml/symex" mc:Ignorable="w14 w15 w16se w16cid">
+<w:styles xmlns:mc="http://schemas.openxmlformats.org/markup-compatibility/2006" xmlns:r="http://schemas.openxmlformats.org/officeDocument/2006/relationships" xmlns:w="http://schemas.openxmlformats.org/wordprocessingml/2006/main" xmlns:w14="http://schemas.microsoft.com/office/word/2010/wordml" xmlns:w15="http://schemas.microsoft.com/office/word/2012/wordml" xmlns:w16cex="http://schemas.microsoft.com/office/word/2018/wordml/cex" xmlns:w16cid="http://schemas.microsoft.com/office/word/2016/wordml/cid" xmlns:w16="http://schemas.microsoft.com/office/word/2018/wordml" xmlns:w16se="http://schemas.microsoft.com/office/word/2015/wordml/symex" mc:Ignorable="w14 w15 w16se w16cid w16 w16cex">
   <w:docDefaults>
     <w:rPrDefault>
       <w:rPr>
@@ -2785,7 +3541,7 @@
       </w:pPr>
     </w:pPrDefault>
   </w:docDefaults>
-  <w:latentStyles w:defLockedState="0" w:defUIPriority="99" w:defSemiHidden="0" w:defUnhideWhenUsed="0" w:defQFormat="0" w:count="377">
+  <w:latentStyles w:defLockedState="0" w:defUIPriority="99" w:defSemiHidden="0" w:defUnhideWhenUsed="0" w:defQFormat="0" w:count="376">
     <w:lsdException w:name="Normal" w:uiPriority="0" w:qFormat="1"/>
     <w:lsdException w:name="heading 1" w:uiPriority="9" w:qFormat="1"/>
     <w:lsdException w:name="heading 2" w:semiHidden="1" w:uiPriority="9" w:unhideWhenUsed="1" w:qFormat="1"/>
@@ -3162,7 +3918,6 @@
     <w:lsdException w:name="Hashtag" w:semiHidden="1" w:unhideWhenUsed="1"/>
     <w:lsdException w:name="Unresolved Mention" w:semiHidden="1" w:unhideWhenUsed="1"/>
     <w:lsdException w:name="Smart Link" w:semiHidden="1" w:unhideWhenUsed="1"/>
-    <w:lsdException w:name="Smart Link Error" w:semiHidden="1" w:unhideWhenUsed="1"/>
   </w:latentStyles>
   <w:style w:type="paragraph" w:default="1" w:styleId="Normal">
     <w:name w:val="Normal"/>
@@ -4258,7 +5013,7 @@
 </file>
 
 <file path=customXml/itemProps1.xml><?xml version="1.0" encoding="utf-8"?>
-<ds:datastoreItem xmlns:ds="http://schemas.openxmlformats.org/officeDocument/2006/customXml" ds:itemID="{D3DC7F85-7BCE-4AB3-B09E-87181F71FF0F}">
+<ds:datastoreItem xmlns:ds="http://schemas.openxmlformats.org/officeDocument/2006/customXml" ds:itemID="{1D80306A-1396-437B-9376-807BC2200B08}">
   <ds:schemaRefs>
     <ds:schemaRef ds:uri="http://schemas.openxmlformats.org/officeDocument/2006/bibliography"/>
   </ds:schemaRefs>

</xml_diff>

<commit_message>
Done for today Fuck this
</commit_message>
<xml_diff>
--- a/Eksamensprojekt - Max/Documents/Projektsynopsis.docx
+++ b/Eksamensprojekt - Max/Documents/Projektsynopsis.docx
@@ -76,7 +76,7 @@
           </mc:Choice>
           <mc:Fallback>
             <w:pict>
-              <v:shapetype w14:anchorId="2BA1BF86" id="_x0000_t6" coordsize="21600,21600" o:spt="6" path="m,l,21600r21600,xe">
+              <v:shapetype w14:anchorId="1D099FAD" id="_x0000_t6" coordsize="21600,21600" o:spt="6" path="m,l,21600r21600,xe">
                 <v:stroke joinstyle="miter"/>
                 <v:path gradientshapeok="t" o:connecttype="custom" o:connectlocs="0,0;0,10800;0,21600;10800,21600;21600,21600;10800,10800" textboxrect="1800,12600,12600,19800"/>
               </v:shapetype>
@@ -153,7 +153,7 @@
           </mc:Choice>
           <mc:Fallback>
             <w:pict>
-              <v:rect w14:anchorId="376B244F" id="Rectangle 5" o:spid="_x0000_s1026" style="position:absolute;margin-left:288.05pt;margin-top:-80.05pt;width:367.8pt;height:432.35pt;rotation:-2952225fd;z-index:251661312;visibility:visible;mso-wrap-style:square;mso-width-percent:0;mso-height-percent:0;mso-wrap-distance-left:9pt;mso-wrap-distance-top:0;mso-wrap-distance-right:9pt;mso-wrap-distance-bottom:0;mso-position-horizontal:absolute;mso-position-horizontal-relative:text;mso-position-vertical:absolute;mso-position-vertical-relative:text;mso-width-percent:0;mso-height-percent:0;mso-width-relative:margin;mso-height-relative:margin;v-text-anchor:middle" o:gfxdata="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" fillcolor="black [3213]" stroked="f" strokeweight="1pt"/>
+              <v:rect w14:anchorId="221170B9" id="Rectangle 5" o:spid="_x0000_s1026" style="position:absolute;margin-left:288.05pt;margin-top:-80.05pt;width:367.8pt;height:432.35pt;rotation:-2952225fd;z-index:251661312;visibility:visible;mso-wrap-style:square;mso-width-percent:0;mso-height-percent:0;mso-wrap-distance-left:9pt;mso-wrap-distance-top:0;mso-wrap-distance-right:9pt;mso-wrap-distance-bottom:0;mso-position-horizontal:absolute;mso-position-horizontal-relative:text;mso-position-vertical:absolute;mso-position-vertical-relative:text;mso-width-percent:0;mso-height-percent:0;mso-width-relative:margin;mso-height-relative:margin;v-text-anchor:middle" o:gfxdata="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" fillcolor="black [3213]" stroked="f" strokeweight="1pt"/>
             </w:pict>
           </mc:Fallback>
         </mc:AlternateContent>
@@ -288,6 +288,7 @@
         </w:rPr>
       </w:pPr>
       <w:bookmarkStart w:id="0" w:name="_Hlk1908594"/>
+      <w:bookmarkStart w:id="1" w:name="_GoBack"/>
       <w:bookmarkEnd w:id="0"/>
       <w:r>
         <w:rPr>
@@ -353,6 +354,7 @@
           </wp:anchor>
         </w:drawing>
       </w:r>
+      <w:bookmarkEnd w:id="1"/>
     </w:p>
     <w:p>
       <w:pPr>
@@ -380,6 +382,85 @@
           <w:szCs w:val="24"/>
         </w:rPr>
       </w:pPr>
+      <w:r>
+        <w:rPr>
+          <w:rFonts w:ascii="Calibri" w:eastAsia="Calibri" w:hAnsi="Calibri" w:cs="Calibri"/>
+          <w:noProof/>
+          <w:color w:val="2B579A"/>
+          <w:szCs w:val="24"/>
+          <w:shd w:val="clear" w:color="auto" w:fill="E6E6E6"/>
+        </w:rPr>
+        <mc:AlternateContent>
+          <mc:Choice Requires="wps">
+            <w:drawing>
+              <wp:anchor distT="0" distB="0" distL="114300" distR="114300" simplePos="0" relativeHeight="251662336" behindDoc="0" locked="0" layoutInCell="1" allowOverlap="1" wp14:anchorId="576F9441" wp14:editId="46383AAF">
+                <wp:simplePos x="0" y="0"/>
+                <wp:positionH relativeFrom="column">
+                  <wp:posOffset>-1230313</wp:posOffset>
+                </wp:positionH>
+                <wp:positionV relativeFrom="paragraph">
+                  <wp:posOffset>256223</wp:posOffset>
+                </wp:positionV>
+                <wp:extent cx="6249445" cy="406400"/>
+                <wp:effectExtent l="0" t="2190750" r="0" b="2146300"/>
+                <wp:wrapNone/>
+                <wp:docPr id="6" name="Rectangle 6"/>
+                <wp:cNvGraphicFramePr/>
+                <a:graphic xmlns:a="http://schemas.openxmlformats.org/drawingml/2006/main">
+                  <a:graphicData uri="http://schemas.microsoft.com/office/word/2010/wordprocessingShape">
+                    <wps:wsp>
+                      <wps:cNvSpPr/>
+                      <wps:spPr>
+                        <a:xfrm rot="18966910">
+                          <a:off x="0" y="0"/>
+                          <a:ext cx="6249445" cy="406400"/>
+                        </a:xfrm>
+                        <a:prstGeom prst="rect">
+                          <a:avLst/>
+                        </a:prstGeom>
+                        <a:solidFill>
+                          <a:sysClr val="window" lastClr="FFFFFF"/>
+                        </a:solidFill>
+                        <a:ln w="12700" cap="flat" cmpd="sng" algn="ctr">
+                          <a:noFill/>
+                          <a:prstDash val="solid"/>
+                          <a:miter lim="800000"/>
+                        </a:ln>
+                        <a:effectLst>
+                          <a:outerShdw blurRad="50800" dist="38100" dir="13500000" algn="br" rotWithShape="0">
+                            <a:prstClr val="black">
+                              <a:alpha val="40000"/>
+                            </a:prstClr>
+                          </a:outerShdw>
+                        </a:effectLst>
+                      </wps:spPr>
+                      <wps:bodyPr rot="0" spcFirstLastPara="0" vertOverflow="overflow" horzOverflow="overflow" vert="horz" wrap="square" lIns="91440" tIns="45720" rIns="91440" bIns="45720" numCol="1" spcCol="0" rtlCol="0" fromWordArt="0" anchor="ctr" anchorCtr="0" forceAA="0" compatLnSpc="1">
+                        <a:prstTxWarp prst="textNoShape">
+                          <a:avLst/>
+                        </a:prstTxWarp>
+                        <a:noAutofit/>
+                      </wps:bodyPr>
+                    </wps:wsp>
+                  </a:graphicData>
+                </a:graphic>
+                <wp14:sizeRelH relativeFrom="margin">
+                  <wp14:pctWidth>0</wp14:pctWidth>
+                </wp14:sizeRelH>
+                <wp14:sizeRelV relativeFrom="margin">
+                  <wp14:pctHeight>0</wp14:pctHeight>
+                </wp14:sizeRelV>
+              </wp:anchor>
+            </w:drawing>
+          </mc:Choice>
+          <mc:Fallback>
+            <w:pict>
+              <v:rect w14:anchorId="5924900F" id="Rectangle 6" o:spid="_x0000_s1026" style="position:absolute;margin-left:-96.9pt;margin-top:20.2pt;width:492.1pt;height:32pt;rotation:-2876036fd;z-index:251662336;visibility:visible;mso-wrap-style:square;mso-width-percent:0;mso-height-percent:0;mso-wrap-distance-left:9pt;mso-wrap-distance-top:0;mso-wrap-distance-right:9pt;mso-wrap-distance-bottom:0;mso-position-horizontal:absolute;mso-position-horizontal-relative:text;mso-position-vertical:absolute;mso-position-vertical-relative:text;mso-width-percent:0;mso-height-percent:0;mso-width-relative:margin;mso-height-relative:margin;v-text-anchor:middle" o:gfxdata="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" fillcolor="window" stroked="f" strokeweight="1pt">
+                <v:shadow on="t" color="black" opacity="26214f" origin=".5,.5" offset="-.74836mm,-.74836mm"/>
+              </v:rect>
+            </w:pict>
+          </mc:Fallback>
+        </mc:AlternateContent>
+      </w:r>
       <w:r>
         <w:rPr>
           <w:rFonts w:ascii="Calibri" w:eastAsia="Calibri" w:hAnsi="Calibri" w:cs="Calibri"/>
@@ -565,7 +646,7 @@
           </mc:Choice>
           <mc:Fallback>
             <w:pict>
-              <v:line w14:anchorId="36FEFDDB" id="Straight Connector 15" o:spid="_x0000_s1026" style="position:absolute;z-index:251668480;visibility:visible;mso-wrap-style:square;mso-width-percent:0;mso-wrap-distance-left:9pt;mso-wrap-distance-top:0;mso-wrap-distance-right:9pt;mso-wrap-distance-bottom:0;mso-position-horizontal:absolute;mso-position-horizontal-relative:text;mso-position-vertical:absolute;mso-position-vertical-relative:text;mso-width-percent:0;mso-width-relative:margin" from="329.25pt,11.6pt" to="561.75pt,11.6pt" o:gfxdata="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" strokecolor="window" strokeweight="4.5pt">
+              <v:line w14:anchorId="59795A00" id="Straight Connector 15" o:spid="_x0000_s1026" style="position:absolute;z-index:251668480;visibility:visible;mso-wrap-style:square;mso-width-percent:0;mso-wrap-distance-left:9pt;mso-wrap-distance-top:0;mso-wrap-distance-right:9pt;mso-wrap-distance-bottom:0;mso-position-horizontal:absolute;mso-position-horizontal-relative:text;mso-position-vertical:absolute;mso-position-vertical-relative:text;mso-width-percent:0;mso-width-relative:margin" from="329.25pt,11.6pt" to="561.75pt,11.6pt" o:gfxdata="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" strokecolor="window" strokeweight="4.5pt">
                 <v:stroke joinstyle="miter"/>
               </v:line>
             </w:pict>
@@ -604,277 +685,29 @@
         <mc:AlternateContent>
           <mc:Choice Requires="wps">
             <w:drawing>
-              <wp:anchor distT="0" distB="0" distL="114300" distR="114300" simplePos="0" relativeHeight="251665408" behindDoc="0" locked="0" layoutInCell="1" allowOverlap="1" wp14:anchorId="31897702" wp14:editId="47A8AD68">
+              <wp:anchor distT="0" distB="0" distL="114300" distR="114300" simplePos="0" relativeHeight="251673087" behindDoc="0" locked="0" layoutInCell="1" allowOverlap="1" wp14:anchorId="241994D6" wp14:editId="47D5C539">
                 <wp:simplePos x="0" y="0"/>
-                <wp:positionH relativeFrom="page">
-                  <wp:align>right</wp:align>
+                <wp:positionH relativeFrom="column">
+                  <wp:posOffset>5495925</wp:posOffset>
                 </wp:positionH>
                 <wp:positionV relativeFrom="paragraph">
-                  <wp:posOffset>7102453</wp:posOffset>
+                  <wp:posOffset>2757805</wp:posOffset>
                 </wp:positionV>
-                <wp:extent cx="1764030" cy="1717515"/>
-                <wp:effectExtent l="4445" t="0" r="0" b="0"/>
+                <wp:extent cx="1880870" cy="1804670"/>
+                <wp:effectExtent l="57150" t="19050" r="62230" b="100330"/>
                 <wp:wrapNone/>
-                <wp:docPr id="10" name="Right Triangle 10"/>
+                <wp:docPr id="13" name="Oval 13"/>
                 <wp:cNvGraphicFramePr/>
                 <a:graphic xmlns:a="http://schemas.openxmlformats.org/drawingml/2006/main">
                   <a:graphicData uri="http://schemas.microsoft.com/office/word/2010/wordprocessingShape">
                     <wps:wsp>
                       <wps:cNvSpPr/>
                       <wps:spPr>
-                        <a:xfrm rot="16200000">
-                          <a:off x="0" y="0"/>
-                          <a:ext cx="1764030" cy="1717515"/>
-                        </a:xfrm>
-                        <a:prstGeom prst="rtTriangle">
-                          <a:avLst/>
-                        </a:prstGeom>
-                        <a:solidFill>
-                          <a:schemeClr val="tx1"/>
-                        </a:solidFill>
-                        <a:ln w="12700" cap="flat" cmpd="sng" algn="ctr">
-                          <a:noFill/>
-                          <a:prstDash val="solid"/>
-                          <a:miter lim="800000"/>
-                        </a:ln>
-                        <a:effectLst/>
-                      </wps:spPr>
-                      <wps:bodyPr rot="0" spcFirstLastPara="0" vertOverflow="overflow" horzOverflow="overflow" vert="horz" wrap="square" lIns="91440" tIns="45720" rIns="91440" bIns="45720" numCol="1" spcCol="0" rtlCol="0" fromWordArt="0" anchor="ctr" anchorCtr="0" forceAA="0" compatLnSpc="1">
-                        <a:prstTxWarp prst="textNoShape">
-                          <a:avLst/>
-                        </a:prstTxWarp>
-                        <a:noAutofit/>
-                      </wps:bodyPr>
-                    </wps:wsp>
-                  </a:graphicData>
-                </a:graphic>
-                <wp14:sizeRelH relativeFrom="margin">
-                  <wp14:pctWidth>0</wp14:pctWidth>
-                </wp14:sizeRelH>
-                <wp14:sizeRelV relativeFrom="margin">
-                  <wp14:pctHeight>0</wp14:pctHeight>
-                </wp14:sizeRelV>
-              </wp:anchor>
-            </w:drawing>
-          </mc:Choice>
-          <mc:Fallback>
-            <w:pict>
-              <v:shape w14:anchorId="011AD6FD" id="Right Triangle 10" o:spid="_x0000_s1026" type="#_x0000_t6" style="position:absolute;margin-left:87.7pt;margin-top:559.25pt;width:138.9pt;height:135.25pt;rotation:-90;z-index:251665408;visibility:visible;mso-wrap-style:square;mso-width-percent:0;mso-height-percent:0;mso-wrap-distance-left:9pt;mso-wrap-distance-top:0;mso-wrap-distance-right:9pt;mso-wrap-distance-bottom:0;mso-position-horizontal:right;mso-position-horizontal-relative:page;mso-position-vertical:absolute;mso-position-vertical-relative:text;mso-width-percent:0;mso-height-percent:0;mso-width-relative:margin;mso-height-relative:margin;v-text-anchor:middle" o:gfxdata="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" fillcolor="black [3213]" stroked="f" strokeweight="1pt">
-                <w10:wrap anchorx="page"/>
-              </v:shape>
-            </w:pict>
-          </mc:Fallback>
-        </mc:AlternateContent>
-      </w:r>
-      <w:r>
-        <w:rPr>
-          <w:rFonts w:ascii="Calibri" w:eastAsia="Calibri" w:hAnsi="Calibri" w:cs="Calibri"/>
-          <w:noProof/>
-          <w:color w:val="2B579A"/>
-          <w:szCs w:val="24"/>
-          <w:shd w:val="clear" w:color="auto" w:fill="E6E6E6"/>
-        </w:rPr>
-        <mc:AlternateContent>
-          <mc:Choice Requires="wps">
-            <w:drawing>
-              <wp:anchor distT="0" distB="0" distL="114300" distR="114300" simplePos="0" relativeHeight="251671552" behindDoc="0" locked="0" layoutInCell="1" allowOverlap="1" wp14:anchorId="426242DF" wp14:editId="3756223F">
-                <wp:simplePos x="0" y="0"/>
-                <wp:positionH relativeFrom="column">
-                  <wp:posOffset>1658517</wp:posOffset>
-                </wp:positionH>
-                <wp:positionV relativeFrom="paragraph">
-                  <wp:posOffset>1384646</wp:posOffset>
-                </wp:positionV>
-                <wp:extent cx="5388362" cy="406400"/>
-                <wp:effectExtent l="0" t="1847850" r="0" b="1860550"/>
-                <wp:wrapNone/>
-                <wp:docPr id="1684624482" name="Rectangle 7"/>
-                <wp:cNvGraphicFramePr/>
-                <a:graphic xmlns:a="http://schemas.openxmlformats.org/drawingml/2006/main">
-                  <a:graphicData uri="http://schemas.microsoft.com/office/word/2010/wordprocessingShape">
-                    <wps:wsp>
-                      <wps:cNvSpPr/>
-                      <wps:spPr>
-                        <a:xfrm rot="2693464">
-                          <a:off x="0" y="0"/>
-                          <a:ext cx="5388362" cy="406400"/>
-                        </a:xfrm>
-                        <a:prstGeom prst="rect">
-                          <a:avLst/>
-                        </a:prstGeom>
-                        <a:solidFill>
-                          <a:sysClr val="window" lastClr="FFFFFF"/>
-                        </a:solidFill>
-                        <a:ln w="12700" cap="flat" cmpd="sng" algn="ctr">
-                          <a:noFill/>
-                          <a:prstDash val="solid"/>
-                          <a:miter lim="800000"/>
-                        </a:ln>
-                        <a:effectLst/>
-                      </wps:spPr>
-                      <wps:bodyPr rot="0" spcFirstLastPara="0" vertOverflow="overflow" horzOverflow="overflow" vert="horz" wrap="square" lIns="91440" tIns="45720" rIns="91440" bIns="45720" numCol="1" spcCol="0" rtlCol="0" fromWordArt="0" anchor="ctr" anchorCtr="0" forceAA="0" compatLnSpc="1">
-                        <a:prstTxWarp prst="textNoShape">
-                          <a:avLst/>
-                        </a:prstTxWarp>
-                        <a:noAutofit/>
-                      </wps:bodyPr>
-                    </wps:wsp>
-                  </a:graphicData>
-                </a:graphic>
-                <wp14:sizeRelH relativeFrom="margin">
-                  <wp14:pctWidth>0</wp14:pctWidth>
-                </wp14:sizeRelH>
-                <wp14:sizeRelV relativeFrom="margin">
-                  <wp14:pctHeight>0</wp14:pctHeight>
-                </wp14:sizeRelV>
-              </wp:anchor>
-            </w:drawing>
-          </mc:Choice>
-          <mc:Fallback>
-            <w:pict>
-              <v:rect w14:anchorId="6578F9BB" id="Rectangle 7" o:spid="_x0000_s1026" style="position:absolute;margin-left:130.6pt;margin-top:109.05pt;width:424.3pt;height:32pt;rotation:2941981fd;z-index:251671552;visibility:visible;mso-wrap-style:square;mso-width-percent:0;mso-height-percent:0;mso-wrap-distance-left:9pt;mso-wrap-distance-top:0;mso-wrap-distance-right:9pt;mso-wrap-distance-bottom:0;mso-position-horizontal:absolute;mso-position-horizontal-relative:text;mso-position-vertical:absolute;mso-position-vertical-relative:text;mso-width-percent:0;mso-height-percent:0;mso-width-relative:margin;mso-height-relative:margin;v-text-anchor:middle" o:gfxdata="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" fillcolor="window" stroked="f" strokeweight="1pt"/>
-            </w:pict>
-          </mc:Fallback>
-        </mc:AlternateContent>
-      </w:r>
-      <w:r>
-        <w:rPr>
-          <w:rFonts w:ascii="Calibri" w:eastAsia="Calibri" w:hAnsi="Calibri" w:cs="Calibri"/>
-          <w:noProof/>
-          <w:color w:val="2B579A"/>
-          <w:szCs w:val="24"/>
-          <w:shd w:val="clear" w:color="auto" w:fill="E6E6E6"/>
-        </w:rPr>
-        <mc:AlternateContent>
-          <mc:Choice Requires="wps">
-            <w:drawing>
-              <wp:anchor distT="0" distB="0" distL="114300" distR="114300" simplePos="0" relativeHeight="251670528" behindDoc="0" locked="0" layoutInCell="1" allowOverlap="1" wp14:anchorId="3DD4E6D2" wp14:editId="6A2B8F61">
-                <wp:simplePos x="0" y="0"/>
-                <wp:positionH relativeFrom="column">
-                  <wp:posOffset>4288790</wp:posOffset>
-                </wp:positionH>
-                <wp:positionV relativeFrom="paragraph">
-                  <wp:posOffset>506095</wp:posOffset>
-                </wp:positionV>
-                <wp:extent cx="2912745" cy="1222375"/>
-                <wp:effectExtent l="0" t="0" r="0" b="0"/>
-                <wp:wrapNone/>
-                <wp:docPr id="16" name="Text Box 16"/>
-                <wp:cNvGraphicFramePr/>
-                <a:graphic xmlns:a="http://schemas.openxmlformats.org/drawingml/2006/main">
-                  <a:graphicData uri="http://schemas.microsoft.com/office/word/2010/wordprocessingShape">
-                    <wps:wsp>
-                      <wps:cNvSpPr txBox="1"/>
-                      <wps:spPr>
                         <a:xfrm>
                           <a:off x="0" y="0"/>
-                          <a:ext cx="2912745" cy="1222375"/>
+                          <a:ext cx="1880870" cy="1804670"/>
                         </a:xfrm>
-                        <a:prstGeom prst="rect">
-                          <a:avLst/>
-                        </a:prstGeom>
-                        <a:noFill/>
-                        <a:ln w="6350">
-                          <a:noFill/>
-                        </a:ln>
-                      </wps:spPr>
-                      <wps:txbx>
-                        <w:txbxContent>
-                          <w:p>
-                            <w:pPr>
-                              <w:jc w:val="center"/>
-                              <w:rPr>
-                                <w:color w:val="C00000"/>
-                                <w:sz w:val="52"/>
-                              </w:rPr>
-                            </w:pPr>
-                            <w:r>
-                              <w:rPr>
-                                <w:color w:val="C00000"/>
-                                <w:sz w:val="52"/>
-                              </w:rPr>
-                              <w:t>Programmering - B</w:t>
-                            </w:r>
-                          </w:p>
-                        </w:txbxContent>
-                      </wps:txbx>
-                      <wps:bodyPr rot="0" spcFirstLastPara="0" vertOverflow="overflow" horzOverflow="overflow" vert="horz" wrap="square" lIns="91440" tIns="45720" rIns="91440" bIns="45720" numCol="1" spcCol="0" rtlCol="0" fromWordArt="0" anchor="t" anchorCtr="0" forceAA="0" compatLnSpc="1">
-                        <a:prstTxWarp prst="textNoShape">
-                          <a:avLst/>
-                        </a:prstTxWarp>
-                        <a:noAutofit/>
-                      </wps:bodyPr>
-                    </wps:wsp>
-                  </a:graphicData>
-                </a:graphic>
-                <wp14:sizeRelV relativeFrom="margin">
-                  <wp14:pctHeight>0</wp14:pctHeight>
-                </wp14:sizeRelV>
-              </wp:anchor>
-            </w:drawing>
-          </mc:Choice>
-          <mc:Fallback>
-            <w:pict>
-              <v:shape w14:anchorId="3DD4E6D2" id="Text Box 16" o:spid="_x0000_s1028" type="#_x0000_t202" style="position:absolute;margin-left:337.7pt;margin-top:39.85pt;width:229.35pt;height:96.25pt;z-index:251670528;visibility:visible;mso-wrap-style:square;mso-height-percent:0;mso-wrap-distance-left:9pt;mso-wrap-distance-top:0;mso-wrap-distance-right:9pt;mso-wrap-distance-bottom:0;mso-position-horizontal:absolute;mso-position-horizontal-relative:text;mso-position-vertical:absolute;mso-position-vertical-relative:text;mso-height-percent:0;mso-height-relative:margin;v-text-anchor:top" o:gfxdata="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" filled="f" stroked="f" strokeweight=".5pt">
-                <v:textbox>
-                  <w:txbxContent>
-                    <w:p>
-                      <w:pPr>
-                        <w:jc w:val="center"/>
-                        <w:rPr>
-                          <w:color w:val="C00000"/>
-                          <w:sz w:val="52"/>
-                        </w:rPr>
-                      </w:pPr>
-                      <w:r>
-                        <w:rPr>
-                          <w:color w:val="C00000"/>
-                          <w:sz w:val="52"/>
-                        </w:rPr>
-                        <w:t>Programmering - B</w:t>
-                      </w:r>
-                    </w:p>
-                  </w:txbxContent>
-                </v:textbox>
-              </v:shape>
-            </w:pict>
-          </mc:Fallback>
-        </mc:AlternateContent>
-      </w:r>
-      <w:r>
-        <w:rPr>
-          <w:rFonts w:ascii="Calibri" w:eastAsia="Calibri" w:hAnsi="Calibri" w:cs="Calibri"/>
-          <w:noProof/>
-          <w:color w:val="2B579A"/>
-          <w:szCs w:val="24"/>
-          <w:shd w:val="clear" w:color="auto" w:fill="E6E6E6"/>
-        </w:rPr>
-        <mc:AlternateContent>
-          <mc:Choice Requires="wps">
-            <w:drawing>
-              <wp:anchor distT="0" distB="0" distL="114300" distR="114300" simplePos="0" relativeHeight="251662336" behindDoc="0" locked="0" layoutInCell="1" allowOverlap="1" wp14:anchorId="576F9441" wp14:editId="64D64668">
-                <wp:simplePos x="0" y="0"/>
-                <wp:positionH relativeFrom="column">
-                  <wp:posOffset>-1201506</wp:posOffset>
-                </wp:positionH>
-                <wp:positionV relativeFrom="paragraph">
-                  <wp:posOffset>237905</wp:posOffset>
-                </wp:positionV>
-                <wp:extent cx="6249445" cy="406400"/>
-                <wp:effectExtent l="2140268" t="0" r="2177732" b="0"/>
-                <wp:wrapNone/>
-                <wp:docPr id="6" name="Rectangle 6"/>
-                <wp:cNvGraphicFramePr/>
-                <a:graphic xmlns:a="http://schemas.openxmlformats.org/drawingml/2006/main">
-                  <a:graphicData uri="http://schemas.microsoft.com/office/word/2010/wordprocessingShape">
-                    <wps:wsp>
-                      <wps:cNvSpPr/>
-                      <wps:spPr>
-                        <a:xfrm rot="18897644">
-                          <a:off x="0" y="0"/>
-                          <a:ext cx="6249445" cy="406400"/>
-                        </a:xfrm>
-                        <a:prstGeom prst="rect">
+                        <a:prstGeom prst="ellipse">
                           <a:avLst/>
                         </a:prstGeom>
                         <a:solidFill>
@@ -886,7 +719,7 @@
                           <a:miter lim="800000"/>
                         </a:ln>
                         <a:effectLst>
-                          <a:outerShdw blurRad="50800" dist="38100" dir="13500000" algn="br" rotWithShape="0">
+                          <a:outerShdw blurRad="50800" dist="38100" dir="5400000" algn="t" rotWithShape="0">
                             <a:prstClr val="black">
                               <a:alpha val="40000"/>
                             </a:prstClr>
@@ -905,17 +738,15 @@
                 <wp14:sizeRelH relativeFrom="margin">
                   <wp14:pctWidth>0</wp14:pctWidth>
                 </wp14:sizeRelH>
-                <wp14:sizeRelV relativeFrom="margin">
-                  <wp14:pctHeight>0</wp14:pctHeight>
-                </wp14:sizeRelV>
               </wp:anchor>
             </w:drawing>
           </mc:Choice>
           <mc:Fallback>
             <w:pict>
-              <v:rect w14:anchorId="2FFAFC81" id="Rectangle 6" o:spid="_x0000_s1026" style="position:absolute;margin-left:-94.6pt;margin-top:18.75pt;width:492.1pt;height:32pt;rotation:-2951693fd;z-index:251662336;visibility:visible;mso-wrap-style:square;mso-width-percent:0;mso-height-percent:0;mso-wrap-distance-left:9pt;mso-wrap-distance-top:0;mso-wrap-distance-right:9pt;mso-wrap-distance-bottom:0;mso-position-horizontal:absolute;mso-position-horizontal-relative:text;mso-position-vertical:absolute;mso-position-vertical-relative:text;mso-width-percent:0;mso-height-percent:0;mso-width-relative:margin;mso-height-relative:margin;v-text-anchor:middle" o:gfxdata="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" fillcolor="window" stroked="f" strokeweight="1pt">
-                <v:shadow on="t" color="black" opacity="26214f" origin=".5,.5" offset="-.74836mm,-.74836mm"/>
-              </v:rect>
+              <v:oval w14:anchorId="4AF9421B" id="Oval 13" o:spid="_x0000_s1026" style="position:absolute;margin-left:432.75pt;margin-top:217.15pt;width:148.1pt;height:142.1pt;z-index:251673087;visibility:visible;mso-wrap-style:square;mso-width-percent:0;mso-wrap-distance-left:9pt;mso-wrap-distance-top:0;mso-wrap-distance-right:9pt;mso-wrap-distance-bottom:0;mso-position-horizontal:absolute;mso-position-horizontal-relative:text;mso-position-vertical:absolute;mso-position-vertical-relative:text;mso-width-percent:0;mso-width-relative:margin;v-text-anchor:middle" o:gfxdata="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" fillcolor="window" stroked="f" strokeweight="1pt">
+                <v:stroke joinstyle="miter"/>
+                <v:shadow on="t" color="black" opacity="26214f" origin=",-.5" offset="0,3pt"/>
+              </v:oval>
             </w:pict>
           </mc:Fallback>
         </mc:AlternateContent>
@@ -923,13 +754,6 @@
       <w:r>
         <w:rPr>
           <w:rFonts w:ascii="Calibri" w:eastAsia="Calibri" w:hAnsi="Calibri" w:cs="Calibri"/>
-          <w:szCs w:val="24"/>
-        </w:rPr>
-        <w:tab/>
-      </w:r>
-      <w:r>
-        <w:rPr>
-          <w:rFonts w:ascii="Calibri" w:eastAsia="Calibri" w:hAnsi="Calibri" w:cs="Calibri"/>
           <w:noProof/>
           <w:color w:val="2B579A"/>
           <w:szCs w:val="24"/>
@@ -938,15 +762,15 @@
         <mc:AlternateContent>
           <mc:Choice Requires="wps">
             <w:drawing>
-              <wp:anchor distT="0" distB="0" distL="114300" distR="114300" simplePos="0" relativeHeight="251673600" behindDoc="0" locked="0" layoutInCell="1" allowOverlap="1" wp14:anchorId="6173AD7D" wp14:editId="2DD37418">
+              <wp:anchor distT="0" distB="0" distL="114300" distR="114300" simplePos="0" relativeHeight="251673600" behindDoc="0" locked="0" layoutInCell="1" allowOverlap="1" wp14:anchorId="6173AD7D" wp14:editId="45A4D61F">
                 <wp:simplePos x="0" y="0"/>
                 <wp:positionH relativeFrom="column">
-                  <wp:posOffset>5424805</wp:posOffset>
+                  <wp:posOffset>5410200</wp:posOffset>
                 </wp:positionH>
                 <wp:positionV relativeFrom="paragraph">
-                  <wp:posOffset>3176270</wp:posOffset>
+                  <wp:posOffset>3176905</wp:posOffset>
                 </wp:positionV>
-                <wp:extent cx="2019300" cy="1525270"/>
+                <wp:extent cx="2038350" cy="1525270"/>
                 <wp:effectExtent l="0" t="0" r="0" b="0"/>
                 <wp:wrapNone/>
                 <wp:docPr id="17" name="Text Box 17"/>
@@ -958,7 +782,7 @@
                       <wps:spPr>
                         <a:xfrm>
                           <a:off x="0" y="0"/>
-                          <a:ext cx="2019300" cy="1525270"/>
+                          <a:ext cx="2038350" cy="1525270"/>
                         </a:xfrm>
                         <a:prstGeom prst="rect">
                           <a:avLst/>
@@ -1075,7 +899,7 @@
           </mc:Choice>
           <mc:Fallback>
             <w:pict>
-              <v:shape w14:anchorId="6173AD7D" id="Text Box 17" o:spid="_x0000_s1029" type="#_x0000_t202" style="position:absolute;margin-left:427.15pt;margin-top:250.1pt;width:159pt;height:120.1pt;z-index:251673600;visibility:visible;mso-wrap-style:square;mso-width-percent:0;mso-height-percent:0;mso-wrap-distance-left:9pt;mso-wrap-distance-top:0;mso-wrap-distance-right:9pt;mso-wrap-distance-bottom:0;mso-position-horizontal:absolute;mso-position-horizontal-relative:text;mso-position-vertical:absolute;mso-position-vertical-relative:text;mso-width-percent:0;mso-height-percent:0;mso-width-relative:margin;mso-height-relative:margin;v-text-anchor:top" o:gfxdata="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" filled="f" stroked="f" strokeweight=".5pt">
+              <v:shape w14:anchorId="6173AD7D" id="Text Box 17" o:spid="_x0000_s1028" type="#_x0000_t202" style="position:absolute;margin-left:426pt;margin-top:250.15pt;width:160.5pt;height:120.1pt;z-index:251673600;visibility:visible;mso-wrap-style:square;mso-width-percent:0;mso-height-percent:0;mso-wrap-distance-left:9pt;mso-wrap-distance-top:0;mso-wrap-distance-right:9pt;mso-wrap-distance-bottom:0;mso-position-horizontal:absolute;mso-position-horizontal-relative:text;mso-position-vertical:absolute;mso-position-vertical-relative:text;mso-width-percent:0;mso-height-percent:0;mso-width-relative:margin;mso-height-relative:margin;v-text-anchor:top" o:gfxdata="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" filled="f" stroked="f" strokeweight=".5pt">
                 <v:textbox>
                   <w:txbxContent>
                     <w:p>
@@ -1179,29 +1003,29 @@
         <mc:AlternateContent>
           <mc:Choice Requires="wps">
             <w:drawing>
-              <wp:anchor distT="0" distB="0" distL="114300" distR="114300" simplePos="0" relativeHeight="251673087" behindDoc="0" locked="0" layoutInCell="1" allowOverlap="1" wp14:anchorId="241994D6" wp14:editId="288C9E85">
+              <wp:anchor distT="0" distB="0" distL="114300" distR="114300" simplePos="0" relativeHeight="251671552" behindDoc="0" locked="0" layoutInCell="1" allowOverlap="1" wp14:anchorId="426242DF" wp14:editId="3845CE83">
                 <wp:simplePos x="0" y="0"/>
                 <wp:positionH relativeFrom="column">
-                  <wp:posOffset>5547360</wp:posOffset>
+                  <wp:posOffset>1617688</wp:posOffset>
                 </wp:positionH>
                 <wp:positionV relativeFrom="paragraph">
-                  <wp:posOffset>2760345</wp:posOffset>
+                  <wp:posOffset>1304801</wp:posOffset>
                 </wp:positionV>
-                <wp:extent cx="1804670" cy="1804670"/>
-                <wp:effectExtent l="57150" t="19050" r="62230" b="100330"/>
+                <wp:extent cx="5456707" cy="406400"/>
+                <wp:effectExtent l="0" t="1866900" r="0" b="1879600"/>
                 <wp:wrapNone/>
-                <wp:docPr id="13" name="Oval 13"/>
+                <wp:docPr id="1684624482" name="Rectangle 7"/>
                 <wp:cNvGraphicFramePr/>
                 <a:graphic xmlns:a="http://schemas.openxmlformats.org/drawingml/2006/main">
                   <a:graphicData uri="http://schemas.microsoft.com/office/word/2010/wordprocessingShape">
                     <wps:wsp>
                       <wps:cNvSpPr/>
                       <wps:spPr>
-                        <a:xfrm>
+                        <a:xfrm rot="2693464">
                           <a:off x="0" y="0"/>
-                          <a:ext cx="1804670" cy="1804670"/>
+                          <a:ext cx="5456707" cy="406400"/>
                         </a:xfrm>
-                        <a:prstGeom prst="ellipse">
+                        <a:prstGeom prst="rect">
                           <a:avLst/>
                         </a:prstGeom>
                         <a:solidFill>
@@ -1212,13 +1036,7 @@
                           <a:prstDash val="solid"/>
                           <a:miter lim="800000"/>
                         </a:ln>
-                        <a:effectLst>
-                          <a:outerShdw blurRad="50800" dist="38100" dir="5400000" algn="t" rotWithShape="0">
-                            <a:prstClr val="black">
-                              <a:alpha val="40000"/>
-                            </a:prstClr>
-                          </a:outerShdw>
-                        </a:effectLst>
+                        <a:effectLst/>
                       </wps:spPr>
                       <wps:bodyPr rot="0" spcFirstLastPara="0" vertOverflow="overflow" horzOverflow="overflow" vert="horz" wrap="square" lIns="91440" tIns="45720" rIns="91440" bIns="45720" numCol="1" spcCol="0" rtlCol="0" fromWordArt="0" anchor="ctr" anchorCtr="0" forceAA="0" compatLnSpc="1">
                         <a:prstTxWarp prst="textNoShape">
@@ -1229,18 +1047,205 @@
                     </wps:wsp>
                   </a:graphicData>
                 </a:graphic>
+                <wp14:sizeRelH relativeFrom="margin">
+                  <wp14:pctWidth>0</wp14:pctWidth>
+                </wp14:sizeRelH>
+                <wp14:sizeRelV relativeFrom="margin">
+                  <wp14:pctHeight>0</wp14:pctHeight>
+                </wp14:sizeRelV>
               </wp:anchor>
             </w:drawing>
           </mc:Choice>
           <mc:Fallback>
             <w:pict>
-              <v:oval w14:anchorId="33FA44D7" id="Oval 13" o:spid="_x0000_s1026" style="position:absolute;margin-left:436.8pt;margin-top:217.35pt;width:142.1pt;height:142.1pt;z-index:251673087;visibility:visible;mso-wrap-style:square;mso-wrap-distance-left:9pt;mso-wrap-distance-top:0;mso-wrap-distance-right:9pt;mso-wrap-distance-bottom:0;mso-position-horizontal:absolute;mso-position-horizontal-relative:text;mso-position-vertical:absolute;mso-position-vertical-relative:text;v-text-anchor:middle" o:gfxdata="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" fillcolor="window" stroked="f" strokeweight="1pt">
-                <v:stroke joinstyle="miter"/>
-                <v:shadow on="t" color="black" opacity="26214f" origin=",-.5" offset="0,3pt"/>
-              </v:oval>
+              <v:rect w14:anchorId="4421A233" id="Rectangle 7" o:spid="_x0000_s1026" style="position:absolute;margin-left:127.4pt;margin-top:102.75pt;width:429.65pt;height:32pt;rotation:2941981fd;z-index:251671552;visibility:visible;mso-wrap-style:square;mso-width-percent:0;mso-height-percent:0;mso-wrap-distance-left:9pt;mso-wrap-distance-top:0;mso-wrap-distance-right:9pt;mso-wrap-distance-bottom:0;mso-position-horizontal:absolute;mso-position-horizontal-relative:text;mso-position-vertical:absolute;mso-position-vertical-relative:text;mso-width-percent:0;mso-height-percent:0;mso-width-relative:margin;mso-height-relative:margin;v-text-anchor:middle" o:gfxdata="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" fillcolor="window" stroked="f" strokeweight="1pt"/>
             </w:pict>
           </mc:Fallback>
         </mc:AlternateContent>
+      </w:r>
+      <w:r>
+        <w:rPr>
+          <w:rFonts w:ascii="Calibri" w:eastAsia="Calibri" w:hAnsi="Calibri" w:cs="Calibri"/>
+          <w:noProof/>
+          <w:color w:val="2B579A"/>
+          <w:szCs w:val="24"/>
+          <w:shd w:val="clear" w:color="auto" w:fill="E6E6E6"/>
+        </w:rPr>
+        <mc:AlternateContent>
+          <mc:Choice Requires="wps">
+            <w:drawing>
+              <wp:anchor distT="0" distB="0" distL="114300" distR="114300" simplePos="0" relativeHeight="251665408" behindDoc="0" locked="0" layoutInCell="1" allowOverlap="1" wp14:anchorId="31897702" wp14:editId="2952AC3E">
+                <wp:simplePos x="0" y="0"/>
+                <wp:positionH relativeFrom="page">
+                  <wp:align>right</wp:align>
+                </wp:positionH>
+                <wp:positionV relativeFrom="paragraph">
+                  <wp:posOffset>7102453</wp:posOffset>
+                </wp:positionV>
+                <wp:extent cx="1764030" cy="1717515"/>
+                <wp:effectExtent l="4445" t="0" r="0" b="0"/>
+                <wp:wrapNone/>
+                <wp:docPr id="10" name="Right Triangle 10"/>
+                <wp:cNvGraphicFramePr/>
+                <a:graphic xmlns:a="http://schemas.openxmlformats.org/drawingml/2006/main">
+                  <a:graphicData uri="http://schemas.microsoft.com/office/word/2010/wordprocessingShape">
+                    <wps:wsp>
+                      <wps:cNvSpPr/>
+                      <wps:spPr>
+                        <a:xfrm rot="16200000">
+                          <a:off x="0" y="0"/>
+                          <a:ext cx="1764030" cy="1717515"/>
+                        </a:xfrm>
+                        <a:prstGeom prst="rtTriangle">
+                          <a:avLst/>
+                        </a:prstGeom>
+                        <a:solidFill>
+                          <a:schemeClr val="tx1"/>
+                        </a:solidFill>
+                        <a:ln w="12700" cap="flat" cmpd="sng" algn="ctr">
+                          <a:noFill/>
+                          <a:prstDash val="solid"/>
+                          <a:miter lim="800000"/>
+                        </a:ln>
+                        <a:effectLst/>
+                      </wps:spPr>
+                      <wps:bodyPr rot="0" spcFirstLastPara="0" vertOverflow="overflow" horzOverflow="overflow" vert="horz" wrap="square" lIns="91440" tIns="45720" rIns="91440" bIns="45720" numCol="1" spcCol="0" rtlCol="0" fromWordArt="0" anchor="ctr" anchorCtr="0" forceAA="0" compatLnSpc="1">
+                        <a:prstTxWarp prst="textNoShape">
+                          <a:avLst/>
+                        </a:prstTxWarp>
+                        <a:noAutofit/>
+                      </wps:bodyPr>
+                    </wps:wsp>
+                  </a:graphicData>
+                </a:graphic>
+                <wp14:sizeRelH relativeFrom="margin">
+                  <wp14:pctWidth>0</wp14:pctWidth>
+                </wp14:sizeRelH>
+                <wp14:sizeRelV relativeFrom="margin">
+                  <wp14:pctHeight>0</wp14:pctHeight>
+                </wp14:sizeRelV>
+              </wp:anchor>
+            </w:drawing>
+          </mc:Choice>
+          <mc:Fallback>
+            <w:pict>
+              <v:shape w14:anchorId="08494985" id="Right Triangle 10" o:spid="_x0000_s1026" type="#_x0000_t6" style="position:absolute;margin-left:87.7pt;margin-top:559.25pt;width:138.9pt;height:135.25pt;rotation:-90;z-index:251665408;visibility:visible;mso-wrap-style:square;mso-width-percent:0;mso-height-percent:0;mso-wrap-distance-left:9pt;mso-wrap-distance-top:0;mso-wrap-distance-right:9pt;mso-wrap-distance-bottom:0;mso-position-horizontal:right;mso-position-horizontal-relative:page;mso-position-vertical:absolute;mso-position-vertical-relative:text;mso-width-percent:0;mso-height-percent:0;mso-width-relative:margin;mso-height-relative:margin;v-text-anchor:middle" o:gfxdata="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" fillcolor="black [3213]" stroked="f" strokeweight="1pt">
+                <w10:wrap anchorx="page"/>
+              </v:shape>
+            </w:pict>
+          </mc:Fallback>
+        </mc:AlternateContent>
+      </w:r>
+      <w:r>
+        <w:rPr>
+          <w:rFonts w:ascii="Calibri" w:eastAsia="Calibri" w:hAnsi="Calibri" w:cs="Calibri"/>
+          <w:noProof/>
+          <w:color w:val="2B579A"/>
+          <w:szCs w:val="24"/>
+          <w:shd w:val="clear" w:color="auto" w:fill="E6E6E6"/>
+        </w:rPr>
+        <mc:AlternateContent>
+          <mc:Choice Requires="wps">
+            <w:drawing>
+              <wp:anchor distT="0" distB="0" distL="114300" distR="114300" simplePos="0" relativeHeight="251670528" behindDoc="0" locked="0" layoutInCell="1" allowOverlap="1" wp14:anchorId="3DD4E6D2" wp14:editId="07675918">
+                <wp:simplePos x="0" y="0"/>
+                <wp:positionH relativeFrom="column">
+                  <wp:posOffset>4288790</wp:posOffset>
+                </wp:positionH>
+                <wp:positionV relativeFrom="paragraph">
+                  <wp:posOffset>506095</wp:posOffset>
+                </wp:positionV>
+                <wp:extent cx="2912745" cy="1222375"/>
+                <wp:effectExtent l="0" t="0" r="0" b="0"/>
+                <wp:wrapNone/>
+                <wp:docPr id="16" name="Text Box 16"/>
+                <wp:cNvGraphicFramePr/>
+                <a:graphic xmlns:a="http://schemas.openxmlformats.org/drawingml/2006/main">
+                  <a:graphicData uri="http://schemas.microsoft.com/office/word/2010/wordprocessingShape">
+                    <wps:wsp>
+                      <wps:cNvSpPr txBox="1"/>
+                      <wps:spPr>
+                        <a:xfrm>
+                          <a:off x="0" y="0"/>
+                          <a:ext cx="2912745" cy="1222375"/>
+                        </a:xfrm>
+                        <a:prstGeom prst="rect">
+                          <a:avLst/>
+                        </a:prstGeom>
+                        <a:noFill/>
+                        <a:ln w="6350">
+                          <a:noFill/>
+                        </a:ln>
+                      </wps:spPr>
+                      <wps:txbx>
+                        <w:txbxContent>
+                          <w:p>
+                            <w:pPr>
+                              <w:jc w:val="center"/>
+                              <w:rPr>
+                                <w:color w:val="C00000"/>
+                                <w:sz w:val="52"/>
+                              </w:rPr>
+                            </w:pPr>
+                            <w:r>
+                              <w:rPr>
+                                <w:color w:val="C00000"/>
+                                <w:sz w:val="52"/>
+                              </w:rPr>
+                              <w:t>Programmering - B</w:t>
+                            </w:r>
+                          </w:p>
+                        </w:txbxContent>
+                      </wps:txbx>
+                      <wps:bodyPr rot="0" spcFirstLastPara="0" vertOverflow="overflow" horzOverflow="overflow" vert="horz" wrap="square" lIns="91440" tIns="45720" rIns="91440" bIns="45720" numCol="1" spcCol="0" rtlCol="0" fromWordArt="0" anchor="t" anchorCtr="0" forceAA="0" compatLnSpc="1">
+                        <a:prstTxWarp prst="textNoShape">
+                          <a:avLst/>
+                        </a:prstTxWarp>
+                        <a:noAutofit/>
+                      </wps:bodyPr>
+                    </wps:wsp>
+                  </a:graphicData>
+                </a:graphic>
+                <wp14:sizeRelV relativeFrom="margin">
+                  <wp14:pctHeight>0</wp14:pctHeight>
+                </wp14:sizeRelV>
+              </wp:anchor>
+            </w:drawing>
+          </mc:Choice>
+          <mc:Fallback>
+            <w:pict>
+              <v:shape w14:anchorId="3DD4E6D2" id="Text Box 16" o:spid="_x0000_s1029" type="#_x0000_t202" style="position:absolute;margin-left:337.7pt;margin-top:39.85pt;width:229.35pt;height:96.25pt;z-index:251670528;visibility:visible;mso-wrap-style:square;mso-height-percent:0;mso-wrap-distance-left:9pt;mso-wrap-distance-top:0;mso-wrap-distance-right:9pt;mso-wrap-distance-bottom:0;mso-position-horizontal:absolute;mso-position-horizontal-relative:text;mso-position-vertical:absolute;mso-position-vertical-relative:text;mso-height-percent:0;mso-height-relative:margin;v-text-anchor:top" o:gfxdata="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" filled="f" stroked="f" strokeweight=".5pt">
+                <v:textbox>
+                  <w:txbxContent>
+                    <w:p>
+                      <w:pPr>
+                        <w:jc w:val="center"/>
+                        <w:rPr>
+                          <w:color w:val="C00000"/>
+                          <w:sz w:val="52"/>
+                        </w:rPr>
+                      </w:pPr>
+                      <w:r>
+                        <w:rPr>
+                          <w:color w:val="C00000"/>
+                          <w:sz w:val="52"/>
+                        </w:rPr>
+                        <w:t>Programmering - B</w:t>
+                      </w:r>
+                    </w:p>
+                  </w:txbxContent>
+                </v:textbox>
+              </v:shape>
+            </w:pict>
+          </mc:Fallback>
+        </mc:AlternateContent>
+      </w:r>
+      <w:r>
+        <w:rPr>
+          <w:rFonts w:ascii="Calibri" w:eastAsia="Calibri" w:hAnsi="Calibri" w:cs="Calibri"/>
+          <w:szCs w:val="24"/>
+        </w:rPr>
+        <w:tab/>
       </w:r>
       <w:r>
         <w:rPr>
@@ -1315,7 +1320,7 @@
           </mc:Choice>
           <mc:Fallback>
             <w:pict>
-              <v:shapetype w14:anchorId="0193FC29" id="_x0000_t5" coordsize="21600,21600" o:spt="5" adj="10800" path="m@0,l,21600r21600,xe">
+              <v:shapetype w14:anchorId="1BF26D6D" id="_x0000_t5" coordsize="21600,21600" o:spt="5" adj="10800" path="m@0,l,21600r21600,xe">
                 <v:stroke joinstyle="miter"/>
                 <v:formulas>
                   <v:f eqn="val #0"/>
@@ -1686,7 +1691,7 @@
           </mc:Choice>
           <mc:Fallback>
             <w:pict>
-              <v:shapetype w14:anchorId="2A719C3E" id="_x0000_t7" coordsize="21600,21600" o:spt="7" adj="5400" path="m@0,l,21600@1,21600,21600,xe">
+              <v:shapetype w14:anchorId="6061667D" id="_x0000_t7" coordsize="21600,21600" o:spt="7" adj="5400" path="m@0,l,21600@1,21600,21600,xe">
                 <v:stroke joinstyle="miter"/>
                 <v:formulas>
                   <v:f eqn="val #0"/>
@@ -1779,7 +1784,7 @@
           </mc:Choice>
           <mc:Fallback>
             <w:pict>
-              <v:rect w14:anchorId="5F6ABAB4" id="Rectangle 9" o:spid="_x0000_s1026" style="position:absolute;margin-left:76.85pt;margin-top:423.15pt;width:716.3pt;height:246.25pt;rotation:-2952225fd;z-index:251663360;visibility:visible;mso-wrap-style:square;mso-width-percent:0;mso-height-percent:0;mso-wrap-distance-left:9pt;mso-wrap-distance-top:0;mso-wrap-distance-right:9pt;mso-wrap-distance-bottom:0;mso-position-horizontal:absolute;mso-position-horizontal-relative:text;mso-position-vertical:absolute;mso-position-vertical-relative:text;mso-width-percent:0;mso-height-percent:0;mso-width-relative:margin;mso-height-relative:margin;v-text-anchor:middle" o:gfxdata="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" fillcolor="#c00000" stroked="f" strokeweight="1pt"/>
+              <v:rect w14:anchorId="7CF6501E" id="Rectangle 9" o:spid="_x0000_s1026" style="position:absolute;margin-left:76.85pt;margin-top:423.15pt;width:716.3pt;height:246.25pt;rotation:-2952225fd;z-index:251663360;visibility:visible;mso-wrap-style:square;mso-width-percent:0;mso-height-percent:0;mso-wrap-distance-left:9pt;mso-wrap-distance-top:0;mso-wrap-distance-right:9pt;mso-wrap-distance-bottom:0;mso-position-horizontal:absolute;mso-position-horizontal-relative:text;mso-position-vertical:absolute;mso-position-vertical-relative:text;mso-width-percent:0;mso-height-percent:0;mso-width-relative:margin;mso-height-relative:margin;v-text-anchor:middle" o:gfxdata="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" fillcolor="#c00000" stroked="f" strokeweight="1pt"/>
             </w:pict>
           </mc:Fallback>
         </mc:AlternateContent>
@@ -1856,7 +1861,7 @@
           </mc:Choice>
           <mc:Fallback>
             <w:pict>
-              <v:rect w14:anchorId="29907BA0" id="Rectangle 8" o:spid="_x0000_s1026" style="position:absolute;margin-left:-53.3pt;margin-top:425.85pt;width:798.05pt;height:32pt;rotation:-2951693fd;z-index:251672576;visibility:visible;mso-wrap-style:square;mso-width-percent:0;mso-height-percent:0;mso-wrap-distance-left:9pt;mso-wrap-distance-top:0;mso-wrap-distance-right:9pt;mso-wrap-distance-bottom:0;mso-position-horizontal:absolute;mso-position-horizontal-relative:text;mso-position-vertical:absolute;mso-position-vertical-relative:text;mso-width-percent:0;mso-height-percent:0;mso-width-relative:margin;mso-height-relative:margin;v-text-anchor:middle" o:gfxdata="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" fillcolor="window" stroked="f" strokeweight="1pt">
+              <v:rect w14:anchorId="1DC487A7" id="Rectangle 8" o:spid="_x0000_s1026" style="position:absolute;margin-left:-53.3pt;margin-top:425.85pt;width:798.05pt;height:32pt;rotation:-2951693fd;z-index:251672576;visibility:visible;mso-wrap-style:square;mso-width-percent:0;mso-height-percent:0;mso-wrap-distance-left:9pt;mso-wrap-distance-top:0;mso-wrap-distance-right:9pt;mso-wrap-distance-bottom:0;mso-position-horizontal:absolute;mso-position-horizontal-relative:text;mso-position-vertical:absolute;mso-position-vertical-relative:text;mso-width-percent:0;mso-height-percent:0;mso-width-relative:margin;mso-height-relative:margin;v-text-anchor:middle" o:gfxdata="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" fillcolor="window" stroked="f" strokeweight="1pt">
                 <v:shadow on="t" color="black" opacity="26214f" origin="-.5,-.5" offset=".74836mm,.74836mm"/>
               </v:rect>
             </w:pict>
@@ -2152,7 +2157,21 @@
         <w:rPr>
           <w:szCs w:val="24"/>
         </w:rPr>
-        <w:t xml:space="preserve">Programmet skal have en GUI. På programmets GUI skal brugeren blandt andet kunne indtaste hvor ofte brugeren får løn, hvor meget brugeren får i løn, hvor mange penge brugeren har brugt/fået siden sit sidste besøg. Brugeren skal til det sidste have mulighed for at kunne lave sine egne kategorier såsom ”Brændstof”, som kan opdele brugerens økonomi i kategorier som brugeren har lavet. De forskellige informationer skal være vist på GUIen og </w:t>
+        <w:t xml:space="preserve">Programmet skal have en GUI. På programmets GUI skal brugeren blandt andet kunne indtaste hvor ofte brugeren får løn, hvor meget brugeren får i løn, hvor mange penge brugeren har brugt/fået siden sit sidste besøg. Brugeren skal til det sidste have mulighed for at kunne lave sine egne kategorier såsom ”Brændstof”, som kan opdele brugerens økonomi i kategorier som brugeren har lavet. De forskellige informationer skal være vist på </w:t>
+      </w:r>
+      <w:proofErr w:type="spellStart"/>
+      <w:r>
+        <w:rPr>
+          <w:szCs w:val="24"/>
+        </w:rPr>
+        <w:t>GUIen</w:t>
+      </w:r>
+      <w:proofErr w:type="spellEnd"/>
+      <w:r>
+        <w:rPr>
+          <w:szCs w:val="24"/>
+        </w:rPr>
+        <w:t xml:space="preserve"> og </w:t>
       </w:r>
       <w:r>
         <w:rPr>
@@ -2204,11 +2223,11 @@
         <w:pStyle w:val="Overskrift3"/>
         <w:spacing w:line="360" w:lineRule="auto"/>
       </w:pPr>
-      <w:bookmarkStart w:id="1" w:name="_Ref39603719"/>
+      <w:bookmarkStart w:id="2" w:name="_Ref39603719"/>
       <w:r>
         <w:t>Krav 3 - Visning af økonomi</w:t>
       </w:r>
-      <w:bookmarkEnd w:id="1"/>
+      <w:bookmarkEnd w:id="2"/>
     </w:p>
     <w:p>
       <w:pPr>
@@ -2280,8 +2299,13 @@
         <w:fldChar w:fldCharType="separate"/>
       </w:r>
       <w:r>
-        <w:t>Brugerhistorie x - Something</w:t>
-      </w:r>
+        <w:t xml:space="preserve">Brugerhistorie x - </w:t>
+      </w:r>
+      <w:proofErr w:type="spellStart"/>
+      <w:r>
+        <w:t>Something</w:t>
+      </w:r>
+      <w:proofErr w:type="spellEnd"/>
       <w:r>
         <w:fldChar w:fldCharType="end"/>
       </w:r>
@@ -2300,15 +2324,14 @@
         <w:pStyle w:val="Overskrift3"/>
         <w:spacing w:line="360" w:lineRule="auto"/>
       </w:pPr>
-      <w:bookmarkStart w:id="2" w:name="_Ref39598974"/>
-      <w:commentRangeStart w:id="3"/>
+      <w:bookmarkStart w:id="3" w:name="_Ref39598974"/>
       <w:r>
         <w:t>Brugerhistorie 1 - Login</w:t>
       </w:r>
       <w:r>
         <w:t xml:space="preserve"> system</w:t>
       </w:r>
-      <w:bookmarkEnd w:id="2"/>
+      <w:bookmarkEnd w:id="3"/>
     </w:p>
     <w:p>
       <w:pPr>
@@ -2427,9 +2450,27 @@
       <w:r>
         <w:t>”</w:t>
       </w:r>
-      <w:r>
-        <w:t>Don’t have an account? Sign up here</w:t>
-      </w:r>
+      <w:proofErr w:type="spellStart"/>
+      <w:r>
+        <w:t>Don’t</w:t>
+      </w:r>
+      <w:proofErr w:type="spellEnd"/>
+      <w:r>
+        <w:t xml:space="preserve"> have an </w:t>
+      </w:r>
+      <w:proofErr w:type="spellStart"/>
+      <w:r>
+        <w:t>account</w:t>
+      </w:r>
+      <w:proofErr w:type="spellEnd"/>
+      <w:r>
+        <w:t xml:space="preserve">? Sign up </w:t>
+      </w:r>
+      <w:proofErr w:type="spellStart"/>
+      <w:r>
+        <w:t>here</w:t>
+      </w:r>
+      <w:proofErr w:type="spellEnd"/>
       <w:r>
         <w:t>”</w:t>
       </w:r>
@@ -2491,9 +2532,19 @@
       <w:r>
         <w:t>Brugeren trykker på ”</w:t>
       </w:r>
-      <w:r>
-        <w:t>Create account</w:t>
-      </w:r>
+      <w:proofErr w:type="spellStart"/>
+      <w:r>
+        <w:t>Create</w:t>
+      </w:r>
+      <w:proofErr w:type="spellEnd"/>
+      <w:r>
+        <w:t xml:space="preserve"> </w:t>
+      </w:r>
+      <w:proofErr w:type="spellStart"/>
+      <w:r>
+        <w:t>account</w:t>
+      </w:r>
+      <w:proofErr w:type="spellEnd"/>
       <w:r>
         <w:t>”</w:t>
       </w:r>
@@ -2534,7 +2585,15 @@
         <w:spacing w:line="360" w:lineRule="auto"/>
       </w:pPr>
       <w:r>
-        <w:t xml:space="preserve">Programmet laver en fejl, hvor der bliver beskrevet hvad fejlen er. Teksten ”username” bliver vist med rødt. Brugeren kan ændre brugernavn og prøve igen </w:t>
+        <w:t>Programmet laver en fejl, hvor der bliver beskrevet hvad fejlen er. Teksten ”</w:t>
+      </w:r>
+      <w:proofErr w:type="spellStart"/>
+      <w:r>
+        <w:t>username</w:t>
+      </w:r>
+      <w:proofErr w:type="spellEnd"/>
+      <w:r>
+        <w:t xml:space="preserve">” bliver vist med rødt. Brugeren kan ændre brugernavn og prøve igen </w:t>
       </w:r>
     </w:p>
     <w:p>
@@ -2568,8 +2627,13 @@
       <w:r>
         <w:t>” og ”</w:t>
       </w:r>
-      <w:r>
-        <w:t>confirm password</w:t>
+      <w:proofErr w:type="spellStart"/>
+      <w:r>
+        <w:t>confirm</w:t>
+      </w:r>
+      <w:proofErr w:type="spellEnd"/>
+      <w:r>
+        <w:t xml:space="preserve"> password</w:t>
       </w:r>
       <w:r>
         <w:t>” er ens</w:t>
@@ -2629,13 +2693,6 @@
       <w:r>
         <w:t>, hvor der bliver beskrevet hvad fejlen er, og felterne der er forkerte, bliver vist med rødt. Brugeren kan rette felterne og prøve igen</w:t>
       </w:r>
-      <w:commentRangeEnd w:id="3"/>
-      <w:r>
-        <w:rPr>
-          <w:rStyle w:val="Kommentarhenvisning"/>
-        </w:rPr>
-        <w:commentReference w:id="3"/>
-      </w:r>
     </w:p>
     <w:p>
       <w:pPr>
@@ -2688,7 +2745,47 @@
         <w:spacing w:line="360" w:lineRule="auto"/>
       </w:pPr>
       <w:r>
-        <w:t>Brugeren vælger en kategori i dropdown-menuen ved ”Select category for obtained/used money”</w:t>
+        <w:t xml:space="preserve">Brugeren vælger en kategori i </w:t>
+      </w:r>
+      <w:proofErr w:type="spellStart"/>
+      <w:r>
+        <w:t>dropdown</w:t>
+      </w:r>
+      <w:proofErr w:type="spellEnd"/>
+      <w:r>
+        <w:t xml:space="preserve">-menuen ved ”Select </w:t>
+      </w:r>
+      <w:proofErr w:type="spellStart"/>
+      <w:r>
+        <w:t>category</w:t>
+      </w:r>
+      <w:proofErr w:type="spellEnd"/>
+      <w:r>
+        <w:t xml:space="preserve"> for </w:t>
+      </w:r>
+      <w:proofErr w:type="spellStart"/>
+      <w:r>
+        <w:t>obtained</w:t>
+      </w:r>
+      <w:proofErr w:type="spellEnd"/>
+      <w:r>
+        <w:t>/</w:t>
+      </w:r>
+      <w:proofErr w:type="spellStart"/>
+      <w:r>
+        <w:t>used</w:t>
+      </w:r>
+      <w:proofErr w:type="spellEnd"/>
+      <w:r>
+        <w:t xml:space="preserve"> </w:t>
+      </w:r>
+      <w:proofErr w:type="spellStart"/>
+      <w:r>
+        <w:t>money</w:t>
+      </w:r>
+      <w:proofErr w:type="spellEnd"/>
+      <w:r>
+        <w:t>”</w:t>
       </w:r>
     </w:p>
     <w:p>
@@ -2707,10 +2804,26 @@
         <w:t xml:space="preserve">enten </w:t>
       </w:r>
       <w:r>
-        <w:t>”Money obtained”</w:t>
-      </w:r>
-      <w:r>
-        <w:t xml:space="preserve"> / ”Money used”</w:t>
+        <w:t xml:space="preserve">”Money </w:t>
+      </w:r>
+      <w:proofErr w:type="spellStart"/>
+      <w:r>
+        <w:t>obtained</w:t>
+      </w:r>
+      <w:proofErr w:type="spellEnd"/>
+      <w:r>
+        <w:t>”</w:t>
+      </w:r>
+      <w:r>
+        <w:t xml:space="preserve"> / ”Money </w:t>
+      </w:r>
+      <w:proofErr w:type="spellStart"/>
+      <w:r>
+        <w:t>used</w:t>
+      </w:r>
+      <w:proofErr w:type="spellEnd"/>
+      <w:r>
+        <w:t>”</w:t>
       </w:r>
       <w:r>
         <w:t>, og indtaster hvor mange penge brugeren har fået</w:t>
@@ -2735,7 +2848,39 @@
         <w:t>”</w:t>
       </w:r>
       <w:r>
-        <w:t>Add money obtained” eller ”Add money used”</w:t>
+        <w:t xml:space="preserve">Add </w:t>
+      </w:r>
+      <w:proofErr w:type="spellStart"/>
+      <w:r>
+        <w:t>money</w:t>
+      </w:r>
+      <w:proofErr w:type="spellEnd"/>
+      <w:r>
+        <w:t xml:space="preserve"> </w:t>
+      </w:r>
+      <w:proofErr w:type="spellStart"/>
+      <w:r>
+        <w:t>obtained</w:t>
+      </w:r>
+      <w:proofErr w:type="spellEnd"/>
+      <w:r>
+        <w:t xml:space="preserve">” eller ”Add </w:t>
+      </w:r>
+      <w:proofErr w:type="spellStart"/>
+      <w:r>
+        <w:t>money</w:t>
+      </w:r>
+      <w:proofErr w:type="spellEnd"/>
+      <w:r>
+        <w:t xml:space="preserve"> </w:t>
+      </w:r>
+      <w:proofErr w:type="spellStart"/>
+      <w:r>
+        <w:t>used</w:t>
+      </w:r>
+      <w:proofErr w:type="spellEnd"/>
+      <w:r>
+        <w:t>”</w:t>
       </w:r>
     </w:p>
     <w:p>
@@ -2775,7 +2920,47 @@
       </w:pPr>
       <w:r>
         <w:lastRenderedPageBreak/>
-        <w:t>Programmet laver en fejl og skriver på skærmen ”Please make sure you only used numbers!”, og teksten ved inputfeltet bliver vist med rødt. Brugeren kan rette og prøve igen.</w:t>
+        <w:t xml:space="preserve">Programmet laver en fejl og skriver på skærmen ”Please </w:t>
+      </w:r>
+      <w:proofErr w:type="spellStart"/>
+      <w:r>
+        <w:t>make</w:t>
+      </w:r>
+      <w:proofErr w:type="spellEnd"/>
+      <w:r>
+        <w:t xml:space="preserve"> sure </w:t>
+      </w:r>
+      <w:proofErr w:type="spellStart"/>
+      <w:r>
+        <w:t>you</w:t>
+      </w:r>
+      <w:proofErr w:type="spellEnd"/>
+      <w:r>
+        <w:t xml:space="preserve"> </w:t>
+      </w:r>
+      <w:proofErr w:type="spellStart"/>
+      <w:r>
+        <w:t>only</w:t>
+      </w:r>
+      <w:proofErr w:type="spellEnd"/>
+      <w:r>
+        <w:t xml:space="preserve"> </w:t>
+      </w:r>
+      <w:proofErr w:type="spellStart"/>
+      <w:r>
+        <w:t>used</w:t>
+      </w:r>
+      <w:proofErr w:type="spellEnd"/>
+      <w:r>
+        <w:t xml:space="preserve"> </w:t>
+      </w:r>
+      <w:proofErr w:type="spellStart"/>
+      <w:r>
+        <w:t>numbers</w:t>
+      </w:r>
+      <w:proofErr w:type="spellEnd"/>
+      <w:r>
+        <w:t>!”, og teksten ved inputfeltet bliver vist med rødt. Brugeren kan rette og prøve igen.</w:t>
       </w:r>
     </w:p>
     <w:p>
@@ -2801,8 +2986,13 @@
         <w:spacing w:line="360" w:lineRule="auto"/>
       </w:pPr>
       <w:r>
-        <w:t>Programmet tjekker om brugeren har valgt en category</w:t>
-      </w:r>
+        <w:t xml:space="preserve">Programmet tjekker om brugeren har valgt en </w:t>
+      </w:r>
+      <w:proofErr w:type="spellStart"/>
+      <w:r>
+        <w:t>category</w:t>
+      </w:r>
+      <w:proofErr w:type="spellEnd"/>
     </w:p>
     <w:p>
       <w:pPr>
@@ -2814,8 +3004,13 @@
         <w:spacing w:line="360" w:lineRule="auto"/>
       </w:pPr>
       <w:r>
-        <w:t>Hvis brugeren ikke har valgt en category</w:t>
-      </w:r>
+        <w:t xml:space="preserve">Hvis brugeren ikke har valgt en </w:t>
+      </w:r>
+      <w:proofErr w:type="spellStart"/>
+      <w:r>
+        <w:t>category</w:t>
+      </w:r>
+      <w:proofErr w:type="spellEnd"/>
     </w:p>
     <w:p>
       <w:pPr>
@@ -2827,7 +3022,31 @@
         <w:spacing w:line="360" w:lineRule="auto"/>
       </w:pPr>
       <w:r>
-        <w:t xml:space="preserve">Programmet laver en fejl og skriver på skærmen ”Please select a category!”, og teksten ved dropdown-menuen bliver </w:t>
+        <w:t xml:space="preserve">Programmet laver en fejl og skriver på skærmen ”Please </w:t>
+      </w:r>
+      <w:proofErr w:type="spellStart"/>
+      <w:r>
+        <w:t>select</w:t>
+      </w:r>
+      <w:proofErr w:type="spellEnd"/>
+      <w:r>
+        <w:t xml:space="preserve"> a </w:t>
+      </w:r>
+      <w:proofErr w:type="spellStart"/>
+      <w:r>
+        <w:t>category</w:t>
+      </w:r>
+      <w:proofErr w:type="spellEnd"/>
+      <w:r>
+        <w:t xml:space="preserve">!”, og teksten ved </w:t>
+      </w:r>
+      <w:proofErr w:type="spellStart"/>
+      <w:r>
+        <w:t>dropdown</w:t>
+      </w:r>
+      <w:proofErr w:type="spellEnd"/>
+      <w:r>
+        <w:t xml:space="preserve">-menuen bliver </w:t>
       </w:r>
       <w:r>
         <w:t>vist med rødt. Brugeren kan rette og prøve igen.</w:t>
@@ -2843,8 +3062,13 @@
         <w:spacing w:line="360" w:lineRule="auto"/>
       </w:pPr>
       <w:r>
-        <w:t>Hvis brugeren har valgt en category</w:t>
-      </w:r>
+        <w:t xml:space="preserve">Hvis brugeren har valgt en </w:t>
+      </w:r>
+      <w:proofErr w:type="spellStart"/>
+      <w:r>
+        <w:t>category</w:t>
+      </w:r>
+      <w:proofErr w:type="spellEnd"/>
     </w:p>
     <w:p>
       <w:pPr>
@@ -2985,7 +3209,15 @@
         <w:fldChar w:fldCharType="separate"/>
       </w:r>
       <w:r>
-        <w:t>Brugerhistorie 3 - Add job / Remove job</w:t>
+        <w:t xml:space="preserve">Brugerhistorie 3 - Add job / </w:t>
+      </w:r>
+      <w:proofErr w:type="spellStart"/>
+      <w:r>
+        <w:t>Remove</w:t>
+      </w:r>
+      <w:proofErr w:type="spellEnd"/>
+      <w:r>
+        <w:t xml:space="preserve"> job</w:t>
       </w:r>
       <w:r>
         <w:fldChar w:fldCharType="end"/>
@@ -3141,7 +3373,7 @@
                                           </pic:cNvPicPr>
                                         </pic:nvPicPr>
                                         <pic:blipFill>
-                                          <a:blip r:embed="rId14">
+                                          <a:blip r:embed="rId11">
                                             <a:extLst>
                                               <a:ext uri="{28A0092B-C50C-407E-A947-70E740481C1C}">
                                                 <a14:useLocalDpi xmlns:a14="http://schemas.microsoft.com/office/drawing/2010/main" val="0"/>
@@ -3182,24 +3414,14 @@
                             <w:r>
                               <w:t xml:space="preserve">Figur </w:t>
                             </w:r>
-                            <w:r>
-                              <w:fldChar w:fldCharType="begin"/>
-                            </w:r>
-                            <w:r>
-                              <w:instrText xml:space="preserve"> SEQ Figur \* ARABIC </w:instrText>
-                            </w:r>
-                            <w:r>
-                              <w:fldChar w:fldCharType="separate"/>
-                            </w:r>
-                            <w:r>
-                              <w:rPr>
-                                <w:noProof/>
-                              </w:rPr>
-                              <w:t>1</w:t>
-                            </w:r>
-                            <w:r>
-                              <w:fldChar w:fldCharType="end"/>
-                            </w:r>
+                            <w:fldSimple w:instr=" SEQ Figur \* ARABIC ">
+                              <w:r>
+                                <w:rPr>
+                                  <w:noProof/>
+                                </w:rPr>
+                                <w:t>1</w:t>
+                              </w:r>
+                            </w:fldSimple>
                             <w:bookmarkEnd w:id="6"/>
                             <w:r>
                               <w:t>, Eksempel på oprettelse af tabeller</w:t>
@@ -3250,7 +3472,7 @@
                                     </pic:cNvPicPr>
                                   </pic:nvPicPr>
                                   <pic:blipFill>
-                                    <a:blip r:embed="rId14">
+                                    <a:blip r:embed="rId11">
                                       <a:extLst>
                                         <a:ext uri="{28A0092B-C50C-407E-A947-70E740481C1C}">
                                           <a14:useLocalDpi xmlns:a14="http://schemas.microsoft.com/office/drawing/2010/main" val="0"/>
@@ -3291,24 +3513,14 @@
                       <w:r>
                         <w:t xml:space="preserve">Figur </w:t>
                       </w:r>
-                      <w:r>
-                        <w:fldChar w:fldCharType="begin"/>
-                      </w:r>
-                      <w:r>
-                        <w:instrText xml:space="preserve"> SEQ Figur \* ARABIC </w:instrText>
-                      </w:r>
-                      <w:r>
-                        <w:fldChar w:fldCharType="separate"/>
-                      </w:r>
-                      <w:r>
-                        <w:rPr>
-                          <w:noProof/>
-                        </w:rPr>
-                        <w:t>1</w:t>
-                      </w:r>
-                      <w:r>
-                        <w:fldChar w:fldCharType="end"/>
-                      </w:r>
+                      <w:fldSimple w:instr=" SEQ Figur \* ARABIC ">
+                        <w:r>
+                          <w:rPr>
+                            <w:noProof/>
+                          </w:rPr>
+                          <w:t>1</w:t>
+                        </w:r>
+                      </w:fldSimple>
                       <w:bookmarkEnd w:id="8"/>
                       <w:r>
                         <w:t>, Eksempel på oprettelse af tabeller</w:t>
@@ -3409,7 +3621,7 @@
                                           </pic:cNvPicPr>
                                         </pic:nvPicPr>
                                         <pic:blipFill>
-                                          <a:blip r:embed="rId15">
+                                          <a:blip r:embed="rId12">
                                             <a:extLst>
                                               <a:ext uri="{28A0092B-C50C-407E-A947-70E740481C1C}">
                                                 <a14:useLocalDpi xmlns:a14="http://schemas.microsoft.com/office/drawing/2010/main" val="0"/>
@@ -3457,7 +3669,18 @@
                               </w:r>
                             </w:fldSimple>
                             <w:r>
-                              <w:t>, ER-diagram</w:t>
+                              <w:t xml:space="preserve">, ER-diagram, </w:t>
+                            </w:r>
+                            <w:proofErr w:type="spellStart"/>
+                            <w:r>
+                              <w:t>figurern</w:t>
+                            </w:r>
+                            <w:proofErr w:type="spellEnd"/>
+                            <w:r>
+                              <w:t xml:space="preserve"> er </w:t>
+                            </w:r>
+                            <w:r>
+                              <w:t>vedhæftet under ”Database_diagram.png” i ”Documents” mappen</w:t>
                             </w:r>
                           </w:p>
                           <w:p/>
@@ -3509,7 +3732,7 @@
                                     </pic:cNvPicPr>
                                   </pic:nvPicPr>
                                   <pic:blipFill>
-                                    <a:blip r:embed="rId15">
+                                    <a:blip r:embed="rId12">
                                       <a:extLst>
                                         <a:ext uri="{28A0092B-C50C-407E-A947-70E740481C1C}">
                                           <a14:useLocalDpi xmlns:a14="http://schemas.microsoft.com/office/drawing/2010/main" val="0"/>
@@ -3557,7 +3780,18 @@
                         </w:r>
                       </w:fldSimple>
                       <w:r>
-                        <w:t>, ER-diagram</w:t>
+                        <w:t xml:space="preserve">, ER-diagram, </w:t>
+                      </w:r>
+                      <w:proofErr w:type="spellStart"/>
+                      <w:r>
+                        <w:t>figurern</w:t>
+                      </w:r>
+                      <w:proofErr w:type="spellEnd"/>
+                      <w:r>
+                        <w:t xml:space="preserve"> er </w:t>
+                      </w:r>
+                      <w:r>
+                        <w:t>vedhæftet under ”Database_diagram.png” i ”Documents” mappen</w:t>
                       </w:r>
                     </w:p>
                     <w:p/>
@@ -3590,13 +3824,7 @@
         <w:rPr>
           <w:szCs w:val="24"/>
         </w:rPr>
-        <w:t xml:space="preserve"> </w:t>
-      </w:r>
-      <w:r>
-        <w:rPr>
-          <w:szCs w:val="24"/>
-        </w:rPr>
-        <w:t>i mit program</w:t>
+        <w:t xml:space="preserve"> i mit program</w:t>
       </w:r>
       <w:r>
         <w:rPr>
@@ -3623,13 +3851,63 @@
           <w:szCs w:val="24"/>
         </w:rPr>
         <w:lastRenderedPageBreak/>
-        <w:t xml:space="preserve">opbevarer forskellige data. Til at lave databasen bruger jeg biblioteket ”Sqlite3”, hvilket er et SQL bibliotek. Sqlite3 gør det muligt at lave en lokal database til ens program, så informationer kan gemmes. </w:t>
-      </w:r>
-      <w:r>
-        <w:rPr>
-          <w:szCs w:val="24"/>
-        </w:rPr>
-        <w:t xml:space="preserve">For at lave tabellerne i mit program så kører jeg funktionen ”create_tables()”, se </w:t>
+        <w:t>opbevarer forskellige data. Til at lave databasen bruger jeg biblioteket ”S</w:t>
+      </w:r>
+      <w:r>
+        <w:rPr>
+          <w:szCs w:val="24"/>
+        </w:rPr>
+        <w:t>QL</w:t>
+      </w:r>
+      <w:r>
+        <w:rPr>
+          <w:szCs w:val="24"/>
+        </w:rPr>
+        <w:t>ite3”, hvilket er et bibliotek</w:t>
+      </w:r>
+      <w:r>
+        <w:rPr>
+          <w:szCs w:val="24"/>
+        </w:rPr>
+        <w:t xml:space="preserve"> som gør at man kan skrive SQL, hvilket er det programmeringssprog databaser arbejder med</w:t>
+      </w:r>
+      <w:r>
+        <w:rPr>
+          <w:szCs w:val="24"/>
+        </w:rPr>
+        <w:t>. S</w:t>
+      </w:r>
+      <w:r>
+        <w:rPr>
+          <w:szCs w:val="24"/>
+        </w:rPr>
+        <w:t>QL</w:t>
+      </w:r>
+      <w:r>
+        <w:rPr>
+          <w:szCs w:val="24"/>
+        </w:rPr>
+        <w:t xml:space="preserve">ite3 gør det muligt at lave en lokal database til ens program, så informationer kan gemmes. </w:t>
+      </w:r>
+      <w:r>
+        <w:rPr>
+          <w:szCs w:val="24"/>
+        </w:rPr>
+        <w:t>For at lave tabellerne i mit program så kører jeg funktionen ”</w:t>
+      </w:r>
+      <w:proofErr w:type="spellStart"/>
+      <w:r>
+        <w:rPr>
+          <w:szCs w:val="24"/>
+        </w:rPr>
+        <w:t>create_tables</w:t>
+      </w:r>
+      <w:proofErr w:type="spellEnd"/>
+      <w:r>
+        <w:rPr>
+          <w:szCs w:val="24"/>
+        </w:rPr>
+        <w:t xml:space="preserve">()”, se </w:t>
       </w:r>
       <w:r>
         <w:rPr>
@@ -3889,7 +4167,7 @@
                                           </pic:cNvPicPr>
                                         </pic:nvPicPr>
                                         <pic:blipFill>
-                                          <a:blip r:embed="rId16">
+                                          <a:blip r:embed="rId13">
                                             <a:extLst>
                                               <a:ext uri="{28A0092B-C50C-407E-A947-70E740481C1C}">
                                                 <a14:useLocalDpi xmlns:a14="http://schemas.microsoft.com/office/drawing/2010/main" val="0"/>
@@ -3929,17 +4207,38 @@
                             <w:r>
                               <w:t xml:space="preserve">Figur </w:t>
                             </w:r>
-                            <w:fldSimple w:instr=" SEQ Figur \* ARABIC ">
-                              <w:r>
-                                <w:rPr>
-                                  <w:noProof/>
-                                </w:rPr>
-                                <w:t>3</w:t>
-                              </w:r>
-                            </w:fldSimple>
+                            <w:r>
+                              <w:fldChar w:fldCharType="begin"/>
+                            </w:r>
+                            <w:r>
+                              <w:instrText xml:space="preserve"> SEQ Figur \* ARABIC </w:instrText>
+                            </w:r>
+                            <w:r>
+                              <w:fldChar w:fldCharType="separate"/>
+                            </w:r>
+                            <w:r>
+                              <w:rPr>
+                                <w:noProof/>
+                              </w:rPr>
+                              <w:t>3</w:t>
+                            </w:r>
+                            <w:r>
+                              <w:fldChar w:fldCharType="end"/>
+                            </w:r>
                             <w:bookmarkEnd w:id="9"/>
                             <w:r>
-                              <w:t>, Klasse-diagram</w:t>
+                              <w:t xml:space="preserve">, Klasse-diagram, </w:t>
+                            </w:r>
+                            <w:proofErr w:type="spellStart"/>
+                            <w:r>
+                              <w:t>figurern</w:t>
+                            </w:r>
+                            <w:proofErr w:type="spellEnd"/>
+                            <w:r>
+                              <w:t xml:space="preserve"> er </w:t>
+                            </w:r>
+                            <w:r>
+                              <w:t>vedhæftet under ”Klasse_diagram.png” i ”Documents” mappen</w:t>
                             </w:r>
                           </w:p>
                           <w:p/>
@@ -3991,7 +4290,7 @@
                                     </pic:cNvPicPr>
                                   </pic:nvPicPr>
                                   <pic:blipFill>
-                                    <a:blip r:embed="rId16">
+                                    <a:blip r:embed="rId13">
                                       <a:extLst>
                                         <a:ext uri="{28A0092B-C50C-407E-A947-70E740481C1C}">
                                           <a14:useLocalDpi xmlns:a14="http://schemas.microsoft.com/office/drawing/2010/main" val="0"/>
@@ -4031,17 +4330,38 @@
                       <w:r>
                         <w:t xml:space="preserve">Figur </w:t>
                       </w:r>
-                      <w:fldSimple w:instr=" SEQ Figur \* ARABIC ">
-                        <w:r>
-                          <w:rPr>
-                            <w:noProof/>
-                          </w:rPr>
-                          <w:t>3</w:t>
-                        </w:r>
-                      </w:fldSimple>
+                      <w:r>
+                        <w:fldChar w:fldCharType="begin"/>
+                      </w:r>
+                      <w:r>
+                        <w:instrText xml:space="preserve"> SEQ Figur \* ARABIC </w:instrText>
+                      </w:r>
+                      <w:r>
+                        <w:fldChar w:fldCharType="separate"/>
+                      </w:r>
+                      <w:r>
+                        <w:rPr>
+                          <w:noProof/>
+                        </w:rPr>
+                        <w:t>3</w:t>
+                      </w:r>
+                      <w:r>
+                        <w:fldChar w:fldCharType="end"/>
+                      </w:r>
                       <w:bookmarkEnd w:id="10"/>
                       <w:r>
-                        <w:t>, Klasse-diagram</w:t>
+                        <w:t xml:space="preserve">, Klasse-diagram, </w:t>
+                      </w:r>
+                      <w:proofErr w:type="spellStart"/>
+                      <w:r>
+                        <w:t>figurern</w:t>
+                      </w:r>
+                      <w:proofErr w:type="spellEnd"/>
+                      <w:r>
+                        <w:t xml:space="preserve"> er </w:t>
+                      </w:r>
+                      <w:r>
+                        <w:t>vedhæftet under ”Klasse_diagram.png” i ”Documents” mappen</w:t>
                       </w:r>
                     </w:p>
                     <w:p/>
@@ -4068,7 +4388,21 @@
         <w:rPr>
           <w:szCs w:val="24"/>
         </w:rPr>
-        <w:t xml:space="preserve">Klasser i et program er en måde at opdele programmet i flere enkeltstående dele. For at mit program nemt kan arbejde med alt dataen fra databasen, så har jeg lavet en klasse, hvor funktionerne på en eller anden måde hører sammen med databasen. Denne klasse kan ses på </w:t>
+        <w:t xml:space="preserve">Klasser i et program er en måde at opdele programmet i flere enkeltstående dele. For at mit program nemt kan arbejde med alt </w:t>
+      </w:r>
+      <w:proofErr w:type="spellStart"/>
+      <w:r>
+        <w:rPr>
+          <w:szCs w:val="24"/>
+        </w:rPr>
+        <w:t>dataen</w:t>
+      </w:r>
+      <w:proofErr w:type="spellEnd"/>
+      <w:r>
+        <w:rPr>
+          <w:szCs w:val="24"/>
+        </w:rPr>
+        <w:t xml:space="preserve"> fra databasen, så har jeg lavet en klasse, hvor funktionerne på en eller anden måde hører sammen med databasen. Denne klasse kan ses på </w:t>
       </w:r>
       <w:r>
         <w:rPr>
@@ -4112,7 +4446,35 @@
         <w:rPr>
           <w:szCs w:val="24"/>
         </w:rPr>
-        <w:t xml:space="preserve"> under ”Data”. Her er der to forskellige klasser. Der er klassen ”User”, som skal lave brugeren af programmet til et objekt, når brugeren skal oprettes i databasen. Den anden klasse hedder ”EconomyData” og er den klasse som tidligere beskrevet, arbejder sammen med databasen. Klassen EconomyData er hoved-klassen i mit program. Det er blandt andet i denne klasse at alle funktionerne til de forskellige brugerhistorier befinder sig. </w:t>
+        <w:t xml:space="preserve"> under ”Data”. Her er der to forskellige klasser. Der er klassen ”User”, som skal lave brugeren af programmet til et objekt, når brugeren skal oprettes i databasen. Den anden klasse hedder ”</w:t>
+      </w:r>
+      <w:proofErr w:type="spellStart"/>
+      <w:r>
+        <w:rPr>
+          <w:szCs w:val="24"/>
+        </w:rPr>
+        <w:t>EconomyData</w:t>
+      </w:r>
+      <w:proofErr w:type="spellEnd"/>
+      <w:r>
+        <w:rPr>
+          <w:szCs w:val="24"/>
+        </w:rPr>
+        <w:t xml:space="preserve">” og er den klasse som tidligere beskrevet, arbejder sammen med databasen. Klassen </w:t>
+      </w:r>
+      <w:proofErr w:type="spellStart"/>
+      <w:r>
+        <w:rPr>
+          <w:szCs w:val="24"/>
+        </w:rPr>
+        <w:t>EconomyData</w:t>
+      </w:r>
+      <w:proofErr w:type="spellEnd"/>
+      <w:r>
+        <w:rPr>
+          <w:szCs w:val="24"/>
+        </w:rPr>
+        <w:t xml:space="preserve"> er hoved-klassen i mit program. Det er blandt andet i denne klasse at alle funktionerne til de forskellige brugerhistorier befinder sig. </w:t>
       </w:r>
       <w:r>
         <w:rPr>
@@ -4162,10 +4524,36 @@
         <w:rPr>
           <w:szCs w:val="24"/>
         </w:rPr>
-        <w:t xml:space="preserve"> under ”GUI” er der 3 forskellige klasser. Hver klasse er her et ”vindue” i programmet. Det vil sige at vinduet, hvor brugeren kan logge ind er fra klassen ”EconomyLoginGui”, hvor selve hovedprogrammet bliver lavet af klassen ”EconomyMainGui”. Hver klasse har her også nogle specifikke funktioner som har med </w:t>
-      </w:r>
-      <w:bookmarkStart w:id="11" w:name="_GoBack"/>
-      <w:bookmarkEnd w:id="11"/>
+        <w:t xml:space="preserve"> under ”GUI” er der 3 forskellige klasser. Hver klasse er her et ”vindue” i programmet. Det vil sige at vinduet, hvor brugeren kan logge ind er fra klassen ”</w:t>
+      </w:r>
+      <w:proofErr w:type="spellStart"/>
+      <w:r>
+        <w:rPr>
+          <w:szCs w:val="24"/>
+        </w:rPr>
+        <w:t>EconomyLoginGui</w:t>
+      </w:r>
+      <w:proofErr w:type="spellEnd"/>
+      <w:r>
+        <w:rPr>
+          <w:szCs w:val="24"/>
+        </w:rPr>
+        <w:t>”, hvor selve hovedprogrammet bliver lavet af klassen ”</w:t>
+      </w:r>
+      <w:proofErr w:type="spellStart"/>
+      <w:r>
+        <w:rPr>
+          <w:szCs w:val="24"/>
+        </w:rPr>
+        <w:t>EconomyMainGui</w:t>
+      </w:r>
+      <w:proofErr w:type="spellEnd"/>
+      <w:r>
+        <w:rPr>
+          <w:szCs w:val="24"/>
+        </w:rPr>
+        <w:t xml:space="preserve">”. Hver klasse har her også nogle specifikke funktioner som har med </w:t>
+      </w:r>
       <w:r>
         <w:rPr>
           <w:szCs w:val="24"/>
@@ -4223,20 +4611,25 @@
         <w:pStyle w:val="Overskrift2"/>
         <w:spacing w:line="360" w:lineRule="auto"/>
       </w:pPr>
-      <w:bookmarkStart w:id="12" w:name="_Ref39577129"/>
-      <w:r>
-        <w:t>Brugerhistorie x - Something</w:t>
-      </w:r>
-      <w:bookmarkEnd w:id="12"/>
-    </w:p>
-    <w:p>
-      <w:pPr>
-        <w:spacing w:line="360" w:lineRule="auto"/>
-      </w:pPr>
-      <w:r>
-        <w:t>Beskrivelse af hvordan brugerhistorien er blevet udført.</w:t>
-      </w:r>
-    </w:p>
+      <w:r>
+        <w:t>Udførelse af iterationer</w:t>
+      </w:r>
+    </w:p>
+    <w:p>
+      <w:pPr>
+        <w:pStyle w:val="Overskrift3"/>
+      </w:pPr>
+      <w:r>
+        <w:t>Iteration 1 -</w:t>
+      </w:r>
+      <w:r>
+        <w:t xml:space="preserve"> </w:t>
+      </w:r>
+      <w:r>
+        <w:t>Login system</w:t>
+      </w:r>
+    </w:p>
+    <w:p/>
     <w:p>
       <w:pPr>
         <w:pStyle w:val="Overskrift1"/>
@@ -4393,6 +4786,7 @@
         <w:spacing w:line="360" w:lineRule="auto"/>
       </w:pPr>
       <w:r>
+        <w:lastRenderedPageBreak/>
         <w:t>Tidsplan</w:t>
       </w:r>
     </w:p>
@@ -5020,22 +5414,22 @@
         <w:pStyle w:val="Overskrift2"/>
         <w:spacing w:line="360" w:lineRule="auto"/>
       </w:pPr>
-      <w:bookmarkStart w:id="13" w:name="_Ref39576415"/>
+      <w:bookmarkStart w:id="11" w:name="_Ref39576415"/>
       <w:r>
         <w:t>Bilag 1</w:t>
       </w:r>
-      <w:bookmarkEnd w:id="13"/>
+      <w:bookmarkEnd w:id="11"/>
     </w:p>
     <w:p>
       <w:pPr>
         <w:pStyle w:val="Overskrift3"/>
         <w:spacing w:line="360" w:lineRule="auto"/>
       </w:pPr>
-      <w:bookmarkStart w:id="14" w:name="_Ref39603647"/>
+      <w:bookmarkStart w:id="12" w:name="_Ref39603647"/>
       <w:r>
         <w:t>Brugerhistorie 3 - Add job / Remove job</w:t>
       </w:r>
-      <w:bookmarkEnd w:id="14"/>
+      <w:bookmarkEnd w:id="12"/>
     </w:p>
     <w:p>
       <w:pPr>
@@ -5094,7 +5488,15 @@
         <w:spacing w:line="360" w:lineRule="auto"/>
       </w:pPr>
       <w:r>
-        <w:t>Brugeren skriver navnet på brugerens job i inputfeltet ved ”Add job name”</w:t>
+        <w:t xml:space="preserve">Brugeren skriver navnet på brugerens job i inputfeltet ved ”Add job </w:t>
+      </w:r>
+      <w:proofErr w:type="spellStart"/>
+      <w:r>
+        <w:t>name</w:t>
+      </w:r>
+      <w:proofErr w:type="spellEnd"/>
+      <w:r>
+        <w:t>”</w:t>
       </w:r>
     </w:p>
     <w:p>
@@ -5107,7 +5509,16 @@
         <w:spacing w:line="360" w:lineRule="auto"/>
       </w:pPr>
       <w:r>
-        <w:t>Brugeren skriver lønnen som brugeren får i inputfeltet ved ”Add job salary”</w:t>
+        <w:lastRenderedPageBreak/>
+        <w:t xml:space="preserve">Brugeren skriver lønnen som brugeren får i inputfeltet ved ”Add job </w:t>
+      </w:r>
+      <w:proofErr w:type="spellStart"/>
+      <w:r>
+        <w:t>salary</w:t>
+      </w:r>
+      <w:proofErr w:type="spellEnd"/>
+      <w:r>
+        <w:t>”</w:t>
       </w:r>
     </w:p>
     <w:p>
@@ -5120,8 +5531,23 @@
         <w:spacing w:line="360" w:lineRule="auto"/>
       </w:pPr>
       <w:r>
-        <w:lastRenderedPageBreak/>
-        <w:t>Brugeren skriver dagene der er mellem hver gang brugeren får løn i inputfeltet ved ”Days between payments”</w:t>
+        <w:t xml:space="preserve">Brugeren skriver dagene der er mellem hver gang brugeren får løn i inputfeltet ved ”Days </w:t>
+      </w:r>
+      <w:proofErr w:type="spellStart"/>
+      <w:r>
+        <w:t>between</w:t>
+      </w:r>
+      <w:proofErr w:type="spellEnd"/>
+      <w:r>
+        <w:t xml:space="preserve"> </w:t>
+      </w:r>
+      <w:proofErr w:type="spellStart"/>
+      <w:r>
+        <w:t>payments</w:t>
+      </w:r>
+      <w:proofErr w:type="spellEnd"/>
+      <w:r>
+        <w:t>”</w:t>
       </w:r>
     </w:p>
     <w:p>
@@ -5199,7 +5625,47 @@
         <w:spacing w:line="360" w:lineRule="auto"/>
       </w:pPr>
       <w:r>
-        <w:t xml:space="preserve">Programmet tjekker om der kun er tal i inputfelterne ved ”Add job salary” og ”Days between payments” (”Days between payments må kun være heltal”). </w:t>
+        <w:t xml:space="preserve">Programmet tjekker om der kun er tal i inputfelterne ved ”Add job </w:t>
+      </w:r>
+      <w:proofErr w:type="spellStart"/>
+      <w:r>
+        <w:t>salary</w:t>
+      </w:r>
+      <w:proofErr w:type="spellEnd"/>
+      <w:r>
+        <w:t xml:space="preserve">” og ”Days </w:t>
+      </w:r>
+      <w:proofErr w:type="spellStart"/>
+      <w:r>
+        <w:t>between</w:t>
+      </w:r>
+      <w:proofErr w:type="spellEnd"/>
+      <w:r>
+        <w:t xml:space="preserve"> </w:t>
+      </w:r>
+      <w:proofErr w:type="spellStart"/>
+      <w:r>
+        <w:t>payments</w:t>
+      </w:r>
+      <w:proofErr w:type="spellEnd"/>
+      <w:r>
+        <w:t xml:space="preserve">” (”Days </w:t>
+      </w:r>
+      <w:proofErr w:type="spellStart"/>
+      <w:r>
+        <w:t>between</w:t>
+      </w:r>
+      <w:proofErr w:type="spellEnd"/>
+      <w:r>
+        <w:t xml:space="preserve"> </w:t>
+      </w:r>
+      <w:proofErr w:type="spellStart"/>
+      <w:r>
+        <w:t>payments</w:t>
+      </w:r>
+      <w:proofErr w:type="spellEnd"/>
+      <w:r>
+        <w:t xml:space="preserve"> må kun være heltal”). </w:t>
       </w:r>
     </w:p>
     <w:p>
@@ -5228,7 +5694,47 @@
         <w:t xml:space="preserve">Programmet laver en fejl og skriver </w:t>
       </w:r>
       <w:r>
-        <w:t>”Please make sure you only used numbers!”,</w:t>
+        <w:t xml:space="preserve">”Please </w:t>
+      </w:r>
+      <w:proofErr w:type="spellStart"/>
+      <w:r>
+        <w:t>make</w:t>
+      </w:r>
+      <w:proofErr w:type="spellEnd"/>
+      <w:r>
+        <w:t xml:space="preserve"> sure </w:t>
+      </w:r>
+      <w:proofErr w:type="spellStart"/>
+      <w:r>
+        <w:t>you</w:t>
+      </w:r>
+      <w:proofErr w:type="spellEnd"/>
+      <w:r>
+        <w:t xml:space="preserve"> </w:t>
+      </w:r>
+      <w:proofErr w:type="spellStart"/>
+      <w:r>
+        <w:t>only</w:t>
+      </w:r>
+      <w:proofErr w:type="spellEnd"/>
+      <w:r>
+        <w:t xml:space="preserve"> </w:t>
+      </w:r>
+      <w:proofErr w:type="spellStart"/>
+      <w:r>
+        <w:t>used</w:t>
+      </w:r>
+      <w:proofErr w:type="spellEnd"/>
+      <w:r>
+        <w:t xml:space="preserve"> </w:t>
+      </w:r>
+      <w:proofErr w:type="spellStart"/>
+      <w:r>
+        <w:t>numbers</w:t>
+      </w:r>
+      <w:proofErr w:type="spellEnd"/>
+      <w:r>
+        <w:t>!”,</w:t>
       </w:r>
       <w:r>
         <w:t xml:space="preserve"> og teksten ved inputfeltet bliver markeret med rødt. Brugeren kan rette oplysningerne og prøve igen.</w:t>
@@ -5312,7 +5818,23 @@
         </w:rPr>
       </w:pPr>
       <w:r>
-        <w:t xml:space="preserve">Programmet laver en fejl og skriver ”You already have a job. </w:t>
+        <w:t>Programmet laver en fejl og skriver ”</w:t>
+      </w:r>
+      <w:proofErr w:type="spellStart"/>
+      <w:r>
+        <w:t>You</w:t>
+      </w:r>
+      <w:proofErr w:type="spellEnd"/>
+      <w:r>
+        <w:t xml:space="preserve"> </w:t>
+      </w:r>
+      <w:proofErr w:type="spellStart"/>
+      <w:r>
+        <w:t>already</w:t>
+      </w:r>
+      <w:proofErr w:type="spellEnd"/>
+      <w:r>
+        <w:t xml:space="preserve"> have a job. </w:t>
       </w:r>
       <w:r>
         <w:rPr>
@@ -5337,6 +5859,7 @@
         <w:spacing w:line="360" w:lineRule="auto"/>
       </w:pPr>
       <w:r>
+        <w:lastRenderedPageBreak/>
         <w:t>Brugeren ka</w:t>
       </w:r>
       <w:r>
@@ -5366,8 +5889,15 @@
         <w:spacing w:line="360" w:lineRule="auto"/>
       </w:pPr>
       <w:r>
-        <w:lastRenderedPageBreak/>
-        <w:t>Brugeren trykker på knappen ”Remove job”.</w:t>
+        <w:t>Brugeren trykker på knappen ”</w:t>
+      </w:r>
+      <w:proofErr w:type="spellStart"/>
+      <w:r>
+        <w:t>Remove</w:t>
+      </w:r>
+      <w:proofErr w:type="spellEnd"/>
+      <w:r>
+        <w:t xml:space="preserve"> job”.</w:t>
       </w:r>
     </w:p>
     <w:p>
@@ -5392,8 +5922,8 @@
       </w:pPr>
     </w:p>
     <w:sectPr>
-      <w:headerReference w:type="default" r:id="rId17"/>
-      <w:footerReference w:type="default" r:id="rId18"/>
+      <w:headerReference w:type="default" r:id="rId14"/>
+      <w:footerReference w:type="default" r:id="rId15"/>
       <w:pgSz w:w="11906" w:h="16838"/>
       <w:pgMar w:top="1701" w:right="1134" w:bottom="1701" w:left="1134" w:header="708" w:footer="708" w:gutter="0"/>
       <w:cols w:space="708"/>
@@ -5401,39 +5931,6 @@
     </w:sectPr>
   </w:body>
 </w:document>
-</file>
-
-<file path=word/comments.xml><?xml version="1.0" encoding="utf-8"?>
-<w:comments xmlns:wpc="http://schemas.microsoft.com/office/word/2010/wordprocessingCanvas" xmlns:cx="http://schemas.microsoft.com/office/drawing/2014/chartex" xmlns:cx1="http://schemas.microsoft.com/office/drawing/2015/9/8/chartex" xmlns:cx2="http://schemas.microsoft.com/office/drawing/2015/10/21/chartex" xmlns:cx3="http://schemas.microsoft.com/office/drawing/2016/5/9/chartex" xmlns:cx4="http://schemas.microsoft.com/office/drawing/2016/5/10/chartex" xmlns:cx5="http://schemas.microsoft.com/office/drawing/2016/5/11/chartex" xmlns:cx6="http://schemas.microsoft.com/office/drawing/2016/5/12/chartex" xmlns:cx7="http://schemas.microsoft.com/office/drawing/2016/5/13/chartex" xmlns:cx8="http://schemas.microsoft.com/office/drawing/2016/5/14/chartex" xmlns:mc="http://schemas.openxmlformats.org/markup-compatibility/2006" xmlns:aink="http://schemas.microsoft.com/office/drawing/2016/ink" xmlns:am3d="http://schemas.microsoft.com/office/drawing/2017/model3d" xmlns:o="urn:schemas-microsoft-com:office:office" xmlns:r="http://schemas.openxmlformats.org/officeDocument/2006/relationships" xmlns:m="http://schemas.openxmlformats.org/officeDocument/2006/math" xmlns:v="urn:schemas-microsoft-com:vml" xmlns:wp14="http://schemas.microsoft.com/office/word/2010/wordprocessingDrawing" xmlns:wp="http://schemas.openxmlformats.org/drawingml/2006/wordprocessingDrawing" xmlns:w10="urn:schemas-microsoft-com:office:word" xmlns:w="http://schemas.openxmlformats.org/wordprocessingml/2006/main" xmlns:w14="http://schemas.microsoft.com/office/word/2010/wordml" xmlns:w15="http://schemas.microsoft.com/office/word/2012/wordml" xmlns:w16cid="http://schemas.microsoft.com/office/word/2016/wordml/cid" xmlns:w16se="http://schemas.microsoft.com/office/word/2015/wordml/symex" xmlns:wpg="http://schemas.microsoft.com/office/word/2010/wordprocessingGroup" xmlns:wpi="http://schemas.microsoft.com/office/word/2010/wordprocessingInk" xmlns:wne="http://schemas.microsoft.com/office/word/2006/wordml" xmlns:wps="http://schemas.microsoft.com/office/word/2010/wordprocessingShape" mc:Ignorable="w14 w15 w16se w16cid wp14">
-  <w:comment w:id="3" w:author="Max Hansen" w:date="2020-05-05T19:26:00Z" w:initials="MH">
-    <w:p>
-      <w:pPr>
-        <w:pStyle w:val="Kommentartekst"/>
-      </w:pPr>
-      <w:r>
-        <w:rPr>
-          <w:rStyle w:val="Kommentarhenvisning"/>
-        </w:rPr>
-        <w:annotationRef/>
-      </w:r>
-      <w:r>
-        <w:t>Evt ryk ned i bilag</w:t>
-      </w:r>
-    </w:p>
-  </w:comment>
-</w:comments>
-</file>
-
-<file path=word/commentsExtended.xml><?xml version="1.0" encoding="utf-8"?>
-<w15:commentsEx xmlns:wpc="http://schemas.microsoft.com/office/word/2010/wordprocessingCanvas" xmlns:cx="http://schemas.microsoft.com/office/drawing/2014/chartex" xmlns:cx1="http://schemas.microsoft.com/office/drawing/2015/9/8/chartex" xmlns:cx2="http://schemas.microsoft.com/office/drawing/2015/10/21/chartex" xmlns:cx3="http://schemas.microsoft.com/office/drawing/2016/5/9/chartex" xmlns:cx4="http://schemas.microsoft.com/office/drawing/2016/5/10/chartex" xmlns:cx5="http://schemas.microsoft.com/office/drawing/2016/5/11/chartex" xmlns:cx6="http://schemas.microsoft.com/office/drawing/2016/5/12/chartex" xmlns:cx7="http://schemas.microsoft.com/office/drawing/2016/5/13/chartex" xmlns:cx8="http://schemas.microsoft.com/office/drawing/2016/5/14/chartex" xmlns:mc="http://schemas.openxmlformats.org/markup-compatibility/2006" xmlns:aink="http://schemas.microsoft.com/office/drawing/2016/ink" xmlns:am3d="http://schemas.microsoft.com/office/drawing/2017/model3d" xmlns:o="urn:schemas-microsoft-com:office:office" xmlns:r="http://schemas.openxmlformats.org/officeDocument/2006/relationships" xmlns:m="http://schemas.openxmlformats.org/officeDocument/2006/math" xmlns:v="urn:schemas-microsoft-com:vml" xmlns:wp14="http://schemas.microsoft.com/office/word/2010/wordprocessingDrawing" xmlns:wp="http://schemas.openxmlformats.org/drawingml/2006/wordprocessingDrawing" xmlns:w10="urn:schemas-microsoft-com:office:word" xmlns:w="http://schemas.openxmlformats.org/wordprocessingml/2006/main" xmlns:w14="http://schemas.microsoft.com/office/word/2010/wordml" xmlns:w15="http://schemas.microsoft.com/office/word/2012/wordml" xmlns:w16cid="http://schemas.microsoft.com/office/word/2016/wordml/cid" xmlns:w16se="http://schemas.microsoft.com/office/word/2015/wordml/symex" xmlns:wpg="http://schemas.microsoft.com/office/word/2010/wordprocessingGroup" xmlns:wpi="http://schemas.microsoft.com/office/word/2010/wordprocessingInk" xmlns:wne="http://schemas.microsoft.com/office/word/2006/wordml" xmlns:wps="http://schemas.microsoft.com/office/word/2010/wordprocessingShape" mc:Ignorable="w14 w15 w16se w16cid wp14">
-  <w15:commentEx w15:paraId="4E3FCBE4" w15:done="0"/>
-</w15:commentsEx>
-</file>
-
-<file path=word/commentsIds.xml><?xml version="1.0" encoding="utf-8"?>
-<w16cid:commentsIds xmlns:wpc="http://schemas.microsoft.com/office/word/2010/wordprocessingCanvas" xmlns:cx="http://schemas.microsoft.com/office/drawing/2014/chartex" xmlns:cx1="http://schemas.microsoft.com/office/drawing/2015/9/8/chartex" xmlns:cx2="http://schemas.microsoft.com/office/drawing/2015/10/21/chartex" xmlns:cx3="http://schemas.microsoft.com/office/drawing/2016/5/9/chartex" xmlns:cx4="http://schemas.microsoft.com/office/drawing/2016/5/10/chartex" xmlns:cx5="http://schemas.microsoft.com/office/drawing/2016/5/11/chartex" xmlns:cx6="http://schemas.microsoft.com/office/drawing/2016/5/12/chartex" xmlns:cx7="http://schemas.microsoft.com/office/drawing/2016/5/13/chartex" xmlns:cx8="http://schemas.microsoft.com/office/drawing/2016/5/14/chartex" xmlns:mc="http://schemas.openxmlformats.org/markup-compatibility/2006" xmlns:aink="http://schemas.microsoft.com/office/drawing/2016/ink" xmlns:am3d="http://schemas.microsoft.com/office/drawing/2017/model3d" xmlns:o="urn:schemas-microsoft-com:office:office" xmlns:r="http://schemas.openxmlformats.org/officeDocument/2006/relationships" xmlns:m="http://schemas.openxmlformats.org/officeDocument/2006/math" xmlns:v="urn:schemas-microsoft-com:vml" xmlns:wp14="http://schemas.microsoft.com/office/word/2010/wordprocessingDrawing" xmlns:wp="http://schemas.openxmlformats.org/drawingml/2006/wordprocessingDrawing" xmlns:w10="urn:schemas-microsoft-com:office:word" xmlns:w="http://schemas.openxmlformats.org/wordprocessingml/2006/main" xmlns:w14="http://schemas.microsoft.com/office/word/2010/wordml" xmlns:w15="http://schemas.microsoft.com/office/word/2012/wordml" xmlns:w16cid="http://schemas.microsoft.com/office/word/2016/wordml/cid" xmlns:w16se="http://schemas.microsoft.com/office/word/2015/wordml/symex" xmlns:wpg="http://schemas.microsoft.com/office/word/2010/wordprocessingGroup" xmlns:wpi="http://schemas.microsoft.com/office/word/2010/wordprocessingInk" xmlns:wne="http://schemas.microsoft.com/office/word/2006/wordml" xmlns:wps="http://schemas.microsoft.com/office/word/2010/wordprocessingShape" mc:Ignorable="w14 w15 w16se w16cid wp14">
-  <w16cid:commentId w16cid:paraId="4E3FCBE4" w16cid:durableId="225C3C6E"/>
-</w16cid:commentsIds>
 </file>
 
 <file path=word/endnotes.xml><?xml version="1.0" encoding="utf-8"?>
@@ -5604,7 +6101,6 @@
         <w:docPartUnique/>
       </w:docPartObj>
     </w:sdtPr>
-    <w:sdtEndPr/>
     <w:sdtContent>
       <w:sdt>
         <w:sdtPr>
@@ -5617,7 +6113,6 @@
             <w:docPartUnique/>
           </w:docPartObj>
         </w:sdtPr>
-        <w:sdtEndPr/>
         <w:sdtContent>
           <w:p>
             <w:pPr>
@@ -6612,14 +7107,6 @@
     <w:abstractNumId w:val="4"/>
   </w:num>
 </w:numbering>
-</file>
-
-<file path=word/people.xml><?xml version="1.0" encoding="utf-8"?>
-<w15:people xmlns:wpc="http://schemas.microsoft.com/office/word/2010/wordprocessingCanvas" xmlns:cx="http://schemas.microsoft.com/office/drawing/2014/chartex" xmlns:cx1="http://schemas.microsoft.com/office/drawing/2015/9/8/chartex" xmlns:cx2="http://schemas.microsoft.com/office/drawing/2015/10/21/chartex" xmlns:cx3="http://schemas.microsoft.com/office/drawing/2016/5/9/chartex" xmlns:cx4="http://schemas.microsoft.com/office/drawing/2016/5/10/chartex" xmlns:cx5="http://schemas.microsoft.com/office/drawing/2016/5/11/chartex" xmlns:cx6="http://schemas.microsoft.com/office/drawing/2016/5/12/chartex" xmlns:cx7="http://schemas.microsoft.com/office/drawing/2016/5/13/chartex" xmlns:cx8="http://schemas.microsoft.com/office/drawing/2016/5/14/chartex" xmlns:mc="http://schemas.openxmlformats.org/markup-compatibility/2006" xmlns:aink="http://schemas.microsoft.com/office/drawing/2016/ink" xmlns:am3d="http://schemas.microsoft.com/office/drawing/2017/model3d" xmlns:o="urn:schemas-microsoft-com:office:office" xmlns:r="http://schemas.openxmlformats.org/officeDocument/2006/relationships" xmlns:m="http://schemas.openxmlformats.org/officeDocument/2006/math" xmlns:v="urn:schemas-microsoft-com:vml" xmlns:wp14="http://schemas.microsoft.com/office/word/2010/wordprocessingDrawing" xmlns:wp="http://schemas.openxmlformats.org/drawingml/2006/wordprocessingDrawing" xmlns:w10="urn:schemas-microsoft-com:office:word" xmlns:w="http://schemas.openxmlformats.org/wordprocessingml/2006/main" xmlns:w14="http://schemas.microsoft.com/office/word/2010/wordml" xmlns:w15="http://schemas.microsoft.com/office/word/2012/wordml" xmlns:w16cid="http://schemas.microsoft.com/office/word/2016/wordml/cid" xmlns:w16se="http://schemas.microsoft.com/office/word/2015/wordml/symex" xmlns:wpg="http://schemas.microsoft.com/office/word/2010/wordprocessingGroup" xmlns:wpi="http://schemas.microsoft.com/office/word/2010/wordprocessingInk" xmlns:wne="http://schemas.microsoft.com/office/word/2006/wordml" xmlns:wps="http://schemas.microsoft.com/office/word/2010/wordprocessingShape" mc:Ignorable="w14 w15 w16se w16cid wp14">
-  <w15:person w15:author="Max Hansen">
-    <w15:presenceInfo w15:providerId="Windows Live" w15:userId="788b532f834497d9"/>
-  </w15:person>
-</w15:people>
 </file>
 
 <file path=word/styles.xml><?xml version="1.0" encoding="utf-8"?>
@@ -8198,7 +8685,7 @@
 </file>
 
 <file path=customXml/itemProps1.xml><?xml version="1.0" encoding="utf-8"?>
-<ds:datastoreItem xmlns:ds="http://schemas.openxmlformats.org/officeDocument/2006/customXml" ds:itemID="{D7EFC683-845D-4395-AF23-2DFF5B88D37C}">
+<ds:datastoreItem xmlns:ds="http://schemas.openxmlformats.org/officeDocument/2006/customXml" ds:itemID="{57FF185E-8BCE-4FFE-8E5E-2E32790B5417}">
   <ds:schemaRefs>
     <ds:schemaRef ds:uri="http://schemas.openxmlformats.org/officeDocument/2006/bibliography"/>
   </ds:schemaRefs>

</xml_diff>

<commit_message>
Removed unused variable / function call lul
</commit_message>
<xml_diff>
--- a/Eksamensprojekt - Max/Documents/Projektsynopsis.docx
+++ b/Eksamensprojekt - Max/Documents/Projektsynopsis.docx
@@ -2155,7 +2155,21 @@
         <w:rPr>
           <w:szCs w:val="24"/>
         </w:rPr>
-        <w:t xml:space="preserve">Programmet skal have en GUI. På programmets GUI skal brugeren blandt andet kunne indtaste hvor ofte brugeren får løn, hvor meget brugeren får i løn, hvor mange penge brugeren har brugt/fået siden sit sidste besøg. Brugeren skal til det sidste have mulighed for at kunne lave sine egne kategorier såsom ”Brændstof”, som kan opdele brugerens økonomi i kategorier som brugeren har lavet. De forskellige informationer skal være vist på GUIen og </w:t>
+        <w:t xml:space="preserve">Programmet skal have en GUI. På programmets GUI skal brugeren blandt andet kunne indtaste hvor ofte brugeren får løn, hvor meget brugeren får i løn, hvor mange penge brugeren har brugt/fået siden sit sidste besøg. Brugeren skal til det sidste have mulighed for at kunne lave sine egne kategorier såsom ”Brændstof”, som kan opdele brugerens økonomi i kategorier som brugeren har lavet. De forskellige informationer skal være vist på </w:t>
+      </w:r>
+      <w:proofErr w:type="spellStart"/>
+      <w:r>
+        <w:rPr>
+          <w:szCs w:val="24"/>
+        </w:rPr>
+        <w:t>GUIen</w:t>
+      </w:r>
+      <w:proofErr w:type="spellEnd"/>
+      <w:r>
+        <w:rPr>
+          <w:szCs w:val="24"/>
+        </w:rPr>
+        <w:t xml:space="preserve"> og </w:t>
       </w:r>
       <w:r>
         <w:rPr>
@@ -2430,9 +2444,27 @@
       <w:r>
         <w:t>”</w:t>
       </w:r>
-      <w:r>
-        <w:t>Don’t have an account? Sign up here</w:t>
-      </w:r>
+      <w:proofErr w:type="spellStart"/>
+      <w:r>
+        <w:t>Don’t</w:t>
+      </w:r>
+      <w:proofErr w:type="spellEnd"/>
+      <w:r>
+        <w:t xml:space="preserve"> have an </w:t>
+      </w:r>
+      <w:proofErr w:type="spellStart"/>
+      <w:r>
+        <w:t>account</w:t>
+      </w:r>
+      <w:proofErr w:type="spellEnd"/>
+      <w:r>
+        <w:t xml:space="preserve">? Sign up </w:t>
+      </w:r>
+      <w:proofErr w:type="spellStart"/>
+      <w:r>
+        <w:t>here</w:t>
+      </w:r>
+      <w:proofErr w:type="spellEnd"/>
       <w:r>
         <w:t>”</w:t>
       </w:r>
@@ -2493,9 +2525,19 @@
       <w:r>
         <w:t>Brugeren trykker på ”</w:t>
       </w:r>
-      <w:r>
-        <w:t>Create account</w:t>
-      </w:r>
+      <w:proofErr w:type="spellStart"/>
+      <w:r>
+        <w:t>Create</w:t>
+      </w:r>
+      <w:proofErr w:type="spellEnd"/>
+      <w:r>
+        <w:t xml:space="preserve"> </w:t>
+      </w:r>
+      <w:proofErr w:type="spellStart"/>
+      <w:r>
+        <w:t>account</w:t>
+      </w:r>
+      <w:proofErr w:type="spellEnd"/>
       <w:r>
         <w:t>”</w:t>
       </w:r>
@@ -2537,7 +2579,15 @@
         <w:spacing w:line="360" w:lineRule="auto"/>
       </w:pPr>
       <w:r>
-        <w:t xml:space="preserve">Programmet laver en fejl, hvor der bliver beskrevet hvad fejlen er. Teksten ”username” bliver vist med rødt. Brugeren kan ændre brugernavn og prøve igen </w:t>
+        <w:t>Programmet laver en fejl, hvor der bliver beskrevet hvad fejlen er. Teksten ”</w:t>
+      </w:r>
+      <w:proofErr w:type="spellStart"/>
+      <w:r>
+        <w:t>username</w:t>
+      </w:r>
+      <w:proofErr w:type="spellEnd"/>
+      <w:r>
+        <w:t xml:space="preserve">” bliver vist med rødt. Brugeren kan ændre brugernavn og prøve igen </w:t>
       </w:r>
     </w:p>
     <w:p>
@@ -2571,8 +2621,13 @@
       <w:r>
         <w:t>” og ”</w:t>
       </w:r>
-      <w:r>
-        <w:t>confirm password</w:t>
+      <w:proofErr w:type="spellStart"/>
+      <w:r>
+        <w:t>confirm</w:t>
+      </w:r>
+      <w:proofErr w:type="spellEnd"/>
+      <w:r>
+        <w:t xml:space="preserve"> password</w:t>
       </w:r>
       <w:r>
         <w:t>” er ens</w:t>
@@ -2684,7 +2739,47 @@
         <w:spacing w:line="360" w:lineRule="auto"/>
       </w:pPr>
       <w:r>
-        <w:t>Brugeren vælger en kategori i dropdown-menuen ved ”Select category for obtained/used money”</w:t>
+        <w:t xml:space="preserve">Brugeren vælger en kategori i </w:t>
+      </w:r>
+      <w:proofErr w:type="spellStart"/>
+      <w:r>
+        <w:t>dropdown</w:t>
+      </w:r>
+      <w:proofErr w:type="spellEnd"/>
+      <w:r>
+        <w:t xml:space="preserve">-menuen ved ”Select </w:t>
+      </w:r>
+      <w:proofErr w:type="spellStart"/>
+      <w:r>
+        <w:t>category</w:t>
+      </w:r>
+      <w:proofErr w:type="spellEnd"/>
+      <w:r>
+        <w:t xml:space="preserve"> for </w:t>
+      </w:r>
+      <w:proofErr w:type="spellStart"/>
+      <w:r>
+        <w:t>obtained</w:t>
+      </w:r>
+      <w:proofErr w:type="spellEnd"/>
+      <w:r>
+        <w:t>/</w:t>
+      </w:r>
+      <w:proofErr w:type="spellStart"/>
+      <w:r>
+        <w:t>used</w:t>
+      </w:r>
+      <w:proofErr w:type="spellEnd"/>
+      <w:r>
+        <w:t xml:space="preserve"> </w:t>
+      </w:r>
+      <w:proofErr w:type="spellStart"/>
+      <w:r>
+        <w:t>money</w:t>
+      </w:r>
+      <w:proofErr w:type="spellEnd"/>
+      <w:r>
+        <w:t>”</w:t>
       </w:r>
     </w:p>
     <w:p>
@@ -2703,10 +2798,26 @@
         <w:t xml:space="preserve">enten </w:t>
       </w:r>
       <w:r>
-        <w:t>”Money obtained”</w:t>
-      </w:r>
-      <w:r>
-        <w:t xml:space="preserve"> / ”Money used”</w:t>
+        <w:t xml:space="preserve">”Money </w:t>
+      </w:r>
+      <w:proofErr w:type="spellStart"/>
+      <w:r>
+        <w:t>obtained</w:t>
+      </w:r>
+      <w:proofErr w:type="spellEnd"/>
+      <w:r>
+        <w:t>”</w:t>
+      </w:r>
+      <w:r>
+        <w:t xml:space="preserve"> / ”Money </w:t>
+      </w:r>
+      <w:proofErr w:type="spellStart"/>
+      <w:r>
+        <w:t>used</w:t>
+      </w:r>
+      <w:proofErr w:type="spellEnd"/>
+      <w:r>
+        <w:t>”</w:t>
       </w:r>
       <w:r>
         <w:t>, og indtaster hvor mange penge brugeren har fået</w:t>
@@ -2731,7 +2842,39 @@
         <w:t>”</w:t>
       </w:r>
       <w:r>
-        <w:t>Add money obtained” eller ”Add money used”</w:t>
+        <w:t xml:space="preserve">Add </w:t>
+      </w:r>
+      <w:proofErr w:type="spellStart"/>
+      <w:r>
+        <w:t>money</w:t>
+      </w:r>
+      <w:proofErr w:type="spellEnd"/>
+      <w:r>
+        <w:t xml:space="preserve"> </w:t>
+      </w:r>
+      <w:proofErr w:type="spellStart"/>
+      <w:r>
+        <w:t>obtained</w:t>
+      </w:r>
+      <w:proofErr w:type="spellEnd"/>
+      <w:r>
+        <w:t xml:space="preserve">” eller ”Add </w:t>
+      </w:r>
+      <w:proofErr w:type="spellStart"/>
+      <w:r>
+        <w:t>money</w:t>
+      </w:r>
+      <w:proofErr w:type="spellEnd"/>
+      <w:r>
+        <w:t xml:space="preserve"> </w:t>
+      </w:r>
+      <w:proofErr w:type="spellStart"/>
+      <w:r>
+        <w:t>used</w:t>
+      </w:r>
+      <w:proofErr w:type="spellEnd"/>
+      <w:r>
+        <w:t>”</w:t>
       </w:r>
     </w:p>
     <w:p>
@@ -2770,7 +2913,47 @@
         <w:spacing w:line="360" w:lineRule="auto"/>
       </w:pPr>
       <w:r>
-        <w:t>Programmet laver en fejl og skriver på skærmen ”Please make sure you only used numbers!”, og teksten ved inputfeltet bliver vist med rødt. Brugeren kan rette og prøve igen.</w:t>
+        <w:t xml:space="preserve">Programmet laver en fejl og skriver på skærmen ”Please </w:t>
+      </w:r>
+      <w:proofErr w:type="spellStart"/>
+      <w:r>
+        <w:t>make</w:t>
+      </w:r>
+      <w:proofErr w:type="spellEnd"/>
+      <w:r>
+        <w:t xml:space="preserve"> sure </w:t>
+      </w:r>
+      <w:proofErr w:type="spellStart"/>
+      <w:r>
+        <w:t>you</w:t>
+      </w:r>
+      <w:proofErr w:type="spellEnd"/>
+      <w:r>
+        <w:t xml:space="preserve"> </w:t>
+      </w:r>
+      <w:proofErr w:type="spellStart"/>
+      <w:r>
+        <w:t>only</w:t>
+      </w:r>
+      <w:proofErr w:type="spellEnd"/>
+      <w:r>
+        <w:t xml:space="preserve"> </w:t>
+      </w:r>
+      <w:proofErr w:type="spellStart"/>
+      <w:r>
+        <w:t>used</w:t>
+      </w:r>
+      <w:proofErr w:type="spellEnd"/>
+      <w:r>
+        <w:t xml:space="preserve"> </w:t>
+      </w:r>
+      <w:proofErr w:type="spellStart"/>
+      <w:r>
+        <w:t>numbers</w:t>
+      </w:r>
+      <w:proofErr w:type="spellEnd"/>
+      <w:r>
+        <w:t>!”, og teksten ved inputfeltet bliver vist med rødt. Brugeren kan rette og prøve igen.</w:t>
       </w:r>
     </w:p>
     <w:p>
@@ -2796,8 +2979,13 @@
         <w:spacing w:line="360" w:lineRule="auto"/>
       </w:pPr>
       <w:r>
-        <w:t>Programmet tjekker om brugeren har valgt en category</w:t>
-      </w:r>
+        <w:t xml:space="preserve">Programmet tjekker om brugeren har valgt en </w:t>
+      </w:r>
+      <w:proofErr w:type="spellStart"/>
+      <w:r>
+        <w:t>category</w:t>
+      </w:r>
+      <w:proofErr w:type="spellEnd"/>
     </w:p>
     <w:p>
       <w:pPr>
@@ -2809,8 +2997,13 @@
         <w:spacing w:line="360" w:lineRule="auto"/>
       </w:pPr>
       <w:r>
-        <w:t>Hvis brugeren ikke har valgt en category</w:t>
-      </w:r>
+        <w:t xml:space="preserve">Hvis brugeren ikke har valgt en </w:t>
+      </w:r>
+      <w:proofErr w:type="spellStart"/>
+      <w:r>
+        <w:t>category</w:t>
+      </w:r>
+      <w:proofErr w:type="spellEnd"/>
     </w:p>
     <w:p>
       <w:pPr>
@@ -2823,7 +3016,31 @@
       </w:pPr>
       <w:r>
         <w:lastRenderedPageBreak/>
-        <w:t xml:space="preserve">Programmet laver en fejl og skriver på skærmen ”Please select a category!”, og teksten ved dropdown-menuen bliver </w:t>
+        <w:t xml:space="preserve">Programmet laver en fejl og skriver på skærmen ”Please </w:t>
+      </w:r>
+      <w:proofErr w:type="spellStart"/>
+      <w:r>
+        <w:t>select</w:t>
+      </w:r>
+      <w:proofErr w:type="spellEnd"/>
+      <w:r>
+        <w:t xml:space="preserve"> a </w:t>
+      </w:r>
+      <w:proofErr w:type="spellStart"/>
+      <w:r>
+        <w:t>category</w:t>
+      </w:r>
+      <w:proofErr w:type="spellEnd"/>
+      <w:r>
+        <w:t xml:space="preserve">!”, og teksten ved </w:t>
+      </w:r>
+      <w:proofErr w:type="spellStart"/>
+      <w:r>
+        <w:t>dropdown</w:t>
+      </w:r>
+      <w:proofErr w:type="spellEnd"/>
+      <w:r>
+        <w:t xml:space="preserve">-menuen bliver </w:t>
       </w:r>
       <w:r>
         <w:t>vist med rødt. Brugeren kan rette og prøve igen.</w:t>
@@ -2839,8 +3056,13 @@
         <w:spacing w:line="360" w:lineRule="auto"/>
       </w:pPr>
       <w:r>
-        <w:t>Hvis brugeren har valgt en category</w:t>
-      </w:r>
+        <w:t xml:space="preserve">Hvis brugeren har valgt en </w:t>
+      </w:r>
+      <w:proofErr w:type="spellStart"/>
+      <w:r>
+        <w:t>category</w:t>
+      </w:r>
+      <w:proofErr w:type="spellEnd"/>
     </w:p>
     <w:p>
       <w:pPr>
@@ -2958,7 +3180,15 @@
         <w:fldChar w:fldCharType="separate"/>
       </w:r>
       <w:r>
-        <w:t>Brugerhistorie 3 - Add job / Remove job</w:t>
+        <w:t xml:space="preserve">Brugerhistorie 3 - Add job / </w:t>
+      </w:r>
+      <w:proofErr w:type="spellStart"/>
+      <w:r>
+        <w:t>Remove</w:t>
+      </w:r>
+      <w:proofErr w:type="spellEnd"/>
+      <w:r>
+        <w:t xml:space="preserve"> job</w:t>
       </w:r>
       <w:r>
         <w:fldChar w:fldCharType="end"/>
@@ -3410,8 +3640,13 @@
                             <w:r>
                               <w:t xml:space="preserve">, ER-diagram, </w:t>
                             </w:r>
-                            <w:r>
-                              <w:t xml:space="preserve">figurern er </w:t>
+                            <w:proofErr w:type="spellStart"/>
+                            <w:r>
+                              <w:t>figurern</w:t>
+                            </w:r>
+                            <w:proofErr w:type="spellEnd"/>
+                            <w:r>
+                              <w:t xml:space="preserve"> er </w:t>
                             </w:r>
                             <w:r>
                               <w:t>vedhæftet under ”Database_diagram.png” i ”Documents” mappen</w:t>
@@ -3516,8 +3751,13 @@
                       <w:r>
                         <w:t xml:space="preserve">, ER-diagram, </w:t>
                       </w:r>
-                      <w:r>
-                        <w:t xml:space="preserve">figurern er </w:t>
+                      <w:proofErr w:type="spellStart"/>
+                      <w:r>
+                        <w:t>figurern</w:t>
+                      </w:r>
+                      <w:proofErr w:type="spellEnd"/>
+                      <w:r>
+                        <w:t xml:space="preserve"> er </w:t>
                       </w:r>
                       <w:r>
                         <w:t>vedhæftet under ”Database_diagram.png” i ”Documents” mappen</w:t>
@@ -3708,7 +3948,35 @@
         <w:rPr>
           <w:szCs w:val="24"/>
         </w:rPr>
-        <w:t>funktionen ”create_tables()”, se linje 1. Denne funktion starter med at slette alle nuværende tabeller i databasen</w:t>
+        <w:t>funktionen ”</w:t>
+      </w:r>
+      <w:proofErr w:type="spellStart"/>
+      <w:r>
+        <w:rPr>
+          <w:szCs w:val="24"/>
+        </w:rPr>
+        <w:t>create_</w:t>
+      </w:r>
+      <w:proofErr w:type="gramStart"/>
+      <w:r>
+        <w:rPr>
+          <w:szCs w:val="24"/>
+        </w:rPr>
+        <w:t>tables</w:t>
+      </w:r>
+      <w:proofErr w:type="spellEnd"/>
+      <w:r>
+        <w:rPr>
+          <w:szCs w:val="24"/>
+        </w:rPr>
+        <w:t>(</w:t>
+      </w:r>
+      <w:proofErr w:type="gramEnd"/>
+      <w:r>
+        <w:rPr>
+          <w:szCs w:val="24"/>
+        </w:rPr>
+        <w:t>)”, se linje 1. Denne funktion starter med at slette alle nuværende tabeller i databasen</w:t>
       </w:r>
       <w:r>
         <w:rPr>
@@ -3901,7 +4169,15 @@
                             </w:r>
                             <w:bookmarkEnd w:id="8"/>
                             <w:r>
-                              <w:t xml:space="preserve">, Klasse-diagram, figurern er </w:t>
+                              <w:t xml:space="preserve">, Klasse-diagram, </w:t>
+                            </w:r>
+                            <w:proofErr w:type="spellStart"/>
+                            <w:r>
+                              <w:t>figurern</w:t>
+                            </w:r>
+                            <w:proofErr w:type="spellEnd"/>
+                            <w:r>
+                              <w:t xml:space="preserve"> er </w:t>
                             </w:r>
                             <w:r>
                               <w:t>vedhæftet under ”Klasse_diagram.png” i ”Documents” mappen</w:t>
@@ -4016,7 +4292,15 @@
                       </w:r>
                       <w:bookmarkEnd w:id="9"/>
                       <w:r>
-                        <w:t xml:space="preserve">, Klasse-diagram, figurern er </w:t>
+                        <w:t xml:space="preserve">, Klasse-diagram, </w:t>
+                      </w:r>
+                      <w:proofErr w:type="spellStart"/>
+                      <w:r>
+                        <w:t>figurern</w:t>
+                      </w:r>
+                      <w:proofErr w:type="spellEnd"/>
+                      <w:r>
+                        <w:t xml:space="preserve"> er </w:t>
                       </w:r>
                       <w:r>
                         <w:t>vedhæftet under ”Klasse_diagram.png” i ”Documents” mappen</w:t>
@@ -4058,14 +4342,28 @@
         <w:rPr>
           <w:szCs w:val="24"/>
         </w:rPr>
-        <w:t xml:space="preserve"> dataen fra databasen</w:t>
-      </w:r>
-      <w:r>
-        <w:rPr>
-          <w:szCs w:val="24"/>
-        </w:rPr>
         <w:t xml:space="preserve"> </w:t>
       </w:r>
+      <w:proofErr w:type="spellStart"/>
+      <w:r>
+        <w:rPr>
+          <w:szCs w:val="24"/>
+        </w:rPr>
+        <w:t>dataen</w:t>
+      </w:r>
+      <w:proofErr w:type="spellEnd"/>
+      <w:r>
+        <w:rPr>
+          <w:szCs w:val="24"/>
+        </w:rPr>
+        <w:t xml:space="preserve"> fra databasen</w:t>
+      </w:r>
+      <w:r>
+        <w:rPr>
+          <w:szCs w:val="24"/>
+        </w:rPr>
+        <w:t xml:space="preserve"> </w:t>
+      </w:r>
       <w:r>
         <w:rPr>
           <w:szCs w:val="24"/>
@@ -4076,7 +4374,21 @@
         <w:rPr>
           <w:szCs w:val="24"/>
         </w:rPr>
-        <w:t>r som kun arbejder med dataen.</w:t>
+        <w:t xml:space="preserve">r som kun arbejder med </w:t>
+      </w:r>
+      <w:proofErr w:type="spellStart"/>
+      <w:r>
+        <w:rPr>
+          <w:szCs w:val="24"/>
+        </w:rPr>
+        <w:t>dataen</w:t>
+      </w:r>
+      <w:proofErr w:type="spellEnd"/>
+      <w:r>
+        <w:rPr>
+          <w:szCs w:val="24"/>
+        </w:rPr>
+        <w:t>.</w:t>
       </w:r>
       <w:r>
         <w:rPr>
@@ -4174,7 +4486,21 @@
         <w:rPr>
           <w:szCs w:val="24"/>
         </w:rPr>
-        <w:t xml:space="preserve">”EconomyData” </w:t>
+        <w:t>”</w:t>
+      </w:r>
+      <w:proofErr w:type="spellStart"/>
+      <w:r>
+        <w:rPr>
+          <w:szCs w:val="24"/>
+        </w:rPr>
+        <w:t>EconomyData</w:t>
+      </w:r>
+      <w:proofErr w:type="spellEnd"/>
+      <w:r>
+        <w:rPr>
+          <w:szCs w:val="24"/>
+        </w:rPr>
+        <w:t xml:space="preserve">” </w:t>
       </w:r>
       <w:r>
         <w:rPr>
@@ -4243,7 +4569,35 @@
           <w:szCs w:val="24"/>
         </w:rPr>
         <w:lastRenderedPageBreak/>
-        <w:t xml:space="preserve">logge ind er fra klassen ”EconomyLoginGui”, hvor selve hovedprogrammet bliver lavet af klassen ”EconomyMainGui”. Hver klasse har her også nogle specifikke funktioner som har med deres område at gøre. Klassediagrammet som er på </w:t>
+        <w:t>logge ind er fra klassen ”</w:t>
+      </w:r>
+      <w:proofErr w:type="spellStart"/>
+      <w:r>
+        <w:rPr>
+          <w:szCs w:val="24"/>
+        </w:rPr>
+        <w:t>EconomyLoginGui</w:t>
+      </w:r>
+      <w:proofErr w:type="spellEnd"/>
+      <w:r>
+        <w:rPr>
+          <w:szCs w:val="24"/>
+        </w:rPr>
+        <w:t>”, hvor selve hovedprogrammet bliver lavet af klassen ”</w:t>
+      </w:r>
+      <w:proofErr w:type="spellStart"/>
+      <w:r>
+        <w:rPr>
+          <w:szCs w:val="24"/>
+        </w:rPr>
+        <w:t>EconomyMainGui</w:t>
+      </w:r>
+      <w:proofErr w:type="spellEnd"/>
+      <w:r>
+        <w:rPr>
+          <w:szCs w:val="24"/>
+        </w:rPr>
+        <w:t xml:space="preserve">”. Hver klasse har her også nogle specifikke funktioner som har med deres område at gøre. Klassediagrammet som er på </w:t>
       </w:r>
       <w:r>
         <w:rPr>
@@ -4420,11 +4774,19 @@
                             </w:pPr>
                             <w:bookmarkStart w:id="10" w:name="_Ref39671976"/>
                             <w:bookmarkStart w:id="11" w:name="_Ref39671989"/>
+                            <w:proofErr w:type="spellStart"/>
                             <w:r>
                               <w:rPr>
                                 <w:lang w:val="en-US"/>
                               </w:rPr>
-                              <w:t xml:space="preserve">Figur </w:t>
+                              <w:t>Figur</w:t>
+                            </w:r>
+                            <w:proofErr w:type="spellEnd"/>
+                            <w:r>
+                              <w:rPr>
+                                <w:lang w:val="en-US"/>
+                              </w:rPr>
+                              <w:t xml:space="preserve"> </w:t>
                             </w:r>
                             <w:r>
                               <w:fldChar w:fldCharType="begin"/>
@@ -4453,7 +4815,43 @@
                               <w:rPr>
                                 <w:lang w:val="en-US"/>
                               </w:rPr>
-                              <w:t>, funktionen mainGui(). Fil: EconomyGui.py</w:t>
+                              <w:t xml:space="preserve">, </w:t>
+                            </w:r>
+                            <w:proofErr w:type="spellStart"/>
+                            <w:r>
+                              <w:rPr>
+                                <w:lang w:val="en-US"/>
+                              </w:rPr>
+                              <w:t>funktionen</w:t>
+                            </w:r>
+                            <w:proofErr w:type="spellEnd"/>
+                            <w:r>
+                              <w:rPr>
+                                <w:lang w:val="en-US"/>
+                              </w:rPr>
+                              <w:t xml:space="preserve"> </w:t>
+                            </w:r>
+                            <w:proofErr w:type="spellStart"/>
+                            <w:proofErr w:type="gramStart"/>
+                            <w:r>
+                              <w:rPr>
+                                <w:lang w:val="en-US"/>
+                              </w:rPr>
+                              <w:t>mainGui</w:t>
+                            </w:r>
+                            <w:proofErr w:type="spellEnd"/>
+                            <w:r>
+                              <w:rPr>
+                                <w:lang w:val="en-US"/>
+                              </w:rPr>
+                              <w:t>(</w:t>
+                            </w:r>
+                            <w:proofErr w:type="gramEnd"/>
+                            <w:r>
+                              <w:rPr>
+                                <w:lang w:val="en-US"/>
+                              </w:rPr>
+                              <w:t>). Fil: EconomyGui.py</w:t>
                             </w:r>
                             <w:bookmarkEnd w:id="10"/>
                           </w:p>
@@ -4553,11 +4951,19 @@
                       </w:pPr>
                       <w:bookmarkStart w:id="12" w:name="_Ref39671976"/>
                       <w:bookmarkStart w:id="13" w:name="_Ref39671989"/>
+                      <w:proofErr w:type="spellStart"/>
                       <w:r>
                         <w:rPr>
                           <w:lang w:val="en-US"/>
                         </w:rPr>
-                        <w:t xml:space="preserve">Figur </w:t>
+                        <w:t>Figur</w:t>
+                      </w:r>
+                      <w:proofErr w:type="spellEnd"/>
+                      <w:r>
+                        <w:rPr>
+                          <w:lang w:val="en-US"/>
+                        </w:rPr>
+                        <w:t xml:space="preserve"> </w:t>
                       </w:r>
                       <w:r>
                         <w:fldChar w:fldCharType="begin"/>
@@ -4586,7 +4992,43 @@
                         <w:rPr>
                           <w:lang w:val="en-US"/>
                         </w:rPr>
-                        <w:t>, funktionen mainGui(). Fil: EconomyGui.py</w:t>
+                        <w:t xml:space="preserve">, </w:t>
+                      </w:r>
+                      <w:proofErr w:type="spellStart"/>
+                      <w:r>
+                        <w:rPr>
+                          <w:lang w:val="en-US"/>
+                        </w:rPr>
+                        <w:t>funktionen</w:t>
+                      </w:r>
+                      <w:proofErr w:type="spellEnd"/>
+                      <w:r>
+                        <w:rPr>
+                          <w:lang w:val="en-US"/>
+                        </w:rPr>
+                        <w:t xml:space="preserve"> </w:t>
+                      </w:r>
+                      <w:proofErr w:type="spellStart"/>
+                      <w:proofErr w:type="gramStart"/>
+                      <w:r>
+                        <w:rPr>
+                          <w:lang w:val="en-US"/>
+                        </w:rPr>
+                        <w:t>mainGui</w:t>
+                      </w:r>
+                      <w:proofErr w:type="spellEnd"/>
+                      <w:r>
+                        <w:rPr>
+                          <w:lang w:val="en-US"/>
+                        </w:rPr>
+                        <w:t>(</w:t>
+                      </w:r>
+                      <w:proofErr w:type="gramEnd"/>
+                      <w:r>
+                        <w:rPr>
+                          <w:lang w:val="en-US"/>
+                        </w:rPr>
+                        <w:t>). Fil: EconomyGui.py</w:t>
                       </w:r>
                       <w:bookmarkEnd w:id="12"/>
                     </w:p>
@@ -4611,10 +5053,31 @@
     </w:p>
     <w:p>
       <w:r>
-        <w:t>Hovedmenuen i mit program er lavet af biblioteket Tkinter.</w:t>
-      </w:r>
-      <w:r>
-        <w:t xml:space="preserve"> Jeg starter med funktionen mainGui(), som kan ses på </w:t>
+        <w:t xml:space="preserve">Hovedmenuen i mit program er lavet af biblioteket </w:t>
+      </w:r>
+      <w:proofErr w:type="spellStart"/>
+      <w:r>
+        <w:t>Tkinter</w:t>
+      </w:r>
+      <w:proofErr w:type="spellEnd"/>
+      <w:r>
+        <w:t>.</w:t>
+      </w:r>
+      <w:r>
+        <w:t xml:space="preserve"> Jeg starter med funktionen </w:t>
+      </w:r>
+      <w:proofErr w:type="spellStart"/>
+      <w:proofErr w:type="gramStart"/>
+      <w:r>
+        <w:t>mainGui</w:t>
+      </w:r>
+      <w:proofErr w:type="spellEnd"/>
+      <w:r>
+        <w:t>(</w:t>
+      </w:r>
+      <w:proofErr w:type="gramEnd"/>
+      <w:r>
+        <w:t xml:space="preserve">), som kan ses på </w:t>
       </w:r>
       <w:r>
         <w:fldChar w:fldCharType="begin"/>
@@ -4638,10 +5101,31 @@
         <w:fldChar w:fldCharType="end"/>
       </w:r>
       <w:r>
-        <w:t xml:space="preserve">. Denne funktion definerer hele vinduet som alt grafikken laves i. Jeg sætter størelsen af vinduet til maksimal størrelse af min skærm, og så gør jeg den maksimeret så vinduet fylder hele min skærm, dette sker i linje 2-4. Herefter defineres </w:t>
-      </w:r>
-      <w:r>
-        <w:t xml:space="preserve">hvilken klasse som vinduet skal indlæse og vise på skærmen, som her er ”EconomyMainGui()”. </w:t>
+        <w:t xml:space="preserve">. Denne funktion definerer hele vinduet som alt grafikken laves i. Jeg sætter </w:t>
+      </w:r>
+      <w:proofErr w:type="spellStart"/>
+      <w:r>
+        <w:t>størelsen</w:t>
+      </w:r>
+      <w:proofErr w:type="spellEnd"/>
+      <w:r>
+        <w:t xml:space="preserve"> af vinduet til maksimal størrelse af min skærm, og så gør jeg den maksimeret så vinduet fylder hele min skærm, dette sker i linje 2-4. Herefter defineres </w:t>
+      </w:r>
+      <w:r>
+        <w:t>hvilken klasse som vinduet skal indlæse og vise på skærmen, som her er ”</w:t>
+      </w:r>
+      <w:proofErr w:type="spellStart"/>
+      <w:proofErr w:type="gramStart"/>
+      <w:r>
+        <w:t>EconomyMainGui</w:t>
+      </w:r>
+      <w:proofErr w:type="spellEnd"/>
+      <w:r>
+        <w:t>(</w:t>
+      </w:r>
+      <w:proofErr w:type="gramEnd"/>
+      <w:r>
+        <w:t xml:space="preserve">)”. </w:t>
       </w:r>
     </w:p>
     <w:p/>
@@ -4768,11 +5252,19 @@
                                 <w:lang w:val="en-US"/>
                               </w:rPr>
                             </w:pPr>
+                            <w:proofErr w:type="spellStart"/>
                             <w:r>
                               <w:rPr>
                                 <w:lang w:val="en-US"/>
                               </w:rPr>
-                              <w:t xml:space="preserve">Figur </w:t>
+                              <w:t>Figur</w:t>
+                            </w:r>
+                            <w:proofErr w:type="spellEnd"/>
+                            <w:r>
+                              <w:rPr>
+                                <w:lang w:val="en-US"/>
+                              </w:rPr>
+                              <w:t xml:space="preserve"> </w:t>
                             </w:r>
                             <w:r>
                               <w:fldChar w:fldCharType="begin"/>
@@ -4800,7 +5292,49 @@
                               <w:rPr>
                                 <w:lang w:val="en-US"/>
                               </w:rPr>
-                              <w:t>, funktionen build_GUI(). Fil: EconomyGui.py</w:t>
+                              <w:t xml:space="preserve">, </w:t>
+                            </w:r>
+                            <w:proofErr w:type="spellStart"/>
+                            <w:r>
+                              <w:rPr>
+                                <w:lang w:val="en-US"/>
+                              </w:rPr>
+                              <w:t>funktionen</w:t>
+                            </w:r>
+                            <w:proofErr w:type="spellEnd"/>
+                            <w:r>
+                              <w:rPr>
+                                <w:lang w:val="en-US"/>
+                              </w:rPr>
+                              <w:t xml:space="preserve"> </w:t>
+                            </w:r>
+                            <w:proofErr w:type="spellStart"/>
+                            <w:r>
+                              <w:rPr>
+                                <w:lang w:val="en-US"/>
+                              </w:rPr>
+                              <w:t>build_</w:t>
+                            </w:r>
+                            <w:proofErr w:type="gramStart"/>
+                            <w:r>
+                              <w:rPr>
+                                <w:lang w:val="en-US"/>
+                              </w:rPr>
+                              <w:t>GUI</w:t>
+                            </w:r>
+                            <w:proofErr w:type="spellEnd"/>
+                            <w:r>
+                              <w:rPr>
+                                <w:lang w:val="en-US"/>
+                              </w:rPr>
+                              <w:t>(</w:t>
+                            </w:r>
+                            <w:proofErr w:type="gramEnd"/>
+                            <w:r>
+                              <w:rPr>
+                                <w:lang w:val="en-US"/>
+                              </w:rPr>
+                              <w:t>). Fil: EconomyGui.py</w:t>
                             </w:r>
                           </w:p>
                           <w:p>
@@ -4897,11 +5431,19 @@
                           <w:lang w:val="en-US"/>
                         </w:rPr>
                       </w:pPr>
+                      <w:proofErr w:type="spellStart"/>
                       <w:r>
                         <w:rPr>
                           <w:lang w:val="en-US"/>
                         </w:rPr>
-                        <w:t xml:space="preserve">Figur </w:t>
+                        <w:t>Figur</w:t>
+                      </w:r>
+                      <w:proofErr w:type="spellEnd"/>
+                      <w:r>
+                        <w:rPr>
+                          <w:lang w:val="en-US"/>
+                        </w:rPr>
+                        <w:t xml:space="preserve"> </w:t>
                       </w:r>
                       <w:r>
                         <w:fldChar w:fldCharType="begin"/>
@@ -4929,7 +5471,49 @@
                         <w:rPr>
                           <w:lang w:val="en-US"/>
                         </w:rPr>
-                        <w:t>, funktionen build_GUI(). Fil: EconomyGui.py</w:t>
+                        <w:t xml:space="preserve">, </w:t>
+                      </w:r>
+                      <w:proofErr w:type="spellStart"/>
+                      <w:r>
+                        <w:rPr>
+                          <w:lang w:val="en-US"/>
+                        </w:rPr>
+                        <w:t>funktionen</w:t>
+                      </w:r>
+                      <w:proofErr w:type="spellEnd"/>
+                      <w:r>
+                        <w:rPr>
+                          <w:lang w:val="en-US"/>
+                        </w:rPr>
+                        <w:t xml:space="preserve"> </w:t>
+                      </w:r>
+                      <w:proofErr w:type="spellStart"/>
+                      <w:r>
+                        <w:rPr>
+                          <w:lang w:val="en-US"/>
+                        </w:rPr>
+                        <w:t>build_</w:t>
+                      </w:r>
+                      <w:proofErr w:type="gramStart"/>
+                      <w:r>
+                        <w:rPr>
+                          <w:lang w:val="en-US"/>
+                        </w:rPr>
+                        <w:t>GUI</w:t>
+                      </w:r>
+                      <w:proofErr w:type="spellEnd"/>
+                      <w:r>
+                        <w:rPr>
+                          <w:lang w:val="en-US"/>
+                        </w:rPr>
+                        <w:t>(</w:t>
+                      </w:r>
+                      <w:proofErr w:type="gramEnd"/>
+                      <w:r>
+                        <w:rPr>
+                          <w:lang w:val="en-US"/>
+                        </w:rPr>
+                        <w:t>). Fil: EconomyGui.py</w:t>
                       </w:r>
                     </w:p>
                     <w:p>
@@ -4954,10 +5538,258 @@
     <w:p/>
     <w:p/>
     <w:p/>
-    <w:p/>
-    <w:p>
-      <w:r>
-        <w:t xml:space="preserve">I klassen findes funktionen ”build_GUI()”, det er denne funktion som tegner alt hvad brugeren kan se på skærmen. På </w:t>
+    <w:p>
+      <w:r>
+        <w:rPr>
+          <w:noProof/>
+        </w:rPr>
+        <mc:AlternateContent>
+          <mc:Choice Requires="wps">
+            <w:drawing>
+              <wp:anchor distT="45720" distB="45720" distL="114300" distR="114300" simplePos="0" relativeHeight="251697152" behindDoc="0" locked="0" layoutInCell="1" allowOverlap="1" wp14:anchorId="54E19639" wp14:editId="2EC8AB9B">
+                <wp:simplePos x="0" y="0"/>
+                <wp:positionH relativeFrom="margin">
+                  <wp:align>left</wp:align>
+                </wp:positionH>
+                <wp:positionV relativeFrom="paragraph">
+                  <wp:posOffset>514985</wp:posOffset>
+                </wp:positionV>
+                <wp:extent cx="5991225" cy="4962525"/>
+                <wp:effectExtent l="0" t="0" r="28575" b="28575"/>
+                <wp:wrapSquare wrapText="bothSides"/>
+                <wp:docPr id="49" name="Tekstfelt 2"/>
+                <wp:cNvGraphicFramePr>
+                  <a:graphicFrameLocks xmlns:a="http://schemas.openxmlformats.org/drawingml/2006/main"/>
+                </wp:cNvGraphicFramePr>
+                <a:graphic xmlns:a="http://schemas.openxmlformats.org/drawingml/2006/main">
+                  <a:graphicData uri="http://schemas.microsoft.com/office/word/2010/wordprocessingShape">
+                    <wps:wsp>
+                      <wps:cNvSpPr txBox="1">
+                        <a:spLocks noChangeArrowheads="1"/>
+                      </wps:cNvSpPr>
+                      <wps:spPr bwMode="auto">
+                        <a:xfrm>
+                          <a:off x="0" y="0"/>
+                          <a:ext cx="5991225" cy="4962525"/>
+                        </a:xfrm>
+                        <a:prstGeom prst="rect">
+                          <a:avLst/>
+                        </a:prstGeom>
+                        <a:solidFill>
+                          <a:srgbClr val="FFFFFF"/>
+                        </a:solidFill>
+                        <a:ln w="9525">
+                          <a:solidFill>
+                            <a:srgbClr val="000000"/>
+                          </a:solidFill>
+                          <a:miter lim="800000"/>
+                          <a:headEnd/>
+                          <a:tailEnd/>
+                        </a:ln>
+                      </wps:spPr>
+                      <wps:txbx>
+                        <w:txbxContent>
+                          <w:p>
+                            <w:pPr>
+                              <w:keepNext/>
+                            </w:pPr>
+                            <w:r>
+                              <w:rPr>
+                                <w:noProof/>
+                              </w:rPr>
+                              <w:drawing>
+                                <wp:inline distT="0" distB="0" distL="0" distR="0" wp14:anchorId="5CC17724" wp14:editId="56B73BEB">
+                                  <wp:extent cx="5890440" cy="4481993"/>
+                                  <wp:effectExtent l="0" t="0" r="0" b="0"/>
+                                  <wp:docPr id="50" name="Billede 50"/>
+                                  <wp:cNvGraphicFramePr>
+                                    <a:graphicFrameLocks xmlns:a="http://schemas.openxmlformats.org/drawingml/2006/main" noChangeAspect="1"/>
+                                  </wp:cNvGraphicFramePr>
+                                  <a:graphic xmlns:a="http://schemas.openxmlformats.org/drawingml/2006/main">
+                                    <a:graphicData uri="http://schemas.openxmlformats.org/drawingml/2006/picture">
+                                      <pic:pic xmlns:pic="http://schemas.openxmlformats.org/drawingml/2006/picture">
+                                        <pic:nvPicPr>
+                                          <pic:cNvPr id="1" name=""/>
+                                          <pic:cNvPicPr/>
+                                        </pic:nvPicPr>
+                                        <pic:blipFill>
+                                          <a:blip r:embed="rId16">
+                                            <a:extLst>
+                                              <a:ext uri="{28A0092B-C50C-407E-A947-70E740481C1C}">
+                                                <a14:useLocalDpi xmlns:a14="http://schemas.microsoft.com/office/drawing/2010/main" val="0"/>
+                                              </a:ext>
+                                            </a:extLst>
+                                          </a:blip>
+                                          <a:stretch>
+                                            <a:fillRect/>
+                                          </a:stretch>
+                                        </pic:blipFill>
+                                        <pic:spPr>
+                                          <a:xfrm>
+                                            <a:off x="0" y="0"/>
+                                            <a:ext cx="5890440" cy="4481993"/>
+                                          </a:xfrm>
+                                          <a:prstGeom prst="rect">
+                                            <a:avLst/>
+                                          </a:prstGeom>
+                                        </pic:spPr>
+                                      </pic:pic>
+                                    </a:graphicData>
+                                  </a:graphic>
+                                </wp:inline>
+                              </w:drawing>
+                            </w:r>
+                          </w:p>
+                          <w:p>
+                            <w:pPr>
+                              <w:pStyle w:val="Billedtekst"/>
+                            </w:pPr>
+                            <w:bookmarkStart w:id="14" w:name="_Ref39685616"/>
+                            <w:r>
+                              <w:t xml:space="preserve">Figur </w:t>
+                            </w:r>
+                            <w:fldSimple w:instr=" SEQ Figur \* ARABIC ">
+                              <w:r>
+                                <w:rPr>
+                                  <w:noProof/>
+                                </w:rPr>
+                                <w:t>6</w:t>
+                              </w:r>
+                            </w:fldSimple>
+                            <w:bookmarkEnd w:id="14"/>
+                            <w:r>
+                              <w:t>, billede af hovedmenuen</w:t>
+                            </w:r>
+                          </w:p>
+                          <w:p/>
+                        </w:txbxContent>
+                      </wps:txbx>
+                      <wps:bodyPr rot="0" vert="horz" wrap="square" lIns="91440" tIns="45720" rIns="91440" bIns="45720" anchor="t" anchorCtr="0">
+                        <a:noAutofit/>
+                      </wps:bodyPr>
+                    </wps:wsp>
+                  </a:graphicData>
+                </a:graphic>
+                <wp14:sizeRelH relativeFrom="margin">
+                  <wp14:pctWidth>0</wp14:pctWidth>
+                </wp14:sizeRelH>
+                <wp14:sizeRelV relativeFrom="margin">
+                  <wp14:pctHeight>0</wp14:pctHeight>
+                </wp14:sizeRelV>
+              </wp:anchor>
+            </w:drawing>
+          </mc:Choice>
+          <mc:Fallback>
+            <w:pict>
+              <v:shape w14:anchorId="54E19639" id="_x0000_s1037" type="#_x0000_t202" style="position:absolute;margin-left:0;margin-top:40.55pt;width:471.75pt;height:390.75pt;z-index:251697152;visibility:visible;mso-wrap-style:square;mso-width-percent:0;mso-height-percent:0;mso-wrap-distance-left:9pt;mso-wrap-distance-top:3.6pt;mso-wrap-distance-right:9pt;mso-wrap-distance-bottom:3.6pt;mso-position-horizontal:left;mso-position-horizontal-relative:margin;mso-position-vertical:absolute;mso-position-vertical-relative:text;mso-width-percent:0;mso-height-percent:0;mso-width-relative:margin;mso-height-relative:margin;v-text-anchor:top" o:gfxdata="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">
+                <v:textbox>
+                  <w:txbxContent>
+                    <w:p>
+                      <w:pPr>
+                        <w:keepNext/>
+                      </w:pPr>
+                      <w:r>
+                        <w:rPr>
+                          <w:noProof/>
+                        </w:rPr>
+                        <w:drawing>
+                          <wp:inline distT="0" distB="0" distL="0" distR="0" wp14:anchorId="5CC17724" wp14:editId="56B73BEB">
+                            <wp:extent cx="5890440" cy="4481993"/>
+                            <wp:effectExtent l="0" t="0" r="0" b="0"/>
+                            <wp:docPr id="50" name="Billede 50"/>
+                            <wp:cNvGraphicFramePr>
+                              <a:graphicFrameLocks xmlns:a="http://schemas.openxmlformats.org/drawingml/2006/main" noChangeAspect="1"/>
+                            </wp:cNvGraphicFramePr>
+                            <a:graphic xmlns:a="http://schemas.openxmlformats.org/drawingml/2006/main">
+                              <a:graphicData uri="http://schemas.openxmlformats.org/drawingml/2006/picture">
+                                <pic:pic xmlns:pic="http://schemas.openxmlformats.org/drawingml/2006/picture">
+                                  <pic:nvPicPr>
+                                    <pic:cNvPr id="1" name=""/>
+                                    <pic:cNvPicPr/>
+                                  </pic:nvPicPr>
+                                  <pic:blipFill>
+                                    <a:blip r:embed="rId16">
+                                      <a:extLst>
+                                        <a:ext uri="{28A0092B-C50C-407E-A947-70E740481C1C}">
+                                          <a14:useLocalDpi xmlns:a14="http://schemas.microsoft.com/office/drawing/2010/main" val="0"/>
+                                        </a:ext>
+                                      </a:extLst>
+                                    </a:blip>
+                                    <a:stretch>
+                                      <a:fillRect/>
+                                    </a:stretch>
+                                  </pic:blipFill>
+                                  <pic:spPr>
+                                    <a:xfrm>
+                                      <a:off x="0" y="0"/>
+                                      <a:ext cx="5890440" cy="4481993"/>
+                                    </a:xfrm>
+                                    <a:prstGeom prst="rect">
+                                      <a:avLst/>
+                                    </a:prstGeom>
+                                  </pic:spPr>
+                                </pic:pic>
+                              </a:graphicData>
+                            </a:graphic>
+                          </wp:inline>
+                        </w:drawing>
+                      </w:r>
+                    </w:p>
+                    <w:p>
+                      <w:pPr>
+                        <w:pStyle w:val="Billedtekst"/>
+                      </w:pPr>
+                      <w:bookmarkStart w:id="15" w:name="_Ref39685616"/>
+                      <w:r>
+                        <w:t xml:space="preserve">Figur </w:t>
+                      </w:r>
+                      <w:fldSimple w:instr=" SEQ Figur \* ARABIC ">
+                        <w:r>
+                          <w:rPr>
+                            <w:noProof/>
+                          </w:rPr>
+                          <w:t>6</w:t>
+                        </w:r>
+                      </w:fldSimple>
+                      <w:bookmarkEnd w:id="15"/>
+                      <w:r>
+                        <w:t>, billede af hovedmenuen</w:t>
+                      </w:r>
+                    </w:p>
+                    <w:p/>
+                  </w:txbxContent>
+                </v:textbox>
+                <w10:wrap type="square" anchorx="margin"/>
+              </v:shape>
+            </w:pict>
+          </mc:Fallback>
+        </mc:AlternateContent>
+      </w:r>
+    </w:p>
+    <w:p>
+      <w:r>
+        <w:t>I klassen finde</w:t>
+      </w:r>
+      <w:bookmarkStart w:id="16" w:name="_GoBack"/>
+      <w:bookmarkEnd w:id="16"/>
+      <w:r>
+        <w:t>s funktionen ”</w:t>
+      </w:r>
+      <w:proofErr w:type="spellStart"/>
+      <w:r>
+        <w:t>build_</w:t>
+      </w:r>
+      <w:proofErr w:type="gramStart"/>
+      <w:r>
+        <w:t>GUI</w:t>
+      </w:r>
+      <w:proofErr w:type="spellEnd"/>
+      <w:r>
+        <w:t>(</w:t>
+      </w:r>
+      <w:proofErr w:type="gramEnd"/>
+      <w:r>
+        <w:t xml:space="preserve">)”, det er denne funktion som tegner alt hvad brugeren kan se på skærmen. På </w:t>
       </w:r>
       <w:r>
         <w:fldChar w:fldCharType="begin"/>
@@ -4984,17 +5816,76 @@
         <w:t xml:space="preserve"> er der et lille eksempel på funktionen</w:t>
       </w:r>
       <w:r>
-        <w:t>, som her laver en tekst i toppen af skærmen. Hovedmenuen af mit program er delt op i tre paneler. Der er ”button_panel”, ”data_panel” og ”</w:t>
-      </w:r>
+        <w:t xml:space="preserve">, som her laver en tekst i toppen af skærmen. Hovedmenuen af mit program er delt op i tre paneler. </w:t>
+      </w:r>
+      <w:r>
+        <w:lastRenderedPageBreak/>
+        <w:t>Der er ”</w:t>
+      </w:r>
+      <w:proofErr w:type="spellStart"/>
+      <w:r>
+        <w:t>button_panel</w:t>
+      </w:r>
+      <w:proofErr w:type="spellEnd"/>
+      <w:r>
+        <w:t>”, ”</w:t>
+      </w:r>
+      <w:proofErr w:type="spellStart"/>
+      <w:r>
+        <w:t>data_panel</w:t>
+      </w:r>
+      <w:proofErr w:type="spellEnd"/>
+      <w:r>
+        <w:t>” og ”</w:t>
+      </w:r>
+      <w:proofErr w:type="spellStart"/>
       <w:r>
         <w:t>statistics_panel</w:t>
       </w:r>
-      <w:r>
-        <w:t>”. Disse tre paneler indeholder de forskellige elementer der skal vises på skærmen. Button_panel, er det panel der indeholder alle de inputboxe som brugeren har, samt tilhørende knapper så brugeren kan tilføje, job, kategorier, indtjente penge og brugte penge. Data_panel er det panel der viser forskellige informationer. I programmet viser data_panel informationerne om brugerens job, samt brugerens kontosaldo. S</w:t>
+      <w:proofErr w:type="spellEnd"/>
+      <w:r>
+        <w:t xml:space="preserve">”. Disse tre paneler indeholder de forskellige elementer der skal vises på skærmen. </w:t>
+      </w:r>
+      <w:proofErr w:type="spellStart"/>
+      <w:r>
+        <w:t>Button_panel</w:t>
+      </w:r>
+      <w:proofErr w:type="spellEnd"/>
+      <w:r>
+        <w:t xml:space="preserve">, er det panel der indeholder alle de </w:t>
+      </w:r>
+      <w:proofErr w:type="spellStart"/>
+      <w:r>
+        <w:t>inputboxe</w:t>
+      </w:r>
+      <w:proofErr w:type="spellEnd"/>
+      <w:r>
+        <w:t xml:space="preserve"> som brugeren har, samt tilhørende knapper så brugeren kan tilføje, job, kategorier, indtjente penge og brugte penge. </w:t>
+      </w:r>
+      <w:proofErr w:type="spellStart"/>
+      <w:r>
+        <w:t>Data_panel</w:t>
+      </w:r>
+      <w:proofErr w:type="spellEnd"/>
+      <w:r>
+        <w:t xml:space="preserve"> er det panel der viser forskellige informationer. I programmet viser </w:t>
+      </w:r>
+      <w:proofErr w:type="spellStart"/>
+      <w:r>
+        <w:t>data_panel</w:t>
+      </w:r>
+      <w:proofErr w:type="spellEnd"/>
+      <w:r>
+        <w:t xml:space="preserve"> informationerne om brugerens job, samt brugerens kontosaldo. </w:t>
+      </w:r>
+      <w:proofErr w:type="spellStart"/>
+      <w:r>
+        <w:t>S</w:t>
       </w:r>
       <w:r>
         <w:t>tatistics_panel</w:t>
       </w:r>
+      <w:proofErr w:type="spellEnd"/>
       <w:r>
         <w:t xml:space="preserve"> viser grafen over brugerens kontosaldo, om bliver gennemgået i den næste iteration ”</w:t>
       </w:r>
@@ -5019,18 +5910,64 @@
       <w:r>
         <w:t>.</w:t>
       </w:r>
-      <w:bookmarkStart w:id="14" w:name="_GoBack"/>
-      <w:bookmarkEnd w:id="14"/>
+      <w:r>
+        <w:t xml:space="preserve"> På </w:t>
+      </w:r>
+      <w:r>
+        <w:fldChar w:fldCharType="begin"/>
+      </w:r>
+      <w:r>
+        <w:instrText xml:space="preserve"> REF _Ref39685616 \h </w:instrText>
+      </w:r>
+      <w:r>
+        <w:fldChar w:fldCharType="separate"/>
+      </w:r>
+      <w:r>
+        <w:t xml:space="preserve">Figur </w:t>
+      </w:r>
+      <w:r>
+        <w:rPr>
+          <w:noProof/>
+        </w:rPr>
+        <w:t>6</w:t>
+      </w:r>
+      <w:r>
+        <w:fldChar w:fldCharType="end"/>
+      </w:r>
+      <w:r>
+        <w:t xml:space="preserve"> ses et billede af hovedmenuen opdelt i de tre forskellige paneler. </w:t>
+      </w:r>
+    </w:p>
+    <w:p>
+      <w:pPr>
+        <w:pStyle w:val="Overskrift4"/>
+      </w:pPr>
+      <w:r>
+        <w:t>Button_panel</w:t>
+      </w:r>
+    </w:p>
+    <w:p>
+      <w:proofErr w:type="spellStart"/>
+      <w:r>
+        <w:t>Button_panel</w:t>
+      </w:r>
+      <w:proofErr w:type="spellEnd"/>
+      <w:r>
+        <w:t xml:space="preserve"> er det p</w:t>
+      </w:r>
+      <w:r>
+        <w:t xml:space="preserve">anel som brugeren mest kommer til at interagerer med. Det er her brugeren skal tilføje og fjerne alle de forskellige informationer som programmet skal modtage. </w:t>
+      </w:r>
     </w:p>
     <w:p>
       <w:pPr>
         <w:pStyle w:val="Overskrift3"/>
       </w:pPr>
-      <w:bookmarkStart w:id="15" w:name="_Ref39672902"/>
+      <w:bookmarkStart w:id="17" w:name="_Ref39672902"/>
       <w:r>
         <w:t>Iteration 3 - graf</w:t>
       </w:r>
-      <w:bookmarkEnd w:id="15"/>
+      <w:bookmarkEnd w:id="17"/>
     </w:p>
     <w:p/>
     <w:p>
@@ -5130,7 +6067,6 @@
         <w:spacing w:line="360" w:lineRule="auto"/>
       </w:pPr>
       <w:r>
-        <w:lastRenderedPageBreak/>
         <w:t>Trello</w:t>
       </w:r>
     </w:p>
@@ -5151,6 +6087,7 @@
         <w:spacing w:line="360" w:lineRule="auto"/>
       </w:pPr>
       <w:r>
+        <w:lastRenderedPageBreak/>
         <w:t>Tidsplan</w:t>
       </w:r>
     </w:p>
@@ -5778,29 +6715,28 @@
         <w:pStyle w:val="Overskrift2"/>
         <w:spacing w:line="360" w:lineRule="auto"/>
       </w:pPr>
-      <w:bookmarkStart w:id="16" w:name="_Ref39576415"/>
+      <w:bookmarkStart w:id="18" w:name="_Ref39576415"/>
       <w:r>
         <w:t>Bilag 1</w:t>
       </w:r>
-      <w:bookmarkEnd w:id="16"/>
+      <w:bookmarkEnd w:id="18"/>
     </w:p>
     <w:p>
       <w:pPr>
         <w:pStyle w:val="Overskrift3"/>
         <w:spacing w:line="360" w:lineRule="auto"/>
       </w:pPr>
-      <w:bookmarkStart w:id="17" w:name="_Ref39603647"/>
+      <w:bookmarkStart w:id="19" w:name="_Ref39603647"/>
       <w:r>
         <w:t>Brugerhistorie 3 - Add job / Remove job</w:t>
       </w:r>
-      <w:bookmarkEnd w:id="17"/>
+      <w:bookmarkEnd w:id="19"/>
     </w:p>
     <w:p>
       <w:pPr>
         <w:spacing w:line="360" w:lineRule="auto"/>
       </w:pPr>
       <w:r>
-        <w:lastRenderedPageBreak/>
         <w:t>Denne brugerhistorie kan kun startes når brugeren er logget ind på programmet, og befinder sig på programmets hovedside.</w:t>
       </w:r>
     </w:p>
@@ -5853,7 +6789,15 @@
         <w:spacing w:line="360" w:lineRule="auto"/>
       </w:pPr>
       <w:r>
-        <w:t>Brugeren skriver navnet på brugerens job i inputfeltet ved ”Add job name”</w:t>
+        <w:t xml:space="preserve">Brugeren skriver navnet på brugerens job i inputfeltet ved ”Add job </w:t>
+      </w:r>
+      <w:proofErr w:type="spellStart"/>
+      <w:r>
+        <w:t>name</w:t>
+      </w:r>
+      <w:proofErr w:type="spellEnd"/>
+      <w:r>
+        <w:t>”</w:t>
       </w:r>
     </w:p>
     <w:p>
@@ -5866,7 +6810,16 @@
         <w:spacing w:line="360" w:lineRule="auto"/>
       </w:pPr>
       <w:r>
-        <w:t>Brugeren skriver lønnen som brugeren får i inputfeltet ved ”Add job salary”</w:t>
+        <w:lastRenderedPageBreak/>
+        <w:t xml:space="preserve">Brugeren skriver lønnen som brugeren får i inputfeltet ved ”Add job </w:t>
+      </w:r>
+      <w:proofErr w:type="spellStart"/>
+      <w:r>
+        <w:t>salary</w:t>
+      </w:r>
+      <w:proofErr w:type="spellEnd"/>
+      <w:r>
+        <w:t>”</w:t>
       </w:r>
     </w:p>
     <w:p>
@@ -5879,7 +6832,23 @@
         <w:spacing w:line="360" w:lineRule="auto"/>
       </w:pPr>
       <w:r>
-        <w:t>Brugeren skriver dagene der er mellem hver gang brugeren får løn i inputfeltet ved ”Days between payments”</w:t>
+        <w:t xml:space="preserve">Brugeren skriver dagene der er mellem hver gang brugeren får løn i inputfeltet ved ”Days </w:t>
+      </w:r>
+      <w:proofErr w:type="spellStart"/>
+      <w:r>
+        <w:t>between</w:t>
+      </w:r>
+      <w:proofErr w:type="spellEnd"/>
+      <w:r>
+        <w:t xml:space="preserve"> </w:t>
+      </w:r>
+      <w:proofErr w:type="spellStart"/>
+      <w:r>
+        <w:t>payments</w:t>
+      </w:r>
+      <w:proofErr w:type="spellEnd"/>
+      <w:r>
+        <w:t>”</w:t>
       </w:r>
     </w:p>
     <w:p>
@@ -5957,7 +6926,47 @@
         <w:spacing w:line="360" w:lineRule="auto"/>
       </w:pPr>
       <w:r>
-        <w:t xml:space="preserve">Programmet tjekker om der kun er tal i inputfelterne ved ”Add job salary” og ”Days between payments” (”Days between payments må kun være heltal”). </w:t>
+        <w:t xml:space="preserve">Programmet tjekker om der kun er tal i inputfelterne ved ”Add job </w:t>
+      </w:r>
+      <w:proofErr w:type="spellStart"/>
+      <w:r>
+        <w:t>salary</w:t>
+      </w:r>
+      <w:proofErr w:type="spellEnd"/>
+      <w:r>
+        <w:t xml:space="preserve">” og ”Days </w:t>
+      </w:r>
+      <w:proofErr w:type="spellStart"/>
+      <w:r>
+        <w:t>between</w:t>
+      </w:r>
+      <w:proofErr w:type="spellEnd"/>
+      <w:r>
+        <w:t xml:space="preserve"> </w:t>
+      </w:r>
+      <w:proofErr w:type="spellStart"/>
+      <w:r>
+        <w:t>payments</w:t>
+      </w:r>
+      <w:proofErr w:type="spellEnd"/>
+      <w:r>
+        <w:t xml:space="preserve">” (”Days </w:t>
+      </w:r>
+      <w:proofErr w:type="spellStart"/>
+      <w:r>
+        <w:t>between</w:t>
+      </w:r>
+      <w:proofErr w:type="spellEnd"/>
+      <w:r>
+        <w:t xml:space="preserve"> </w:t>
+      </w:r>
+      <w:proofErr w:type="spellStart"/>
+      <w:r>
+        <w:t>payments</w:t>
+      </w:r>
+      <w:proofErr w:type="spellEnd"/>
+      <w:r>
+        <w:t xml:space="preserve"> må kun være heltal”). </w:t>
       </w:r>
     </w:p>
     <w:p>
@@ -5986,7 +6995,47 @@
         <w:t xml:space="preserve">Programmet laver en fejl og skriver </w:t>
       </w:r>
       <w:r>
-        <w:t>”Please make sure you only used numbers!”,</w:t>
+        <w:t xml:space="preserve">”Please </w:t>
+      </w:r>
+      <w:proofErr w:type="spellStart"/>
+      <w:r>
+        <w:t>make</w:t>
+      </w:r>
+      <w:proofErr w:type="spellEnd"/>
+      <w:r>
+        <w:t xml:space="preserve"> sure </w:t>
+      </w:r>
+      <w:proofErr w:type="spellStart"/>
+      <w:r>
+        <w:t>you</w:t>
+      </w:r>
+      <w:proofErr w:type="spellEnd"/>
+      <w:r>
+        <w:t xml:space="preserve"> </w:t>
+      </w:r>
+      <w:proofErr w:type="spellStart"/>
+      <w:r>
+        <w:t>only</w:t>
+      </w:r>
+      <w:proofErr w:type="spellEnd"/>
+      <w:r>
+        <w:t xml:space="preserve"> </w:t>
+      </w:r>
+      <w:proofErr w:type="spellStart"/>
+      <w:r>
+        <w:t>used</w:t>
+      </w:r>
+      <w:proofErr w:type="spellEnd"/>
+      <w:r>
+        <w:t xml:space="preserve"> </w:t>
+      </w:r>
+      <w:proofErr w:type="spellStart"/>
+      <w:r>
+        <w:t>numbers</w:t>
+      </w:r>
+      <w:proofErr w:type="spellEnd"/>
+      <w:r>
+        <w:t>!”,</w:t>
       </w:r>
       <w:r>
         <w:t xml:space="preserve"> og teksten ved inputfeltet bliver markeret med rødt. Brugeren kan rette oplysningerne og prøve igen.</w:t>
@@ -6028,7 +7077,6 @@
         <w:spacing w:line="360" w:lineRule="auto"/>
       </w:pPr>
       <w:r>
-        <w:lastRenderedPageBreak/>
         <w:t>Programmet opdaterer programmets GUI og viser nu oplysningerne for brugerens job.</w:t>
       </w:r>
     </w:p>
@@ -6071,7 +7119,23 @@
         </w:rPr>
       </w:pPr>
       <w:r>
-        <w:t xml:space="preserve">Programmet laver en fejl og skriver ”You already have a job. </w:t>
+        <w:t>Programmet laver en fejl og skriver ”</w:t>
+      </w:r>
+      <w:proofErr w:type="spellStart"/>
+      <w:r>
+        <w:t>You</w:t>
+      </w:r>
+      <w:proofErr w:type="spellEnd"/>
+      <w:r>
+        <w:t xml:space="preserve"> </w:t>
+      </w:r>
+      <w:proofErr w:type="spellStart"/>
+      <w:r>
+        <w:t>already</w:t>
+      </w:r>
+      <w:proofErr w:type="spellEnd"/>
+      <w:r>
+        <w:t xml:space="preserve"> have a job. </w:t>
       </w:r>
       <w:r>
         <w:rPr>
@@ -6096,6 +7160,7 @@
         <w:spacing w:line="360" w:lineRule="auto"/>
       </w:pPr>
       <w:r>
+        <w:lastRenderedPageBreak/>
         <w:t>Brugeren ka</w:t>
       </w:r>
       <w:r>
@@ -6125,7 +7190,15 @@
         <w:spacing w:line="360" w:lineRule="auto"/>
       </w:pPr>
       <w:r>
-        <w:t>Brugeren trykker på knappen ”Remove job”.</w:t>
+        <w:t>Brugeren trykker på knappen ”</w:t>
+      </w:r>
+      <w:proofErr w:type="spellStart"/>
+      <w:r>
+        <w:t>Remove</w:t>
+      </w:r>
+      <w:proofErr w:type="spellEnd"/>
+      <w:r>
+        <w:t xml:space="preserve"> job”.</w:t>
       </w:r>
     </w:p>
     <w:p>
@@ -6145,11 +7218,11 @@
       <w:pPr>
         <w:pStyle w:val="Overskrift2"/>
       </w:pPr>
-      <w:bookmarkStart w:id="18" w:name="_Ref39671750"/>
+      <w:bookmarkStart w:id="20" w:name="_Ref39671750"/>
       <w:r>
         <w:t>Bilag 2</w:t>
       </w:r>
-      <w:bookmarkEnd w:id="18"/>
+      <w:bookmarkEnd w:id="20"/>
     </w:p>
     <w:p>
       <w:pPr>
@@ -6217,7 +7290,6 @@
         <w:rPr>
           <w:noProof/>
         </w:rPr>
-        <w:lastRenderedPageBreak/>
         <mc:AlternateContent>
           <mc:Choice Requires="wps">
             <w:drawing>
@@ -6298,7 +7370,7 @@
                                           </pic:cNvPicPr>
                                         </pic:nvPicPr>
                                         <pic:blipFill>
-                                          <a:blip r:embed="rId16">
+                                          <a:blip r:embed="rId17">
                                             <a:extLst>
                                               <a:ext uri="{28A0092B-C50C-407E-A947-70E740481C1C}">
                                                 <a14:useLocalDpi xmlns:a14="http://schemas.microsoft.com/office/drawing/2010/main" val="0"/>
@@ -6333,7 +7405,7 @@
                             <w:pPr>
                               <w:pStyle w:val="Billedtekst"/>
                             </w:pPr>
-                            <w:bookmarkStart w:id="19" w:name="_Ref39645481"/>
+                            <w:bookmarkStart w:id="21" w:name="_Ref39645481"/>
                             <w:r>
                               <w:t xml:space="preserve">Figur </w:t>
                             </w:r>
@@ -6350,7 +7422,7 @@
                               <w:rPr>
                                 <w:noProof/>
                               </w:rPr>
-                              <w:t>6</w:t>
+                              <w:t>7</w:t>
                             </w:r>
                             <w:r>
                               <w:rPr>
@@ -6358,9 +7430,22 @@
                               </w:rPr>
                               <w:fldChar w:fldCharType="end"/>
                             </w:r>
-                            <w:bookmarkEnd w:id="19"/>
-                            <w:r>
-                              <w:t>, funktionen loginGui(). Fil: EconomyGui.py</w:t>
+                            <w:bookmarkEnd w:id="21"/>
+                            <w:r>
+                              <w:t xml:space="preserve">, funktionen </w:t>
+                            </w:r>
+                            <w:proofErr w:type="spellStart"/>
+                            <w:proofErr w:type="gramStart"/>
+                            <w:r>
+                              <w:t>loginGui</w:t>
+                            </w:r>
+                            <w:proofErr w:type="spellEnd"/>
+                            <w:r>
+                              <w:t>(</w:t>
+                            </w:r>
+                            <w:proofErr w:type="gramEnd"/>
+                            <w:r>
+                              <w:t>). Fil: EconomyGui.py</w:t>
                             </w:r>
                           </w:p>
                           <w:p/>
@@ -6383,7 +7468,7 @@
           </mc:Choice>
           <mc:Fallback>
             <w:pict>
-              <v:shape w14:anchorId="398E519C" id="_x0000_s1037" type="#_x0000_t202" style="position:absolute;margin-left:0;margin-top:13.95pt;width:329.25pt;height:252.75pt;z-index:-251632640;visibility:visible;mso-wrap-style:none;mso-width-percent:0;mso-height-percent:0;mso-wrap-distance-left:9pt;mso-wrap-distance-top:3.6pt;mso-wrap-distance-right:9pt;mso-wrap-distance-bottom:3.6pt;mso-position-horizontal:center;mso-position-horizontal-relative:margin;mso-position-vertical:absolute;mso-position-vertical-relative:text;mso-width-percent:0;mso-height-percent:0;mso-width-relative:margin;mso-height-relative:margin;v-text-anchor:top" o:gfxdata="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">
+              <v:shape w14:anchorId="398E519C" id="_x0000_s1038" type="#_x0000_t202" style="position:absolute;margin-left:0;margin-top:13.95pt;width:329.25pt;height:252.75pt;z-index:-251632640;visibility:visible;mso-wrap-style:none;mso-width-percent:0;mso-height-percent:0;mso-wrap-distance-left:9pt;mso-wrap-distance-top:3.6pt;mso-wrap-distance-right:9pt;mso-wrap-distance-bottom:3.6pt;mso-position-horizontal:center;mso-position-horizontal-relative:margin;mso-position-vertical:absolute;mso-position-vertical-relative:text;mso-width-percent:0;mso-height-percent:0;mso-width-relative:margin;mso-height-relative:margin;v-text-anchor:top" o:gfxdata="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">
                 <v:textbox>
                   <w:txbxContent>
                     <w:p>
@@ -6412,7 +7497,7 @@
                                     </pic:cNvPicPr>
                                   </pic:nvPicPr>
                                   <pic:blipFill>
-                                    <a:blip r:embed="rId16">
+                                    <a:blip r:embed="rId17">
                                       <a:extLst>
                                         <a:ext uri="{28A0092B-C50C-407E-A947-70E740481C1C}">
                                           <a14:useLocalDpi xmlns:a14="http://schemas.microsoft.com/office/drawing/2010/main" val="0"/>
@@ -6447,7 +7532,7 @@
                       <w:pPr>
                         <w:pStyle w:val="Billedtekst"/>
                       </w:pPr>
-                      <w:bookmarkStart w:id="20" w:name="_Ref39645481"/>
+                      <w:bookmarkStart w:id="22" w:name="_Ref39645481"/>
                       <w:r>
                         <w:t xml:space="preserve">Figur </w:t>
                       </w:r>
@@ -6464,7 +7549,7 @@
                         <w:rPr>
                           <w:noProof/>
                         </w:rPr>
-                        <w:t>6</w:t>
+                        <w:t>7</w:t>
                       </w:r>
                       <w:r>
                         <w:rPr>
@@ -6472,9 +7557,22 @@
                         </w:rPr>
                         <w:fldChar w:fldCharType="end"/>
                       </w:r>
-                      <w:bookmarkEnd w:id="20"/>
-                      <w:r>
-                        <w:t>, funktionen loginGui(). Fil: EconomyGui.py</w:t>
+                      <w:bookmarkEnd w:id="22"/>
+                      <w:r>
+                        <w:t xml:space="preserve">, funktionen </w:t>
+                      </w:r>
+                      <w:proofErr w:type="spellStart"/>
+                      <w:proofErr w:type="gramStart"/>
+                      <w:r>
+                        <w:t>loginGui</w:t>
+                      </w:r>
+                      <w:proofErr w:type="spellEnd"/>
+                      <w:r>
+                        <w:t>(</w:t>
+                      </w:r>
+                      <w:proofErr w:type="gramEnd"/>
+                      <w:r>
+                        <w:t>). Fil: EconomyGui.py</w:t>
                       </w:r>
                     </w:p>
                     <w:p/>
@@ -6547,12 +7645,42 @@
         <w:fldChar w:fldCharType="end"/>
       </w:r>
       <w:r>
-        <w:t xml:space="preserve">. Klasserne som loginsystemet krævede, er EconomyData, EconomyLoginGui og User. </w:t>
-      </w:r>
-    </w:p>
-    <w:p>
-      <w:r>
-        <w:t xml:space="preserve">Jeg startede med at få lavet vinduet til min loginskærm. Det er denne skærm som programmet altid skal starte med at åbne. Jeg lavede derfor funktionen ”loginGui()” som kan ses på </w:t>
+        <w:t xml:space="preserve">. Klasserne som loginsystemet krævede, er </w:t>
+      </w:r>
+      <w:proofErr w:type="spellStart"/>
+      <w:r>
+        <w:t>EconomyData</w:t>
+      </w:r>
+      <w:proofErr w:type="spellEnd"/>
+      <w:r>
+        <w:t xml:space="preserve">, </w:t>
+      </w:r>
+      <w:proofErr w:type="spellStart"/>
+      <w:r>
+        <w:t>EconomyLoginGui</w:t>
+      </w:r>
+      <w:proofErr w:type="spellEnd"/>
+      <w:r>
+        <w:t xml:space="preserve"> og User. </w:t>
+      </w:r>
+    </w:p>
+    <w:p>
+      <w:r>
+        <w:lastRenderedPageBreak/>
+        <w:t>Jeg startede med at få lavet vinduet til min loginskærm. Det er denne skærm som programmet altid skal starte med at åbne. Jeg lavede derfor funktionen ”</w:t>
+      </w:r>
+      <w:proofErr w:type="spellStart"/>
+      <w:proofErr w:type="gramStart"/>
+      <w:r>
+        <w:t>loginGui</w:t>
+      </w:r>
+      <w:proofErr w:type="spellEnd"/>
+      <w:r>
+        <w:t>(</w:t>
+      </w:r>
+      <w:proofErr w:type="gramEnd"/>
+      <w:r>
+        <w:t xml:space="preserve">)” som kan ses på </w:t>
       </w:r>
       <w:r>
         <w:fldChar w:fldCharType="begin"/>
@@ -6576,7 +7704,23 @@
         <w:fldChar w:fldCharType="end"/>
       </w:r>
       <w:r>
-        <w:t>. Funktionen her bliver kørt som det første, hver gang programmet åbner. Funktionen starter med at lave en root, linje 2, hvilket er det der modtager alt info og giver alt informationen om størrelsen af vinduet osv. videre til klassen som tegner selve GUIen. I linje 3-9 definerer jeg så størrelsen og placeringen af selve loginvinduet. Dette bliver udregnet ud fra brugerens nuværende skærmstørrelse.</w:t>
+        <w:t xml:space="preserve">. Funktionen her bliver kørt som det første, hver gang programmet åbner. Funktionen starter med at lave en </w:t>
+      </w:r>
+      <w:proofErr w:type="spellStart"/>
+      <w:r>
+        <w:t>root</w:t>
+      </w:r>
+      <w:proofErr w:type="spellEnd"/>
+      <w:r>
+        <w:t xml:space="preserve">, linje 2, hvilket er det der modtager alt info og giver alt informationen om størrelsen af vinduet osv. videre til klassen som tegner selve </w:t>
+      </w:r>
+      <w:proofErr w:type="spellStart"/>
+      <w:r>
+        <w:t>GUIen</w:t>
+      </w:r>
+      <w:proofErr w:type="spellEnd"/>
+      <w:r>
+        <w:t>. I linje 3-9 definerer jeg så størrelsen og placeringen af selve loginvinduet. Dette bliver udregnet ud fra brugerens nuværende skærmstørrelse.</w:t>
       </w:r>
     </w:p>
     <w:p>
@@ -6656,7 +7800,7 @@
                                           </pic:cNvPicPr>
                                         </pic:nvPicPr>
                                         <pic:blipFill>
-                                          <a:blip r:embed="rId17">
+                                          <a:blip r:embed="rId18">
                                             <a:extLst>
                                               <a:ext uri="{28A0092B-C50C-407E-A947-70E740481C1C}">
                                                 <a14:useLocalDpi xmlns:a14="http://schemas.microsoft.com/office/drawing/2010/main" val="0"/>
@@ -6692,7 +7836,7 @@
                             <w:pPr>
                               <w:pStyle w:val="Billedtekst"/>
                             </w:pPr>
-                            <w:bookmarkStart w:id="21" w:name="_Ref39646415"/>
+                            <w:bookmarkStart w:id="23" w:name="_Ref39646415"/>
                             <w:r>
                               <w:t xml:space="preserve">Figur </w:t>
                             </w:r>
@@ -6709,7 +7853,7 @@
                               <w:rPr>
                                 <w:noProof/>
                               </w:rPr>
-                              <w:t>7</w:t>
+                              <w:t>8</w:t>
                             </w:r>
                             <w:r>
                               <w:rPr>
@@ -6717,9 +7861,25 @@
                               </w:rPr>
                               <w:fldChar w:fldCharType="end"/>
                             </w:r>
-                            <w:bookmarkEnd w:id="21"/>
-                            <w:r>
-                              <w:t>, eksempel af funktionen build_GUI(). Fil: EconomyGui.py</w:t>
+                            <w:bookmarkEnd w:id="23"/>
+                            <w:r>
+                              <w:t xml:space="preserve">, eksempel af funktionen </w:t>
+                            </w:r>
+                            <w:proofErr w:type="spellStart"/>
+                            <w:r>
+                              <w:t>build_</w:t>
+                            </w:r>
+                            <w:proofErr w:type="gramStart"/>
+                            <w:r>
+                              <w:t>GUI</w:t>
+                            </w:r>
+                            <w:proofErr w:type="spellEnd"/>
+                            <w:r>
+                              <w:t>(</w:t>
+                            </w:r>
+                            <w:proofErr w:type="gramEnd"/>
+                            <w:r>
+                              <w:t>). Fil: EconomyGui.py</w:t>
                             </w:r>
                           </w:p>
                           <w:p/>
@@ -6742,7 +7902,7 @@
           </mc:Choice>
           <mc:Fallback>
             <w:pict>
-              <v:shape w14:anchorId="06D81C24" id="_x0000_s1038" type="#_x0000_t202" style="position:absolute;margin-left:0;margin-top:.35pt;width:411.75pt;height:140.25pt;z-index:251684864;visibility:visible;mso-wrap-style:square;mso-width-percent:0;mso-height-percent:0;mso-wrap-distance-left:9pt;mso-wrap-distance-top:3.6pt;mso-wrap-distance-right:9pt;mso-wrap-distance-bottom:3.6pt;mso-position-horizontal:center;mso-position-horizontal-relative:margin;mso-position-vertical:absolute;mso-position-vertical-relative:text;mso-width-percent:0;mso-height-percent:0;mso-width-relative:margin;mso-height-relative:margin;v-text-anchor:top" o:gfxdata="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">
+              <v:shape w14:anchorId="06D81C24" id="_x0000_s1039" type="#_x0000_t202" style="position:absolute;margin-left:0;margin-top:.35pt;width:411.75pt;height:140.25pt;z-index:251684864;visibility:visible;mso-wrap-style:square;mso-width-percent:0;mso-height-percent:0;mso-wrap-distance-left:9pt;mso-wrap-distance-top:3.6pt;mso-wrap-distance-right:9pt;mso-wrap-distance-bottom:3.6pt;mso-position-horizontal:center;mso-position-horizontal-relative:margin;mso-position-vertical:absolute;mso-position-vertical-relative:text;mso-width-percent:0;mso-height-percent:0;mso-width-relative:margin;mso-height-relative:margin;v-text-anchor:top" o:gfxdata="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">
                 <v:textbox>
                   <w:txbxContent>
                     <w:p>
@@ -6771,7 +7931,7 @@
                                     </pic:cNvPicPr>
                                   </pic:nvPicPr>
                                   <pic:blipFill>
-                                    <a:blip r:embed="rId17">
+                                    <a:blip r:embed="rId18">
                                       <a:extLst>
                                         <a:ext uri="{28A0092B-C50C-407E-A947-70E740481C1C}">
                                           <a14:useLocalDpi xmlns:a14="http://schemas.microsoft.com/office/drawing/2010/main" val="0"/>
@@ -6807,7 +7967,7 @@
                       <w:pPr>
                         <w:pStyle w:val="Billedtekst"/>
                       </w:pPr>
-                      <w:bookmarkStart w:id="22" w:name="_Ref39646415"/>
+                      <w:bookmarkStart w:id="24" w:name="_Ref39646415"/>
                       <w:r>
                         <w:t xml:space="preserve">Figur </w:t>
                       </w:r>
@@ -6824,7 +7984,7 @@
                         <w:rPr>
                           <w:noProof/>
                         </w:rPr>
-                        <w:t>7</w:t>
+                        <w:t>8</w:t>
                       </w:r>
                       <w:r>
                         <w:rPr>
@@ -6832,9 +7992,25 @@
                         </w:rPr>
                         <w:fldChar w:fldCharType="end"/>
                       </w:r>
-                      <w:bookmarkEnd w:id="22"/>
-                      <w:r>
-                        <w:t>, eksempel af funktionen build_GUI(). Fil: EconomyGui.py</w:t>
+                      <w:bookmarkEnd w:id="24"/>
+                      <w:r>
+                        <w:t xml:space="preserve">, eksempel af funktionen </w:t>
+                      </w:r>
+                      <w:proofErr w:type="spellStart"/>
+                      <w:r>
+                        <w:t>build_</w:t>
+                      </w:r>
+                      <w:proofErr w:type="gramStart"/>
+                      <w:r>
+                        <w:t>GUI</w:t>
+                      </w:r>
+                      <w:proofErr w:type="spellEnd"/>
+                      <w:r>
+                        <w:t>(</w:t>
+                      </w:r>
+                      <w:proofErr w:type="gramEnd"/>
+                      <w:r>
+                        <w:t>). Fil: EconomyGui.py</w:t>
                       </w:r>
                     </w:p>
                     <w:p/>
@@ -6854,11 +8030,31 @@
     <w:p/>
     <w:p>
       <w:r>
-        <w:t xml:space="preserve">Til sidst definerer jeg, hvilken klasse som vinduet skal vise, i dette tilfælde er det EconomyLoginGui, se linje 11 - 13. I klassen findes funktionen ”build_GUI()”, det er denne </w:t>
-      </w:r>
-      <w:r>
-        <w:lastRenderedPageBreak/>
-        <w:t xml:space="preserve">funktion som tegner alt hvad brugeren kan se på skærmen. På </w:t>
+        <w:t xml:space="preserve">Til sidst definerer jeg, hvilken klasse som vinduet skal vise, i dette tilfælde er det </w:t>
+      </w:r>
+      <w:proofErr w:type="spellStart"/>
+      <w:r>
+        <w:t>EconomyLoginGui</w:t>
+      </w:r>
+      <w:proofErr w:type="spellEnd"/>
+      <w:r>
+        <w:t>, se linje 11 - 13. I klassen findes funktionen ”</w:t>
+      </w:r>
+      <w:proofErr w:type="spellStart"/>
+      <w:r>
+        <w:t>build_</w:t>
+      </w:r>
+      <w:proofErr w:type="gramStart"/>
+      <w:r>
+        <w:t>GUI</w:t>
+      </w:r>
+      <w:proofErr w:type="spellEnd"/>
+      <w:r>
+        <w:t>(</w:t>
+      </w:r>
+      <w:proofErr w:type="gramEnd"/>
+      <w:r>
+        <w:t xml:space="preserve">)”, det er denne funktion som tegner alt hvad brugeren kan se på skærmen. På </w:t>
       </w:r>
       <w:r>
         <w:fldChar w:fldCharType="begin"/>
@@ -6962,7 +8158,7 @@
                                           </pic:cNvPicPr>
                                         </pic:nvPicPr>
                                         <pic:blipFill>
-                                          <a:blip r:embed="rId18">
+                                          <a:blip r:embed="rId19">
                                             <a:extLst>
                                               <a:ext uri="{28A0092B-C50C-407E-A947-70E740481C1C}">
                                                 <a14:useLocalDpi xmlns:a14="http://schemas.microsoft.com/office/drawing/2010/main" val="0"/>
@@ -6998,7 +8194,7 @@
                             <w:pPr>
                               <w:pStyle w:val="Billedtekst"/>
                             </w:pPr>
-                            <w:bookmarkStart w:id="23" w:name="_Ref39648652"/>
+                            <w:bookmarkStart w:id="25" w:name="_Ref39648652"/>
                             <w:r>
                               <w:t xml:space="preserve">Figur </w:t>
                             </w:r>
@@ -7015,7 +8211,7 @@
                               <w:rPr>
                                 <w:noProof/>
                               </w:rPr>
-                              <w:t>8</w:t>
+                              <w:t>9</w:t>
                             </w:r>
                             <w:r>
                               <w:rPr>
@@ -7023,9 +8219,17 @@
                               </w:rPr>
                               <w:fldChar w:fldCharType="end"/>
                             </w:r>
-                            <w:bookmarkEnd w:id="23"/>
-                            <w:r>
-                              <w:t xml:space="preserve"> , funktionen login(). Fil: EconomyGui.py</w:t>
+                            <w:bookmarkEnd w:id="25"/>
+                            <w:r>
+                              <w:t xml:space="preserve"> , funktionen </w:t>
+                            </w:r>
+                            <w:proofErr w:type="gramStart"/>
+                            <w:r>
+                              <w:t>login(</w:t>
+                            </w:r>
+                            <w:proofErr w:type="gramEnd"/>
+                            <w:r>
+                              <w:t>). Fil: EconomyGui.py</w:t>
                             </w:r>
                           </w:p>
                           <w:p/>
@@ -7048,7 +8252,7 @@
           </mc:Choice>
           <mc:Fallback>
             <w:pict>
-              <v:shape w14:anchorId="6F7C7A51" id="_x0000_s1039" type="#_x0000_t202" style="position:absolute;margin-left:0;margin-top:.5pt;width:412.5pt;height:253.5pt;z-index:251685888;visibility:visible;mso-wrap-style:square;mso-width-percent:0;mso-height-percent:0;mso-wrap-distance-left:9pt;mso-wrap-distance-top:3.6pt;mso-wrap-distance-right:9pt;mso-wrap-distance-bottom:3.6pt;mso-position-horizontal:center;mso-position-horizontal-relative:margin;mso-position-vertical:absolute;mso-position-vertical-relative:text;mso-width-percent:0;mso-height-percent:0;mso-width-relative:margin;mso-height-relative:margin;v-text-anchor:top" o:gfxdata="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">
+              <v:shape w14:anchorId="6F7C7A51" id="_x0000_s1040" type="#_x0000_t202" style="position:absolute;margin-left:0;margin-top:.5pt;width:412.5pt;height:253.5pt;z-index:251685888;visibility:visible;mso-wrap-style:square;mso-width-percent:0;mso-height-percent:0;mso-wrap-distance-left:9pt;mso-wrap-distance-top:3.6pt;mso-wrap-distance-right:9pt;mso-wrap-distance-bottom:3.6pt;mso-position-horizontal:center;mso-position-horizontal-relative:margin;mso-position-vertical:absolute;mso-position-vertical-relative:text;mso-width-percent:0;mso-height-percent:0;mso-width-relative:margin;mso-height-relative:margin;v-text-anchor:top" o:gfxdata="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">
                 <v:textbox>
                   <w:txbxContent>
                     <w:p>
@@ -7077,7 +8281,7 @@
                                     </pic:cNvPicPr>
                                   </pic:nvPicPr>
                                   <pic:blipFill>
-                                    <a:blip r:embed="rId18">
+                                    <a:blip r:embed="rId19">
                                       <a:extLst>
                                         <a:ext uri="{28A0092B-C50C-407E-A947-70E740481C1C}">
                                           <a14:useLocalDpi xmlns:a14="http://schemas.microsoft.com/office/drawing/2010/main" val="0"/>
@@ -7113,7 +8317,7 @@
                       <w:pPr>
                         <w:pStyle w:val="Billedtekst"/>
                       </w:pPr>
-                      <w:bookmarkStart w:id="24" w:name="_Ref39648652"/>
+                      <w:bookmarkStart w:id="26" w:name="_Ref39648652"/>
                       <w:r>
                         <w:t xml:space="preserve">Figur </w:t>
                       </w:r>
@@ -7130,7 +8334,7 @@
                         <w:rPr>
                           <w:noProof/>
                         </w:rPr>
-                        <w:t>8</w:t>
+                        <w:t>9</w:t>
                       </w:r>
                       <w:r>
                         <w:rPr>
@@ -7138,9 +8342,17 @@
                         </w:rPr>
                         <w:fldChar w:fldCharType="end"/>
                       </w:r>
-                      <w:bookmarkEnd w:id="24"/>
-                      <w:r>
-                        <w:t xml:space="preserve"> , funktionen login(). Fil: EconomyGui.py</w:t>
+                      <w:bookmarkEnd w:id="26"/>
+                      <w:r>
+                        <w:t xml:space="preserve"> , funktionen </w:t>
+                      </w:r>
+                      <w:proofErr w:type="gramStart"/>
+                      <w:r>
+                        <w:t>login(</w:t>
+                      </w:r>
+                      <w:proofErr w:type="gramEnd"/>
+                      <w:r>
+                        <w:t>). Fil: EconomyGui.py</w:t>
                       </w:r>
                     </w:p>
                     <w:p/>
@@ -7189,7 +8401,32 @@
         <w:fldChar w:fldCharType="end"/>
       </w:r>
       <w:r>
-        <w:t xml:space="preserve"> ses funktionen ”login()”. Funktionen starter med at modtage brugerens brugernavn og adgangskode i linje 2 og 3. Herefter tjekkes om brugernavnet findes i databasen, med funktionen ”data.check_username()” som er en funktion der er i min data klasse. Eksistere brugernavnet, så tjekker programmet om den indtastede kode er det samme, som den kode som brugeren brugte når </w:t>
+        <w:t xml:space="preserve"> ses funktionen ”</w:t>
+      </w:r>
+      <w:proofErr w:type="gramStart"/>
+      <w:r>
+        <w:t>login(</w:t>
+      </w:r>
+      <w:proofErr w:type="gramEnd"/>
+      <w:r>
+        <w:t xml:space="preserve">)”. Funktionen starter med at modtage brugerens brugernavn og adgangskode i linje 2 og 3. Herefter tjekkes om brugernavnet findes i </w:t>
+      </w:r>
+      <w:r>
+        <w:lastRenderedPageBreak/>
+        <w:t>databasen, med funktionen ”</w:t>
+      </w:r>
+      <w:proofErr w:type="spellStart"/>
+      <w:proofErr w:type="gramStart"/>
+      <w:r>
+        <w:t>data.check</w:t>
+      </w:r>
+      <w:proofErr w:type="gramEnd"/>
+      <w:r>
+        <w:t>_username</w:t>
+      </w:r>
+      <w:proofErr w:type="spellEnd"/>
+      <w:r>
+        <w:t xml:space="preserve">()” som er en funktion der er i min data klasse. Eksistere brugernavnet, så tjekker programmet om den indtastede kode er det samme, som den kode som brugeren brugte når </w:t>
       </w:r>
       <w:r>
         <w:rPr>
@@ -7267,7 +8504,7 @@
                                           </pic:cNvPicPr>
                                         </pic:nvPicPr>
                                         <pic:blipFill>
-                                          <a:blip r:embed="rId19">
+                                          <a:blip r:embed="rId20">
                                             <a:extLst>
                                               <a:ext uri="{28A0092B-C50C-407E-A947-70E740481C1C}">
                                                 <a14:useLocalDpi xmlns:a14="http://schemas.microsoft.com/office/drawing/2010/main" val="0"/>
@@ -7303,7 +8540,7 @@
                             <w:pPr>
                               <w:pStyle w:val="Billedtekst"/>
                             </w:pPr>
-                            <w:bookmarkStart w:id="25" w:name="_Ref39649543"/>
+                            <w:bookmarkStart w:id="27" w:name="_Ref39649543"/>
                             <w:r>
                               <w:t xml:space="preserve">Figur </w:t>
                             </w:r>
@@ -7320,7 +8557,7 @@
                               <w:rPr>
                                 <w:noProof/>
                               </w:rPr>
-                              <w:t>9</w:t>
+                              <w:t>10</w:t>
                             </w:r>
                             <w:r>
                               <w:rPr>
@@ -7328,9 +8565,25 @@
                               </w:rPr>
                               <w:fldChar w:fldCharType="end"/>
                             </w:r>
-                            <w:bookmarkEnd w:id="25"/>
-                            <w:r>
-                              <w:t>, funktionen user_login(). Fil: econodata.py</w:t>
+                            <w:bookmarkEnd w:id="27"/>
+                            <w:r>
+                              <w:t xml:space="preserve">, funktionen </w:t>
+                            </w:r>
+                            <w:proofErr w:type="spellStart"/>
+                            <w:r>
+                              <w:t>user_</w:t>
+                            </w:r>
+                            <w:proofErr w:type="gramStart"/>
+                            <w:r>
+                              <w:t>login</w:t>
+                            </w:r>
+                            <w:proofErr w:type="spellEnd"/>
+                            <w:r>
+                              <w:t>(</w:t>
+                            </w:r>
+                            <w:proofErr w:type="gramEnd"/>
+                            <w:r>
+                              <w:t>). Fil: econodata.py</w:t>
                             </w:r>
                           </w:p>
                           <w:p/>
@@ -7353,7 +8606,7 @@
           </mc:Choice>
           <mc:Fallback>
             <w:pict>
-              <v:shape w14:anchorId="2257DDE5" id="_x0000_s1040" type="#_x0000_t202" style="position:absolute;margin-left:0;margin-top:35.7pt;width:495pt;height:222pt;z-index:251686912;visibility:visible;mso-wrap-style:square;mso-width-percent:0;mso-height-percent:0;mso-wrap-distance-left:9pt;mso-wrap-distance-top:3.6pt;mso-wrap-distance-right:9pt;mso-wrap-distance-bottom:3.6pt;mso-position-horizontal:center;mso-position-horizontal-relative:margin;mso-position-vertical:absolute;mso-position-vertical-relative:text;mso-width-percent:0;mso-height-percent:0;mso-width-relative:margin;mso-height-relative:margin;v-text-anchor:top" o:gfxdata="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">
+              <v:shape w14:anchorId="2257DDE5" id="_x0000_s1041" type="#_x0000_t202" style="position:absolute;margin-left:0;margin-top:35.7pt;width:495pt;height:222pt;z-index:251686912;visibility:visible;mso-wrap-style:square;mso-width-percent:0;mso-height-percent:0;mso-wrap-distance-left:9pt;mso-wrap-distance-top:3.6pt;mso-wrap-distance-right:9pt;mso-wrap-distance-bottom:3.6pt;mso-position-horizontal:center;mso-position-horizontal-relative:margin;mso-position-vertical:absolute;mso-position-vertical-relative:text;mso-width-percent:0;mso-height-percent:0;mso-width-relative:margin;mso-height-relative:margin;v-text-anchor:top" o:gfxdata="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">
                 <v:textbox>
                   <w:txbxContent>
                     <w:p>
@@ -7382,7 +8635,7 @@
                                     </pic:cNvPicPr>
                                   </pic:nvPicPr>
                                   <pic:blipFill>
-                                    <a:blip r:embed="rId19">
+                                    <a:blip r:embed="rId20">
                                       <a:extLst>
                                         <a:ext uri="{28A0092B-C50C-407E-A947-70E740481C1C}">
                                           <a14:useLocalDpi xmlns:a14="http://schemas.microsoft.com/office/drawing/2010/main" val="0"/>
@@ -7418,7 +8671,7 @@
                       <w:pPr>
                         <w:pStyle w:val="Billedtekst"/>
                       </w:pPr>
-                      <w:bookmarkStart w:id="26" w:name="_Ref39649543"/>
+                      <w:bookmarkStart w:id="28" w:name="_Ref39649543"/>
                       <w:r>
                         <w:t xml:space="preserve">Figur </w:t>
                       </w:r>
@@ -7435,7 +8688,7 @@
                         <w:rPr>
                           <w:noProof/>
                         </w:rPr>
-                        <w:t>9</w:t>
+                        <w:t>10</w:t>
                       </w:r>
                       <w:r>
                         <w:rPr>
@@ -7443,9 +8696,25 @@
                         </w:rPr>
                         <w:fldChar w:fldCharType="end"/>
                       </w:r>
-                      <w:bookmarkEnd w:id="26"/>
-                      <w:r>
-                        <w:t>, funktionen user_login(). Fil: econodata.py</w:t>
+                      <w:bookmarkEnd w:id="28"/>
+                      <w:r>
+                        <w:t xml:space="preserve">, funktionen </w:t>
+                      </w:r>
+                      <w:proofErr w:type="spellStart"/>
+                      <w:r>
+                        <w:t>user_</w:t>
+                      </w:r>
+                      <w:proofErr w:type="gramStart"/>
+                      <w:r>
+                        <w:t>login</w:t>
+                      </w:r>
+                      <w:proofErr w:type="spellEnd"/>
+                      <w:r>
+                        <w:t>(</w:t>
+                      </w:r>
+                      <w:proofErr w:type="gramEnd"/>
+                      <w:r>
+                        <w:t>). Fil: econodata.py</w:t>
                       </w:r>
                     </w:p>
                     <w:p/>
@@ -7458,11 +8727,23 @@
         </mc:AlternateContent>
       </w:r>
       <w:r>
-        <w:t xml:space="preserve">brugeren opretter sin konto. Dette sker i funktionen ”data.user_login()” som igen er en funktion i min data klasse. Er Koden korrekt, så modtager programmet brugerens id, som skal bruges til alle de andre ting i </w:t>
-      </w:r>
-      <w:r>
-        <w:lastRenderedPageBreak/>
-        <w:t xml:space="preserve">programmet. Vinduet bliver fjernet og så åbnes hovedvinduet dette sker fra linje 8 til linje 11. Hvis koden var forkert, ville der komme en fejlbesked med at koden er forkert, se linje 12 og 13. </w:t>
+        <w:t>brugeren opretter sin konto. Dette sker i funktionen ”</w:t>
+      </w:r>
+      <w:proofErr w:type="spellStart"/>
+      <w:r>
+        <w:t>data.user_</w:t>
+      </w:r>
+      <w:proofErr w:type="gramStart"/>
+      <w:r>
+        <w:t>login</w:t>
+      </w:r>
+      <w:proofErr w:type="spellEnd"/>
+      <w:r>
+        <w:t>(</w:t>
+      </w:r>
+      <w:proofErr w:type="gramEnd"/>
+      <w:r>
+        <w:t xml:space="preserve">)” som igen er en funktion i min data klasse. Er Koden korrekt, så modtager programmet brugerens id, som skal bruges til alle de andre ting i programmet. Vinduet bliver fjernet og så åbnes hovedvinduet dette sker fra linje 8 til linje 11. Hvis koden var forkert, ville der komme en fejlbesked med at koden er forkert, se linje 12 og 13. </w:t>
       </w:r>
     </w:p>
     <w:p>
@@ -7491,7 +8772,23 @@
         <w:fldChar w:fldCharType="end"/>
       </w:r>
       <w:r>
-        <w:t xml:space="preserve"> ses funktionen ”user_login()”. Det er denne funktion som bliver kaldt når brugeren logger ind. </w:t>
+        <w:t xml:space="preserve"> ses funktionen ”</w:t>
+      </w:r>
+      <w:proofErr w:type="spellStart"/>
+      <w:r>
+        <w:t>user_</w:t>
+      </w:r>
+      <w:proofErr w:type="gramStart"/>
+      <w:r>
+        <w:t>login</w:t>
+      </w:r>
+      <w:proofErr w:type="spellEnd"/>
+      <w:r>
+        <w:t>(</w:t>
+      </w:r>
+      <w:proofErr w:type="gramEnd"/>
+      <w:r>
+        <w:t xml:space="preserve">)”. Det er denne funktion som bliver kaldt når brugeren logger ind. </w:t>
       </w:r>
     </w:p>
     <w:p>
@@ -7571,7 +8868,7 @@
                                           </pic:cNvPicPr>
                                         </pic:nvPicPr>
                                         <pic:blipFill>
-                                          <a:blip r:embed="rId20">
+                                          <a:blip r:embed="rId21">
                                             <a:extLst>
                                               <a:ext uri="{28A0092B-C50C-407E-A947-70E740481C1C}">
                                                 <a14:useLocalDpi xmlns:a14="http://schemas.microsoft.com/office/drawing/2010/main" val="0"/>
@@ -7607,7 +8904,7 @@
                             <w:pPr>
                               <w:pStyle w:val="Billedtekst"/>
                             </w:pPr>
-                            <w:bookmarkStart w:id="27" w:name="_Ref39667543"/>
+                            <w:bookmarkStart w:id="29" w:name="_Ref39667543"/>
                             <w:r>
                               <w:t xml:space="preserve">Figur </w:t>
                             </w:r>
@@ -7624,12 +8921,12 @@
                               <w:rPr>
                                 <w:noProof/>
                               </w:rPr>
-                              <w:t>10</w:t>
+                              <w:t>11</w:t>
                             </w:r>
                             <w:r>
                               <w:fldChar w:fldCharType="end"/>
                             </w:r>
-                            <w:bookmarkEnd w:id="27"/>
+                            <w:bookmarkEnd w:id="29"/>
                             <w:r>
                               <w:t>, billede af loginskærmen.</w:t>
                             </w:r>
@@ -7654,7 +8951,7 @@
           </mc:Choice>
           <mc:Fallback>
             <w:pict>
-              <v:shape w14:anchorId="332B4EEB" id="_x0000_s1041" type="#_x0000_t202" style="position:absolute;margin-left:134.7pt;margin-top:3.25pt;width:185.9pt;height:159pt;z-index:251687936;visibility:visible;mso-wrap-style:square;mso-width-percent:400;mso-height-percent:0;mso-wrap-distance-left:9pt;mso-wrap-distance-top:3.6pt;mso-wrap-distance-right:9pt;mso-wrap-distance-bottom:3.6pt;mso-position-horizontal:right;mso-position-horizontal-relative:margin;mso-position-vertical:absolute;mso-position-vertical-relative:text;mso-width-percent:400;mso-height-percent:0;mso-width-relative:margin;mso-height-relative:margin;v-text-anchor:top" o:gfxdata="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">
+              <v:shape w14:anchorId="332B4EEB" id="_x0000_s1042" type="#_x0000_t202" style="position:absolute;margin-left:134.7pt;margin-top:3.25pt;width:185.9pt;height:159pt;z-index:251687936;visibility:visible;mso-wrap-style:square;mso-width-percent:400;mso-height-percent:0;mso-wrap-distance-left:9pt;mso-wrap-distance-top:3.6pt;mso-wrap-distance-right:9pt;mso-wrap-distance-bottom:3.6pt;mso-position-horizontal:right;mso-position-horizontal-relative:margin;mso-position-vertical:absolute;mso-position-vertical-relative:text;mso-width-percent:400;mso-height-percent:0;mso-width-relative:margin;mso-height-relative:margin;v-text-anchor:top" o:gfxdata="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">
                 <v:textbox>
                   <w:txbxContent>
                     <w:p>
@@ -7683,7 +8980,7 @@
                                     </pic:cNvPicPr>
                                   </pic:nvPicPr>
                                   <pic:blipFill>
-                                    <a:blip r:embed="rId20">
+                                    <a:blip r:embed="rId21">
                                       <a:extLst>
                                         <a:ext uri="{28A0092B-C50C-407E-A947-70E740481C1C}">
                                           <a14:useLocalDpi xmlns:a14="http://schemas.microsoft.com/office/drawing/2010/main" val="0"/>
@@ -7719,7 +9016,7 @@
                       <w:pPr>
                         <w:pStyle w:val="Billedtekst"/>
                       </w:pPr>
-                      <w:bookmarkStart w:id="28" w:name="_Ref39667543"/>
+                      <w:bookmarkStart w:id="30" w:name="_Ref39667543"/>
                       <w:r>
                         <w:t xml:space="preserve">Figur </w:t>
                       </w:r>
@@ -7736,12 +9033,12 @@
                         <w:rPr>
                           <w:noProof/>
                         </w:rPr>
-                        <w:t>10</w:t>
+                        <w:t>11</w:t>
                       </w:r>
                       <w:r>
                         <w:fldChar w:fldCharType="end"/>
                       </w:r>
-                      <w:bookmarkEnd w:id="28"/>
+                      <w:bookmarkEnd w:id="30"/>
                       <w:r>
                         <w:t>, billede af loginskærmen.</w:t>
                       </w:r>
@@ -7756,7 +9053,39 @@
         </mc:AlternateContent>
       </w:r>
       <w:r>
-        <w:t xml:space="preserve">Funktionen modtager brugerens brugernavn og brugeren kode, se linje 1. Herefter tjekker programmet om koden er korrekt. Dette sker i line 2 til 5. Hvis koden er korrekt, så bliver brugerens login dato opdateret til den nuværende dato af funktionen ”update_date()” i linje 6, herefter tjekker programmet om brugeren har tilføjet et job. Hvis brugeren har et job tilføjet, så udregner programmet datoen for hvornår brugeren skal have løn igen i funktionen ”calc_days_for_payday()” i linje 7 til 8. Loginsystemet bortset fra sign up er nu lavet se </w:t>
+        <w:t>Funktionen modtager brugerens brugernavn og brugeren kode, se linje 1. Herefter tjekker programmet om koden er korrekt. Dette sker i line 2 til 5. Hvis koden er korrekt, så bliver brugerens login dato opdateret til den nuværende dato af funktionen ”</w:t>
+      </w:r>
+      <w:proofErr w:type="spellStart"/>
+      <w:r>
+        <w:t>update_</w:t>
+      </w:r>
+      <w:proofErr w:type="gramStart"/>
+      <w:r>
+        <w:t>date</w:t>
+      </w:r>
+      <w:proofErr w:type="spellEnd"/>
+      <w:r>
+        <w:t>(</w:t>
+      </w:r>
+      <w:proofErr w:type="gramEnd"/>
+      <w:r>
+        <w:t>)” i linje 6, herefter tjekker programmet om brugeren har tilføjet et job. Hvis brugeren har et job tilføjet, så udregner programmet datoen for hvornår brugeren skal have løn igen i funktionen ”</w:t>
+      </w:r>
+      <w:proofErr w:type="spellStart"/>
+      <w:r>
+        <w:t>calc_days_for_</w:t>
+      </w:r>
+      <w:proofErr w:type="gramStart"/>
+      <w:r>
+        <w:t>payday</w:t>
+      </w:r>
+      <w:proofErr w:type="spellEnd"/>
+      <w:r>
+        <w:t>(</w:t>
+      </w:r>
+      <w:proofErr w:type="gramEnd"/>
+      <w:r>
+        <w:t xml:space="preserve">)” i linje 7 til 8. Loginsystemet bortset fra sign up er nu lavet se </w:t>
       </w:r>
       <w:r>
         <w:fldChar w:fldCharType="begin"/>
@@ -7788,6 +9117,7 @@
         <w:rPr>
           <w:noProof/>
         </w:rPr>
+        <w:lastRenderedPageBreak/>
         <mc:AlternateContent>
           <mc:Choice Requires="wps">
             <w:drawing>
@@ -7860,7 +9190,7 @@
                                           </pic:cNvPicPr>
                                         </pic:nvPicPr>
                                         <pic:blipFill>
-                                          <a:blip r:embed="rId21">
+                                          <a:blip r:embed="rId22">
                                             <a:extLst>
                                               <a:ext uri="{28A0092B-C50C-407E-A947-70E740481C1C}">
                                                 <a14:useLocalDpi xmlns:a14="http://schemas.microsoft.com/office/drawing/2010/main" val="0"/>
@@ -7896,7 +9226,7 @@
                             <w:pPr>
                               <w:pStyle w:val="Billedtekst"/>
                             </w:pPr>
-                            <w:bookmarkStart w:id="29" w:name="_Ref39667847"/>
+                            <w:bookmarkStart w:id="31" w:name="_Ref39667847"/>
                             <w:r>
                               <w:t xml:space="preserve">Figur </w:t>
                             </w:r>
@@ -7913,14 +9243,35 @@
                               <w:rPr>
                                 <w:noProof/>
                               </w:rPr>
-                              <w:t>11</w:t>
+                              <w:t>12</w:t>
                             </w:r>
                             <w:r>
                               <w:fldChar w:fldCharType="end"/>
                             </w:r>
-                            <w:bookmarkEnd w:id="29"/>
-                            <w:r>
-                              <w:t>, funktinen signUpGui(). Fil: EconomyGui.py</w:t>
+                            <w:bookmarkEnd w:id="31"/>
+                            <w:r>
+                              <w:t xml:space="preserve">, </w:t>
+                            </w:r>
+                            <w:proofErr w:type="spellStart"/>
+                            <w:r>
+                              <w:t>funktinen</w:t>
+                            </w:r>
+                            <w:proofErr w:type="spellEnd"/>
+                            <w:r>
+                              <w:t xml:space="preserve"> </w:t>
+                            </w:r>
+                            <w:proofErr w:type="spellStart"/>
+                            <w:proofErr w:type="gramStart"/>
+                            <w:r>
+                              <w:t>signUpGui</w:t>
+                            </w:r>
+                            <w:proofErr w:type="spellEnd"/>
+                            <w:r>
+                              <w:t>(</w:t>
+                            </w:r>
+                            <w:proofErr w:type="gramEnd"/>
+                            <w:r>
+                              <w:t>). Fil: EconomyGui.py</w:t>
                             </w:r>
                           </w:p>
                           <w:p/>
@@ -7943,7 +9294,7 @@
           </mc:Choice>
           <mc:Fallback>
             <w:pict>
-              <v:shape w14:anchorId="715A65D1" id="_x0000_s1042" type="#_x0000_t202" style="position:absolute;margin-left:229.3pt;margin-top:0;width:280.5pt;height:3in;z-index:251688960;visibility:visible;mso-wrap-style:square;mso-width-percent:0;mso-height-percent:0;mso-wrap-distance-left:9pt;mso-wrap-distance-top:3.6pt;mso-wrap-distance-right:9pt;mso-wrap-distance-bottom:3.6pt;mso-position-horizontal:right;mso-position-horizontal-relative:margin;mso-position-vertical:absolute;mso-position-vertical-relative:text;mso-width-percent:0;mso-height-percent:0;mso-width-relative:margin;mso-height-relative:margin;v-text-anchor:top" o:gfxdata="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">
+              <v:shape w14:anchorId="715A65D1" id="_x0000_s1043" type="#_x0000_t202" style="position:absolute;margin-left:229.3pt;margin-top:0;width:280.5pt;height:3in;z-index:251688960;visibility:visible;mso-wrap-style:square;mso-width-percent:0;mso-height-percent:0;mso-wrap-distance-left:9pt;mso-wrap-distance-top:3.6pt;mso-wrap-distance-right:9pt;mso-wrap-distance-bottom:3.6pt;mso-position-horizontal:right;mso-position-horizontal-relative:margin;mso-position-vertical:absolute;mso-position-vertical-relative:text;mso-width-percent:0;mso-height-percent:0;mso-width-relative:margin;mso-height-relative:margin;v-text-anchor:top" o:gfxdata="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">
                 <v:textbox>
                   <w:txbxContent>
                     <w:p>
@@ -7972,7 +9323,7 @@
                                     </pic:cNvPicPr>
                                   </pic:nvPicPr>
                                   <pic:blipFill>
-                                    <a:blip r:embed="rId21">
+                                    <a:blip r:embed="rId22">
                                       <a:extLst>
                                         <a:ext uri="{28A0092B-C50C-407E-A947-70E740481C1C}">
                                           <a14:useLocalDpi xmlns:a14="http://schemas.microsoft.com/office/drawing/2010/main" val="0"/>
@@ -8008,7 +9359,7 @@
                       <w:pPr>
                         <w:pStyle w:val="Billedtekst"/>
                       </w:pPr>
-                      <w:bookmarkStart w:id="30" w:name="_Ref39667847"/>
+                      <w:bookmarkStart w:id="32" w:name="_Ref39667847"/>
                       <w:r>
                         <w:t xml:space="preserve">Figur </w:t>
                       </w:r>
@@ -8025,14 +9376,35 @@
                         <w:rPr>
                           <w:noProof/>
                         </w:rPr>
-                        <w:t>11</w:t>
+                        <w:t>12</w:t>
                       </w:r>
                       <w:r>
                         <w:fldChar w:fldCharType="end"/>
                       </w:r>
-                      <w:bookmarkEnd w:id="30"/>
-                      <w:r>
-                        <w:t>, funktinen signUpGui(). Fil: EconomyGui.py</w:t>
+                      <w:bookmarkEnd w:id="32"/>
+                      <w:r>
+                        <w:t xml:space="preserve">, </w:t>
+                      </w:r>
+                      <w:proofErr w:type="spellStart"/>
+                      <w:r>
+                        <w:t>funktinen</w:t>
+                      </w:r>
+                      <w:proofErr w:type="spellEnd"/>
+                      <w:r>
+                        <w:t xml:space="preserve"> </w:t>
+                      </w:r>
+                      <w:proofErr w:type="spellStart"/>
+                      <w:proofErr w:type="gramStart"/>
+                      <w:r>
+                        <w:t>signUpGui</w:t>
+                      </w:r>
+                      <w:proofErr w:type="spellEnd"/>
+                      <w:r>
+                        <w:t>(</w:t>
+                      </w:r>
+                      <w:proofErr w:type="gramEnd"/>
+                      <w:r>
+                        <w:t>). Fil: EconomyGui.py</w:t>
                       </w:r>
                     </w:p>
                     <w:p/>
@@ -8045,7 +9417,44 @@
         </mc:AlternateContent>
       </w:r>
       <w:r>
-        <w:t xml:space="preserve">Oprettelsen af en ny konto hører også under login systemet, så det skal også under den første iteration. Her køres funktionen ”signUpGui()” når brugeren trykker på knappen ”Don’t have an account? Sign up here” på loginskærmen se </w:t>
+        <w:t>Oprettelsen af en ny konto hører også under login systemet, så det skal også under den første iteration. Her køres funktionen ”</w:t>
+      </w:r>
+      <w:proofErr w:type="spellStart"/>
+      <w:proofErr w:type="gramStart"/>
+      <w:r>
+        <w:t>signUpGui</w:t>
+      </w:r>
+      <w:proofErr w:type="spellEnd"/>
+      <w:r>
+        <w:t>(</w:t>
+      </w:r>
+      <w:proofErr w:type="gramEnd"/>
+      <w:r>
+        <w:t>)” når brugeren trykker på knappen ”</w:t>
+      </w:r>
+      <w:proofErr w:type="spellStart"/>
+      <w:r>
+        <w:t>Don’t</w:t>
+      </w:r>
+      <w:proofErr w:type="spellEnd"/>
+      <w:r>
+        <w:t xml:space="preserve"> have an </w:t>
+      </w:r>
+      <w:proofErr w:type="spellStart"/>
+      <w:r>
+        <w:t>account</w:t>
+      </w:r>
+      <w:proofErr w:type="spellEnd"/>
+      <w:r>
+        <w:t xml:space="preserve">? Sign up </w:t>
+      </w:r>
+      <w:proofErr w:type="spellStart"/>
+      <w:r>
+        <w:t>here</w:t>
+      </w:r>
+      <w:proofErr w:type="spellEnd"/>
+      <w:r>
+        <w:t xml:space="preserve">” på loginskærmen se </w:t>
       </w:r>
       <w:r>
         <w:fldChar w:fldCharType="begin"/>
@@ -8069,7 +9478,36 @@
         <w:fldChar w:fldCharType="end"/>
       </w:r>
       <w:r>
-        <w:t xml:space="preserve">. Den eneste forskel mellem funktionen signUpGui() og loginGui() er beregnelsen af vinduestørrelsen og placeringen vinduet , se </w:t>
+        <w:t xml:space="preserve">. Den eneste forskel mellem funktionen </w:t>
+      </w:r>
+      <w:proofErr w:type="spellStart"/>
+      <w:proofErr w:type="gramStart"/>
+      <w:r>
+        <w:t>signUpGui</w:t>
+      </w:r>
+      <w:proofErr w:type="spellEnd"/>
+      <w:r>
+        <w:t>(</w:t>
+      </w:r>
+      <w:proofErr w:type="gramEnd"/>
+      <w:r>
+        <w:t xml:space="preserve">) og </w:t>
+      </w:r>
+      <w:proofErr w:type="spellStart"/>
+      <w:r>
+        <w:t>loginGui</w:t>
+      </w:r>
+      <w:proofErr w:type="spellEnd"/>
+      <w:r>
+        <w:t xml:space="preserve">() er </w:t>
+      </w:r>
+      <w:proofErr w:type="spellStart"/>
+      <w:r>
+        <w:t>beregnelsen</w:t>
+      </w:r>
+      <w:proofErr w:type="spellEnd"/>
+      <w:r>
+        <w:t xml:space="preserve"> af vinduestørrelsen og placeringen vinduet , se </w:t>
       </w:r>
       <w:r>
         <w:fldChar w:fldCharType="begin"/>
@@ -8126,7 +9564,6 @@
         <w:rPr>
           <w:noProof/>
         </w:rPr>
-        <w:lastRenderedPageBreak/>
         <mc:AlternateContent>
           <mc:Choice Requires="wps">
             <w:drawing>
@@ -8199,7 +9636,7 @@
                                           </pic:cNvPicPr>
                                         </pic:nvPicPr>
                                         <pic:blipFill>
-                                          <a:blip r:embed="rId22">
+                                          <a:blip r:embed="rId23">
                                             <a:extLst>
                                               <a:ext uri="{28A0092B-C50C-407E-A947-70E740481C1C}">
                                                 <a14:useLocalDpi xmlns:a14="http://schemas.microsoft.com/office/drawing/2010/main" val="0"/>
@@ -8238,12 +9675,20 @@
                                 <w:lang w:val="en-US"/>
                               </w:rPr>
                             </w:pPr>
-                            <w:bookmarkStart w:id="31" w:name="_Ref39668502"/>
+                            <w:bookmarkStart w:id="33" w:name="_Ref39668502"/>
+                            <w:proofErr w:type="spellStart"/>
                             <w:r>
                               <w:rPr>
                                 <w:lang w:val="en-US"/>
                               </w:rPr>
-                              <w:t xml:space="preserve">Figur </w:t>
+                              <w:t>Figur</w:t>
+                            </w:r>
+                            <w:proofErr w:type="spellEnd"/>
+                            <w:r>
+                              <w:rPr>
+                                <w:lang w:val="en-US"/>
+                              </w:rPr>
+                              <w:t xml:space="preserve"> </w:t>
                             </w:r>
                             <w:r>
                               <w:fldChar w:fldCharType="begin"/>
@@ -8262,17 +9707,59 @@
                                 <w:noProof/>
                                 <w:lang w:val="en-US"/>
                               </w:rPr>
-                              <w:t>12</w:t>
+                              <w:t>13</w:t>
                             </w:r>
                             <w:r>
                               <w:fldChar w:fldCharType="end"/>
                             </w:r>
-                            <w:bookmarkEnd w:id="31"/>
+                            <w:bookmarkEnd w:id="33"/>
                             <w:r>
                               <w:rPr>
                                 <w:lang w:val="en-US"/>
                               </w:rPr>
-                              <w:t>, funktionen check_sign_up(). Fil: EconomyGui.py</w:t>
+                              <w:t xml:space="preserve">, </w:t>
+                            </w:r>
+                            <w:proofErr w:type="spellStart"/>
+                            <w:r>
+                              <w:rPr>
+                                <w:lang w:val="en-US"/>
+                              </w:rPr>
+                              <w:t>funktionen</w:t>
+                            </w:r>
+                            <w:proofErr w:type="spellEnd"/>
+                            <w:r>
+                              <w:rPr>
+                                <w:lang w:val="en-US"/>
+                              </w:rPr>
+                              <w:t xml:space="preserve"> </w:t>
+                            </w:r>
+                            <w:proofErr w:type="spellStart"/>
+                            <w:r>
+                              <w:rPr>
+                                <w:lang w:val="en-US"/>
+                              </w:rPr>
+                              <w:t>check_sign_</w:t>
+                            </w:r>
+                            <w:proofErr w:type="gramStart"/>
+                            <w:r>
+                              <w:rPr>
+                                <w:lang w:val="en-US"/>
+                              </w:rPr>
+                              <w:t>up</w:t>
+                            </w:r>
+                            <w:proofErr w:type="spellEnd"/>
+                            <w:r>
+                              <w:rPr>
+                                <w:lang w:val="en-US"/>
+                              </w:rPr>
+                              <w:t>(</w:t>
+                            </w:r>
+                            <w:proofErr w:type="gramEnd"/>
+                            <w:r>
+                              <w:rPr>
+                                <w:lang w:val="en-US"/>
+                              </w:rPr>
+                              <w:t>). Fil: EconomyGui.py</w:t>
                             </w:r>
                           </w:p>
                           <w:p>
@@ -8301,7 +9788,7 @@
           </mc:Choice>
           <mc:Fallback>
             <w:pict>
-              <v:shape w14:anchorId="26A27226" id="_x0000_s1043" type="#_x0000_t202" style="position:absolute;margin-left:0;margin-top:.3pt;width:413.25pt;height:224.25pt;z-index:251689984;visibility:visible;mso-wrap-style:square;mso-width-percent:0;mso-height-percent:0;mso-wrap-distance-left:9pt;mso-wrap-distance-top:3.6pt;mso-wrap-distance-right:9pt;mso-wrap-distance-bottom:3.6pt;mso-position-horizontal:center;mso-position-horizontal-relative:margin;mso-position-vertical:absolute;mso-position-vertical-relative:text;mso-width-percent:0;mso-height-percent:0;mso-width-relative:margin;mso-height-relative:margin;v-text-anchor:top" o:gfxdata="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">
+              <v:shape w14:anchorId="26A27226" id="_x0000_s1044" type="#_x0000_t202" style="position:absolute;margin-left:0;margin-top:.3pt;width:413.25pt;height:224.25pt;z-index:251689984;visibility:visible;mso-wrap-style:square;mso-width-percent:0;mso-height-percent:0;mso-wrap-distance-left:9pt;mso-wrap-distance-top:3.6pt;mso-wrap-distance-right:9pt;mso-wrap-distance-bottom:3.6pt;mso-position-horizontal:center;mso-position-horizontal-relative:margin;mso-position-vertical:absolute;mso-position-vertical-relative:text;mso-width-percent:0;mso-height-percent:0;mso-width-relative:margin;mso-height-relative:margin;v-text-anchor:top" o:gfxdata="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">
                 <v:textbox>
                   <w:txbxContent>
                     <w:p>
@@ -8330,7 +9817,7 @@
                                     </pic:cNvPicPr>
                                   </pic:nvPicPr>
                                   <pic:blipFill>
-                                    <a:blip r:embed="rId22">
+                                    <a:blip r:embed="rId23">
                                       <a:extLst>
                                         <a:ext uri="{28A0092B-C50C-407E-A947-70E740481C1C}">
                                           <a14:useLocalDpi xmlns:a14="http://schemas.microsoft.com/office/drawing/2010/main" val="0"/>
@@ -8369,12 +9856,20 @@
                           <w:lang w:val="en-US"/>
                         </w:rPr>
                       </w:pPr>
-                      <w:bookmarkStart w:id="32" w:name="_Ref39668502"/>
+                      <w:bookmarkStart w:id="34" w:name="_Ref39668502"/>
+                      <w:proofErr w:type="spellStart"/>
                       <w:r>
                         <w:rPr>
                           <w:lang w:val="en-US"/>
                         </w:rPr>
-                        <w:t xml:space="preserve">Figur </w:t>
+                        <w:t>Figur</w:t>
+                      </w:r>
+                      <w:proofErr w:type="spellEnd"/>
+                      <w:r>
+                        <w:rPr>
+                          <w:lang w:val="en-US"/>
+                        </w:rPr>
+                        <w:t xml:space="preserve"> </w:t>
                       </w:r>
                       <w:r>
                         <w:fldChar w:fldCharType="begin"/>
@@ -8393,17 +9888,59 @@
                           <w:noProof/>
                           <w:lang w:val="en-US"/>
                         </w:rPr>
-                        <w:t>12</w:t>
+                        <w:t>13</w:t>
                       </w:r>
                       <w:r>
                         <w:fldChar w:fldCharType="end"/>
                       </w:r>
-                      <w:bookmarkEnd w:id="32"/>
+                      <w:bookmarkEnd w:id="34"/>
                       <w:r>
                         <w:rPr>
                           <w:lang w:val="en-US"/>
                         </w:rPr>
-                        <w:t>, funktionen check_sign_up(). Fil: EconomyGui.py</w:t>
+                        <w:t xml:space="preserve">, </w:t>
+                      </w:r>
+                      <w:proofErr w:type="spellStart"/>
+                      <w:r>
+                        <w:rPr>
+                          <w:lang w:val="en-US"/>
+                        </w:rPr>
+                        <w:t>funktionen</w:t>
+                      </w:r>
+                      <w:proofErr w:type="spellEnd"/>
+                      <w:r>
+                        <w:rPr>
+                          <w:lang w:val="en-US"/>
+                        </w:rPr>
+                        <w:t xml:space="preserve"> </w:t>
+                      </w:r>
+                      <w:proofErr w:type="spellStart"/>
+                      <w:r>
+                        <w:rPr>
+                          <w:lang w:val="en-US"/>
+                        </w:rPr>
+                        <w:t>check_sign_</w:t>
+                      </w:r>
+                      <w:proofErr w:type="gramStart"/>
+                      <w:r>
+                        <w:rPr>
+                          <w:lang w:val="en-US"/>
+                        </w:rPr>
+                        <w:t>up</w:t>
+                      </w:r>
+                      <w:proofErr w:type="spellEnd"/>
+                      <w:r>
+                        <w:rPr>
+                          <w:lang w:val="en-US"/>
+                        </w:rPr>
+                        <w:t>(</w:t>
+                      </w:r>
+                      <w:proofErr w:type="gramEnd"/>
+                      <w:r>
+                        <w:rPr>
+                          <w:lang w:val="en-US"/>
+                        </w:rPr>
+                        <w:t>). Fil: EconomyGui.py</w:t>
                       </w:r>
                     </w:p>
                     <w:p>
@@ -8432,7 +9969,31 @@
     <w:p/>
     <w:p>
       <w:r>
-        <w:t xml:space="preserve">For at oprette en konto, så køres funktionen ”check_sign_up()” i klassen ”EconomySignupGui”, se </w:t>
+        <w:t>For at oprette en konto, så køres funktionen ”</w:t>
+      </w:r>
+      <w:proofErr w:type="spellStart"/>
+      <w:r>
+        <w:t>check_sign_</w:t>
+      </w:r>
+      <w:proofErr w:type="gramStart"/>
+      <w:r>
+        <w:t>up</w:t>
+      </w:r>
+      <w:proofErr w:type="spellEnd"/>
+      <w:r>
+        <w:t>(</w:t>
+      </w:r>
+      <w:proofErr w:type="gramEnd"/>
+      <w:r>
+        <w:t>)” i klassen ”</w:t>
+      </w:r>
+      <w:proofErr w:type="spellStart"/>
+      <w:r>
+        <w:t>EconomySignupGui</w:t>
+      </w:r>
+      <w:proofErr w:type="spellEnd"/>
+      <w:r>
+        <w:t xml:space="preserve">”, se </w:t>
       </w:r>
       <w:r>
         <w:fldChar w:fldCharType="begin"/>
@@ -8456,7 +10017,23 @@
         <w:fldChar w:fldCharType="end"/>
       </w:r>
       <w:r>
-        <w:t xml:space="preserve">. Funktionen modtager brugerens brugernavn. Herefter tjekkes om brugernavnet allerede eksisterer i databasen i linje 3. Funktionen er præcis den samme som i funktionen user_login() på </w:t>
+        <w:t xml:space="preserve">. Funktionen modtager brugerens brugernavn. Herefter tjekkes om brugernavnet allerede eksisterer i databasen i linje 3. Funktionen er præcis den samme som i funktionen </w:t>
+      </w:r>
+      <w:proofErr w:type="spellStart"/>
+      <w:r>
+        <w:t>user_</w:t>
+      </w:r>
+      <w:proofErr w:type="gramStart"/>
+      <w:r>
+        <w:t>login</w:t>
+      </w:r>
+      <w:proofErr w:type="spellEnd"/>
+      <w:r>
+        <w:t>(</w:t>
+      </w:r>
+      <w:proofErr w:type="gramEnd"/>
+      <w:r>
+        <w:t xml:space="preserve">) på </w:t>
       </w:r>
       <w:r>
         <w:fldChar w:fldCharType="begin"/>
@@ -8480,7 +10057,23 @@
         <w:fldChar w:fldCharType="end"/>
       </w:r>
       <w:r>
-        <w:t xml:space="preserve">.Er brugernavnet ledigt, så modtager funktionen det kodeord og bekræftelses kodeord som brugeren har indskrevet. Ellers kommer der en fejlbesked. Se linje 3-5. Funktionen tjekker koderne er ens, hvis de er ens, så køres funktionen ”sign_up()”, se </w:t>
+        <w:t>.Er brugernavnet ledigt, så modtager funktionen det kodeord og bekræftelses kodeord som brugeren har indskrevet. Ellers kommer der en fejlbesked. Se linje 3-5. Funktionen tjekker koderne er ens, hvis de er ens, så køres funktionen ”</w:t>
+      </w:r>
+      <w:proofErr w:type="spellStart"/>
+      <w:r>
+        <w:t>sign_</w:t>
+      </w:r>
+      <w:proofErr w:type="gramStart"/>
+      <w:r>
+        <w:t>up</w:t>
+      </w:r>
+      <w:proofErr w:type="spellEnd"/>
+      <w:r>
+        <w:t>(</w:t>
+      </w:r>
+      <w:proofErr w:type="gramEnd"/>
+      <w:r>
+        <w:t xml:space="preserve">)”, se </w:t>
       </w:r>
       <w:r>
         <w:fldChar w:fldCharType="begin"/>
@@ -8504,7 +10097,15 @@
         <w:fldChar w:fldCharType="end"/>
       </w:r>
       <w:r>
-        <w:t xml:space="preserve"> linje 5-9. Hvis koderne ikke er ens kommer der en fejlbesked, som ses på linje 11. </w:t>
+        <w:t xml:space="preserve"> linje 5-9. Hvis koderne ikke er </w:t>
+      </w:r>
+      <w:proofErr w:type="gramStart"/>
+      <w:r>
+        <w:t>ens</w:t>
+      </w:r>
+      <w:proofErr w:type="gramEnd"/>
+      <w:r>
+        <w:t xml:space="preserve"> kommer der en fejlbesked, som ses på linje 11. </w:t>
       </w:r>
     </w:p>
     <w:p>
@@ -8512,6 +10113,7 @@
         <w:rPr>
           <w:noProof/>
         </w:rPr>
+        <w:lastRenderedPageBreak/>
         <mc:AlternateContent>
           <mc:Choice Requires="wps">
             <w:drawing>
@@ -8584,7 +10186,7 @@
                                           </pic:cNvPicPr>
                                         </pic:nvPicPr>
                                         <pic:blipFill>
-                                          <a:blip r:embed="rId23">
+                                          <a:blip r:embed="rId24">
                                             <a:extLst>
                                               <a:ext uri="{28A0092B-C50C-407E-A947-70E740481C1C}">
                                                 <a14:useLocalDpi xmlns:a14="http://schemas.microsoft.com/office/drawing/2010/main" val="0"/>
@@ -8622,11 +10224,19 @@
                                 <w:lang w:val="en-US"/>
                               </w:rPr>
                             </w:pPr>
+                            <w:proofErr w:type="spellStart"/>
                             <w:r>
                               <w:rPr>
                                 <w:lang w:val="en-US"/>
                               </w:rPr>
-                              <w:t xml:space="preserve">Figur </w:t>
+                              <w:t>Figur</w:t>
+                            </w:r>
+                            <w:proofErr w:type="spellEnd"/>
+                            <w:r>
+                              <w:rPr>
+                                <w:lang w:val="en-US"/>
+                              </w:rPr>
+                              <w:t xml:space="preserve"> </w:t>
                             </w:r>
                             <w:r>
                               <w:fldChar w:fldCharType="begin"/>
@@ -8645,7 +10255,7 @@
                                 <w:noProof/>
                                 <w:lang w:val="en-US"/>
                               </w:rPr>
-                              <w:t>13</w:t>
+                              <w:t>14</w:t>
                             </w:r>
                             <w:r>
                               <w:fldChar w:fldCharType="end"/>
@@ -8654,7 +10264,49 @@
                               <w:rPr>
                                 <w:lang w:val="en-US"/>
                               </w:rPr>
-                              <w:t>, funktionen sign_up(). Fil: EconomyGui.py</w:t>
+                              <w:t xml:space="preserve">, </w:t>
+                            </w:r>
+                            <w:proofErr w:type="spellStart"/>
+                            <w:r>
+                              <w:rPr>
+                                <w:lang w:val="en-US"/>
+                              </w:rPr>
+                              <w:t>funktionen</w:t>
+                            </w:r>
+                            <w:proofErr w:type="spellEnd"/>
+                            <w:r>
+                              <w:rPr>
+                                <w:lang w:val="en-US"/>
+                              </w:rPr>
+                              <w:t xml:space="preserve"> </w:t>
+                            </w:r>
+                            <w:proofErr w:type="spellStart"/>
+                            <w:r>
+                              <w:rPr>
+                                <w:lang w:val="en-US"/>
+                              </w:rPr>
+                              <w:t>sign_</w:t>
+                            </w:r>
+                            <w:proofErr w:type="gramStart"/>
+                            <w:r>
+                              <w:rPr>
+                                <w:lang w:val="en-US"/>
+                              </w:rPr>
+                              <w:t>up</w:t>
+                            </w:r>
+                            <w:proofErr w:type="spellEnd"/>
+                            <w:r>
+                              <w:rPr>
+                                <w:lang w:val="en-US"/>
+                              </w:rPr>
+                              <w:t>(</w:t>
+                            </w:r>
+                            <w:proofErr w:type="gramEnd"/>
+                            <w:r>
+                              <w:rPr>
+                                <w:lang w:val="en-US"/>
+                              </w:rPr>
+                              <w:t>). Fil: EconomyGui.py</w:t>
                             </w:r>
                           </w:p>
                           <w:p>
@@ -8683,7 +10335,7 @@
           </mc:Choice>
           <mc:Fallback>
             <w:pict>
-              <v:shape w14:anchorId="7E5CE49C" id="_x0000_s1044" type="#_x0000_t202" style="position:absolute;margin-left:0;margin-top:12.45pt;width:370.5pt;height:255.75pt;z-index:251691008;visibility:visible;mso-wrap-style:square;mso-width-percent:0;mso-height-percent:0;mso-wrap-distance-left:9pt;mso-wrap-distance-top:3.6pt;mso-wrap-distance-right:9pt;mso-wrap-distance-bottom:3.6pt;mso-position-horizontal:center;mso-position-horizontal-relative:margin;mso-position-vertical:absolute;mso-position-vertical-relative:text;mso-width-percent:0;mso-height-percent:0;mso-width-relative:margin;mso-height-relative:margin;v-text-anchor:top" o:gfxdata="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">
+              <v:shape w14:anchorId="7E5CE49C" id="_x0000_s1045" type="#_x0000_t202" style="position:absolute;margin-left:0;margin-top:12.45pt;width:370.5pt;height:255.75pt;z-index:251691008;visibility:visible;mso-wrap-style:square;mso-width-percent:0;mso-height-percent:0;mso-wrap-distance-left:9pt;mso-wrap-distance-top:3.6pt;mso-wrap-distance-right:9pt;mso-wrap-distance-bottom:3.6pt;mso-position-horizontal:center;mso-position-horizontal-relative:margin;mso-position-vertical:absolute;mso-position-vertical-relative:text;mso-width-percent:0;mso-height-percent:0;mso-width-relative:margin;mso-height-relative:margin;v-text-anchor:top" o:gfxdata="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">
                 <v:textbox>
                   <w:txbxContent>
                     <w:p>
@@ -8712,7 +10364,7 @@
                                     </pic:cNvPicPr>
                                   </pic:nvPicPr>
                                   <pic:blipFill>
-                                    <a:blip r:embed="rId23">
+                                    <a:blip r:embed="rId24">
                                       <a:extLst>
                                         <a:ext uri="{28A0092B-C50C-407E-A947-70E740481C1C}">
                                           <a14:useLocalDpi xmlns:a14="http://schemas.microsoft.com/office/drawing/2010/main" val="0"/>
@@ -8750,11 +10402,19 @@
                           <w:lang w:val="en-US"/>
                         </w:rPr>
                       </w:pPr>
+                      <w:proofErr w:type="spellStart"/>
                       <w:r>
                         <w:rPr>
                           <w:lang w:val="en-US"/>
                         </w:rPr>
-                        <w:t xml:space="preserve">Figur </w:t>
+                        <w:t>Figur</w:t>
+                      </w:r>
+                      <w:proofErr w:type="spellEnd"/>
+                      <w:r>
+                        <w:rPr>
+                          <w:lang w:val="en-US"/>
+                        </w:rPr>
+                        <w:t xml:space="preserve"> </w:t>
                       </w:r>
                       <w:r>
                         <w:fldChar w:fldCharType="begin"/>
@@ -8773,7 +10433,7 @@
                           <w:noProof/>
                           <w:lang w:val="en-US"/>
                         </w:rPr>
-                        <w:t>13</w:t>
+                        <w:t>14</w:t>
                       </w:r>
                       <w:r>
                         <w:fldChar w:fldCharType="end"/>
@@ -8782,7 +10442,49 @@
                         <w:rPr>
                           <w:lang w:val="en-US"/>
                         </w:rPr>
-                        <w:t>, funktionen sign_up(). Fil: EconomyGui.py</w:t>
+                        <w:t xml:space="preserve">, </w:t>
+                      </w:r>
+                      <w:proofErr w:type="spellStart"/>
+                      <w:r>
+                        <w:rPr>
+                          <w:lang w:val="en-US"/>
+                        </w:rPr>
+                        <w:t>funktionen</w:t>
+                      </w:r>
+                      <w:proofErr w:type="spellEnd"/>
+                      <w:r>
+                        <w:rPr>
+                          <w:lang w:val="en-US"/>
+                        </w:rPr>
+                        <w:t xml:space="preserve"> </w:t>
+                      </w:r>
+                      <w:proofErr w:type="spellStart"/>
+                      <w:r>
+                        <w:rPr>
+                          <w:lang w:val="en-US"/>
+                        </w:rPr>
+                        <w:t>sign_</w:t>
+                      </w:r>
+                      <w:proofErr w:type="gramStart"/>
+                      <w:r>
+                        <w:rPr>
+                          <w:lang w:val="en-US"/>
+                        </w:rPr>
+                        <w:t>up</w:t>
+                      </w:r>
+                      <w:proofErr w:type="spellEnd"/>
+                      <w:r>
+                        <w:rPr>
+                          <w:lang w:val="en-US"/>
+                        </w:rPr>
+                        <w:t>(</w:t>
+                      </w:r>
+                      <w:proofErr w:type="gramEnd"/>
+                      <w:r>
+                        <w:rPr>
+                          <w:lang w:val="en-US"/>
+                        </w:rPr>
+                        <w:t>). Fil: EconomyGui.py</w:t>
                       </w:r>
                     </w:p>
                     <w:p>
@@ -8813,13 +10515,29 @@
     <w:p/>
     <w:p>
       <w:r>
-        <w:t>Funktionen sign_up() ses på figur 11.</w:t>
+        <w:t xml:space="preserve">Funktionen </w:t>
+      </w:r>
+      <w:proofErr w:type="spellStart"/>
+      <w:r>
+        <w:t>sign_</w:t>
+      </w:r>
+      <w:proofErr w:type="gramStart"/>
+      <w:r>
+        <w:t>up</w:t>
+      </w:r>
+      <w:proofErr w:type="spellEnd"/>
+      <w:r>
+        <w:t>(</w:t>
+      </w:r>
+      <w:proofErr w:type="gramEnd"/>
+      <w:r>
+        <w:t>) ses på figur 11.</w:t>
       </w:r>
     </w:p>
     <w:p/>
     <w:sectPr>
-      <w:headerReference w:type="default" r:id="rId24"/>
-      <w:footerReference w:type="default" r:id="rId25"/>
+      <w:headerReference w:type="default" r:id="rId25"/>
+      <w:footerReference w:type="default" r:id="rId26"/>
       <w:pgSz w:w="11906" w:h="16838"/>
       <w:pgMar w:top="1701" w:right="1134" w:bottom="1701" w:left="1134" w:header="708" w:footer="708" w:gutter="0"/>
       <w:cols w:space="708"/>
@@ -11581,7 +13299,7 @@
 </file>
 
 <file path=customXml/itemProps1.xml><?xml version="1.0" encoding="utf-8"?>
-<ds:datastoreItem xmlns:ds="http://schemas.openxmlformats.org/officeDocument/2006/customXml" ds:itemID="{96540AEA-9779-4E46-ACAA-929916E3D28A}">
+<ds:datastoreItem xmlns:ds="http://schemas.openxmlformats.org/officeDocument/2006/customXml" ds:itemID="{32DAEDD4-9B8E-45B6-A294-DE66C073C582}">
   <ds:schemaRefs>
     <ds:schemaRef ds:uri="http://schemas.openxmlformats.org/officeDocument/2006/bibliography"/>
   </ds:schemaRefs>

</xml_diff>